<commit_message>
Draft of justification of resources
</commit_message>
<xml_diff>
--- a/JustificationofResources.docx
+++ b/JustificationofResources.docx
@@ -1,6 +1,6 @@
 
 <file path=word/document.xml><?xml version="1.0" encoding="utf-8"?>
-<w:document xmlns:wpc="http://schemas.microsoft.com/office/word/2010/wordprocessingCanvas" xmlns:mc="http://schemas.openxmlformats.org/markup-compatibility/2006" xmlns:o="urn:schemas-microsoft-com:office:office" xmlns:r="http://schemas.openxmlformats.org/officeDocument/2006/relationships" xmlns:m="http://schemas.openxmlformats.org/officeDocument/2006/math" xmlns:v="urn:schemas-microsoft-com:vml" xmlns:wp14="http://schemas.microsoft.com/office/word/2010/wordprocessingDrawing" xmlns:wp="http://schemas.openxmlformats.org/drawingml/2006/wordprocessingDrawing" xmlns:w10="urn:schemas-microsoft-com:office:word" xmlns:w="http://schemas.openxmlformats.org/wordprocessingml/2006/main" xmlns:w14="http://schemas.microsoft.com/office/word/2010/wordml" xmlns:wpg="http://schemas.microsoft.com/office/word/2010/wordprocessingGroup" xmlns:wpi="http://schemas.microsoft.com/office/word/2010/wordprocessingInk" xmlns:wne="http://schemas.microsoft.com/office/word/2006/wordml" xmlns:wps="http://schemas.microsoft.com/office/word/2010/wordprocessingShape" mc:Ignorable="w14 wp14">
+<w:document xmlns:wpc="http://schemas.microsoft.com/office/word/2010/wordprocessingCanvas" xmlns:mo="http://schemas.microsoft.com/office/mac/office/2008/main" xmlns:mc="http://schemas.openxmlformats.org/markup-compatibility/2006" xmlns:mv="urn:schemas-microsoft-com:mac:vml" xmlns:o="urn:schemas-microsoft-com:office:office" xmlns:r="http://schemas.openxmlformats.org/officeDocument/2006/relationships" xmlns:m="http://schemas.openxmlformats.org/officeDocument/2006/math" xmlns:v="urn:schemas-microsoft-com:vml" xmlns:wp14="http://schemas.microsoft.com/office/word/2010/wordprocessingDrawing" xmlns:wp="http://schemas.openxmlformats.org/drawingml/2006/wordprocessingDrawing" xmlns:w10="urn:schemas-microsoft-com:office:word" xmlns:w="http://schemas.openxmlformats.org/wordprocessingml/2006/main" xmlns:w14="http://schemas.microsoft.com/office/word/2010/wordml" xmlns:wpg="http://schemas.microsoft.com/office/word/2010/wordprocessingGroup" xmlns:wpi="http://schemas.microsoft.com/office/word/2010/wordprocessingInk" xmlns:wne="http://schemas.microsoft.com/office/word/2006/wordml" xmlns:wps="http://schemas.microsoft.com/office/word/2010/wordprocessingShape" mc:Ignorable="w14 wp14">
   <w:body>
     <w:p>
       <w:pPr>
@@ -8,16 +8,13 @@
           <w:rFonts w:ascii="Arial" w:hAnsi="Arial" w:cs="Arial"/>
         </w:rPr>
       </w:pPr>
-      <w:bookmarkStart w:id="0" w:name="_GoBack"/>
-      <w:bookmarkEnd w:id="0"/>
       <w:r>
         <w:rPr>
           <w:rFonts w:ascii="Arial" w:hAnsi="Arial" w:cs="Arial"/>
           <w:noProof/>
-          <w:lang w:val="en-GB" w:eastAsia="en-GB"/>
         </w:rPr>
         <w:drawing>
-          <wp:anchor distT="0" distB="0" distL="114300" distR="114300" simplePos="0" relativeHeight="251663360" behindDoc="1" locked="0" layoutInCell="1" allowOverlap="1" wp14:anchorId="2E512235" wp14:editId="799A0A7D">
+          <wp:anchor distT="0" distB="0" distL="114300" distR="114300" simplePos="0" relativeHeight="251663360" behindDoc="1" locked="0" layoutInCell="1" allowOverlap="1" wp14:anchorId="0306D141" wp14:editId="379656BF">
             <wp:simplePos x="0" y="0"/>
             <wp:positionH relativeFrom="column">
               <wp:posOffset>1603286</wp:posOffset>
@@ -42,7 +39,7 @@
                     </pic:cNvPicPr>
                   </pic:nvPicPr>
                   <pic:blipFill>
-                    <a:blip r:embed="rId5" cstate="print">
+                    <a:blip r:embed="rId6" cstate="print">
                       <a:extLst>
                         <a:ext uri="{28A0092B-C50C-407E-A947-70E740481C1C}">
                           <a14:useLocalDpi xmlns:a14="http://schemas.microsoft.com/office/drawing/2010/main" val="0"/>
@@ -83,10 +80,9 @@
         <w:rPr>
           <w:rFonts w:ascii="Arial" w:hAnsi="Arial" w:cs="Arial"/>
           <w:noProof/>
-          <w:lang w:val="en-GB" w:eastAsia="en-GB"/>
         </w:rPr>
         <w:drawing>
-          <wp:anchor distT="0" distB="0" distL="114300" distR="114300" simplePos="0" relativeHeight="251657216" behindDoc="1" locked="0" layoutInCell="1" allowOverlap="1" wp14:anchorId="34F9DB44" wp14:editId="705D80E3">
+          <wp:anchor distT="0" distB="0" distL="114300" distR="114300" simplePos="0" relativeHeight="251657216" behindDoc="1" locked="0" layoutInCell="1" allowOverlap="1" wp14:anchorId="1D8AB6B5" wp14:editId="6D8FF5A6">
             <wp:simplePos x="0" y="0"/>
             <wp:positionH relativeFrom="column">
               <wp:posOffset>3592106</wp:posOffset>
@@ -111,7 +107,7 @@
                     </pic:cNvPicPr>
                   </pic:nvPicPr>
                   <pic:blipFill>
-                    <a:blip r:embed="rId6">
+                    <a:blip r:embed="rId7">
                       <a:extLst>
                         <a:ext uri="{28A0092B-C50C-407E-A947-70E740481C1C}">
                           <a14:useLocalDpi xmlns:a14="http://schemas.microsoft.com/office/drawing/2010/main" val="0"/>
@@ -152,10 +148,9 @@
         <w:rPr>
           <w:rFonts w:ascii="Arial" w:hAnsi="Arial" w:cs="Arial"/>
           <w:noProof/>
-          <w:lang w:val="en-GB" w:eastAsia="en-GB"/>
         </w:rPr>
         <w:drawing>
-          <wp:inline distT="0" distB="0" distL="0" distR="0" wp14:anchorId="50A8FE37" wp14:editId="7E2D59B2">
+          <wp:inline distT="0" distB="0" distL="0" distR="0" wp14:anchorId="46CFCE7A" wp14:editId="2D30EAD3">
             <wp:extent cx="873504" cy="576000"/>
             <wp:effectExtent l="0" t="0" r="3175" b="0"/>
             <wp:docPr id="4" name="Picture 4" descr="https://encrypted-tbn3.gstatic.com/images?q=tbn:ANd9GcTrgg-XG5V7-e8N9f6aNe4Tjd3W6AakUsrZD7wZvp64mJdkGvH1"/>
@@ -172,7 +167,7 @@
                     </pic:cNvPicPr>
                   </pic:nvPicPr>
                   <pic:blipFill>
-                    <a:blip r:embed="rId7" cstate="print">
+                    <a:blip r:embed="rId8" cstate="print">
                       <a:extLst>
                         <a:ext uri="{28A0092B-C50C-407E-A947-70E740481C1C}">
                           <a14:useLocalDpi xmlns:a14="http://schemas.microsoft.com/office/drawing/2010/main" val="0"/>
@@ -2180,6 +2175,12 @@
                 <w:rFonts w:ascii="Arial" w:hAnsi="Arial" w:cs="Arial"/>
               </w:rPr>
             </w:pPr>
+            <w:r>
+              <w:rPr>
+                <w:rFonts w:ascii="Arial" w:hAnsi="Arial" w:cs="Arial"/>
+              </w:rPr>
+              <w:t>PI</w:t>
+            </w:r>
           </w:p>
         </w:tc>
         <w:tc>
@@ -2198,6 +2199,18 @@
                 <w:rFonts w:ascii="Arial" w:hAnsi="Arial" w:cs="Arial"/>
               </w:rPr>
             </w:pPr>
+            <w:r>
+              <w:rPr>
+                <w:rFonts w:ascii="Arial" w:hAnsi="Arial" w:cs="Arial"/>
+              </w:rPr>
+              <w:t xml:space="preserve">Dr. </w:t>
+            </w:r>
+            <w:r>
+              <w:rPr>
+                <w:rFonts w:ascii="Arial" w:hAnsi="Arial" w:cs="Arial"/>
+              </w:rPr>
+              <w:t>James Mullaney</w:t>
+            </w:r>
           </w:p>
         </w:tc>
         <w:tc>
@@ -2216,6 +2229,12 @@
                 <w:rFonts w:ascii="Arial" w:hAnsi="Arial" w:cs="Arial"/>
               </w:rPr>
             </w:pPr>
+            <w:r>
+              <w:rPr>
+                <w:rFonts w:ascii="Arial" w:hAnsi="Arial" w:cs="Arial"/>
+              </w:rPr>
+              <w:t>The University of Sheffield</w:t>
+            </w:r>
           </w:p>
         </w:tc>
         <w:tc>
@@ -2234,6 +2253,12 @@
                 <w:rFonts w:ascii="Arial" w:hAnsi="Arial" w:cs="Arial"/>
               </w:rPr>
             </w:pPr>
+            <w:r>
+              <w:rPr>
+                <w:rFonts w:ascii="Arial" w:hAnsi="Arial" w:cs="Arial"/>
+              </w:rPr>
+              <w:t>Department of Physics and Astronomy</w:t>
+            </w:r>
           </w:p>
         </w:tc>
       </w:tr>
@@ -2254,6 +2279,12 @@
                 <w:rFonts w:ascii="Arial" w:hAnsi="Arial" w:cs="Arial"/>
               </w:rPr>
             </w:pPr>
+            <w:r>
+              <w:rPr>
+                <w:rFonts w:ascii="Arial" w:hAnsi="Arial" w:cs="Arial"/>
+              </w:rPr>
+              <w:t>Co-I</w:t>
+            </w:r>
           </w:p>
         </w:tc>
         <w:tc>
@@ -2272,6 +2303,26 @@
                 <w:rFonts w:ascii="Arial" w:hAnsi="Arial" w:cs="Arial"/>
               </w:rPr>
             </w:pPr>
+            <w:r>
+              <w:rPr>
+                <w:rFonts w:ascii="Arial" w:hAnsi="Arial" w:cs="Arial"/>
+              </w:rPr>
+              <w:t xml:space="preserve">Dr. </w:t>
+            </w:r>
+            <w:r>
+              <w:rPr>
+                <w:rFonts w:ascii="Arial" w:hAnsi="Arial" w:cs="Arial"/>
+              </w:rPr>
+              <w:t xml:space="preserve">Krzysztof </w:t>
+            </w:r>
+            <w:proofErr w:type="spellStart"/>
+            <w:r>
+              <w:rPr>
+                <w:rFonts w:ascii="Arial" w:hAnsi="Arial" w:cs="Arial"/>
+              </w:rPr>
+              <w:t>Ulaczyk</w:t>
+            </w:r>
+            <w:proofErr w:type="spellEnd"/>
           </w:p>
         </w:tc>
         <w:tc>
@@ -2290,6 +2341,12 @@
                 <w:rFonts w:ascii="Arial" w:hAnsi="Arial" w:cs="Arial"/>
               </w:rPr>
             </w:pPr>
+            <w:r>
+              <w:rPr>
+                <w:rFonts w:ascii="Arial" w:hAnsi="Arial" w:cs="Arial"/>
+              </w:rPr>
+              <w:t>The University of Warwick</w:t>
+            </w:r>
           </w:p>
         </w:tc>
         <w:tc>
@@ -2308,6 +2365,12 @@
                 <w:rFonts w:ascii="Arial" w:hAnsi="Arial" w:cs="Arial"/>
               </w:rPr>
             </w:pPr>
+            <w:r>
+              <w:rPr>
+                <w:rFonts w:ascii="Arial" w:hAnsi="Arial" w:cs="Arial"/>
+              </w:rPr>
+              <w:t>Department of Physics</w:t>
+            </w:r>
           </w:p>
         </w:tc>
       </w:tr>
@@ -2328,6 +2391,12 @@
                 <w:rFonts w:ascii="Arial" w:hAnsi="Arial" w:cs="Arial"/>
               </w:rPr>
             </w:pPr>
+            <w:r>
+              <w:rPr>
+                <w:rFonts w:ascii="Arial" w:hAnsi="Arial" w:cs="Arial"/>
+              </w:rPr>
+              <w:t>Co-I</w:t>
+            </w:r>
           </w:p>
         </w:tc>
         <w:tc>
@@ -2346,6 +2415,34 @@
                 <w:rFonts w:ascii="Arial" w:hAnsi="Arial" w:cs="Arial"/>
               </w:rPr>
             </w:pPr>
+            <w:r>
+              <w:rPr>
+                <w:rFonts w:ascii="Arial" w:hAnsi="Arial" w:cs="Arial"/>
+              </w:rPr>
+              <w:t xml:space="preserve">Dr. </w:t>
+            </w:r>
+            <w:proofErr w:type="spellStart"/>
+            <w:r>
+              <w:rPr>
+                <w:rFonts w:ascii="Arial" w:hAnsi="Arial" w:cs="Arial"/>
+              </w:rPr>
+              <w:t>Justyn</w:t>
+            </w:r>
+            <w:proofErr w:type="spellEnd"/>
+            <w:r>
+              <w:rPr>
+                <w:rFonts w:ascii="Arial" w:hAnsi="Arial" w:cs="Arial"/>
+              </w:rPr>
+              <w:t xml:space="preserve"> </w:t>
+            </w:r>
+            <w:proofErr w:type="spellStart"/>
+            <w:r>
+              <w:rPr>
+                <w:rFonts w:ascii="Arial" w:hAnsi="Arial" w:cs="Arial"/>
+              </w:rPr>
+              <w:t>Maund</w:t>
+            </w:r>
+            <w:proofErr w:type="spellEnd"/>
           </w:p>
         </w:tc>
         <w:tc>
@@ -2364,6 +2461,12 @@
                 <w:rFonts w:ascii="Arial" w:hAnsi="Arial" w:cs="Arial"/>
               </w:rPr>
             </w:pPr>
+            <w:r>
+              <w:rPr>
+                <w:rFonts w:ascii="Arial" w:hAnsi="Arial" w:cs="Arial"/>
+              </w:rPr>
+              <w:t>The University of Sheffield</w:t>
+            </w:r>
           </w:p>
         </w:tc>
         <w:tc>
@@ -2382,166 +2485,16 @@
                 <w:rFonts w:ascii="Arial" w:hAnsi="Arial" w:cs="Arial"/>
               </w:rPr>
             </w:pPr>
-          </w:p>
-        </w:tc>
-      </w:tr>
-      <w:tr>
-        <w:tc>
-          <w:tcPr>
-            <w:tcW w:w="2438" w:type="dxa"/>
-            <w:tcBorders>
-              <w:top w:val="single" w:sz="4" w:space="0" w:color="000000"/>
-              <w:left w:val="single" w:sz="4" w:space="0" w:color="000000"/>
-              <w:bottom w:val="single" w:sz="4" w:space="0" w:color="000000"/>
-              <w:right w:val="single" w:sz="4" w:space="0" w:color="000000"/>
-            </w:tcBorders>
-          </w:tcPr>
-          <w:p>
-            <w:pPr>
-              <w:rPr>
-                <w:rFonts w:ascii="Arial" w:hAnsi="Arial" w:cs="Arial"/>
-              </w:rPr>
-            </w:pPr>
-          </w:p>
-        </w:tc>
-        <w:tc>
-          <w:tcPr>
-            <w:tcW w:w="2438" w:type="dxa"/>
-            <w:tcBorders>
-              <w:top w:val="single" w:sz="4" w:space="0" w:color="000000"/>
-              <w:left w:val="single" w:sz="4" w:space="0" w:color="000000"/>
-              <w:bottom w:val="single" w:sz="4" w:space="0" w:color="000000"/>
-              <w:right w:val="single" w:sz="4" w:space="0" w:color="000000"/>
-            </w:tcBorders>
-          </w:tcPr>
-          <w:p>
-            <w:pPr>
-              <w:rPr>
-                <w:rFonts w:ascii="Arial" w:hAnsi="Arial" w:cs="Arial"/>
-              </w:rPr>
-            </w:pPr>
-          </w:p>
-        </w:tc>
-        <w:tc>
-          <w:tcPr>
-            <w:tcW w:w="2438" w:type="dxa"/>
-            <w:tcBorders>
-              <w:top w:val="single" w:sz="4" w:space="0" w:color="000000"/>
-              <w:left w:val="single" w:sz="4" w:space="0" w:color="000000"/>
-              <w:bottom w:val="single" w:sz="4" w:space="0" w:color="000000"/>
-              <w:right w:val="single" w:sz="4" w:space="0" w:color="000000"/>
-            </w:tcBorders>
-          </w:tcPr>
-          <w:p>
-            <w:pPr>
-              <w:rPr>
-                <w:rFonts w:ascii="Arial" w:hAnsi="Arial" w:cs="Arial"/>
-              </w:rPr>
-            </w:pPr>
-          </w:p>
-        </w:tc>
-        <w:tc>
-          <w:tcPr>
-            <w:tcW w:w="2438" w:type="dxa"/>
-            <w:tcBorders>
-              <w:top w:val="single" w:sz="4" w:space="0" w:color="000000"/>
-              <w:left w:val="single" w:sz="4" w:space="0" w:color="000000"/>
-              <w:bottom w:val="single" w:sz="4" w:space="0" w:color="000000"/>
-              <w:right w:val="single" w:sz="4" w:space="0" w:color="000000"/>
-            </w:tcBorders>
-          </w:tcPr>
-          <w:p>
-            <w:pPr>
-              <w:rPr>
-                <w:rFonts w:ascii="Arial" w:hAnsi="Arial" w:cs="Arial"/>
-              </w:rPr>
-            </w:pPr>
-          </w:p>
-        </w:tc>
-      </w:tr>
-      <w:tr>
-        <w:tc>
-          <w:tcPr>
-            <w:tcW w:w="2438" w:type="dxa"/>
-            <w:tcBorders>
-              <w:top w:val="single" w:sz="4" w:space="0" w:color="000000"/>
-              <w:left w:val="single" w:sz="4" w:space="0" w:color="000000"/>
-              <w:bottom w:val="single" w:sz="4" w:space="0" w:color="000000"/>
-              <w:right w:val="single" w:sz="4" w:space="0" w:color="000000"/>
-            </w:tcBorders>
-          </w:tcPr>
-          <w:p>
-            <w:pPr>
-              <w:rPr>
-                <w:rFonts w:ascii="Arial" w:hAnsi="Arial" w:cs="Arial"/>
-              </w:rPr>
-            </w:pPr>
-          </w:p>
-        </w:tc>
-        <w:tc>
-          <w:tcPr>
-            <w:tcW w:w="2438" w:type="dxa"/>
-            <w:tcBorders>
-              <w:top w:val="single" w:sz="4" w:space="0" w:color="000000"/>
-              <w:left w:val="single" w:sz="4" w:space="0" w:color="000000"/>
-              <w:bottom w:val="single" w:sz="4" w:space="0" w:color="000000"/>
-              <w:right w:val="single" w:sz="4" w:space="0" w:color="000000"/>
-            </w:tcBorders>
-          </w:tcPr>
-          <w:p>
-            <w:pPr>
-              <w:rPr>
-                <w:rFonts w:ascii="Arial" w:hAnsi="Arial" w:cs="Arial"/>
-              </w:rPr>
-            </w:pPr>
-          </w:p>
-        </w:tc>
-        <w:tc>
-          <w:tcPr>
-            <w:tcW w:w="2438" w:type="dxa"/>
-            <w:tcBorders>
-              <w:top w:val="single" w:sz="4" w:space="0" w:color="000000"/>
-              <w:left w:val="single" w:sz="4" w:space="0" w:color="000000"/>
-              <w:bottom w:val="single" w:sz="4" w:space="0" w:color="000000"/>
-              <w:right w:val="single" w:sz="4" w:space="0" w:color="000000"/>
-            </w:tcBorders>
-          </w:tcPr>
-          <w:p>
-            <w:pPr>
-              <w:rPr>
-                <w:rFonts w:ascii="Arial" w:hAnsi="Arial" w:cs="Arial"/>
-              </w:rPr>
-            </w:pPr>
-          </w:p>
-        </w:tc>
-        <w:tc>
-          <w:tcPr>
-            <w:tcW w:w="2438" w:type="dxa"/>
-            <w:tcBorders>
-              <w:top w:val="single" w:sz="4" w:space="0" w:color="000000"/>
-              <w:left w:val="single" w:sz="4" w:space="0" w:color="000000"/>
-              <w:bottom w:val="single" w:sz="4" w:space="0" w:color="000000"/>
-              <w:right w:val="single" w:sz="4" w:space="0" w:color="000000"/>
-            </w:tcBorders>
-          </w:tcPr>
-          <w:p>
-            <w:pPr>
-              <w:rPr>
-                <w:rFonts w:ascii="Arial" w:hAnsi="Arial" w:cs="Arial"/>
-              </w:rPr>
-            </w:pPr>
+            <w:r>
+              <w:rPr>
+                <w:rFonts w:ascii="Arial" w:hAnsi="Arial" w:cs="Arial"/>
+              </w:rPr>
+              <w:t>Department of Physics and Astronomy</w:t>
+            </w:r>
           </w:p>
         </w:tc>
       </w:tr>
     </w:tbl>
-    <w:p>
-      <w:pPr>
-        <w:rPr>
-          <w:rFonts w:ascii="Arial" w:eastAsia="Arial" w:hAnsi="Arial" w:cs="Arial"/>
-          <w:i/>
-        </w:rPr>
-      </w:pPr>
-    </w:p>
     <w:p>
       <w:pPr>
         <w:pStyle w:val="BodyText"/>
@@ -2809,24 +2762,24 @@
     </w:p>
     <w:tbl>
       <w:tblPr>
-        <w:tblW w:w="9752" w:type="dxa"/>
+        <w:tblW w:w="9776" w:type="dxa"/>
         <w:tblInd w:w="114" w:type="dxa"/>
         <w:tblLayout w:type="fixed"/>
         <w:tblLook w:val="01E0" w:firstRow="1" w:lastRow="1" w:firstColumn="1" w:lastColumn="1" w:noHBand="0" w:noVBand="0"/>
       </w:tblPr>
       <w:tblGrid>
-        <w:gridCol w:w="2438"/>
-        <w:gridCol w:w="2438"/>
-        <w:gridCol w:w="2438"/>
-        <w:gridCol w:w="2438"/>
+        <w:gridCol w:w="2444"/>
+        <w:gridCol w:w="2444"/>
+        <w:gridCol w:w="2444"/>
+        <w:gridCol w:w="2444"/>
       </w:tblGrid>
       <w:tr>
         <w:trPr>
-          <w:trHeight w:hRule="exact" w:val="516"/>
+          <w:trHeight w:hRule="exact" w:val="683"/>
         </w:trPr>
         <w:tc>
           <w:tcPr>
-            <w:tcW w:w="2438" w:type="dxa"/>
+            <w:tcW w:w="2444" w:type="dxa"/>
             <w:tcBorders>
               <w:top w:val="single" w:sz="4" w:space="0" w:color="000000"/>
               <w:left w:val="single" w:sz="4" w:space="0" w:color="000000"/>
@@ -2868,7 +2821,7 @@
         </w:tc>
         <w:tc>
           <w:tcPr>
-            <w:tcW w:w="2438" w:type="dxa"/>
+            <w:tcW w:w="2444" w:type="dxa"/>
             <w:tcBorders>
               <w:top w:val="single" w:sz="4" w:space="0" w:color="000000"/>
               <w:left w:val="single" w:sz="4" w:space="0" w:color="000000"/>
@@ -2895,7 +2848,7 @@
         </w:tc>
         <w:tc>
           <w:tcPr>
-            <w:tcW w:w="2438" w:type="dxa"/>
+            <w:tcW w:w="2444" w:type="dxa"/>
             <w:tcBorders>
               <w:top w:val="single" w:sz="4" w:space="0" w:color="000000"/>
               <w:left w:val="single" w:sz="4" w:space="0" w:color="000000"/>
@@ -2924,7 +2877,7 @@
         </w:tc>
         <w:tc>
           <w:tcPr>
-            <w:tcW w:w="2438" w:type="dxa"/>
+            <w:tcW w:w="2444" w:type="dxa"/>
             <w:tcBorders>
               <w:top w:val="single" w:sz="4" w:space="0" w:color="000000"/>
               <w:left w:val="single" w:sz="4" w:space="0" w:color="000000"/>
@@ -2967,11 +2920,11 @@
       </w:tr>
       <w:tr>
         <w:trPr>
-          <w:trHeight w:hRule="exact" w:val="262"/>
+          <w:trHeight w:hRule="exact" w:val="682"/>
         </w:trPr>
         <w:tc>
           <w:tcPr>
-            <w:tcW w:w="2438" w:type="dxa"/>
+            <w:tcW w:w="2444" w:type="dxa"/>
             <w:tcBorders>
               <w:top w:val="single" w:sz="4" w:space="0" w:color="000000"/>
               <w:left w:val="single" w:sz="4" w:space="0" w:color="000000"/>
@@ -2985,11 +2938,17 @@
                 <w:rFonts w:ascii="Arial" w:hAnsi="Arial" w:cs="Arial"/>
               </w:rPr>
             </w:pPr>
-          </w:p>
-        </w:tc>
-        <w:tc>
-          <w:tcPr>
-            <w:tcW w:w="2438" w:type="dxa"/>
+            <w:r>
+              <w:rPr>
+                <w:rFonts w:ascii="Arial" w:hAnsi="Arial" w:cs="Arial"/>
+              </w:rPr>
+              <w:t>PI</w:t>
+            </w:r>
+          </w:p>
+        </w:tc>
+        <w:tc>
+          <w:tcPr>
+            <w:tcW w:w="2444" w:type="dxa"/>
             <w:tcBorders>
               <w:top w:val="single" w:sz="4" w:space="0" w:color="000000"/>
               <w:left w:val="single" w:sz="4" w:space="0" w:color="000000"/>
@@ -3001,13 +2960,36 @@
             <w:pPr>
               <w:rPr>
                 <w:rFonts w:ascii="Arial" w:hAnsi="Arial" w:cs="Arial"/>
-              </w:rPr>
-            </w:pPr>
-          </w:p>
-        </w:tc>
-        <w:tc>
-          <w:tcPr>
-            <w:tcW w:w="2438" w:type="dxa"/>
+                <w:color w:val="FF6600"/>
+              </w:rPr>
+            </w:pPr>
+            <w:proofErr w:type="spellStart"/>
+            <w:r>
+              <w:rPr>
+                <w:rFonts w:ascii="Arial" w:hAnsi="Arial" w:cs="Arial"/>
+              </w:rPr>
+              <w:t>Dr.Utane</w:t>
+            </w:r>
+            <w:proofErr w:type="spellEnd"/>
+            <w:r>
+              <w:rPr>
+                <w:rFonts w:ascii="Arial" w:hAnsi="Arial" w:cs="Arial"/>
+              </w:rPr>
+              <w:t xml:space="preserve"> </w:t>
+            </w:r>
+            <w:proofErr w:type="spellStart"/>
+            <w:r>
+              <w:rPr>
+                <w:rFonts w:ascii="Arial" w:hAnsi="Arial" w:cs="Arial"/>
+              </w:rPr>
+              <w:t>Sawangwit</w:t>
+            </w:r>
+            <w:proofErr w:type="spellEnd"/>
+          </w:p>
+        </w:tc>
+        <w:tc>
+          <w:tcPr>
+            <w:tcW w:w="2444" w:type="dxa"/>
             <w:tcBorders>
               <w:top w:val="single" w:sz="4" w:space="0" w:color="000000"/>
               <w:left w:val="single" w:sz="4" w:space="0" w:color="000000"/>
@@ -3021,11 +3003,17 @@
                 <w:rFonts w:ascii="Arial" w:hAnsi="Arial" w:cs="Arial"/>
               </w:rPr>
             </w:pPr>
-          </w:p>
-        </w:tc>
-        <w:tc>
-          <w:tcPr>
-            <w:tcW w:w="2438" w:type="dxa"/>
+            <w:r>
+              <w:rPr>
+                <w:rFonts w:ascii="Arial" w:hAnsi="Arial" w:cs="Arial"/>
+              </w:rPr>
+              <w:t>NARIT</w:t>
+            </w:r>
+          </w:p>
+        </w:tc>
+        <w:tc>
+          <w:tcPr>
+            <w:tcW w:w="2444" w:type="dxa"/>
             <w:tcBorders>
               <w:top w:val="single" w:sz="4" w:space="0" w:color="000000"/>
               <w:left w:val="single" w:sz="4" w:space="0" w:color="000000"/>
@@ -3039,16 +3027,22 @@
                 <w:rFonts w:ascii="Arial" w:hAnsi="Arial" w:cs="Arial"/>
               </w:rPr>
             </w:pPr>
+            <w:r>
+              <w:rPr>
+                <w:rFonts w:ascii="Arial" w:hAnsi="Arial" w:cs="Arial"/>
+              </w:rPr>
+              <w:t>Research and Development</w:t>
+            </w:r>
           </w:p>
         </w:tc>
       </w:tr>
       <w:tr>
         <w:trPr>
-          <w:trHeight w:hRule="exact" w:val="265"/>
+          <w:trHeight w:hRule="exact" w:val="479"/>
         </w:trPr>
         <w:tc>
           <w:tcPr>
-            <w:tcW w:w="2438" w:type="dxa"/>
+            <w:tcW w:w="2444" w:type="dxa"/>
             <w:tcBorders>
               <w:top w:val="single" w:sz="4" w:space="0" w:color="000000"/>
               <w:left w:val="single" w:sz="4" w:space="0" w:color="000000"/>
@@ -3062,11 +3056,25 @@
                 <w:rFonts w:ascii="Arial" w:hAnsi="Arial" w:cs="Arial"/>
               </w:rPr>
             </w:pPr>
-          </w:p>
-        </w:tc>
-        <w:tc>
-          <w:tcPr>
-            <w:tcW w:w="2438" w:type="dxa"/>
+            <w:proofErr w:type="gramStart"/>
+            <w:r>
+              <w:rPr>
+                <w:rFonts w:ascii="Arial" w:hAnsi="Arial" w:cs="Arial"/>
+              </w:rPr>
+              <w:t>co</w:t>
+            </w:r>
+            <w:proofErr w:type="gramEnd"/>
+            <w:r>
+              <w:rPr>
+                <w:rFonts w:ascii="Arial" w:hAnsi="Arial" w:cs="Arial"/>
+              </w:rPr>
+              <w:t>-I</w:t>
+            </w:r>
+          </w:p>
+        </w:tc>
+        <w:tc>
+          <w:tcPr>
+            <w:tcW w:w="2444" w:type="dxa"/>
             <w:tcBorders>
               <w:top w:val="single" w:sz="4" w:space="0" w:color="000000"/>
               <w:left w:val="single" w:sz="4" w:space="0" w:color="000000"/>
@@ -3080,11 +3088,39 @@
                 <w:rFonts w:ascii="Arial" w:hAnsi="Arial" w:cs="Arial"/>
               </w:rPr>
             </w:pPr>
-          </w:p>
-        </w:tc>
-        <w:tc>
-          <w:tcPr>
-            <w:tcW w:w="2438" w:type="dxa"/>
+            <w:r>
+              <w:rPr>
+                <w:rFonts w:ascii="Arial" w:hAnsi="Arial" w:cs="Arial"/>
+              </w:rPr>
+              <w:t xml:space="preserve">Dr. </w:t>
+            </w:r>
+            <w:proofErr w:type="spellStart"/>
+            <w:r>
+              <w:rPr>
+                <w:rFonts w:ascii="Arial" w:hAnsi="Arial" w:cs="Arial"/>
+              </w:rPr>
+              <w:t>Supachai</w:t>
+            </w:r>
+            <w:proofErr w:type="spellEnd"/>
+            <w:r>
+              <w:rPr>
+                <w:rFonts w:ascii="Arial" w:hAnsi="Arial" w:cs="Arial"/>
+              </w:rPr>
+              <w:t xml:space="preserve"> </w:t>
+            </w:r>
+            <w:proofErr w:type="spellStart"/>
+            <w:r>
+              <w:rPr>
+                <w:rFonts w:ascii="Arial" w:hAnsi="Arial" w:cs="Arial"/>
+              </w:rPr>
+              <w:t>Awiphan</w:t>
+            </w:r>
+            <w:proofErr w:type="spellEnd"/>
+          </w:p>
+        </w:tc>
+        <w:tc>
+          <w:tcPr>
+            <w:tcW w:w="2444" w:type="dxa"/>
             <w:tcBorders>
               <w:top w:val="single" w:sz="4" w:space="0" w:color="000000"/>
               <w:left w:val="single" w:sz="4" w:space="0" w:color="000000"/>
@@ -3098,11 +3134,17 @@
                 <w:rFonts w:ascii="Arial" w:hAnsi="Arial" w:cs="Arial"/>
               </w:rPr>
             </w:pPr>
-          </w:p>
-        </w:tc>
-        <w:tc>
-          <w:tcPr>
-            <w:tcW w:w="2438" w:type="dxa"/>
+            <w:r>
+              <w:rPr>
+                <w:rFonts w:ascii="Arial" w:hAnsi="Arial" w:cs="Arial"/>
+              </w:rPr>
+              <w:t>NARIT</w:t>
+            </w:r>
+          </w:p>
+        </w:tc>
+        <w:tc>
+          <w:tcPr>
+            <w:tcW w:w="2444" w:type="dxa"/>
             <w:tcBorders>
               <w:top w:val="single" w:sz="4" w:space="0" w:color="000000"/>
               <w:left w:val="single" w:sz="4" w:space="0" w:color="000000"/>
@@ -3116,16 +3158,22 @@
                 <w:rFonts w:ascii="Arial" w:hAnsi="Arial" w:cs="Arial"/>
               </w:rPr>
             </w:pPr>
+            <w:r>
+              <w:rPr>
+                <w:rFonts w:ascii="Arial" w:hAnsi="Arial" w:cs="Arial"/>
+              </w:rPr>
+              <w:t>Research and Development</w:t>
+            </w:r>
           </w:p>
         </w:tc>
       </w:tr>
       <w:tr>
         <w:trPr>
-          <w:trHeight w:hRule="exact" w:val="262"/>
+          <w:trHeight w:hRule="exact" w:val="289"/>
         </w:trPr>
         <w:tc>
           <w:tcPr>
-            <w:tcW w:w="2438" w:type="dxa"/>
+            <w:tcW w:w="2444" w:type="dxa"/>
             <w:tcBorders>
               <w:top w:val="single" w:sz="4" w:space="0" w:color="000000"/>
               <w:left w:val="single" w:sz="4" w:space="0" w:color="000000"/>
@@ -3139,11 +3187,32 @@
                 <w:rFonts w:ascii="Arial" w:hAnsi="Arial" w:cs="Arial"/>
               </w:rPr>
             </w:pPr>
-          </w:p>
-        </w:tc>
-        <w:tc>
-          <w:tcPr>
-            <w:tcW w:w="2438" w:type="dxa"/>
+            <w:proofErr w:type="gramStart"/>
+            <w:r>
+              <w:rPr>
+                <w:rFonts w:ascii="Arial" w:hAnsi="Arial" w:cs="Arial"/>
+              </w:rPr>
+              <w:t>co</w:t>
+            </w:r>
+            <w:proofErr w:type="gramEnd"/>
+            <w:r>
+              <w:rPr>
+                <w:rFonts w:ascii="Arial" w:hAnsi="Arial" w:cs="Arial"/>
+              </w:rPr>
+              <w:t>-I</w:t>
+            </w:r>
+          </w:p>
+          <w:p>
+            <w:pPr>
+              <w:rPr>
+                <w:rFonts w:ascii="Arial" w:hAnsi="Arial" w:cs="Arial"/>
+              </w:rPr>
+            </w:pPr>
+          </w:p>
+        </w:tc>
+        <w:tc>
+          <w:tcPr>
+            <w:tcW w:w="2444" w:type="dxa"/>
             <w:tcBorders>
               <w:top w:val="single" w:sz="4" w:space="0" w:color="000000"/>
               <w:left w:val="single" w:sz="4" w:space="0" w:color="000000"/>
@@ -3157,11 +3226,39 @@
                 <w:rFonts w:ascii="Arial" w:hAnsi="Arial" w:cs="Arial"/>
               </w:rPr>
             </w:pPr>
-          </w:p>
-        </w:tc>
-        <w:tc>
-          <w:tcPr>
-            <w:tcW w:w="2438" w:type="dxa"/>
+            <w:proofErr w:type="spellStart"/>
+            <w:r>
+              <w:rPr>
+                <w:rFonts w:ascii="Arial" w:hAnsi="Arial" w:cs="Arial"/>
+              </w:rPr>
+              <w:t>Dr.Natthakan</w:t>
+            </w:r>
+            <w:proofErr w:type="spellEnd"/>
+            <w:r>
+              <w:rPr>
+                <w:rFonts w:ascii="Arial" w:hAnsi="Arial" w:cs="Arial"/>
+              </w:rPr>
+              <w:t xml:space="preserve"> </w:t>
+            </w:r>
+            <w:proofErr w:type="spellStart"/>
+            <w:r>
+              <w:rPr>
+                <w:rFonts w:ascii="Arial" w:hAnsi="Arial" w:cs="Arial"/>
+              </w:rPr>
+              <w:t>Iam</w:t>
+            </w:r>
+            <w:proofErr w:type="spellEnd"/>
+            <w:r>
+              <w:rPr>
+                <w:rFonts w:ascii="Arial" w:hAnsi="Arial" w:cs="Arial"/>
+              </w:rPr>
+              <w:t>-On</w:t>
+            </w:r>
+          </w:p>
+        </w:tc>
+        <w:tc>
+          <w:tcPr>
+            <w:tcW w:w="2444" w:type="dxa"/>
             <w:tcBorders>
               <w:top w:val="single" w:sz="4" w:space="0" w:color="000000"/>
               <w:left w:val="single" w:sz="4" w:space="0" w:color="000000"/>
@@ -3175,11 +3272,45 @@
                 <w:rFonts w:ascii="Arial" w:hAnsi="Arial" w:cs="Arial"/>
               </w:rPr>
             </w:pPr>
-          </w:p>
-        </w:tc>
-        <w:tc>
-          <w:tcPr>
-            <w:tcW w:w="2438" w:type="dxa"/>
+            <w:r>
+              <w:rPr>
+                <w:rFonts w:ascii="Arial" w:hAnsi="Arial" w:cs="Arial"/>
+              </w:rPr>
+              <w:t xml:space="preserve">Mae </w:t>
+            </w:r>
+            <w:proofErr w:type="spellStart"/>
+            <w:r>
+              <w:rPr>
+                <w:rFonts w:ascii="Arial" w:hAnsi="Arial" w:cs="Arial"/>
+              </w:rPr>
+              <w:t>Fah</w:t>
+            </w:r>
+            <w:proofErr w:type="spellEnd"/>
+            <w:r>
+              <w:rPr>
+                <w:rFonts w:ascii="Arial" w:hAnsi="Arial" w:cs="Arial"/>
+              </w:rPr>
+              <w:t xml:space="preserve"> </w:t>
+            </w:r>
+            <w:proofErr w:type="spellStart"/>
+            <w:r>
+              <w:rPr>
+                <w:rFonts w:ascii="Arial" w:hAnsi="Arial" w:cs="Arial"/>
+              </w:rPr>
+              <w:t>Luang</w:t>
+            </w:r>
+            <w:proofErr w:type="spellEnd"/>
+            <w:r>
+              <w:rPr>
+                <w:rFonts w:ascii="Arial" w:hAnsi="Arial" w:cs="Arial"/>
+              </w:rPr>
+              <w:t xml:space="preserve"> U.</w:t>
+            </w:r>
+          </w:p>
+        </w:tc>
+        <w:tc>
+          <w:tcPr>
+            <w:tcW w:w="2444" w:type="dxa"/>
             <w:tcBorders>
               <w:top w:val="single" w:sz="4" w:space="0" w:color="000000"/>
               <w:left w:val="single" w:sz="4" w:space="0" w:color="000000"/>
@@ -3193,16 +3324,22 @@
                 <w:rFonts w:ascii="Arial" w:hAnsi="Arial" w:cs="Arial"/>
               </w:rPr>
             </w:pPr>
+            <w:r>
+              <w:rPr>
+                <w:rFonts w:ascii="Arial" w:hAnsi="Arial" w:cs="Arial"/>
+              </w:rPr>
+              <w:t>School of IT</w:t>
+            </w:r>
           </w:p>
         </w:tc>
       </w:tr>
       <w:tr>
         <w:trPr>
-          <w:trHeight w:hRule="exact" w:val="264"/>
+          <w:trHeight w:hRule="exact" w:val="334"/>
         </w:trPr>
         <w:tc>
           <w:tcPr>
-            <w:tcW w:w="2438" w:type="dxa"/>
+            <w:tcW w:w="2444" w:type="dxa"/>
             <w:tcBorders>
               <w:top w:val="single" w:sz="4" w:space="0" w:color="000000"/>
               <w:left w:val="single" w:sz="4" w:space="0" w:color="000000"/>
@@ -3216,11 +3353,25 @@
                 <w:rFonts w:ascii="Arial" w:hAnsi="Arial" w:cs="Arial"/>
               </w:rPr>
             </w:pPr>
-          </w:p>
-        </w:tc>
-        <w:tc>
-          <w:tcPr>
-            <w:tcW w:w="2438" w:type="dxa"/>
+            <w:proofErr w:type="gramStart"/>
+            <w:r>
+              <w:rPr>
+                <w:rFonts w:ascii="Arial" w:hAnsi="Arial" w:cs="Arial"/>
+              </w:rPr>
+              <w:t>co</w:t>
+            </w:r>
+            <w:proofErr w:type="gramEnd"/>
+            <w:r>
+              <w:rPr>
+                <w:rFonts w:ascii="Arial" w:hAnsi="Arial" w:cs="Arial"/>
+              </w:rPr>
+              <w:t>-I</w:t>
+            </w:r>
+          </w:p>
+        </w:tc>
+        <w:tc>
+          <w:tcPr>
+            <w:tcW w:w="2444" w:type="dxa"/>
             <w:tcBorders>
               <w:top w:val="single" w:sz="4" w:space="0" w:color="000000"/>
               <w:left w:val="single" w:sz="4" w:space="0" w:color="000000"/>
@@ -3234,11 +3385,39 @@
                 <w:rFonts w:ascii="Arial" w:hAnsi="Arial" w:cs="Arial"/>
               </w:rPr>
             </w:pPr>
-          </w:p>
-        </w:tc>
-        <w:tc>
-          <w:tcPr>
-            <w:tcW w:w="2438" w:type="dxa"/>
+            <w:r>
+              <w:rPr>
+                <w:rFonts w:ascii="Arial" w:hAnsi="Arial" w:cs="Arial"/>
+              </w:rPr>
+              <w:t xml:space="preserve">Dr. </w:t>
+            </w:r>
+            <w:proofErr w:type="spellStart"/>
+            <w:r>
+              <w:rPr>
+                <w:rFonts w:ascii="Arial" w:hAnsi="Arial" w:cs="Arial"/>
+              </w:rPr>
+              <w:t>Surapong</w:t>
+            </w:r>
+            <w:proofErr w:type="spellEnd"/>
+            <w:r>
+              <w:rPr>
+                <w:rFonts w:ascii="Arial" w:hAnsi="Arial" w:cs="Arial"/>
+              </w:rPr>
+              <w:t xml:space="preserve"> </w:t>
+            </w:r>
+            <w:proofErr w:type="spellStart"/>
+            <w:r>
+              <w:rPr>
+                <w:rFonts w:ascii="Arial" w:hAnsi="Arial" w:cs="Arial"/>
+              </w:rPr>
+              <w:t>Uttama</w:t>
+            </w:r>
+            <w:proofErr w:type="spellEnd"/>
+          </w:p>
+        </w:tc>
+        <w:tc>
+          <w:tcPr>
+            <w:tcW w:w="2444" w:type="dxa"/>
             <w:tcBorders>
               <w:top w:val="single" w:sz="4" w:space="0" w:color="000000"/>
               <w:left w:val="single" w:sz="4" w:space="0" w:color="000000"/>
@@ -3252,11 +3431,45 @@
                 <w:rFonts w:ascii="Arial" w:hAnsi="Arial" w:cs="Arial"/>
               </w:rPr>
             </w:pPr>
-          </w:p>
-        </w:tc>
-        <w:tc>
-          <w:tcPr>
-            <w:tcW w:w="2438" w:type="dxa"/>
+            <w:r>
+              <w:rPr>
+                <w:rFonts w:ascii="Arial" w:hAnsi="Arial" w:cs="Arial"/>
+              </w:rPr>
+              <w:t xml:space="preserve">Mae </w:t>
+            </w:r>
+            <w:proofErr w:type="spellStart"/>
+            <w:r>
+              <w:rPr>
+                <w:rFonts w:ascii="Arial" w:hAnsi="Arial" w:cs="Arial"/>
+              </w:rPr>
+              <w:t>Fah</w:t>
+            </w:r>
+            <w:proofErr w:type="spellEnd"/>
+            <w:r>
+              <w:rPr>
+                <w:rFonts w:ascii="Arial" w:hAnsi="Arial" w:cs="Arial"/>
+              </w:rPr>
+              <w:t xml:space="preserve"> </w:t>
+            </w:r>
+            <w:proofErr w:type="spellStart"/>
+            <w:r>
+              <w:rPr>
+                <w:rFonts w:ascii="Arial" w:hAnsi="Arial" w:cs="Arial"/>
+              </w:rPr>
+              <w:t>Luang</w:t>
+            </w:r>
+            <w:proofErr w:type="spellEnd"/>
+            <w:r>
+              <w:rPr>
+                <w:rFonts w:ascii="Arial" w:hAnsi="Arial" w:cs="Arial"/>
+              </w:rPr>
+              <w:t xml:space="preserve"> U.</w:t>
+            </w:r>
+          </w:p>
+        </w:tc>
+        <w:tc>
+          <w:tcPr>
+            <w:tcW w:w="2444" w:type="dxa"/>
             <w:tcBorders>
               <w:top w:val="single" w:sz="4" w:space="0" w:color="000000"/>
               <w:left w:val="single" w:sz="4" w:space="0" w:color="000000"/>
@@ -3270,16 +3483,22 @@
                 <w:rFonts w:ascii="Arial" w:hAnsi="Arial" w:cs="Arial"/>
               </w:rPr>
             </w:pPr>
+            <w:r>
+              <w:rPr>
+                <w:rFonts w:ascii="Arial" w:hAnsi="Arial" w:cs="Arial"/>
+              </w:rPr>
+              <w:t>School of IT</w:t>
+            </w:r>
           </w:p>
         </w:tc>
       </w:tr>
       <w:tr>
         <w:trPr>
-          <w:trHeight w:hRule="exact" w:val="264"/>
+          <w:trHeight w:hRule="exact" w:val="505"/>
         </w:trPr>
         <w:tc>
           <w:tcPr>
-            <w:tcW w:w="2438" w:type="dxa"/>
+            <w:tcW w:w="2444" w:type="dxa"/>
             <w:tcBorders>
               <w:top w:val="single" w:sz="4" w:space="0" w:color="000000"/>
               <w:left w:val="single" w:sz="4" w:space="0" w:color="000000"/>
@@ -3293,11 +3512,25 @@
                 <w:rFonts w:ascii="Arial" w:hAnsi="Arial" w:cs="Arial"/>
               </w:rPr>
             </w:pPr>
-          </w:p>
-        </w:tc>
-        <w:tc>
-          <w:tcPr>
-            <w:tcW w:w="2438" w:type="dxa"/>
+            <w:proofErr w:type="gramStart"/>
+            <w:r>
+              <w:rPr>
+                <w:rFonts w:ascii="Arial" w:hAnsi="Arial" w:cs="Arial"/>
+              </w:rPr>
+              <w:t>co</w:t>
+            </w:r>
+            <w:proofErr w:type="gramEnd"/>
+            <w:r>
+              <w:rPr>
+                <w:rFonts w:ascii="Arial" w:hAnsi="Arial" w:cs="Arial"/>
+              </w:rPr>
+              <w:t>-I</w:t>
+            </w:r>
+          </w:p>
+        </w:tc>
+        <w:tc>
+          <w:tcPr>
+            <w:tcW w:w="2444" w:type="dxa"/>
             <w:tcBorders>
               <w:top w:val="single" w:sz="4" w:space="0" w:color="000000"/>
               <w:left w:val="single" w:sz="4" w:space="0" w:color="000000"/>
@@ -3311,11 +3544,33 @@
                 <w:rFonts w:ascii="Arial" w:hAnsi="Arial" w:cs="Arial"/>
               </w:rPr>
             </w:pPr>
-          </w:p>
-        </w:tc>
-        <w:tc>
-          <w:tcPr>
-            <w:tcW w:w="2438" w:type="dxa"/>
+            <w:proofErr w:type="spellStart"/>
+            <w:r>
+              <w:rPr>
+                <w:rFonts w:ascii="Arial" w:hAnsi="Arial" w:cs="Arial"/>
+              </w:rPr>
+              <w:t>Dr.Anan</w:t>
+            </w:r>
+            <w:proofErr w:type="spellEnd"/>
+            <w:r>
+              <w:rPr>
+                <w:rFonts w:ascii="Arial" w:hAnsi="Arial" w:cs="Arial"/>
+              </w:rPr>
+              <w:t xml:space="preserve"> </w:t>
+            </w:r>
+            <w:proofErr w:type="spellStart"/>
+            <w:r>
+              <w:rPr>
+                <w:rFonts w:ascii="Arial" w:hAnsi="Arial" w:cs="Arial"/>
+              </w:rPr>
+              <w:t>Eungwanichayapant</w:t>
+            </w:r>
+            <w:proofErr w:type="spellEnd"/>
+          </w:p>
+        </w:tc>
+        <w:tc>
+          <w:tcPr>
+            <w:tcW w:w="2444" w:type="dxa"/>
             <w:tcBorders>
               <w:top w:val="single" w:sz="4" w:space="0" w:color="000000"/>
               <w:left w:val="single" w:sz="4" w:space="0" w:color="000000"/>
@@ -3329,11 +3584,45 @@
                 <w:rFonts w:ascii="Arial" w:hAnsi="Arial" w:cs="Arial"/>
               </w:rPr>
             </w:pPr>
-          </w:p>
-        </w:tc>
-        <w:tc>
-          <w:tcPr>
-            <w:tcW w:w="2438" w:type="dxa"/>
+            <w:r>
+              <w:rPr>
+                <w:rFonts w:ascii="Arial" w:hAnsi="Arial" w:cs="Arial"/>
+              </w:rPr>
+              <w:t xml:space="preserve">Mae </w:t>
+            </w:r>
+            <w:proofErr w:type="spellStart"/>
+            <w:r>
+              <w:rPr>
+                <w:rFonts w:ascii="Arial" w:hAnsi="Arial" w:cs="Arial"/>
+              </w:rPr>
+              <w:t>Fah</w:t>
+            </w:r>
+            <w:proofErr w:type="spellEnd"/>
+            <w:r>
+              <w:rPr>
+                <w:rFonts w:ascii="Arial" w:hAnsi="Arial" w:cs="Arial"/>
+              </w:rPr>
+              <w:t xml:space="preserve"> </w:t>
+            </w:r>
+            <w:proofErr w:type="spellStart"/>
+            <w:r>
+              <w:rPr>
+                <w:rFonts w:ascii="Arial" w:hAnsi="Arial" w:cs="Arial"/>
+              </w:rPr>
+              <w:t>Luang</w:t>
+            </w:r>
+            <w:proofErr w:type="spellEnd"/>
+            <w:r>
+              <w:rPr>
+                <w:rFonts w:ascii="Arial" w:hAnsi="Arial" w:cs="Arial"/>
+              </w:rPr>
+              <w:t xml:space="preserve"> U.</w:t>
+            </w:r>
+          </w:p>
+        </w:tc>
+        <w:tc>
+          <w:tcPr>
+            <w:tcW w:w="2444" w:type="dxa"/>
             <w:tcBorders>
               <w:top w:val="single" w:sz="4" w:space="0" w:color="000000"/>
               <w:left w:val="single" w:sz="4" w:space="0" w:color="000000"/>
@@ -3347,63 +3636,169 @@
                 <w:rFonts w:ascii="Arial" w:hAnsi="Arial" w:cs="Arial"/>
               </w:rPr>
             </w:pPr>
+            <w:r>
+              <w:rPr>
+                <w:rFonts w:ascii="Arial" w:hAnsi="Arial" w:cs="Arial"/>
+              </w:rPr>
+              <w:t>School of Science</w:t>
+            </w:r>
+          </w:p>
+        </w:tc>
+      </w:tr>
+      <w:tr>
+        <w:trPr>
+          <w:trHeight w:hRule="exact" w:val="526"/>
+        </w:trPr>
+        <w:tc>
+          <w:tcPr>
+            <w:tcW w:w="2444" w:type="dxa"/>
+            <w:tcBorders>
+              <w:top w:val="single" w:sz="4" w:space="0" w:color="000000"/>
+              <w:left w:val="single" w:sz="4" w:space="0" w:color="000000"/>
+              <w:bottom w:val="single" w:sz="4" w:space="0" w:color="000000"/>
+              <w:right w:val="single" w:sz="4" w:space="0" w:color="000000"/>
+            </w:tcBorders>
+          </w:tcPr>
+          <w:p>
+            <w:pPr>
+              <w:rPr>
+                <w:rFonts w:ascii="Arial" w:hAnsi="Arial" w:cs="Arial"/>
+              </w:rPr>
+            </w:pPr>
+            <w:proofErr w:type="gramStart"/>
+            <w:r>
+              <w:rPr>
+                <w:rFonts w:ascii="Arial" w:hAnsi="Arial" w:cs="Arial"/>
+              </w:rPr>
+              <w:t>co</w:t>
+            </w:r>
+            <w:proofErr w:type="gramEnd"/>
+            <w:r>
+              <w:rPr>
+                <w:rFonts w:ascii="Arial" w:hAnsi="Arial" w:cs="Arial"/>
+              </w:rPr>
+              <w:t>-I</w:t>
+            </w:r>
+          </w:p>
+        </w:tc>
+        <w:tc>
+          <w:tcPr>
+            <w:tcW w:w="2444" w:type="dxa"/>
+            <w:tcBorders>
+              <w:top w:val="single" w:sz="4" w:space="0" w:color="000000"/>
+              <w:left w:val="single" w:sz="4" w:space="0" w:color="000000"/>
+              <w:bottom w:val="single" w:sz="4" w:space="0" w:color="000000"/>
+              <w:right w:val="single" w:sz="4" w:space="0" w:color="000000"/>
+            </w:tcBorders>
+          </w:tcPr>
+          <w:p>
+            <w:pPr>
+              <w:rPr>
+                <w:rFonts w:ascii="Arial" w:hAnsi="Arial" w:cs="Arial"/>
+              </w:rPr>
+            </w:pPr>
+            <w:proofErr w:type="spellStart"/>
+            <w:r>
+              <w:rPr>
+                <w:rFonts w:ascii="Arial" w:hAnsi="Arial" w:cs="Arial"/>
+              </w:rPr>
+              <w:t>Dr.Tossapon</w:t>
+            </w:r>
+            <w:proofErr w:type="spellEnd"/>
+            <w:r>
+              <w:rPr>
+                <w:rFonts w:ascii="Arial" w:hAnsi="Arial" w:cs="Arial"/>
+              </w:rPr>
+              <w:t xml:space="preserve"> </w:t>
+            </w:r>
+            <w:proofErr w:type="spellStart"/>
+            <w:r>
+              <w:rPr>
+                <w:rFonts w:ascii="Arial" w:hAnsi="Arial" w:cs="Arial"/>
+              </w:rPr>
+              <w:t>Boongoen</w:t>
+            </w:r>
+            <w:proofErr w:type="spellEnd"/>
+          </w:p>
+        </w:tc>
+        <w:tc>
+          <w:tcPr>
+            <w:tcW w:w="2444" w:type="dxa"/>
+            <w:tcBorders>
+              <w:top w:val="single" w:sz="4" w:space="0" w:color="000000"/>
+              <w:left w:val="single" w:sz="4" w:space="0" w:color="000000"/>
+              <w:bottom w:val="single" w:sz="4" w:space="0" w:color="000000"/>
+              <w:right w:val="single" w:sz="4" w:space="0" w:color="000000"/>
+            </w:tcBorders>
+          </w:tcPr>
+          <w:p>
+            <w:pPr>
+              <w:rPr>
+                <w:rFonts w:ascii="Arial" w:hAnsi="Arial" w:cs="Arial"/>
+              </w:rPr>
+            </w:pPr>
+            <w:r>
+              <w:rPr>
+                <w:rFonts w:ascii="Arial" w:hAnsi="Arial" w:cs="Arial"/>
+              </w:rPr>
+              <w:t xml:space="preserve">Mae </w:t>
+            </w:r>
+            <w:proofErr w:type="spellStart"/>
+            <w:r>
+              <w:rPr>
+                <w:rFonts w:ascii="Arial" w:hAnsi="Arial" w:cs="Arial"/>
+              </w:rPr>
+              <w:t>Fah</w:t>
+            </w:r>
+            <w:proofErr w:type="spellEnd"/>
+            <w:r>
+              <w:rPr>
+                <w:rFonts w:ascii="Arial" w:hAnsi="Arial" w:cs="Arial"/>
+              </w:rPr>
+              <w:t xml:space="preserve"> </w:t>
+            </w:r>
+            <w:proofErr w:type="spellStart"/>
+            <w:r>
+              <w:rPr>
+                <w:rFonts w:ascii="Arial" w:hAnsi="Arial" w:cs="Arial"/>
+              </w:rPr>
+              <w:t>Luang</w:t>
+            </w:r>
+            <w:proofErr w:type="spellEnd"/>
+            <w:r>
+              <w:rPr>
+                <w:rFonts w:ascii="Arial" w:hAnsi="Arial" w:cs="Arial"/>
+              </w:rPr>
+              <w:t xml:space="preserve"> U.</w:t>
+            </w:r>
+          </w:p>
+        </w:tc>
+        <w:tc>
+          <w:tcPr>
+            <w:tcW w:w="2444" w:type="dxa"/>
+            <w:tcBorders>
+              <w:top w:val="single" w:sz="4" w:space="0" w:color="000000"/>
+              <w:left w:val="single" w:sz="4" w:space="0" w:color="000000"/>
+              <w:bottom w:val="single" w:sz="4" w:space="0" w:color="000000"/>
+              <w:right w:val="single" w:sz="4" w:space="0" w:color="000000"/>
+            </w:tcBorders>
+          </w:tcPr>
+          <w:p>
+            <w:pPr>
+              <w:rPr>
+                <w:rFonts w:ascii="Arial" w:hAnsi="Arial" w:cs="Arial"/>
+              </w:rPr>
+            </w:pPr>
+            <w:r>
+              <w:rPr>
+                <w:rFonts w:ascii="Arial" w:hAnsi="Arial" w:cs="Arial"/>
+              </w:rPr>
+              <w:t>School of IT</w:t>
+            </w:r>
           </w:p>
         </w:tc>
       </w:tr>
     </w:tbl>
-    <w:p>
-      <w:pPr>
-        <w:rPr>
-          <w:rFonts w:ascii="Arial" w:eastAsia="Arial" w:hAnsi="Arial" w:cs="Arial"/>
-          <w:i/>
-        </w:rPr>
-      </w:pPr>
-    </w:p>
-    <w:p>
-      <w:pPr>
-        <w:ind w:right="197"/>
-        <w:rPr>
-          <w:rFonts w:ascii="Arial" w:hAnsi="Arial" w:cs="Arial"/>
-          <w:b/>
-        </w:rPr>
-      </w:pPr>
-    </w:p>
-    <w:p>
-      <w:pPr>
-        <w:ind w:right="197"/>
-        <w:rPr>
-          <w:rFonts w:ascii="Arial" w:hAnsi="Arial" w:cs="Arial"/>
-          <w:b/>
-        </w:rPr>
-      </w:pPr>
-    </w:p>
-    <w:p>
-      <w:pPr>
-        <w:ind w:right="197"/>
-        <w:rPr>
-          <w:rFonts w:ascii="Arial" w:hAnsi="Arial" w:cs="Arial"/>
-          <w:b/>
-        </w:rPr>
-      </w:pPr>
-    </w:p>
-    <w:p>
-      <w:pPr>
-        <w:ind w:right="197"/>
-        <w:rPr>
-          <w:rFonts w:ascii="Arial" w:hAnsi="Arial" w:cs="Arial"/>
-          <w:b/>
-        </w:rPr>
-      </w:pPr>
-    </w:p>
-    <w:p>
-      <w:pPr>
-        <w:ind w:right="197"/>
-        <w:rPr>
-          <w:rFonts w:ascii="Arial" w:hAnsi="Arial" w:cs="Arial"/>
-          <w:b/>
-        </w:rPr>
-      </w:pPr>
-    </w:p>
     <w:p>
       <w:pPr>
         <w:ind w:right="197"/>
@@ -3429,7 +3824,6 @@
         <w:rPr>
           <w:rFonts w:cs="Arial"/>
         </w:rPr>
-        <w:lastRenderedPageBreak/>
         <w:t>Justification of UK</w:t>
       </w:r>
       <w:r>
@@ -3578,6 +3972,209 @@
                 <w:i w:val="0"/>
               </w:rPr>
             </w:pPr>
+            <w:r>
+              <w:rPr>
+                <w:rFonts w:cs="Arial"/>
+                <w:i w:val="0"/>
+              </w:rPr>
+              <w:t>We request funding for three UK par</w:t>
+            </w:r>
+            <w:r>
+              <w:rPr>
+                <w:rFonts w:cs="Arial"/>
+                <w:i w:val="0"/>
+              </w:rPr>
+              <w:t>tners:</w:t>
+            </w:r>
+            <w:r>
+              <w:rPr>
+                <w:rFonts w:cs="Arial"/>
+                <w:i w:val="0"/>
+              </w:rPr>
+              <w:t xml:space="preserve"> Mullaney, </w:t>
+            </w:r>
+            <w:proofErr w:type="spellStart"/>
+            <w:r>
+              <w:rPr>
+                <w:rFonts w:cs="Arial"/>
+                <w:i w:val="0"/>
+              </w:rPr>
+              <w:t>Ulaczyk</w:t>
+            </w:r>
+            <w:proofErr w:type="spellEnd"/>
+            <w:r>
+              <w:rPr>
+                <w:rFonts w:cs="Arial"/>
+                <w:i w:val="0"/>
+              </w:rPr>
+              <w:t xml:space="preserve">, and </w:t>
+            </w:r>
+            <w:proofErr w:type="spellStart"/>
+            <w:r>
+              <w:rPr>
+                <w:rFonts w:cs="Arial"/>
+                <w:i w:val="0"/>
+              </w:rPr>
+              <w:t>Maund</w:t>
+            </w:r>
+            <w:proofErr w:type="spellEnd"/>
+            <w:r>
+              <w:rPr>
+                <w:rFonts w:cs="Arial"/>
+                <w:i w:val="0"/>
+              </w:rPr>
+              <w:t xml:space="preserve">. All are needed for their unique roles within GOTO. </w:t>
+            </w:r>
+            <w:proofErr w:type="spellStart"/>
+            <w:r>
+              <w:rPr>
+                <w:rFonts w:cs="Arial"/>
+                <w:i w:val="0"/>
+              </w:rPr>
+              <w:t>Ulaczyk</w:t>
+            </w:r>
+            <w:proofErr w:type="spellEnd"/>
+            <w:r>
+              <w:rPr>
+                <w:rFonts w:cs="Arial"/>
+                <w:i w:val="0"/>
+              </w:rPr>
+              <w:t xml:space="preserve"> is involved with instrument development and in</w:t>
+            </w:r>
+            <w:r>
+              <w:rPr>
+                <w:rFonts w:cs="Arial"/>
+                <w:i w:val="0"/>
+              </w:rPr>
+              <w:t xml:space="preserve">-house data processing, </w:t>
+            </w:r>
+            <w:r>
+              <w:rPr>
+                <w:rFonts w:cs="Arial"/>
+                <w:i w:val="0"/>
+              </w:rPr>
+              <w:t xml:space="preserve">Mullaney has experience in adapting the LSST software stack to process and </w:t>
+            </w:r>
+            <w:proofErr w:type="spellStart"/>
+            <w:r>
+              <w:rPr>
+                <w:rFonts w:cs="Arial"/>
+                <w:i w:val="0"/>
+              </w:rPr>
+              <w:t>analyse</w:t>
+            </w:r>
+            <w:proofErr w:type="spellEnd"/>
+            <w:r>
+              <w:rPr>
+                <w:rFonts w:cs="Arial"/>
+                <w:i w:val="0"/>
+              </w:rPr>
+              <w:t xml:space="preserve"> GOTO data</w:t>
+            </w:r>
+            <w:r>
+              <w:rPr>
+                <w:rFonts w:cs="Arial"/>
+                <w:i w:val="0"/>
+              </w:rPr>
+              <w:t xml:space="preserve">, and </w:t>
+            </w:r>
+            <w:proofErr w:type="spellStart"/>
+            <w:r>
+              <w:rPr>
+                <w:rFonts w:cs="Arial"/>
+                <w:i w:val="0"/>
+              </w:rPr>
+              <w:t>Maund</w:t>
+            </w:r>
+            <w:proofErr w:type="spellEnd"/>
+            <w:r>
+              <w:rPr>
+                <w:rFonts w:cs="Arial"/>
+                <w:i w:val="0"/>
+              </w:rPr>
+              <w:t xml:space="preserve"> has experience in developing ML algorithms for source classification</w:t>
+            </w:r>
+            <w:r>
+              <w:rPr>
+                <w:rFonts w:cs="Arial"/>
+                <w:i w:val="0"/>
+              </w:rPr>
+              <w:t xml:space="preserve">. </w:t>
+            </w:r>
+            <w:r>
+              <w:rPr>
+                <w:rFonts w:cs="Arial"/>
+                <w:i w:val="0"/>
+              </w:rPr>
+              <w:t xml:space="preserve">Mullaney and </w:t>
+            </w:r>
+            <w:proofErr w:type="spellStart"/>
+            <w:r>
+              <w:rPr>
+                <w:rFonts w:cs="Arial"/>
+                <w:i w:val="0"/>
+              </w:rPr>
+              <w:t>Ulaczyk</w:t>
+            </w:r>
+            <w:proofErr w:type="spellEnd"/>
+            <w:r>
+              <w:rPr>
+                <w:rFonts w:cs="Arial"/>
+                <w:i w:val="0"/>
+              </w:rPr>
+              <w:t xml:space="preserve"> will devote</w:t>
+            </w:r>
+            <w:r>
+              <w:rPr>
+                <w:rFonts w:cs="Arial"/>
+                <w:i w:val="0"/>
+              </w:rPr>
+              <w:t xml:space="preserve"> 20% FTE to the project. </w:t>
+            </w:r>
+            <w:proofErr w:type="spellStart"/>
+            <w:r>
+              <w:rPr>
+                <w:rFonts w:cs="Arial"/>
+                <w:i w:val="0"/>
+              </w:rPr>
+              <w:t>Maund</w:t>
+            </w:r>
+            <w:r>
+              <w:rPr>
+                <w:rFonts w:cs="Arial"/>
+                <w:i w:val="0"/>
+              </w:rPr>
+              <w:t>’s</w:t>
+            </w:r>
+            <w:proofErr w:type="spellEnd"/>
+            <w:r>
+              <w:rPr>
+                <w:rFonts w:cs="Arial"/>
+                <w:i w:val="0"/>
+              </w:rPr>
+              <w:t xml:space="preserve"> FEC</w:t>
+            </w:r>
+            <w:r>
+              <w:rPr>
+                <w:rFonts w:cs="Arial"/>
+                <w:i w:val="0"/>
+              </w:rPr>
+              <w:t xml:space="preserve"> is funded via a Royal Society Fellowship, so </w:t>
+            </w:r>
+            <w:r>
+              <w:rPr>
+                <w:rFonts w:cs="Arial"/>
+                <w:i w:val="0"/>
+              </w:rPr>
+              <w:t xml:space="preserve">he </w:t>
+            </w:r>
+            <w:r>
+              <w:rPr>
+                <w:rFonts w:cs="Arial"/>
+                <w:i w:val="0"/>
+              </w:rPr>
+              <w:t xml:space="preserve">requests only travel funds to visit Thailand (see later). </w:t>
+            </w:r>
           </w:p>
           <w:p>
             <w:pPr>
@@ -3590,6 +4187,41 @@
                 <w:i w:val="0"/>
               </w:rPr>
             </w:pPr>
+            <w:r>
+              <w:rPr>
+                <w:rFonts w:cs="Arial"/>
+                <w:i w:val="0"/>
+              </w:rPr>
+              <w:tab/>
+            </w:r>
+            <w:r>
+              <w:rPr>
+                <w:rFonts w:cs="Arial"/>
+                <w:i w:val="0"/>
+              </w:rPr>
+              <w:t>We request a total of 10,55</w:t>
+            </w:r>
+            <w:r>
+              <w:rPr>
+                <w:rFonts w:cs="Arial"/>
+                <w:i w:val="0"/>
+              </w:rPr>
+              <w:t>0 GBP to support visits to the UK by Thai partners and staff. This is broken down as follows: two staff visiting for a total of 14 days @ 100 GBP per day, one student visiting for a total of 28 days @ 100 GBP per day, one st</w:t>
+            </w:r>
+            <w:r>
+              <w:rPr>
+                <w:rFonts w:cs="Arial"/>
+                <w:i w:val="0"/>
+              </w:rPr>
+              <w:t>udent visiting for 90 days @ 55</w:t>
+            </w:r>
+            <w:r>
+              <w:rPr>
+                <w:rFonts w:cs="Arial"/>
+                <w:i w:val="0"/>
+              </w:rPr>
+              <w:t xml:space="preserve"> GBP per day (the lower rate is based on self-catering rental accommodation, as opposed to hotels).</w:t>
+            </w:r>
           </w:p>
           <w:p>
             <w:pPr>
@@ -3602,6 +4234,277 @@
                 <w:i w:val="0"/>
               </w:rPr>
             </w:pPr>
+            <w:r>
+              <w:rPr>
+                <w:rFonts w:cs="Arial"/>
+                <w:i w:val="0"/>
+              </w:rPr>
+              <w:tab/>
+            </w:r>
+            <w:r>
+              <w:rPr>
+                <w:rFonts w:cs="Arial"/>
+                <w:i w:val="0"/>
+              </w:rPr>
+              <w:t>Outside the periods when the Thai students are visiting the UK, t</w:t>
+            </w:r>
+            <w:r>
+              <w:rPr>
+                <w:rFonts w:cs="Arial"/>
+                <w:i w:val="0"/>
+              </w:rPr>
+              <w:t>he UK partners’ time will be</w:t>
+            </w:r>
+            <w:r>
+              <w:rPr>
+                <w:rFonts w:cs="Arial"/>
+                <w:i w:val="0"/>
+              </w:rPr>
+              <w:t xml:space="preserve"> broken down approximately as follows (averaged over the year):</w:t>
+            </w:r>
+          </w:p>
+          <w:p>
+            <w:pPr>
+              <w:pStyle w:val="BodyText"/>
+              <w:numPr>
+                <w:ilvl w:val="0"/>
+                <w:numId w:val="1"/>
+              </w:numPr>
+              <w:spacing w:before="0"/>
+              <w:ind w:right="217"/>
+              <w:jc w:val="both"/>
+              <w:rPr>
+                <w:rFonts w:cs="Arial"/>
+                <w:i w:val="0"/>
+              </w:rPr>
+            </w:pPr>
+            <w:proofErr w:type="gramStart"/>
+            <w:r>
+              <w:rPr>
+                <w:rFonts w:cs="Arial"/>
+                <w:i w:val="0"/>
+              </w:rPr>
+              <w:t>one</w:t>
+            </w:r>
+            <w:proofErr w:type="gramEnd"/>
+            <w:r>
+              <w:rPr>
+                <w:rFonts w:cs="Arial"/>
+                <w:i w:val="0"/>
+              </w:rPr>
+              <w:t xml:space="preserve"> hour preparing for the weekly </w:t>
+            </w:r>
+            <w:proofErr w:type="spellStart"/>
+            <w:r>
+              <w:rPr>
+                <w:rFonts w:cs="Arial"/>
+                <w:i w:val="0"/>
+              </w:rPr>
+              <w:t>telecons</w:t>
+            </w:r>
+            <w:proofErr w:type="spellEnd"/>
+            <w:r>
+              <w:rPr>
+                <w:rFonts w:cs="Arial"/>
+                <w:i w:val="0"/>
+              </w:rPr>
+              <w:t xml:space="preserve">. Reviewing notes from the previous week’s </w:t>
+            </w:r>
+            <w:proofErr w:type="spellStart"/>
+            <w:r>
+              <w:rPr>
+                <w:rFonts w:cs="Arial"/>
+                <w:i w:val="0"/>
+              </w:rPr>
+              <w:t>telecon</w:t>
+            </w:r>
+            <w:proofErr w:type="spellEnd"/>
+            <w:r>
+              <w:rPr>
+                <w:rFonts w:cs="Arial"/>
+                <w:i w:val="0"/>
+              </w:rPr>
+              <w:t xml:space="preserve"> and setting an agend</w:t>
+            </w:r>
+            <w:r>
+              <w:rPr>
+                <w:rFonts w:cs="Arial"/>
+                <w:i w:val="0"/>
+              </w:rPr>
+              <w:t xml:space="preserve">a for the current week’s </w:t>
+            </w:r>
+            <w:proofErr w:type="spellStart"/>
+            <w:r>
+              <w:rPr>
+                <w:rFonts w:cs="Arial"/>
+                <w:i w:val="0"/>
+              </w:rPr>
+              <w:t>telecon</w:t>
+            </w:r>
+            <w:proofErr w:type="spellEnd"/>
+            <w:r>
+              <w:rPr>
+                <w:rFonts w:cs="Arial"/>
+                <w:i w:val="0"/>
+              </w:rPr>
+              <w:t>.</w:t>
+            </w:r>
+            <w:r>
+              <w:rPr>
+                <w:rFonts w:cs="Arial"/>
+                <w:i w:val="0"/>
+              </w:rPr>
+              <w:t xml:space="preserve"> </w:t>
+            </w:r>
+          </w:p>
+          <w:p>
+            <w:pPr>
+              <w:pStyle w:val="BodyText"/>
+              <w:numPr>
+                <w:ilvl w:val="0"/>
+                <w:numId w:val="1"/>
+              </w:numPr>
+              <w:spacing w:before="0"/>
+              <w:ind w:right="217"/>
+              <w:jc w:val="both"/>
+              <w:rPr>
+                <w:rFonts w:cs="Arial"/>
+                <w:i w:val="0"/>
+              </w:rPr>
+            </w:pPr>
+            <w:proofErr w:type="gramStart"/>
+            <w:r>
+              <w:rPr>
+                <w:rFonts w:cs="Arial"/>
+                <w:i w:val="0"/>
+              </w:rPr>
+              <w:t>one</w:t>
+            </w:r>
+            <w:proofErr w:type="gramEnd"/>
+            <w:r>
+              <w:rPr>
+                <w:rFonts w:cs="Arial"/>
+                <w:i w:val="0"/>
+              </w:rPr>
+              <w:t xml:space="preserve"> hour spent attending the weekly </w:t>
+            </w:r>
+            <w:proofErr w:type="spellStart"/>
+            <w:r>
+              <w:rPr>
+                <w:rFonts w:cs="Arial"/>
+                <w:i w:val="0"/>
+              </w:rPr>
+              <w:t>telecons</w:t>
+            </w:r>
+            <w:proofErr w:type="spellEnd"/>
+            <w:r>
+              <w:rPr>
+                <w:rFonts w:cs="Arial"/>
+                <w:i w:val="0"/>
+              </w:rPr>
+              <w:t>.</w:t>
+            </w:r>
+          </w:p>
+          <w:p>
+            <w:pPr>
+              <w:pStyle w:val="BodyText"/>
+              <w:numPr>
+                <w:ilvl w:val="0"/>
+                <w:numId w:val="1"/>
+              </w:numPr>
+              <w:spacing w:before="0"/>
+              <w:ind w:right="217"/>
+              <w:jc w:val="both"/>
+              <w:rPr>
+                <w:rFonts w:cs="Arial"/>
+                <w:i w:val="0"/>
+              </w:rPr>
+            </w:pPr>
+            <w:proofErr w:type="gramStart"/>
+            <w:r>
+              <w:rPr>
+                <w:rFonts w:cs="Arial"/>
+                <w:i w:val="0"/>
+              </w:rPr>
+              <w:t>two</w:t>
+            </w:r>
+            <w:proofErr w:type="gramEnd"/>
+            <w:r>
+              <w:rPr>
+                <w:rFonts w:cs="Arial"/>
+                <w:i w:val="0"/>
+              </w:rPr>
+              <w:t xml:space="preserve"> hour</w:t>
+            </w:r>
+            <w:r>
+              <w:rPr>
+                <w:rFonts w:cs="Arial"/>
+                <w:i w:val="0"/>
+              </w:rPr>
+              <w:t>s</w:t>
+            </w:r>
+            <w:r>
+              <w:rPr>
+                <w:rFonts w:cs="Arial"/>
+                <w:i w:val="0"/>
+              </w:rPr>
+              <w:t xml:space="preserve"> spent </w:t>
+            </w:r>
+            <w:r>
+              <w:rPr>
+                <w:rFonts w:cs="Arial"/>
+                <w:i w:val="0"/>
+              </w:rPr>
+              <w:t xml:space="preserve">reviewing the progress of the Thai students. This will involve downloading the latest updates to the software from </w:t>
+            </w:r>
+            <w:proofErr w:type="spellStart"/>
+            <w:r>
+              <w:rPr>
+                <w:rFonts w:cs="Arial"/>
+                <w:i w:val="0"/>
+              </w:rPr>
+              <w:t>GitHub</w:t>
+            </w:r>
+            <w:proofErr w:type="spellEnd"/>
+            <w:r>
+              <w:rPr>
+                <w:rFonts w:cs="Arial"/>
+                <w:i w:val="0"/>
+              </w:rPr>
+              <w:t>, testing this software and determining what is required to make improvements.</w:t>
+            </w:r>
+          </w:p>
+          <w:p>
+            <w:pPr>
+              <w:pStyle w:val="BodyText"/>
+              <w:numPr>
+                <w:ilvl w:val="0"/>
+                <w:numId w:val="1"/>
+              </w:numPr>
+              <w:spacing w:before="0"/>
+              <w:ind w:right="217"/>
+              <w:jc w:val="both"/>
+              <w:rPr>
+                <w:rFonts w:cs="Arial"/>
+                <w:i w:val="0"/>
+              </w:rPr>
+            </w:pPr>
+            <w:proofErr w:type="gramStart"/>
+            <w:r>
+              <w:rPr>
+                <w:rFonts w:cs="Arial"/>
+                <w:i w:val="0"/>
+              </w:rPr>
+              <w:t>one</w:t>
+            </w:r>
+            <w:proofErr w:type="gramEnd"/>
+            <w:r>
+              <w:rPr>
+                <w:rFonts w:cs="Arial"/>
+                <w:i w:val="0"/>
+              </w:rPr>
+              <w:t xml:space="preserve"> hour addressing student’s questions. More time will be allocated to this during the first few months of the project as the students get up to speed with the project.</w:t>
+            </w:r>
           </w:p>
           <w:p>
             <w:pPr>
@@ -3614,6 +4517,20 @@
                 <w:i w:val="0"/>
               </w:rPr>
             </w:pPr>
+            <w:r>
+              <w:rPr>
+                <w:rFonts w:cs="Arial"/>
+                <w:i w:val="0"/>
+              </w:rPr>
+              <w:t>While the students are visiting the UK, the UK partners will spend the equivalent of one day per week working alongside the students on their research projects.</w:t>
+            </w:r>
+            <w:r>
+              <w:rPr>
+                <w:rFonts w:cs="Arial"/>
+                <w:i w:val="0"/>
+              </w:rPr>
+              <w:t xml:space="preserve"> </w:t>
+            </w:r>
           </w:p>
           <w:p>
             <w:pPr>
@@ -3626,6 +4543,57 @@
                 <w:i w:val="0"/>
               </w:rPr>
             </w:pPr>
+            <w:r>
+              <w:rPr>
+                <w:rFonts w:cs="Arial"/>
+                <w:i w:val="0"/>
+              </w:rPr>
+              <w:tab/>
+            </w:r>
+            <w:r>
+              <w:rPr>
+                <w:rFonts w:cs="Arial"/>
+                <w:i w:val="0"/>
+              </w:rPr>
+              <w:t>Over the 24-month period of funding</w:t>
+            </w:r>
+            <w:r>
+              <w:rPr>
+                <w:rFonts w:cs="Arial"/>
+                <w:i w:val="0"/>
+              </w:rPr>
+              <w:t>, the UK partners will allocate 200 hours each to the organization and preparation of the practical workshops. This will include working with the Thai staff and students in researching appropriate cloud-based infrastructure for the workshops, planning the content of the workshop and preparing lectures, practical sessions, reading material</w:t>
+            </w:r>
+            <w:r>
+              <w:rPr>
+                <w:rFonts w:cs="Arial"/>
+                <w:i w:val="0"/>
+              </w:rPr>
+              <w:t>,</w:t>
+            </w:r>
+            <w:r>
+              <w:rPr>
+                <w:rFonts w:cs="Arial"/>
+                <w:i w:val="0"/>
+              </w:rPr>
+              <w:t xml:space="preserve"> and </w:t>
+            </w:r>
+            <w:proofErr w:type="spellStart"/>
+            <w:r>
+              <w:rPr>
+                <w:rFonts w:cs="Arial"/>
+                <w:i w:val="0"/>
+              </w:rPr>
+              <w:t>homeworks</w:t>
+            </w:r>
+            <w:proofErr w:type="spellEnd"/>
+            <w:r>
+              <w:rPr>
+                <w:rFonts w:cs="Arial"/>
+                <w:i w:val="0"/>
+              </w:rPr>
+              <w:t>.</w:t>
+            </w:r>
           </w:p>
           <w:p>
             <w:pPr>
@@ -3638,6 +4606,246 @@
                 <w:i w:val="0"/>
               </w:rPr>
             </w:pPr>
+            <w:r>
+              <w:rPr>
+                <w:rFonts w:cs="Arial"/>
+                <w:i w:val="0"/>
+              </w:rPr>
+              <w:tab/>
+            </w:r>
+            <w:r>
+              <w:rPr>
+                <w:rFonts w:cs="Arial"/>
+                <w:i w:val="0"/>
+              </w:rPr>
+              <w:t xml:space="preserve">The </w:t>
+            </w:r>
+            <w:r>
+              <w:rPr>
+                <w:rFonts w:cs="Arial"/>
+                <w:i w:val="0"/>
+              </w:rPr>
+              <w:t xml:space="preserve">UK </w:t>
+            </w:r>
+            <w:r>
+              <w:rPr>
+                <w:rFonts w:cs="Arial"/>
+                <w:i w:val="0"/>
+              </w:rPr>
+              <w:t>partners</w:t>
+            </w:r>
+            <w:r>
+              <w:rPr>
+                <w:rFonts w:cs="Arial"/>
+                <w:i w:val="0"/>
+              </w:rPr>
+              <w:t xml:space="preserve"> req</w:t>
+            </w:r>
+            <w:r>
+              <w:rPr>
+                <w:rFonts w:cs="Arial"/>
+                <w:i w:val="0"/>
+              </w:rPr>
+              <w:t>uest</w:t>
+            </w:r>
+            <w:r>
+              <w:rPr>
+                <w:rFonts w:cs="Arial"/>
+                <w:i w:val="0"/>
+              </w:rPr>
+              <w:t xml:space="preserve"> funding </w:t>
+            </w:r>
+            <w:r>
+              <w:rPr>
+                <w:rFonts w:cs="Arial"/>
+                <w:i w:val="0"/>
+              </w:rPr>
+              <w:t xml:space="preserve">for </w:t>
+            </w:r>
+            <w:r>
+              <w:rPr>
+                <w:rFonts w:cs="Arial"/>
+                <w:i w:val="0"/>
+              </w:rPr>
+              <w:t>two</w:t>
+            </w:r>
+            <w:r>
+              <w:rPr>
+                <w:rFonts w:cs="Arial"/>
+                <w:i w:val="0"/>
+              </w:rPr>
+              <w:t xml:space="preserve"> </w:t>
+            </w:r>
+            <w:r>
+              <w:rPr>
+                <w:rFonts w:cs="Arial"/>
+                <w:i w:val="0"/>
+              </w:rPr>
+              <w:t>retur</w:t>
+            </w:r>
+            <w:r>
+              <w:rPr>
+                <w:rFonts w:cs="Arial"/>
+                <w:i w:val="0"/>
+              </w:rPr>
+              <w:t>n economy flights to</w:t>
+            </w:r>
+            <w:r>
+              <w:rPr>
+                <w:rFonts w:cs="Arial"/>
+                <w:i w:val="0"/>
+              </w:rPr>
+              <w:t xml:space="preserve"> Thailand</w:t>
+            </w:r>
+            <w:r>
+              <w:rPr>
+                <w:rFonts w:cs="Arial"/>
+                <w:i w:val="0"/>
+              </w:rPr>
+              <w:t xml:space="preserve"> per year</w:t>
+            </w:r>
+            <w:r>
+              <w:rPr>
+                <w:rFonts w:cs="Arial"/>
+                <w:i w:val="0"/>
+              </w:rPr>
+              <w:t xml:space="preserve">, </w:t>
+            </w:r>
+            <w:proofErr w:type="spellStart"/>
+            <w:r>
+              <w:rPr>
+                <w:rFonts w:cs="Arial"/>
+                <w:i w:val="0"/>
+              </w:rPr>
+              <w:t>costed</w:t>
+            </w:r>
+            <w:proofErr w:type="spellEnd"/>
+            <w:r>
+              <w:rPr>
+                <w:rFonts w:cs="Arial"/>
+                <w:i w:val="0"/>
+              </w:rPr>
+              <w:t xml:space="preserve"> </w:t>
+            </w:r>
+            <w:r>
+              <w:rPr>
+                <w:rFonts w:cs="Arial"/>
+                <w:i w:val="0"/>
+              </w:rPr>
+              <w:t xml:space="preserve">at </w:t>
+            </w:r>
+            <w:r>
+              <w:rPr>
+                <w:rFonts w:cs="Arial"/>
+                <w:i w:val="0"/>
+              </w:rPr>
+              <w:t xml:space="preserve">1000 </w:t>
+            </w:r>
+            <w:r>
+              <w:rPr>
+                <w:rFonts w:cs="Arial"/>
+                <w:i w:val="0"/>
+              </w:rPr>
+              <w:t xml:space="preserve">GBP </w:t>
+            </w:r>
+            <w:r>
+              <w:rPr>
+                <w:rFonts w:cs="Arial"/>
+                <w:i w:val="0"/>
+              </w:rPr>
+              <w:t>per return</w:t>
+            </w:r>
+            <w:r>
+              <w:rPr>
+                <w:rFonts w:cs="Arial"/>
+                <w:i w:val="0"/>
+              </w:rPr>
+              <w:t xml:space="preserve"> (total 12,000 GBP)</w:t>
+            </w:r>
+            <w:r>
+              <w:rPr>
+                <w:rFonts w:cs="Arial"/>
+                <w:i w:val="0"/>
+              </w:rPr>
+              <w:t xml:space="preserve">. </w:t>
+            </w:r>
+            <w:r>
+              <w:rPr>
+                <w:rFonts w:cs="Arial"/>
+                <w:i w:val="0"/>
+              </w:rPr>
+              <w:t xml:space="preserve">One of </w:t>
+            </w:r>
+            <w:r>
+              <w:rPr>
+                <w:rFonts w:cs="Arial"/>
+                <w:i w:val="0"/>
+              </w:rPr>
+              <w:t xml:space="preserve">these return flights will be to attend the </w:t>
+            </w:r>
+            <w:r>
+              <w:rPr>
+                <w:rFonts w:cs="Arial"/>
+                <w:i w:val="0"/>
+              </w:rPr>
+              <w:t>practical workshop each July</w:t>
+            </w:r>
+            <w:r>
+              <w:rPr>
+                <w:rFonts w:cs="Arial"/>
+                <w:i w:val="0"/>
+              </w:rPr>
+              <w:t xml:space="preserve">. The second of these flights will be roughly </w:t>
+            </w:r>
+            <w:r>
+              <w:rPr>
+                <w:rFonts w:cs="Arial"/>
+                <w:i w:val="0"/>
+              </w:rPr>
+              <w:t>six after each workshop</w:t>
+            </w:r>
+            <w:r>
+              <w:rPr>
+                <w:rFonts w:cs="Arial"/>
+                <w:i w:val="0"/>
+              </w:rPr>
+              <w:t xml:space="preserve"> </w:t>
+            </w:r>
+            <w:r>
+              <w:rPr>
+                <w:rFonts w:cs="Arial"/>
+                <w:i w:val="0"/>
+              </w:rPr>
+              <w:t xml:space="preserve">to spend a week working alongside the </w:t>
+            </w:r>
+            <w:r>
+              <w:rPr>
+                <w:rFonts w:cs="Arial"/>
+                <w:i w:val="0"/>
+              </w:rPr>
+              <w:t xml:space="preserve">Thai partners and </w:t>
+            </w:r>
+            <w:r>
+              <w:rPr>
+                <w:rFonts w:cs="Arial"/>
+                <w:i w:val="0"/>
+              </w:rPr>
+              <w:t xml:space="preserve">students. </w:t>
+            </w:r>
+            <w:r>
+              <w:rPr>
+                <w:rFonts w:cs="Arial"/>
+                <w:i w:val="0"/>
+              </w:rPr>
+              <w:t>From our experience from the first phase of the project, these face-to-face meetings are immensely important for providing</w:t>
+            </w:r>
+            <w:r>
+              <w:rPr>
+                <w:rFonts w:cs="Arial"/>
+                <w:i w:val="0"/>
+              </w:rPr>
+              <w:t xml:space="preserve"> ready feedback on current progress and work with the Thai partners and students to decide the direction of the project during the remaining 5-6 months.</w:t>
+            </w:r>
           </w:p>
           <w:p>
             <w:pPr>
@@ -3650,6 +4858,57 @@
                 <w:i w:val="0"/>
               </w:rPr>
             </w:pPr>
+            <w:r>
+              <w:rPr>
+                <w:rFonts w:cs="Arial"/>
+                <w:i w:val="0"/>
+              </w:rPr>
+              <w:tab/>
+            </w:r>
+            <w:r>
+              <w:rPr>
+                <w:rFonts w:cs="Arial"/>
+                <w:i w:val="0"/>
+              </w:rPr>
+              <w:t>We also request 2000 GBP to lease</w:t>
+            </w:r>
+            <w:r>
+              <w:rPr>
+                <w:rFonts w:cs="Arial"/>
+                <w:i w:val="0"/>
+              </w:rPr>
+              <w:t xml:space="preserve"> computing time on a commercial system (Amazon Web Services) to test the feasibility of a </w:t>
+            </w:r>
+            <w:proofErr w:type="spellStart"/>
+            <w:r>
+              <w:rPr>
+                <w:rFonts w:cs="Arial"/>
+                <w:i w:val="0"/>
+              </w:rPr>
+              <w:t>Hadoop</w:t>
+            </w:r>
+            <w:proofErr w:type="spellEnd"/>
+            <w:r>
+              <w:rPr>
+                <w:rFonts w:cs="Arial"/>
+                <w:i w:val="0"/>
+              </w:rPr>
+              <w:t>-based non-relational database</w:t>
+            </w:r>
+            <w:r>
+              <w:rPr>
+                <w:rFonts w:cs="Arial"/>
+                <w:i w:val="0"/>
+              </w:rPr>
+              <w:t xml:space="preserve"> for GOTO</w:t>
+            </w:r>
+            <w:r>
+              <w:rPr>
+                <w:rFonts w:cs="Arial"/>
+                <w:i w:val="0"/>
+              </w:rPr>
+              <w:t>.</w:t>
+            </w:r>
           </w:p>
           <w:p>
             <w:pPr>
@@ -3662,6 +4921,80 @@
                 <w:i w:val="0"/>
               </w:rPr>
             </w:pPr>
+            <w:r>
+              <w:rPr>
+                <w:rFonts w:cs="Arial"/>
+                <w:i w:val="0"/>
+              </w:rPr>
+              <w:tab/>
+            </w:r>
+            <w:r>
+              <w:rPr>
+                <w:rFonts w:cs="Arial"/>
+                <w:i w:val="0"/>
+              </w:rPr>
+              <w:t>The FECs</w:t>
+            </w:r>
+            <w:r>
+              <w:rPr>
+                <w:rFonts w:cs="Arial"/>
+                <w:i w:val="0"/>
+              </w:rPr>
+              <w:t xml:space="preserve"> for Mullaney, </w:t>
+            </w:r>
+            <w:proofErr w:type="spellStart"/>
+            <w:r>
+              <w:rPr>
+                <w:rFonts w:cs="Arial"/>
+                <w:i w:val="0"/>
+              </w:rPr>
+              <w:t>Ulaczyk</w:t>
+            </w:r>
+            <w:proofErr w:type="spellEnd"/>
+            <w:r>
+              <w:rPr>
+                <w:rFonts w:cs="Arial"/>
+                <w:i w:val="0"/>
+              </w:rPr>
+              <w:t xml:space="preserve"> </w:t>
+            </w:r>
+            <w:r>
+              <w:rPr>
+                <w:rFonts w:cs="Arial"/>
+                <w:i w:val="0"/>
+              </w:rPr>
+              <w:t xml:space="preserve">and </w:t>
+            </w:r>
+            <w:proofErr w:type="spellStart"/>
+            <w:r>
+              <w:rPr>
+                <w:rFonts w:cs="Arial"/>
+                <w:i w:val="0"/>
+              </w:rPr>
+              <w:t>Maund</w:t>
+            </w:r>
+            <w:proofErr w:type="spellEnd"/>
+            <w:r>
+              <w:rPr>
+                <w:rFonts w:cs="Arial"/>
+                <w:i w:val="0"/>
+              </w:rPr>
+              <w:t xml:space="preserve"> </w:t>
+            </w:r>
+            <w:r>
+              <w:rPr>
+                <w:rFonts w:cs="Arial"/>
+                <w:i w:val="0"/>
+              </w:rPr>
+              <w:t xml:space="preserve">are </w:t>
+            </w:r>
+            <w:r>
+              <w:rPr>
+                <w:rFonts w:cs="Arial"/>
+                <w:i w:val="0"/>
+              </w:rPr>
+              <w:t>broken down as (values in brackets give STFC’s 80% contribution; all values in GBP):</w:t>
+            </w:r>
           </w:p>
           <w:p>
             <w:pPr>
@@ -3674,6 +5007,119 @@
                 <w:i w:val="0"/>
               </w:rPr>
             </w:pPr>
+            <w:r>
+              <w:rPr>
+                <w:rFonts w:cs="Arial"/>
+                <w:i w:val="0"/>
+              </w:rPr>
+              <w:t>Mullaney (The University of Sheffield):</w:t>
+            </w:r>
+          </w:p>
+          <w:p>
+            <w:pPr>
+              <w:pStyle w:val="BodyText"/>
+              <w:numPr>
+                <w:ilvl w:val="0"/>
+                <w:numId w:val="1"/>
+              </w:numPr>
+              <w:spacing w:before="0"/>
+              <w:ind w:right="217"/>
+              <w:jc w:val="both"/>
+              <w:rPr>
+                <w:rFonts w:cs="Arial"/>
+                <w:i w:val="0"/>
+              </w:rPr>
+            </w:pPr>
+            <w:r>
+              <w:rPr>
+                <w:rFonts w:cs="Arial"/>
+                <w:i w:val="0"/>
+              </w:rPr>
+              <w:t>Dir. Incurred: Travel: 4000 (32</w:t>
+            </w:r>
+            <w:r>
+              <w:rPr>
+                <w:rFonts w:cs="Arial"/>
+                <w:i w:val="0"/>
+              </w:rPr>
+              <w:t>00)</w:t>
+            </w:r>
+            <w:r>
+              <w:rPr>
+                <w:rFonts w:cs="Arial"/>
+                <w:i w:val="0"/>
+              </w:rPr>
+              <w:t>; Computing: 2000 (1600)</w:t>
+            </w:r>
+            <w:r>
+              <w:rPr>
+                <w:rFonts w:cs="Arial"/>
+                <w:i w:val="0"/>
+              </w:rPr>
+              <w:t>; Visits: 10550 (8440)</w:t>
+            </w:r>
+          </w:p>
+          <w:p>
+            <w:pPr>
+              <w:pStyle w:val="BodyText"/>
+              <w:numPr>
+                <w:ilvl w:val="0"/>
+                <w:numId w:val="1"/>
+              </w:numPr>
+              <w:spacing w:before="0"/>
+              <w:ind w:right="217"/>
+              <w:jc w:val="both"/>
+              <w:rPr>
+                <w:rFonts w:cs="Arial"/>
+                <w:i w:val="0"/>
+              </w:rPr>
+            </w:pPr>
+            <w:r>
+              <w:rPr>
+                <w:rFonts w:cs="Arial"/>
+                <w:i w:val="0"/>
+              </w:rPr>
+              <w:t xml:space="preserve">Dir. </w:t>
+            </w:r>
+            <w:proofErr w:type="spellStart"/>
+            <w:r>
+              <w:rPr>
+                <w:rFonts w:cs="Arial"/>
+                <w:i w:val="0"/>
+              </w:rPr>
+              <w:t>alloc</w:t>
+            </w:r>
+            <w:proofErr w:type="spellEnd"/>
+            <w:r>
+              <w:rPr>
+                <w:rFonts w:cs="Arial"/>
+                <w:i w:val="0"/>
+              </w:rPr>
+              <w:t>: Investigators: 11103 (8883), Estates: 2334 (1867), Infrastructure: 211 (168)</w:t>
+            </w:r>
+          </w:p>
+          <w:p>
+            <w:pPr>
+              <w:pStyle w:val="BodyText"/>
+              <w:numPr>
+                <w:ilvl w:val="0"/>
+                <w:numId w:val="1"/>
+              </w:numPr>
+              <w:spacing w:before="0"/>
+              <w:ind w:right="217"/>
+              <w:jc w:val="both"/>
+              <w:rPr>
+                <w:rFonts w:cs="Arial"/>
+                <w:i w:val="0"/>
+              </w:rPr>
+            </w:pPr>
+            <w:r>
+              <w:rPr>
+                <w:rFonts w:cs="Arial"/>
+                <w:i w:val="0"/>
+              </w:rPr>
+              <w:t>Indirect: 7649 (6119)</w:t>
+            </w:r>
           </w:p>
           <w:p>
             <w:pPr>
@@ -3686,6 +5132,125 @@
                 <w:i w:val="0"/>
               </w:rPr>
             </w:pPr>
+            <w:proofErr w:type="spellStart"/>
+            <w:r>
+              <w:rPr>
+                <w:rFonts w:cs="Arial"/>
+                <w:i w:val="0"/>
+              </w:rPr>
+              <w:t>Ulaczyk</w:t>
+            </w:r>
+            <w:proofErr w:type="spellEnd"/>
+            <w:r>
+              <w:rPr>
+                <w:rFonts w:cs="Arial"/>
+                <w:i w:val="0"/>
+              </w:rPr>
+              <w:t xml:space="preserve"> (The University of Warwick):</w:t>
+            </w:r>
+            <w:bookmarkStart w:id="0" w:name="_GoBack"/>
+            <w:bookmarkEnd w:id="0"/>
+          </w:p>
+          <w:p>
+            <w:pPr>
+              <w:pStyle w:val="BodyText"/>
+              <w:numPr>
+                <w:ilvl w:val="0"/>
+                <w:numId w:val="1"/>
+              </w:numPr>
+              <w:spacing w:before="0"/>
+              <w:ind w:right="217"/>
+              <w:jc w:val="both"/>
+              <w:rPr>
+                <w:rFonts w:cs="Arial"/>
+                <w:i w:val="0"/>
+              </w:rPr>
+            </w:pPr>
+            <w:r>
+              <w:rPr>
+                <w:rFonts w:cs="Arial"/>
+                <w:i w:val="0"/>
+              </w:rPr>
+              <w:t>Dir. Incurred: Travel: 4000 (32</w:t>
+            </w:r>
+            <w:r>
+              <w:rPr>
+                <w:rFonts w:cs="Arial"/>
+                <w:i w:val="0"/>
+              </w:rPr>
+              <w:t>00)</w:t>
+            </w:r>
+          </w:p>
+          <w:p>
+            <w:pPr>
+              <w:pStyle w:val="BodyText"/>
+              <w:numPr>
+                <w:ilvl w:val="0"/>
+                <w:numId w:val="1"/>
+              </w:numPr>
+              <w:spacing w:before="0"/>
+              <w:ind w:right="217"/>
+              <w:jc w:val="both"/>
+              <w:rPr>
+                <w:rFonts w:cs="Arial"/>
+                <w:i w:val="0"/>
+              </w:rPr>
+            </w:pPr>
+            <w:r>
+              <w:rPr>
+                <w:rFonts w:cs="Arial"/>
+                <w:i w:val="0"/>
+              </w:rPr>
+              <w:t xml:space="preserve">Dir. </w:t>
+            </w:r>
+            <w:proofErr w:type="spellStart"/>
+            <w:r>
+              <w:rPr>
+                <w:rFonts w:cs="Arial"/>
+                <w:i w:val="0"/>
+              </w:rPr>
+              <w:t>alloc</w:t>
+            </w:r>
+            <w:proofErr w:type="spellEnd"/>
+            <w:proofErr w:type="gramStart"/>
+            <w:r>
+              <w:rPr>
+                <w:rFonts w:cs="Arial"/>
+                <w:i w:val="0"/>
+              </w:rPr>
+              <w:t>.:</w:t>
+            </w:r>
+            <w:proofErr w:type="gramEnd"/>
+            <w:r>
+              <w:rPr>
+                <w:rFonts w:cs="Arial"/>
+                <w:i w:val="0"/>
+              </w:rPr>
+              <w:t xml:space="preserve"> Investigators: 8022 (6418), Estates: 3208 (2566), Infrastructure: 148.60 (119)</w:t>
+            </w:r>
+          </w:p>
+          <w:p>
+            <w:pPr>
+              <w:pStyle w:val="BodyText"/>
+              <w:numPr>
+                <w:ilvl w:val="0"/>
+                <w:numId w:val="1"/>
+              </w:numPr>
+              <w:spacing w:before="0"/>
+              <w:ind w:right="217"/>
+              <w:jc w:val="both"/>
+              <w:rPr>
+                <w:rFonts w:cs="Arial"/>
+                <w:i w:val="0"/>
+              </w:rPr>
+            </w:pPr>
+            <w:r>
+              <w:rPr>
+                <w:rFonts w:cs="Arial"/>
+                <w:i w:val="0"/>
+              </w:rPr>
+              <w:t>Indirect: 7851 (6281)</w:t>
+            </w:r>
           </w:p>
           <w:p>
             <w:pPr>
@@ -3698,6 +5263,45 @@
                 <w:i w:val="0"/>
               </w:rPr>
             </w:pPr>
+            <w:proofErr w:type="spellStart"/>
+            <w:r>
+              <w:rPr>
+                <w:rFonts w:cs="Arial"/>
+                <w:i w:val="0"/>
+              </w:rPr>
+              <w:t>Maund</w:t>
+            </w:r>
+            <w:proofErr w:type="spellEnd"/>
+            <w:r>
+              <w:rPr>
+                <w:rFonts w:cs="Arial"/>
+                <w:i w:val="0"/>
+              </w:rPr>
+              <w:t xml:space="preserve"> (The University of Sheffield):</w:t>
+            </w:r>
+          </w:p>
+          <w:p>
+            <w:pPr>
+              <w:pStyle w:val="BodyText"/>
+              <w:numPr>
+                <w:ilvl w:val="0"/>
+                <w:numId w:val="1"/>
+              </w:numPr>
+              <w:spacing w:before="0"/>
+              <w:ind w:right="217"/>
+              <w:jc w:val="both"/>
+              <w:rPr>
+                <w:rFonts w:cs="Arial"/>
+                <w:i w:val="0"/>
+              </w:rPr>
+            </w:pPr>
+            <w:r>
+              <w:rPr>
+                <w:rFonts w:cs="Arial"/>
+                <w:i w:val="0"/>
+              </w:rPr>
+              <w:t>Dir. Incurred: Travel: 4000 (3200)</w:t>
+            </w:r>
           </w:p>
           <w:p>
             <w:pPr>
@@ -3710,174 +5314,13 @@
                 <w:i w:val="0"/>
               </w:rPr>
             </w:pPr>
-          </w:p>
-          <w:p>
-            <w:pPr>
-              <w:pStyle w:val="BodyText"/>
-              <w:spacing w:before="0"/>
-              <w:ind w:left="0" w:right="217"/>
-              <w:jc w:val="both"/>
-              <w:rPr>
-                <w:rFonts w:cs="Arial"/>
-                <w:i w:val="0"/>
-              </w:rPr>
-            </w:pPr>
-          </w:p>
-          <w:p>
-            <w:pPr>
-              <w:pStyle w:val="BodyText"/>
-              <w:spacing w:before="0"/>
-              <w:ind w:left="0" w:right="217"/>
-              <w:jc w:val="both"/>
-              <w:rPr>
-                <w:rFonts w:cs="Arial"/>
-                <w:i w:val="0"/>
-              </w:rPr>
-            </w:pPr>
-          </w:p>
-          <w:p>
-            <w:pPr>
-              <w:pStyle w:val="BodyText"/>
-              <w:spacing w:before="0"/>
-              <w:ind w:left="0" w:right="217"/>
-              <w:jc w:val="both"/>
-              <w:rPr>
-                <w:rFonts w:cs="Arial"/>
-                <w:i w:val="0"/>
-              </w:rPr>
-            </w:pPr>
-          </w:p>
-          <w:p>
-            <w:pPr>
-              <w:pStyle w:val="BodyText"/>
-              <w:spacing w:before="0"/>
-              <w:ind w:left="0" w:right="217"/>
-              <w:jc w:val="both"/>
-              <w:rPr>
-                <w:rFonts w:cs="Arial"/>
-                <w:i w:val="0"/>
-              </w:rPr>
-            </w:pPr>
-          </w:p>
-          <w:p>
-            <w:pPr>
-              <w:pStyle w:val="BodyText"/>
-              <w:spacing w:before="0"/>
-              <w:ind w:left="0" w:right="217"/>
-              <w:jc w:val="both"/>
-              <w:rPr>
-                <w:rFonts w:cs="Arial"/>
-                <w:i w:val="0"/>
-              </w:rPr>
-            </w:pPr>
-          </w:p>
-          <w:p>
-            <w:pPr>
-              <w:pStyle w:val="BodyText"/>
-              <w:spacing w:before="0"/>
-              <w:ind w:left="0" w:right="217"/>
-              <w:jc w:val="both"/>
-              <w:rPr>
-                <w:rFonts w:cs="Arial"/>
-                <w:i w:val="0"/>
-              </w:rPr>
-            </w:pPr>
-          </w:p>
-          <w:p>
-            <w:pPr>
-              <w:pStyle w:val="BodyText"/>
-              <w:spacing w:before="0"/>
-              <w:ind w:left="0" w:right="217"/>
-              <w:jc w:val="both"/>
-              <w:rPr>
-                <w:rFonts w:cs="Arial"/>
-                <w:i w:val="0"/>
-              </w:rPr>
-            </w:pPr>
-          </w:p>
-          <w:p>
-            <w:pPr>
-              <w:pStyle w:val="BodyText"/>
-              <w:spacing w:before="0"/>
-              <w:ind w:left="0" w:right="217"/>
-              <w:jc w:val="both"/>
-              <w:rPr>
-                <w:rFonts w:cs="Arial"/>
-                <w:i w:val="0"/>
-              </w:rPr>
-            </w:pPr>
-          </w:p>
-          <w:p>
-            <w:pPr>
-              <w:pStyle w:val="BodyText"/>
-              <w:spacing w:before="0"/>
-              <w:ind w:left="0" w:right="217"/>
-              <w:jc w:val="both"/>
-              <w:rPr>
-                <w:rFonts w:cs="Arial"/>
-                <w:i w:val="0"/>
-              </w:rPr>
-            </w:pPr>
-          </w:p>
-          <w:p>
-            <w:pPr>
-              <w:pStyle w:val="BodyText"/>
-              <w:spacing w:before="0"/>
-              <w:ind w:left="0" w:right="217"/>
-              <w:jc w:val="both"/>
-              <w:rPr>
-                <w:rFonts w:cs="Arial"/>
-                <w:i w:val="0"/>
-              </w:rPr>
-            </w:pPr>
-          </w:p>
-          <w:p>
-            <w:pPr>
-              <w:pStyle w:val="BodyText"/>
-              <w:spacing w:before="0"/>
-              <w:ind w:left="0" w:right="217"/>
-              <w:jc w:val="both"/>
-              <w:rPr>
-                <w:rFonts w:cs="Arial"/>
-                <w:i w:val="0"/>
-              </w:rPr>
-            </w:pPr>
-          </w:p>
-          <w:p>
-            <w:pPr>
-              <w:pStyle w:val="BodyText"/>
-              <w:spacing w:before="0"/>
-              <w:ind w:left="0" w:right="217"/>
-              <w:jc w:val="both"/>
-              <w:rPr>
-                <w:rFonts w:cs="Arial"/>
-                <w:i w:val="0"/>
-              </w:rPr>
-            </w:pPr>
-          </w:p>
-          <w:p>
-            <w:pPr>
-              <w:pStyle w:val="BodyText"/>
-              <w:spacing w:before="0"/>
-              <w:ind w:left="0" w:right="217"/>
-              <w:jc w:val="both"/>
-              <w:rPr>
-                <w:rFonts w:cs="Arial"/>
-                <w:i w:val="0"/>
-              </w:rPr>
-            </w:pPr>
-          </w:p>
-          <w:p>
-            <w:pPr>
-              <w:pStyle w:val="BodyText"/>
-              <w:spacing w:before="0"/>
-              <w:ind w:left="0" w:right="217"/>
-              <w:jc w:val="both"/>
-              <w:rPr>
-                <w:rFonts w:cs="Arial"/>
-                <w:i w:val="0"/>
-              </w:rPr>
-            </w:pPr>
+            <w:r>
+              <w:rPr>
+                <w:rFonts w:cs="Arial"/>
+                <w:i w:val="0"/>
+              </w:rPr>
+              <w:t>Total: 21229 (16983)</w:t>
+            </w:r>
           </w:p>
         </w:tc>
       </w:tr>
@@ -3904,6 +5347,7 @@
           <w:rFonts w:ascii="Arial" w:hAnsi="Arial" w:cs="Arial"/>
           <w:b/>
         </w:rPr>
+        <w:lastRenderedPageBreak/>
         <w:t xml:space="preserve">Justification of </w:t>
       </w:r>
       <w:r>
@@ -4370,8 +5814,178 @@
               <w:rPr>
                 <w:rFonts w:cs="Arial"/>
                 <w:i w:val="0"/>
-              </w:rPr>
-            </w:pPr>
+                <w:color w:val="000000" w:themeColor="text1"/>
+              </w:rPr>
+            </w:pPr>
+            <w:r>
+              <w:rPr>
+                <w:rFonts w:cs="Arial"/>
+                <w:i w:val="0"/>
+                <w:color w:val="000000" w:themeColor="text1"/>
+              </w:rPr>
+              <w:t>(a) Cost of human resources</w:t>
+            </w:r>
+            <w:r>
+              <w:rPr>
+                <w:rFonts w:cs="Arial"/>
+                <w:i w:val="0"/>
+                <w:color w:val="000000" w:themeColor="text1"/>
+              </w:rPr>
+              <w:t xml:space="preserve"> (total of 1,112</w:t>
+            </w:r>
+            <w:r>
+              <w:rPr>
+                <w:rFonts w:cs="Arial"/>
+                <w:i w:val="0"/>
+                <w:color w:val="000000" w:themeColor="text1"/>
+              </w:rPr>
+              <w:t>k Thai Baht)</w:t>
+            </w:r>
+            <w:r>
+              <w:rPr>
+                <w:rFonts w:cs="Arial"/>
+                <w:i w:val="0"/>
+                <w:color w:val="000000" w:themeColor="text1"/>
+              </w:rPr>
+              <w:t>: 6 Thai investigators contributing 4 months FTE (100k per month FTE + 25% overhead</w:t>
+            </w:r>
+            <w:r>
+              <w:rPr>
+                <w:rFonts w:cs="Arial"/>
+                <w:i w:val="0"/>
+                <w:color w:val="000000" w:themeColor="text1"/>
+              </w:rPr>
+              <w:t>), 3 M.Sc. (144k each) and 1 Ph.D. student (180k) RAs are included in the project. They involve in the three major parts, each of which makes use of ML concepts and algorithms in delivering system/software prototype and publication(s):</w:t>
+            </w:r>
+          </w:p>
+          <w:p>
+            <w:pPr>
+              <w:pStyle w:val="BodyText"/>
+              <w:numPr>
+                <w:ilvl w:val="0"/>
+                <w:numId w:val="2"/>
+              </w:numPr>
+              <w:spacing w:before="0"/>
+              <w:ind w:right="217"/>
+              <w:jc w:val="both"/>
+              <w:rPr>
+                <w:rFonts w:cs="Arial"/>
+                <w:i w:val="0"/>
+                <w:color w:val="000000" w:themeColor="text1"/>
+              </w:rPr>
+            </w:pPr>
+            <w:r>
+              <w:rPr>
+                <w:rFonts w:cs="Arial"/>
+                <w:i w:val="0"/>
+                <w:color w:val="000000" w:themeColor="text1"/>
+              </w:rPr>
+              <w:t xml:space="preserve">Development of data storage and retrieval that is effective for </w:t>
+            </w:r>
+            <w:proofErr w:type="gramStart"/>
+            <w:r>
+              <w:rPr>
+                <w:rFonts w:cs="Arial"/>
+                <w:i w:val="0"/>
+                <w:color w:val="000000" w:themeColor="text1"/>
+              </w:rPr>
+              <w:t>Big</w:t>
+            </w:r>
+            <w:proofErr w:type="gramEnd"/>
+            <w:r>
+              <w:rPr>
+                <w:rFonts w:cs="Arial"/>
+                <w:i w:val="0"/>
+                <w:color w:val="000000" w:themeColor="text1"/>
+              </w:rPr>
+              <w:t xml:space="preserve"> data and domain-specific requirements, with a well-designed connection to down-streaming analysis. One M.Sc. RA is responsible for this task, jointly supervised by Thai and UK investigators.</w:t>
+            </w:r>
+          </w:p>
+          <w:p>
+            <w:pPr>
+              <w:pStyle w:val="BodyText"/>
+              <w:numPr>
+                <w:ilvl w:val="0"/>
+                <w:numId w:val="2"/>
+              </w:numPr>
+              <w:spacing w:before="0"/>
+              <w:ind w:right="217"/>
+              <w:jc w:val="both"/>
+              <w:rPr>
+                <w:rFonts w:cs="Arial"/>
+                <w:i w:val="0"/>
+                <w:color w:val="000000" w:themeColor="text1"/>
+              </w:rPr>
+            </w:pPr>
+            <w:r>
+              <w:rPr>
+                <w:rFonts w:cs="Arial"/>
+                <w:i w:val="0"/>
+                <w:color w:val="000000" w:themeColor="text1"/>
+              </w:rPr>
+              <w:t xml:space="preserve">Development of image data preparation and feature extraction that will lead to an informative basis of classification </w:t>
+            </w:r>
+            <w:proofErr w:type="spellStart"/>
+            <w:r>
+              <w:rPr>
+                <w:rFonts w:cs="Arial"/>
+                <w:i w:val="0"/>
+                <w:color w:val="000000" w:themeColor="text1"/>
+              </w:rPr>
+              <w:t>modelling</w:t>
+            </w:r>
+            <w:proofErr w:type="spellEnd"/>
+            <w:r>
+              <w:rPr>
+                <w:rFonts w:cs="Arial"/>
+                <w:i w:val="0"/>
+                <w:color w:val="000000" w:themeColor="text1"/>
+              </w:rPr>
+              <w:t>. One M.Sc. RA is responsible for this task, jointly supervised by Thai and UK investigators.</w:t>
+            </w:r>
+          </w:p>
+          <w:p>
+            <w:pPr>
+              <w:pStyle w:val="BodyText"/>
+              <w:numPr>
+                <w:ilvl w:val="0"/>
+                <w:numId w:val="2"/>
+              </w:numPr>
+              <w:spacing w:before="0"/>
+              <w:ind w:right="217"/>
+              <w:jc w:val="both"/>
+              <w:rPr>
+                <w:rFonts w:cs="Arial"/>
+                <w:i w:val="0"/>
+                <w:color w:val="000000" w:themeColor="text1"/>
+              </w:rPr>
+            </w:pPr>
+            <w:r>
+              <w:rPr>
+                <w:rFonts w:cs="Arial"/>
+                <w:i w:val="0"/>
+                <w:color w:val="000000" w:themeColor="text1"/>
+              </w:rPr>
+              <w:t xml:space="preserve">Development of ML models for data classification, including the exploration of various conventional and advance techniques. One M.Sc. RA is responsible for this task, while another Ph.D. RA will make a contribution with new ideas for this classification tasks. </w:t>
+            </w:r>
+            <w:proofErr w:type="gramStart"/>
+            <w:r>
+              <w:rPr>
+                <w:rFonts w:cs="Arial"/>
+                <w:i w:val="0"/>
+                <w:color w:val="000000" w:themeColor="text1"/>
+              </w:rPr>
+              <w:t>Both are jointly supervised by Thai and UK investigators</w:t>
+            </w:r>
+            <w:proofErr w:type="gramEnd"/>
+            <w:r>
+              <w:rPr>
+                <w:rFonts w:cs="Arial"/>
+                <w:i w:val="0"/>
+                <w:color w:val="000000" w:themeColor="text1"/>
+              </w:rPr>
+              <w:t>.</w:t>
+            </w:r>
           </w:p>
           <w:p>
             <w:pPr>
@@ -4382,6 +5996,7 @@
               <w:rPr>
                 <w:rFonts w:cs="Arial"/>
                 <w:i w:val="0"/>
+                <w:color w:val="000000" w:themeColor="text1"/>
               </w:rPr>
             </w:pPr>
           </w:p>
@@ -4392,10 +6007,168 @@
               <w:ind w:left="0" w:right="217"/>
               <w:jc w:val="both"/>
               <w:rPr>
-                <w:rFonts w:cs="Arial"/>
-                <w:i w:val="0"/>
-              </w:rPr>
-            </w:pPr>
+                <w:i w:val="0"/>
+                <w:color w:val="000000" w:themeColor="text1"/>
+              </w:rPr>
+            </w:pPr>
+            <w:r>
+              <w:rPr>
+                <w:rFonts w:cs="Arial"/>
+                <w:i w:val="0"/>
+                <w:color w:val="000000" w:themeColor="text1"/>
+              </w:rPr>
+              <w:t xml:space="preserve">(b) Cost of </w:t>
+            </w:r>
+            <w:r>
+              <w:rPr>
+                <w:rFonts w:cs="Arial"/>
+                <w:i w:val="0"/>
+                <w:color w:val="000000" w:themeColor="text1"/>
+              </w:rPr>
+              <w:t xml:space="preserve">practical </w:t>
+            </w:r>
+            <w:r>
+              <w:rPr>
+                <w:rFonts w:cs="Arial"/>
+                <w:i w:val="0"/>
+                <w:color w:val="000000" w:themeColor="text1"/>
+              </w:rPr>
+              <w:t>workshop</w:t>
+            </w:r>
+            <w:r>
+              <w:rPr>
+                <w:rFonts w:cs="Arial"/>
+                <w:i w:val="0"/>
+                <w:color w:val="000000" w:themeColor="text1"/>
+              </w:rPr>
+              <w:t>s</w:t>
+            </w:r>
+            <w:r>
+              <w:rPr>
+                <w:rFonts w:cs="Arial"/>
+                <w:i w:val="0"/>
+                <w:color w:val="000000" w:themeColor="text1"/>
+              </w:rPr>
+              <w:t xml:space="preserve"> held in Thailand (</w:t>
+            </w:r>
+            <w:r>
+              <w:rPr>
+                <w:rFonts w:cs="Arial"/>
+                <w:i w:val="0"/>
+                <w:color w:val="000000" w:themeColor="text1"/>
+              </w:rPr>
+              <w:t xml:space="preserve">total: </w:t>
+            </w:r>
+            <w:r>
+              <w:rPr>
+                <w:rFonts w:cs="Arial"/>
+                <w:i w:val="0"/>
+                <w:color w:val="000000" w:themeColor="text1"/>
+              </w:rPr>
+              <w:t>500k</w:t>
+            </w:r>
+            <w:r>
+              <w:rPr>
+                <w:rFonts w:cs="Arial"/>
+                <w:i w:val="0"/>
+                <w:color w:val="000000" w:themeColor="text1"/>
+              </w:rPr>
+              <w:t xml:space="preserve"> Thai Baht): this is to </w:t>
+            </w:r>
+            <w:r>
+              <w:rPr>
+                <w:rFonts w:cs="Arial"/>
+                <w:i w:val="0"/>
+                <w:color w:val="000000" w:themeColor="text1"/>
+              </w:rPr>
+              <w:t xml:space="preserve">disseminate the skills and knowledge the research team has acquired to </w:t>
+            </w:r>
+            <w:r>
+              <w:rPr>
+                <w:rFonts w:cs="Arial"/>
+                <w:i w:val="0"/>
+                <w:color w:val="000000" w:themeColor="text1"/>
+              </w:rPr>
+              <w:t>general students, staff</w:t>
+            </w:r>
+            <w:r>
+              <w:rPr>
+                <w:rFonts w:cs="Arial"/>
+                <w:i w:val="0"/>
+                <w:color w:val="000000" w:themeColor="text1"/>
+              </w:rPr>
+              <w:t xml:space="preserve"> of NARIT</w:t>
+            </w:r>
+            <w:r>
+              <w:rPr>
+                <w:rFonts w:cs="Arial"/>
+                <w:i w:val="0"/>
+                <w:color w:val="000000" w:themeColor="text1"/>
+              </w:rPr>
+              <w:t>,</w:t>
+            </w:r>
+            <w:r>
+              <w:rPr>
+                <w:rFonts w:cs="Arial"/>
+                <w:i w:val="0"/>
+                <w:color w:val="000000" w:themeColor="text1"/>
+              </w:rPr>
+              <w:t xml:space="preserve"> and associates</w:t>
+            </w:r>
+            <w:r>
+              <w:rPr>
+                <w:rFonts w:cs="Arial"/>
+                <w:i w:val="0"/>
+                <w:color w:val="000000" w:themeColor="text1"/>
+              </w:rPr>
+              <w:t xml:space="preserve">. This will provide attendees with the skills to set up databases at their own institutes as well as give them a solid foundation in ML-based technique. As a result, </w:t>
+            </w:r>
+            <w:r>
+              <w:rPr>
+                <w:i w:val="0"/>
+                <w:color w:val="000000" w:themeColor="text1"/>
+              </w:rPr>
+              <w:t>a</w:t>
+            </w:r>
+            <w:r>
+              <w:rPr>
+                <w:i w:val="0"/>
+                <w:color w:val="000000" w:themeColor="text1"/>
+              </w:rPr>
+              <w:t xml:space="preserve"> potential outcome would be an enhanced possibility for Thai students/researchers with an astronomy background to enter economically important sectors with a need for Big Data analyses (e.g., finance, insurance, medical, </w:t>
+            </w:r>
+            <w:proofErr w:type="spellStart"/>
+            <w:r>
+              <w:rPr>
+                <w:i w:val="0"/>
+                <w:color w:val="000000" w:themeColor="text1"/>
+              </w:rPr>
+              <w:t>defence</w:t>
+            </w:r>
+            <w:proofErr w:type="spellEnd"/>
+            <w:r>
+              <w:rPr>
+                <w:i w:val="0"/>
+                <w:color w:val="000000" w:themeColor="text1"/>
+              </w:rPr>
+              <w:t xml:space="preserve">, </w:t>
+            </w:r>
+            <w:proofErr w:type="spellStart"/>
+            <w:r>
+              <w:rPr>
+                <w:i w:val="0"/>
+                <w:color w:val="000000" w:themeColor="text1"/>
+              </w:rPr>
+              <w:t>etc</w:t>
+            </w:r>
+            <w:proofErr w:type="spellEnd"/>
+            <w:r>
+              <w:rPr>
+                <w:i w:val="0"/>
+                <w:color w:val="000000" w:themeColor="text1"/>
+              </w:rPr>
+              <w:t>).</w:t>
+            </w:r>
           </w:p>
           <w:p>
             <w:pPr>
@@ -4406,6 +6179,7 @@
               <w:rPr>
                 <w:rFonts w:cs="Arial"/>
                 <w:i w:val="0"/>
+                <w:color w:val="000000" w:themeColor="text1"/>
               </w:rPr>
             </w:pPr>
           </w:p>
@@ -4420,246 +6194,96 @@
                 <w:i w:val="0"/>
               </w:rPr>
             </w:pPr>
-          </w:p>
-          <w:p>
-            <w:pPr>
-              <w:pStyle w:val="BodyText"/>
-              <w:spacing w:before="0"/>
-              <w:ind w:left="0" w:right="217"/>
-              <w:jc w:val="both"/>
-              <w:rPr>
-                <w:rFonts w:cs="Arial"/>
-                <w:i w:val="0"/>
-              </w:rPr>
-            </w:pPr>
-          </w:p>
-          <w:p>
-            <w:pPr>
-              <w:pStyle w:val="BodyText"/>
-              <w:spacing w:before="0"/>
-              <w:ind w:left="0" w:right="217"/>
-              <w:jc w:val="both"/>
-              <w:rPr>
-                <w:rFonts w:cs="Arial"/>
-                <w:i w:val="0"/>
-              </w:rPr>
-            </w:pPr>
-          </w:p>
-          <w:p>
-            <w:pPr>
-              <w:pStyle w:val="BodyText"/>
-              <w:spacing w:before="0"/>
-              <w:ind w:left="0" w:right="217"/>
-              <w:jc w:val="both"/>
-              <w:rPr>
-                <w:rFonts w:cs="Arial"/>
-                <w:i w:val="0"/>
-              </w:rPr>
-            </w:pPr>
-          </w:p>
-          <w:p>
-            <w:pPr>
-              <w:pStyle w:val="BodyText"/>
-              <w:spacing w:before="0"/>
-              <w:ind w:left="0" w:right="217"/>
-              <w:jc w:val="both"/>
-              <w:rPr>
-                <w:rFonts w:cs="Arial"/>
-                <w:i w:val="0"/>
-              </w:rPr>
-            </w:pPr>
-          </w:p>
-          <w:p>
-            <w:pPr>
-              <w:pStyle w:val="BodyText"/>
-              <w:spacing w:before="0"/>
-              <w:ind w:left="0" w:right="217"/>
-              <w:jc w:val="both"/>
-              <w:rPr>
-                <w:rFonts w:cs="Arial"/>
-                <w:i w:val="0"/>
-              </w:rPr>
-            </w:pPr>
-          </w:p>
-          <w:p>
-            <w:pPr>
-              <w:pStyle w:val="BodyText"/>
-              <w:spacing w:before="0"/>
-              <w:ind w:left="0" w:right="217"/>
-              <w:jc w:val="both"/>
-              <w:rPr>
-                <w:rFonts w:cs="Arial"/>
-                <w:i w:val="0"/>
-              </w:rPr>
-            </w:pPr>
-          </w:p>
-          <w:p>
-            <w:pPr>
-              <w:pStyle w:val="BodyText"/>
-              <w:spacing w:before="0"/>
-              <w:ind w:left="0" w:right="217"/>
-              <w:jc w:val="both"/>
-              <w:rPr>
-                <w:rFonts w:cs="Arial"/>
-                <w:i w:val="0"/>
-              </w:rPr>
-            </w:pPr>
-          </w:p>
-          <w:p>
-            <w:pPr>
-              <w:pStyle w:val="BodyText"/>
-              <w:spacing w:before="0"/>
-              <w:ind w:left="0" w:right="217"/>
-              <w:jc w:val="both"/>
-              <w:rPr>
-                <w:rFonts w:cs="Arial"/>
-                <w:i w:val="0"/>
-              </w:rPr>
-            </w:pPr>
-          </w:p>
-          <w:p>
-            <w:pPr>
-              <w:pStyle w:val="BodyText"/>
-              <w:spacing w:before="0"/>
-              <w:ind w:left="0" w:right="217"/>
-              <w:jc w:val="both"/>
-              <w:rPr>
-                <w:rFonts w:cs="Arial"/>
-                <w:i w:val="0"/>
-              </w:rPr>
-            </w:pPr>
-          </w:p>
-          <w:p>
-            <w:pPr>
-              <w:pStyle w:val="BodyText"/>
-              <w:spacing w:before="0"/>
-              <w:ind w:left="0" w:right="217"/>
-              <w:jc w:val="both"/>
-              <w:rPr>
-                <w:rFonts w:cs="Arial"/>
-                <w:i w:val="0"/>
-              </w:rPr>
-            </w:pPr>
-          </w:p>
-          <w:p>
-            <w:pPr>
-              <w:pStyle w:val="BodyText"/>
-              <w:spacing w:before="0"/>
-              <w:ind w:left="0" w:right="217"/>
-              <w:jc w:val="both"/>
-              <w:rPr>
-                <w:rFonts w:cs="Arial"/>
-                <w:i w:val="0"/>
-              </w:rPr>
-            </w:pPr>
-          </w:p>
-          <w:p>
-            <w:pPr>
-              <w:pStyle w:val="BodyText"/>
-              <w:spacing w:before="0"/>
-              <w:ind w:left="0" w:right="217"/>
-              <w:jc w:val="both"/>
-              <w:rPr>
-                <w:rFonts w:cs="Arial"/>
-                <w:i w:val="0"/>
-              </w:rPr>
-            </w:pPr>
-          </w:p>
-          <w:p>
-            <w:pPr>
-              <w:pStyle w:val="BodyText"/>
-              <w:spacing w:before="0"/>
-              <w:ind w:left="0" w:right="217"/>
-              <w:jc w:val="both"/>
-              <w:rPr>
-                <w:rFonts w:cs="Arial"/>
-                <w:i w:val="0"/>
-              </w:rPr>
-            </w:pPr>
-          </w:p>
-          <w:p>
-            <w:pPr>
-              <w:pStyle w:val="BodyText"/>
-              <w:spacing w:before="0"/>
-              <w:ind w:left="0" w:right="217"/>
-              <w:jc w:val="both"/>
-              <w:rPr>
-                <w:rFonts w:cs="Arial"/>
-                <w:i w:val="0"/>
-              </w:rPr>
-            </w:pPr>
-          </w:p>
-          <w:p>
-            <w:pPr>
-              <w:pStyle w:val="BodyText"/>
-              <w:spacing w:before="0"/>
-              <w:ind w:left="0" w:right="217"/>
-              <w:jc w:val="both"/>
-              <w:rPr>
-                <w:rFonts w:cs="Arial"/>
-                <w:i w:val="0"/>
-              </w:rPr>
-            </w:pPr>
-          </w:p>
-          <w:p>
-            <w:pPr>
-              <w:pStyle w:val="BodyText"/>
-              <w:spacing w:before="0"/>
-              <w:ind w:left="0" w:right="217"/>
-              <w:jc w:val="both"/>
-              <w:rPr>
-                <w:rFonts w:cs="Arial"/>
-                <w:i w:val="0"/>
-              </w:rPr>
-            </w:pPr>
-          </w:p>
-          <w:p>
-            <w:pPr>
-              <w:pStyle w:val="BodyText"/>
-              <w:spacing w:before="0"/>
-              <w:ind w:left="0" w:right="217"/>
-              <w:jc w:val="both"/>
-              <w:rPr>
-                <w:rFonts w:cs="Arial"/>
-                <w:i w:val="0"/>
-              </w:rPr>
-            </w:pPr>
-          </w:p>
-          <w:p>
-            <w:pPr>
-              <w:pStyle w:val="BodyText"/>
-              <w:spacing w:before="0"/>
-              <w:ind w:left="0" w:right="217"/>
-              <w:jc w:val="both"/>
-              <w:rPr>
-                <w:rFonts w:cs="Arial"/>
-                <w:i w:val="0"/>
-              </w:rPr>
-            </w:pPr>
-          </w:p>
-          <w:p>
-            <w:pPr>
-              <w:pStyle w:val="BodyText"/>
-              <w:spacing w:before="0"/>
-              <w:ind w:left="0" w:right="217"/>
-              <w:jc w:val="both"/>
-              <w:rPr>
-                <w:rFonts w:cs="Arial"/>
-                <w:i w:val="0"/>
-              </w:rPr>
-            </w:pPr>
-          </w:p>
-          <w:p>
-            <w:pPr>
-              <w:pStyle w:val="BodyText"/>
-              <w:spacing w:before="0"/>
-              <w:ind w:left="0" w:right="217"/>
-              <w:jc w:val="both"/>
-              <w:rPr>
-                <w:rFonts w:cs="Arial"/>
-                <w:i w:val="0"/>
-              </w:rPr>
-            </w:pPr>
+            <w:r>
+              <w:rPr>
+                <w:rFonts w:cs="Arial"/>
+                <w:i w:val="0"/>
+                <w:color w:val="000000" w:themeColor="text1"/>
+              </w:rPr>
+              <w:t>(c) Cost of international travel (subsistence f</w:t>
+            </w:r>
+            <w:r>
+              <w:rPr>
+                <w:rFonts w:cs="Arial"/>
+                <w:i w:val="0"/>
+                <w:color w:val="000000" w:themeColor="text1"/>
+              </w:rPr>
+              <w:t>or UK delegates in Thailand, 336</w:t>
+            </w:r>
+            <w:r>
+              <w:rPr>
+                <w:rFonts w:cs="Arial"/>
+                <w:i w:val="0"/>
+                <w:color w:val="000000" w:themeColor="text1"/>
+              </w:rPr>
+              <w:t>k Thai Baht): UK investig</w:t>
+            </w:r>
+            <w:r>
+              <w:rPr>
+                <w:rFonts w:cs="Arial"/>
+                <w:i w:val="0"/>
+                <w:color w:val="000000" w:themeColor="text1"/>
+              </w:rPr>
+              <w:t>ators will visit</w:t>
+            </w:r>
+            <w:r>
+              <w:rPr>
+                <w:rFonts w:cs="Arial"/>
+                <w:i w:val="0"/>
+                <w:color w:val="000000" w:themeColor="text1"/>
+              </w:rPr>
+              <w:t xml:space="preserve"> Thailand four times: attending each of the </w:t>
+            </w:r>
+            <w:r>
+              <w:rPr>
+                <w:rFonts w:cs="Arial"/>
+                <w:i w:val="0"/>
+                <w:color w:val="000000" w:themeColor="text1"/>
+              </w:rPr>
+              <w:t>workshop</w:t>
+            </w:r>
+            <w:r>
+              <w:rPr>
+                <w:rFonts w:cs="Arial"/>
+                <w:i w:val="0"/>
+                <w:color w:val="000000" w:themeColor="text1"/>
+              </w:rPr>
+              <w:t>s</w:t>
+            </w:r>
+            <w:r>
+              <w:rPr>
+                <w:rFonts w:cs="Arial"/>
+                <w:i w:val="0"/>
+                <w:color w:val="000000" w:themeColor="text1"/>
+              </w:rPr>
+              <w:t xml:space="preserve">, plus another meeting per year. </w:t>
+            </w:r>
+            <w:proofErr w:type="spellStart"/>
+            <w:r>
+              <w:rPr>
+                <w:rFonts w:cs="Arial"/>
+                <w:i w:val="0"/>
+                <w:color w:val="000000" w:themeColor="text1"/>
+              </w:rPr>
+              <w:t>Maund</w:t>
+            </w:r>
+            <w:proofErr w:type="spellEnd"/>
+            <w:r>
+              <w:rPr>
+                <w:rFonts w:cs="Arial"/>
+                <w:i w:val="0"/>
+                <w:color w:val="000000" w:themeColor="text1"/>
+              </w:rPr>
+              <w:t xml:space="preserve"> will cover the cost of his subsistence from his own grant</w:t>
+            </w:r>
+            <w:r>
+              <w:rPr>
+                <w:rFonts w:cs="Arial"/>
+                <w:i w:val="0"/>
+                <w:color w:val="000000" w:themeColor="text1"/>
+              </w:rPr>
+              <w:t>.</w:t>
+            </w:r>
           </w:p>
         </w:tc>
       </w:tr>
@@ -5447,6 +7071,756 @@
         </w:rPr>
       </w:pPr>
     </w:p>
+    <w:p>
+      <w:pPr>
+        <w:rPr>
+          <w:rFonts w:ascii="Arial" w:eastAsia="Arial" w:hAnsi="Arial" w:cs="Arial"/>
+        </w:rPr>
+      </w:pPr>
+      <w:r>
+        <w:rPr>
+          <w:rFonts w:cs="Arial"/>
+          <w:i/>
+        </w:rPr>
+        <w:br w:type="page"/>
+      </w:r>
+    </w:p>
+    <w:p>
+      <w:pPr>
+        <w:pStyle w:val="BodyText"/>
+        <w:spacing w:before="0"/>
+        <w:ind w:left="0" w:right="217"/>
+        <w:jc w:val="both"/>
+        <w:rPr>
+          <w:rFonts w:cs="Arial"/>
+          <w:i w:val="0"/>
+        </w:rPr>
+      </w:pPr>
+    </w:p>
+    <w:tbl>
+      <w:tblPr>
+        <w:tblStyle w:val="TableGrid"/>
+        <w:tblW w:w="0" w:type="auto"/>
+        <w:tblLook w:val="04A0" w:firstRow="1" w:lastRow="0" w:firstColumn="1" w:lastColumn="0" w:noHBand="0" w:noVBand="1"/>
+      </w:tblPr>
+      <w:tblGrid>
+        <w:gridCol w:w="2469"/>
+        <w:gridCol w:w="2469"/>
+        <w:gridCol w:w="2470"/>
+        <w:gridCol w:w="2470"/>
+      </w:tblGrid>
+      <w:tr>
+        <w:tc>
+          <w:tcPr>
+            <w:tcW w:w="2469" w:type="dxa"/>
+            <w:vMerge w:val="restart"/>
+          </w:tcPr>
+          <w:p>
+            <w:pPr>
+              <w:pStyle w:val="BodyText"/>
+              <w:spacing w:before="0"/>
+              <w:ind w:left="0" w:right="217"/>
+              <w:jc w:val="both"/>
+              <w:rPr>
+                <w:rFonts w:cs="Arial"/>
+                <w:i w:val="0"/>
+              </w:rPr>
+            </w:pPr>
+            <w:r>
+              <w:rPr>
+                <w:rFonts w:cs="Arial"/>
+                <w:i w:val="0"/>
+              </w:rPr>
+              <w:t>Description</w:t>
+            </w:r>
+          </w:p>
+        </w:tc>
+        <w:tc>
+          <w:tcPr>
+            <w:tcW w:w="4939" w:type="dxa"/>
+            <w:gridSpan w:val="2"/>
+            <w:vAlign w:val="center"/>
+          </w:tcPr>
+          <w:p>
+            <w:pPr>
+              <w:pStyle w:val="BodyText"/>
+              <w:spacing w:before="0"/>
+              <w:ind w:left="0" w:right="217"/>
+              <w:jc w:val="center"/>
+              <w:rPr>
+                <w:rFonts w:cs="Arial"/>
+                <w:i w:val="0"/>
+              </w:rPr>
+            </w:pPr>
+            <w:r>
+              <w:rPr>
+                <w:rFonts w:cs="Arial"/>
+                <w:i w:val="0"/>
+              </w:rPr>
+              <w:t>Year 2</w:t>
+            </w:r>
+          </w:p>
+        </w:tc>
+        <w:tc>
+          <w:tcPr>
+            <w:tcW w:w="2470" w:type="dxa"/>
+            <w:vMerge w:val="restart"/>
+            <w:vAlign w:val="center"/>
+          </w:tcPr>
+          <w:p>
+            <w:pPr>
+              <w:pStyle w:val="BodyText"/>
+              <w:spacing w:before="0"/>
+              <w:ind w:left="0" w:right="217"/>
+              <w:jc w:val="center"/>
+              <w:rPr>
+                <w:rFonts w:cs="Arial"/>
+                <w:i w:val="0"/>
+              </w:rPr>
+            </w:pPr>
+            <w:r>
+              <w:rPr>
+                <w:rFonts w:cs="Arial"/>
+                <w:i w:val="0"/>
+              </w:rPr>
+              <w:t>Total (Baht)</w:t>
+            </w:r>
+          </w:p>
+        </w:tc>
+      </w:tr>
+      <w:tr>
+        <w:tc>
+          <w:tcPr>
+            <w:tcW w:w="2469" w:type="dxa"/>
+            <w:vMerge/>
+          </w:tcPr>
+          <w:p>
+            <w:pPr>
+              <w:pStyle w:val="BodyText"/>
+              <w:spacing w:before="0"/>
+              <w:ind w:left="0" w:right="217"/>
+              <w:jc w:val="both"/>
+              <w:rPr>
+                <w:rFonts w:cs="Arial"/>
+                <w:i w:val="0"/>
+              </w:rPr>
+            </w:pPr>
+          </w:p>
+        </w:tc>
+        <w:tc>
+          <w:tcPr>
+            <w:tcW w:w="2469" w:type="dxa"/>
+            <w:vAlign w:val="center"/>
+          </w:tcPr>
+          <w:p>
+            <w:pPr>
+              <w:pStyle w:val="BodyText"/>
+              <w:spacing w:before="0"/>
+              <w:ind w:left="0" w:right="217"/>
+              <w:jc w:val="center"/>
+              <w:rPr>
+                <w:rFonts w:cs="Arial"/>
+                <w:i w:val="0"/>
+              </w:rPr>
+            </w:pPr>
+            <w:r>
+              <w:rPr>
+                <w:rFonts w:cs="Arial"/>
+                <w:i w:val="0"/>
+              </w:rPr>
+              <w:t>Months 1-6</w:t>
+            </w:r>
+          </w:p>
+        </w:tc>
+        <w:tc>
+          <w:tcPr>
+            <w:tcW w:w="2470" w:type="dxa"/>
+            <w:vAlign w:val="center"/>
+          </w:tcPr>
+          <w:p>
+            <w:pPr>
+              <w:pStyle w:val="BodyText"/>
+              <w:spacing w:before="0"/>
+              <w:ind w:left="0" w:right="217"/>
+              <w:jc w:val="center"/>
+              <w:rPr>
+                <w:rFonts w:cs="Arial"/>
+                <w:i w:val="0"/>
+              </w:rPr>
+            </w:pPr>
+            <w:r>
+              <w:rPr>
+                <w:rFonts w:cs="Arial"/>
+                <w:i w:val="0"/>
+              </w:rPr>
+              <w:t>Months 7-12</w:t>
+            </w:r>
+          </w:p>
+        </w:tc>
+        <w:tc>
+          <w:tcPr>
+            <w:tcW w:w="2470" w:type="dxa"/>
+            <w:vMerge/>
+          </w:tcPr>
+          <w:p>
+            <w:pPr>
+              <w:pStyle w:val="BodyText"/>
+              <w:spacing w:before="0"/>
+              <w:ind w:left="0" w:right="217"/>
+              <w:jc w:val="both"/>
+              <w:rPr>
+                <w:rFonts w:cs="Arial"/>
+                <w:i w:val="0"/>
+              </w:rPr>
+            </w:pPr>
+          </w:p>
+        </w:tc>
+      </w:tr>
+      <w:tr>
+        <w:tc>
+          <w:tcPr>
+            <w:tcW w:w="2469" w:type="dxa"/>
+          </w:tcPr>
+          <w:p>
+            <w:pPr>
+              <w:pStyle w:val="BodyText"/>
+              <w:spacing w:before="0"/>
+              <w:ind w:left="0" w:right="217"/>
+              <w:rPr>
+                <w:rFonts w:cs="Arial"/>
+                <w:i w:val="0"/>
+              </w:rPr>
+            </w:pPr>
+            <w:r>
+              <w:rPr>
+                <w:rFonts w:cs="Arial"/>
+                <w:i w:val="0"/>
+              </w:rPr>
+              <w:t>Investigator salary costs</w:t>
+            </w:r>
+          </w:p>
+        </w:tc>
+        <w:tc>
+          <w:tcPr>
+            <w:tcW w:w="2469" w:type="dxa"/>
+          </w:tcPr>
+          <w:p>
+            <w:pPr>
+              <w:pStyle w:val="BodyText"/>
+              <w:spacing w:before="0"/>
+              <w:ind w:left="0" w:right="217"/>
+              <w:jc w:val="both"/>
+              <w:rPr>
+                <w:rFonts w:cs="Arial"/>
+                <w:i w:val="0"/>
+              </w:rPr>
+            </w:pPr>
+          </w:p>
+        </w:tc>
+        <w:tc>
+          <w:tcPr>
+            <w:tcW w:w="2470" w:type="dxa"/>
+          </w:tcPr>
+          <w:p>
+            <w:pPr>
+              <w:pStyle w:val="BodyText"/>
+              <w:spacing w:before="0"/>
+              <w:ind w:left="0" w:right="217"/>
+              <w:jc w:val="both"/>
+              <w:rPr>
+                <w:rFonts w:cs="Arial"/>
+                <w:i w:val="0"/>
+              </w:rPr>
+            </w:pPr>
+          </w:p>
+        </w:tc>
+        <w:tc>
+          <w:tcPr>
+            <w:tcW w:w="2470" w:type="dxa"/>
+          </w:tcPr>
+          <w:p>
+            <w:pPr>
+              <w:pStyle w:val="BodyText"/>
+              <w:spacing w:before="0"/>
+              <w:ind w:left="0" w:right="217"/>
+              <w:jc w:val="both"/>
+              <w:rPr>
+                <w:rFonts w:cs="Arial"/>
+                <w:i w:val="0"/>
+              </w:rPr>
+            </w:pPr>
+          </w:p>
+        </w:tc>
+      </w:tr>
+      <w:tr>
+        <w:tc>
+          <w:tcPr>
+            <w:tcW w:w="2469" w:type="dxa"/>
+          </w:tcPr>
+          <w:p>
+            <w:pPr>
+              <w:pStyle w:val="BodyText"/>
+              <w:spacing w:before="0"/>
+              <w:ind w:left="0" w:right="217"/>
+              <w:rPr>
+                <w:rFonts w:cs="Arial"/>
+                <w:i w:val="0"/>
+              </w:rPr>
+            </w:pPr>
+            <w:r>
+              <w:rPr>
+                <w:rFonts w:cs="Arial"/>
+                <w:i w:val="0"/>
+              </w:rPr>
+              <w:t>Salary of research assistant</w:t>
+            </w:r>
+          </w:p>
+        </w:tc>
+        <w:tc>
+          <w:tcPr>
+            <w:tcW w:w="2469" w:type="dxa"/>
+          </w:tcPr>
+          <w:p>
+            <w:pPr>
+              <w:pStyle w:val="BodyText"/>
+              <w:spacing w:before="0"/>
+              <w:ind w:left="0" w:right="217"/>
+              <w:jc w:val="both"/>
+              <w:rPr>
+                <w:rFonts w:cs="Arial"/>
+                <w:i w:val="0"/>
+              </w:rPr>
+            </w:pPr>
+          </w:p>
+        </w:tc>
+        <w:tc>
+          <w:tcPr>
+            <w:tcW w:w="2470" w:type="dxa"/>
+          </w:tcPr>
+          <w:p>
+            <w:pPr>
+              <w:pStyle w:val="BodyText"/>
+              <w:spacing w:before="0"/>
+              <w:ind w:left="0" w:right="217"/>
+              <w:jc w:val="both"/>
+              <w:rPr>
+                <w:rFonts w:cs="Arial"/>
+                <w:i w:val="0"/>
+              </w:rPr>
+            </w:pPr>
+          </w:p>
+        </w:tc>
+        <w:tc>
+          <w:tcPr>
+            <w:tcW w:w="2470" w:type="dxa"/>
+          </w:tcPr>
+          <w:p>
+            <w:pPr>
+              <w:pStyle w:val="BodyText"/>
+              <w:spacing w:before="0"/>
+              <w:ind w:left="0" w:right="217"/>
+              <w:jc w:val="both"/>
+              <w:rPr>
+                <w:rFonts w:cs="Arial"/>
+                <w:i w:val="0"/>
+              </w:rPr>
+            </w:pPr>
+          </w:p>
+        </w:tc>
+      </w:tr>
+      <w:tr>
+        <w:tc>
+          <w:tcPr>
+            <w:tcW w:w="2469" w:type="dxa"/>
+          </w:tcPr>
+          <w:p>
+            <w:pPr>
+              <w:pStyle w:val="BodyText"/>
+              <w:spacing w:before="0"/>
+              <w:ind w:left="0" w:right="217"/>
+              <w:rPr>
+                <w:rFonts w:cs="Arial"/>
+                <w:i w:val="0"/>
+              </w:rPr>
+            </w:pPr>
+            <w:r>
+              <w:rPr>
+                <w:rFonts w:cs="Arial"/>
+                <w:i w:val="0"/>
+              </w:rPr>
+              <w:t>Consumables/ materials</w:t>
+            </w:r>
+          </w:p>
+        </w:tc>
+        <w:tc>
+          <w:tcPr>
+            <w:tcW w:w="2469" w:type="dxa"/>
+          </w:tcPr>
+          <w:p>
+            <w:pPr>
+              <w:pStyle w:val="BodyText"/>
+              <w:spacing w:before="0"/>
+              <w:ind w:left="0" w:right="217"/>
+              <w:jc w:val="both"/>
+              <w:rPr>
+                <w:rFonts w:cs="Arial"/>
+                <w:i w:val="0"/>
+              </w:rPr>
+            </w:pPr>
+          </w:p>
+        </w:tc>
+        <w:tc>
+          <w:tcPr>
+            <w:tcW w:w="2470" w:type="dxa"/>
+          </w:tcPr>
+          <w:p>
+            <w:pPr>
+              <w:pStyle w:val="BodyText"/>
+              <w:spacing w:before="0"/>
+              <w:ind w:left="0" w:right="217"/>
+              <w:jc w:val="both"/>
+              <w:rPr>
+                <w:rFonts w:cs="Arial"/>
+                <w:i w:val="0"/>
+              </w:rPr>
+            </w:pPr>
+          </w:p>
+        </w:tc>
+        <w:tc>
+          <w:tcPr>
+            <w:tcW w:w="2470" w:type="dxa"/>
+          </w:tcPr>
+          <w:p>
+            <w:pPr>
+              <w:pStyle w:val="BodyText"/>
+              <w:spacing w:before="0"/>
+              <w:ind w:left="0" w:right="217"/>
+              <w:jc w:val="both"/>
+              <w:rPr>
+                <w:rFonts w:cs="Arial"/>
+                <w:i w:val="0"/>
+              </w:rPr>
+            </w:pPr>
+          </w:p>
+        </w:tc>
+      </w:tr>
+      <w:tr>
+        <w:tc>
+          <w:tcPr>
+            <w:tcW w:w="2469" w:type="dxa"/>
+          </w:tcPr>
+          <w:p>
+            <w:pPr>
+              <w:pStyle w:val="BodyText"/>
+              <w:spacing w:before="0"/>
+              <w:ind w:left="0" w:right="217"/>
+              <w:rPr>
+                <w:rFonts w:cs="Arial"/>
+                <w:i w:val="0"/>
+              </w:rPr>
+            </w:pPr>
+            <w:r>
+              <w:rPr>
+                <w:rFonts w:cs="Arial"/>
+                <w:i w:val="0"/>
+              </w:rPr>
+              <w:t>Other expenses</w:t>
+            </w:r>
+          </w:p>
+        </w:tc>
+        <w:tc>
+          <w:tcPr>
+            <w:tcW w:w="2469" w:type="dxa"/>
+          </w:tcPr>
+          <w:p>
+            <w:pPr>
+              <w:pStyle w:val="BodyText"/>
+              <w:spacing w:before="0"/>
+              <w:ind w:left="0" w:right="217"/>
+              <w:jc w:val="both"/>
+              <w:rPr>
+                <w:rFonts w:cs="Arial"/>
+                <w:i w:val="0"/>
+              </w:rPr>
+            </w:pPr>
+          </w:p>
+        </w:tc>
+        <w:tc>
+          <w:tcPr>
+            <w:tcW w:w="2470" w:type="dxa"/>
+          </w:tcPr>
+          <w:p>
+            <w:pPr>
+              <w:pStyle w:val="BodyText"/>
+              <w:spacing w:before="0"/>
+              <w:ind w:left="0" w:right="217"/>
+              <w:jc w:val="both"/>
+              <w:rPr>
+                <w:rFonts w:cs="Arial"/>
+                <w:i w:val="0"/>
+              </w:rPr>
+            </w:pPr>
+          </w:p>
+        </w:tc>
+        <w:tc>
+          <w:tcPr>
+            <w:tcW w:w="2470" w:type="dxa"/>
+          </w:tcPr>
+          <w:p>
+            <w:pPr>
+              <w:pStyle w:val="BodyText"/>
+              <w:spacing w:before="0"/>
+              <w:ind w:left="0" w:right="217"/>
+              <w:jc w:val="both"/>
+              <w:rPr>
+                <w:rFonts w:cs="Arial"/>
+                <w:i w:val="0"/>
+              </w:rPr>
+            </w:pPr>
+          </w:p>
+        </w:tc>
+      </w:tr>
+      <w:tr>
+        <w:tc>
+          <w:tcPr>
+            <w:tcW w:w="2469" w:type="dxa"/>
+          </w:tcPr>
+          <w:p>
+            <w:pPr>
+              <w:pStyle w:val="BodyText"/>
+              <w:spacing w:before="0"/>
+              <w:ind w:left="0" w:right="217"/>
+              <w:rPr>
+                <w:rFonts w:cs="Arial"/>
+                <w:i w:val="0"/>
+              </w:rPr>
+            </w:pPr>
+            <w:r>
+              <w:rPr>
+                <w:rFonts w:cs="Arial"/>
+                <w:i w:val="0"/>
+              </w:rPr>
+              <w:t xml:space="preserve">Equipment </w:t>
+            </w:r>
+          </w:p>
+        </w:tc>
+        <w:tc>
+          <w:tcPr>
+            <w:tcW w:w="2469" w:type="dxa"/>
+          </w:tcPr>
+          <w:p>
+            <w:pPr>
+              <w:pStyle w:val="BodyText"/>
+              <w:spacing w:before="0"/>
+              <w:ind w:left="0" w:right="217"/>
+              <w:jc w:val="both"/>
+              <w:rPr>
+                <w:rFonts w:cs="Arial"/>
+                <w:i w:val="0"/>
+              </w:rPr>
+            </w:pPr>
+          </w:p>
+        </w:tc>
+        <w:tc>
+          <w:tcPr>
+            <w:tcW w:w="2470" w:type="dxa"/>
+          </w:tcPr>
+          <w:p>
+            <w:pPr>
+              <w:pStyle w:val="BodyText"/>
+              <w:spacing w:before="0"/>
+              <w:ind w:left="0" w:right="217"/>
+              <w:jc w:val="both"/>
+              <w:rPr>
+                <w:rFonts w:cs="Arial"/>
+                <w:i w:val="0"/>
+              </w:rPr>
+            </w:pPr>
+          </w:p>
+        </w:tc>
+        <w:tc>
+          <w:tcPr>
+            <w:tcW w:w="2470" w:type="dxa"/>
+          </w:tcPr>
+          <w:p>
+            <w:pPr>
+              <w:pStyle w:val="BodyText"/>
+              <w:spacing w:before="0"/>
+              <w:ind w:left="0" w:right="217"/>
+              <w:jc w:val="both"/>
+              <w:rPr>
+                <w:rFonts w:cs="Arial"/>
+                <w:i w:val="0"/>
+              </w:rPr>
+            </w:pPr>
+          </w:p>
+        </w:tc>
+      </w:tr>
+      <w:tr>
+        <w:tc>
+          <w:tcPr>
+            <w:tcW w:w="2469" w:type="dxa"/>
+          </w:tcPr>
+          <w:p>
+            <w:pPr>
+              <w:pStyle w:val="BodyText"/>
+              <w:spacing w:before="0"/>
+              <w:ind w:left="0" w:right="217"/>
+              <w:rPr>
+                <w:rFonts w:cs="Arial"/>
+                <w:i w:val="0"/>
+              </w:rPr>
+            </w:pPr>
+            <w:r>
+              <w:rPr>
+                <w:rFonts w:cs="Arial"/>
+                <w:i w:val="0"/>
+              </w:rPr>
+              <w:t xml:space="preserve">International travel </w:t>
+            </w:r>
+          </w:p>
+        </w:tc>
+        <w:tc>
+          <w:tcPr>
+            <w:tcW w:w="2469" w:type="dxa"/>
+          </w:tcPr>
+          <w:p>
+            <w:pPr>
+              <w:pStyle w:val="BodyText"/>
+              <w:spacing w:before="0"/>
+              <w:ind w:left="0" w:right="217"/>
+              <w:jc w:val="both"/>
+              <w:rPr>
+                <w:rFonts w:cs="Arial"/>
+                <w:i w:val="0"/>
+              </w:rPr>
+            </w:pPr>
+          </w:p>
+        </w:tc>
+        <w:tc>
+          <w:tcPr>
+            <w:tcW w:w="2470" w:type="dxa"/>
+          </w:tcPr>
+          <w:p>
+            <w:pPr>
+              <w:pStyle w:val="BodyText"/>
+              <w:spacing w:before="0"/>
+              <w:ind w:left="0" w:right="217"/>
+              <w:jc w:val="both"/>
+              <w:rPr>
+                <w:rFonts w:cs="Arial"/>
+                <w:i w:val="0"/>
+              </w:rPr>
+            </w:pPr>
+          </w:p>
+        </w:tc>
+        <w:tc>
+          <w:tcPr>
+            <w:tcW w:w="2470" w:type="dxa"/>
+          </w:tcPr>
+          <w:p>
+            <w:pPr>
+              <w:pStyle w:val="BodyText"/>
+              <w:spacing w:before="0"/>
+              <w:ind w:left="0" w:right="217"/>
+              <w:jc w:val="both"/>
+              <w:rPr>
+                <w:rFonts w:cs="Arial"/>
+                <w:i w:val="0"/>
+              </w:rPr>
+            </w:pPr>
+          </w:p>
+        </w:tc>
+      </w:tr>
+      <w:tr>
+        <w:tc>
+          <w:tcPr>
+            <w:tcW w:w="2469" w:type="dxa"/>
+          </w:tcPr>
+          <w:p>
+            <w:pPr>
+              <w:pStyle w:val="BodyText"/>
+              <w:spacing w:before="0"/>
+              <w:ind w:left="0" w:right="217"/>
+              <w:rPr>
+                <w:rFonts w:cs="Arial"/>
+                <w:i w:val="0"/>
+              </w:rPr>
+            </w:pPr>
+            <w:r>
+              <w:rPr>
+                <w:rFonts w:cs="Arial"/>
+                <w:i w:val="0"/>
+              </w:rPr>
+              <w:t>Total per period (6 months)</w:t>
+            </w:r>
+          </w:p>
+        </w:tc>
+        <w:tc>
+          <w:tcPr>
+            <w:tcW w:w="2469" w:type="dxa"/>
+          </w:tcPr>
+          <w:p>
+            <w:pPr>
+              <w:pStyle w:val="BodyText"/>
+              <w:spacing w:before="0"/>
+              <w:ind w:left="0" w:right="217"/>
+              <w:jc w:val="both"/>
+              <w:rPr>
+                <w:rFonts w:cs="Arial"/>
+                <w:i w:val="0"/>
+              </w:rPr>
+            </w:pPr>
+          </w:p>
+        </w:tc>
+        <w:tc>
+          <w:tcPr>
+            <w:tcW w:w="2470" w:type="dxa"/>
+          </w:tcPr>
+          <w:p>
+            <w:pPr>
+              <w:pStyle w:val="BodyText"/>
+              <w:spacing w:before="0"/>
+              <w:ind w:left="0" w:right="217"/>
+              <w:jc w:val="both"/>
+              <w:rPr>
+                <w:rFonts w:cs="Arial"/>
+                <w:i w:val="0"/>
+              </w:rPr>
+            </w:pPr>
+          </w:p>
+        </w:tc>
+        <w:tc>
+          <w:tcPr>
+            <w:tcW w:w="2470" w:type="dxa"/>
+          </w:tcPr>
+          <w:p>
+            <w:pPr>
+              <w:pStyle w:val="BodyText"/>
+              <w:spacing w:before="0"/>
+              <w:ind w:left="0" w:right="217"/>
+              <w:jc w:val="both"/>
+              <w:rPr>
+                <w:rFonts w:cs="Arial"/>
+                <w:i w:val="0"/>
+              </w:rPr>
+            </w:pPr>
+          </w:p>
+        </w:tc>
+      </w:tr>
+    </w:tbl>
+    <w:p>
+      <w:pPr>
+        <w:pStyle w:val="BodyText"/>
+        <w:spacing w:before="0"/>
+        <w:ind w:left="0" w:right="217"/>
+        <w:jc w:val="both"/>
+        <w:rPr>
+          <w:rFonts w:cs="Arial"/>
+          <w:i w:val="0"/>
+        </w:rPr>
+      </w:pPr>
+    </w:p>
     <w:sectPr>
       <w:pgSz w:w="11930" w:h="16850"/>
       <w:pgMar w:top="1134" w:right="1134" w:bottom="1134" w:left="1134" w:header="720" w:footer="720" w:gutter="0"/>
@@ -5454,6 +7828,243 @@
     </w:sectPr>
   </w:body>
 </w:document>
+</file>
+
+<file path=word/numbering.xml><?xml version="1.0" encoding="utf-8"?>
+<w:numbering xmlns:wpc="http://schemas.microsoft.com/office/word/2010/wordprocessingCanvas" xmlns:mo="http://schemas.microsoft.com/office/mac/office/2008/main" xmlns:mc="http://schemas.openxmlformats.org/markup-compatibility/2006" xmlns:mv="urn:schemas-microsoft-com:mac:vml" xmlns:o="urn:schemas-microsoft-com:office:office" xmlns:r="http://schemas.openxmlformats.org/officeDocument/2006/relationships" xmlns:m="http://schemas.openxmlformats.org/officeDocument/2006/math" xmlns:v="urn:schemas-microsoft-com:vml" xmlns:wp14="http://schemas.microsoft.com/office/word/2010/wordprocessingDrawing" xmlns:wp="http://schemas.openxmlformats.org/drawingml/2006/wordprocessingDrawing" xmlns:w10="urn:schemas-microsoft-com:office:word" xmlns:w="http://schemas.openxmlformats.org/wordprocessingml/2006/main" xmlns:w14="http://schemas.microsoft.com/office/word/2010/wordml" xmlns:wpg="http://schemas.microsoft.com/office/word/2010/wordprocessingGroup" xmlns:wpi="http://schemas.microsoft.com/office/word/2010/wordprocessingInk" xmlns:wne="http://schemas.microsoft.com/office/word/2006/wordml" xmlns:wps="http://schemas.microsoft.com/office/word/2010/wordprocessingShape" mc:Ignorable="w14 wp14">
+  <w:abstractNum w:abstractNumId="0">
+    <w:nsid w:val="00712727"/>
+    <w:multiLevelType w:val="hybridMultilevel"/>
+    <w:tmpl w:val="71A67E96"/>
+    <w:lvl w:ilvl="0" w:tplc="04090001">
+      <w:start w:val="1"/>
+      <w:numFmt w:val="bullet"/>
+      <w:lvlText w:val=""/>
+      <w:lvlJc w:val="left"/>
+      <w:pPr>
+        <w:ind w:left="720" w:hanging="360"/>
+      </w:pPr>
+      <w:rPr>
+        <w:rFonts w:ascii="Symbol" w:hAnsi="Symbol" w:hint="default"/>
+      </w:rPr>
+    </w:lvl>
+    <w:lvl w:ilvl="1" w:tplc="04090003" w:tentative="1">
+      <w:start w:val="1"/>
+      <w:numFmt w:val="bullet"/>
+      <w:lvlText w:val="o"/>
+      <w:lvlJc w:val="left"/>
+      <w:pPr>
+        <w:ind w:left="1440" w:hanging="360"/>
+      </w:pPr>
+      <w:rPr>
+        <w:rFonts w:ascii="Courier New" w:hAnsi="Courier New" w:hint="default"/>
+      </w:rPr>
+    </w:lvl>
+    <w:lvl w:ilvl="2" w:tplc="04090005" w:tentative="1">
+      <w:start w:val="1"/>
+      <w:numFmt w:val="bullet"/>
+      <w:lvlText w:val=""/>
+      <w:lvlJc w:val="left"/>
+      <w:pPr>
+        <w:ind w:left="2160" w:hanging="360"/>
+      </w:pPr>
+      <w:rPr>
+        <w:rFonts w:ascii="Wingdings" w:hAnsi="Wingdings" w:hint="default"/>
+      </w:rPr>
+    </w:lvl>
+    <w:lvl w:ilvl="3" w:tplc="04090001" w:tentative="1">
+      <w:start w:val="1"/>
+      <w:numFmt w:val="bullet"/>
+      <w:lvlText w:val=""/>
+      <w:lvlJc w:val="left"/>
+      <w:pPr>
+        <w:ind w:left="2880" w:hanging="360"/>
+      </w:pPr>
+      <w:rPr>
+        <w:rFonts w:ascii="Symbol" w:hAnsi="Symbol" w:hint="default"/>
+      </w:rPr>
+    </w:lvl>
+    <w:lvl w:ilvl="4" w:tplc="04090003" w:tentative="1">
+      <w:start w:val="1"/>
+      <w:numFmt w:val="bullet"/>
+      <w:lvlText w:val="o"/>
+      <w:lvlJc w:val="left"/>
+      <w:pPr>
+        <w:ind w:left="3600" w:hanging="360"/>
+      </w:pPr>
+      <w:rPr>
+        <w:rFonts w:ascii="Courier New" w:hAnsi="Courier New" w:hint="default"/>
+      </w:rPr>
+    </w:lvl>
+    <w:lvl w:ilvl="5" w:tplc="04090005" w:tentative="1">
+      <w:start w:val="1"/>
+      <w:numFmt w:val="bullet"/>
+      <w:lvlText w:val=""/>
+      <w:lvlJc w:val="left"/>
+      <w:pPr>
+        <w:ind w:left="4320" w:hanging="360"/>
+      </w:pPr>
+      <w:rPr>
+        <w:rFonts w:ascii="Wingdings" w:hAnsi="Wingdings" w:hint="default"/>
+      </w:rPr>
+    </w:lvl>
+    <w:lvl w:ilvl="6" w:tplc="04090001" w:tentative="1">
+      <w:start w:val="1"/>
+      <w:numFmt w:val="bullet"/>
+      <w:lvlText w:val=""/>
+      <w:lvlJc w:val="left"/>
+      <w:pPr>
+        <w:ind w:left="5040" w:hanging="360"/>
+      </w:pPr>
+      <w:rPr>
+        <w:rFonts w:ascii="Symbol" w:hAnsi="Symbol" w:hint="default"/>
+      </w:rPr>
+    </w:lvl>
+    <w:lvl w:ilvl="7" w:tplc="04090003" w:tentative="1">
+      <w:start w:val="1"/>
+      <w:numFmt w:val="bullet"/>
+      <w:lvlText w:val="o"/>
+      <w:lvlJc w:val="left"/>
+      <w:pPr>
+        <w:ind w:left="5760" w:hanging="360"/>
+      </w:pPr>
+      <w:rPr>
+        <w:rFonts w:ascii="Courier New" w:hAnsi="Courier New" w:hint="default"/>
+      </w:rPr>
+    </w:lvl>
+    <w:lvl w:ilvl="8" w:tplc="04090005" w:tentative="1">
+      <w:start w:val="1"/>
+      <w:numFmt w:val="bullet"/>
+      <w:lvlText w:val=""/>
+      <w:lvlJc w:val="left"/>
+      <w:pPr>
+        <w:ind w:left="6480" w:hanging="360"/>
+      </w:pPr>
+      <w:rPr>
+        <w:rFonts w:ascii="Wingdings" w:hAnsi="Wingdings" w:hint="default"/>
+      </w:rPr>
+    </w:lvl>
+  </w:abstractNum>
+  <w:abstractNum w:abstractNumId="1">
+    <w:nsid w:val="594A460A"/>
+    <w:multiLevelType w:val="hybridMultilevel"/>
+    <w:tmpl w:val="F1BEAC94"/>
+    <w:lvl w:ilvl="0" w:tplc="CC265630">
+      <w:start w:val="2"/>
+      <w:numFmt w:val="bullet"/>
+      <w:lvlText w:val="-"/>
+      <w:lvlJc w:val="left"/>
+      <w:pPr>
+        <w:ind w:left="720" w:hanging="360"/>
+      </w:pPr>
+      <w:rPr>
+        <w:rFonts w:ascii="Arial" w:eastAsia="Arial" w:hAnsi="Arial" w:cs="Arial" w:hint="default"/>
+      </w:rPr>
+    </w:lvl>
+    <w:lvl w:ilvl="1" w:tplc="04090003" w:tentative="1">
+      <w:start w:val="1"/>
+      <w:numFmt w:val="bullet"/>
+      <w:lvlText w:val="o"/>
+      <w:lvlJc w:val="left"/>
+      <w:pPr>
+        <w:ind w:left="1440" w:hanging="360"/>
+      </w:pPr>
+      <w:rPr>
+        <w:rFonts w:ascii="Courier New" w:hAnsi="Courier New" w:hint="default"/>
+      </w:rPr>
+    </w:lvl>
+    <w:lvl w:ilvl="2" w:tplc="04090005" w:tentative="1">
+      <w:start w:val="1"/>
+      <w:numFmt w:val="bullet"/>
+      <w:lvlText w:val=""/>
+      <w:lvlJc w:val="left"/>
+      <w:pPr>
+        <w:ind w:left="2160" w:hanging="360"/>
+      </w:pPr>
+      <w:rPr>
+        <w:rFonts w:ascii="Wingdings" w:hAnsi="Wingdings" w:hint="default"/>
+      </w:rPr>
+    </w:lvl>
+    <w:lvl w:ilvl="3" w:tplc="04090001" w:tentative="1">
+      <w:start w:val="1"/>
+      <w:numFmt w:val="bullet"/>
+      <w:lvlText w:val=""/>
+      <w:lvlJc w:val="left"/>
+      <w:pPr>
+        <w:ind w:left="2880" w:hanging="360"/>
+      </w:pPr>
+      <w:rPr>
+        <w:rFonts w:ascii="Symbol" w:hAnsi="Symbol" w:hint="default"/>
+      </w:rPr>
+    </w:lvl>
+    <w:lvl w:ilvl="4" w:tplc="04090003" w:tentative="1">
+      <w:start w:val="1"/>
+      <w:numFmt w:val="bullet"/>
+      <w:lvlText w:val="o"/>
+      <w:lvlJc w:val="left"/>
+      <w:pPr>
+        <w:ind w:left="3600" w:hanging="360"/>
+      </w:pPr>
+      <w:rPr>
+        <w:rFonts w:ascii="Courier New" w:hAnsi="Courier New" w:hint="default"/>
+      </w:rPr>
+    </w:lvl>
+    <w:lvl w:ilvl="5" w:tplc="04090005" w:tentative="1">
+      <w:start w:val="1"/>
+      <w:numFmt w:val="bullet"/>
+      <w:lvlText w:val=""/>
+      <w:lvlJc w:val="left"/>
+      <w:pPr>
+        <w:ind w:left="4320" w:hanging="360"/>
+      </w:pPr>
+      <w:rPr>
+        <w:rFonts w:ascii="Wingdings" w:hAnsi="Wingdings" w:hint="default"/>
+      </w:rPr>
+    </w:lvl>
+    <w:lvl w:ilvl="6" w:tplc="04090001" w:tentative="1">
+      <w:start w:val="1"/>
+      <w:numFmt w:val="bullet"/>
+      <w:lvlText w:val=""/>
+      <w:lvlJc w:val="left"/>
+      <w:pPr>
+        <w:ind w:left="5040" w:hanging="360"/>
+      </w:pPr>
+      <w:rPr>
+        <w:rFonts w:ascii="Symbol" w:hAnsi="Symbol" w:hint="default"/>
+      </w:rPr>
+    </w:lvl>
+    <w:lvl w:ilvl="7" w:tplc="04090003" w:tentative="1">
+      <w:start w:val="1"/>
+      <w:numFmt w:val="bullet"/>
+      <w:lvlText w:val="o"/>
+      <w:lvlJc w:val="left"/>
+      <w:pPr>
+        <w:ind w:left="5760" w:hanging="360"/>
+      </w:pPr>
+      <w:rPr>
+        <w:rFonts w:ascii="Courier New" w:hAnsi="Courier New" w:hint="default"/>
+      </w:rPr>
+    </w:lvl>
+    <w:lvl w:ilvl="8" w:tplc="04090005" w:tentative="1">
+      <w:start w:val="1"/>
+      <w:numFmt w:val="bullet"/>
+      <w:lvlText w:val=""/>
+      <w:lvlJc w:val="left"/>
+      <w:pPr>
+        <w:ind w:left="6480" w:hanging="360"/>
+      </w:pPr>
+      <w:rPr>
+        <w:rFonts w:ascii="Wingdings" w:hAnsi="Wingdings" w:hint="default"/>
+      </w:rPr>
+    </w:lvl>
+  </w:abstractNum>
+  <w:num w:numId="1">
+    <w:abstractNumId w:val="1"/>
+  </w:num>
+  <w:num w:numId="2">
+    <w:abstractNumId w:val="0"/>
+  </w:num>
+</w:numbering>
 </file>
 
 <file path=word/styles.xml><?xml version="1.0" encoding="utf-8"?>
@@ -5473,7 +8084,7 @@
       </w:pPr>
     </w:pPrDefault>
   </w:docDefaults>
-  <w:latentStyles w:defLockedState="0" w:defUIPriority="99" w:defSemiHidden="1" w:defUnhideWhenUsed="1" w:defQFormat="0" w:count="267">
+  <w:latentStyles w:defLockedState="0" w:defUIPriority="99" w:defSemiHidden="1" w:defUnhideWhenUsed="1" w:defQFormat="0" w:count="276">
     <w:lsdException w:name="Normal" w:semiHidden="0" w:uiPriority="0" w:unhideWhenUsed="0" w:qFormat="1"/>
     <w:lsdException w:name="heading 1" w:semiHidden="0" w:uiPriority="9" w:unhideWhenUsed="0" w:qFormat="1"/>
     <w:lsdException w:name="heading 2" w:uiPriority="9" w:qFormat="1"/>
@@ -5496,6 +8107,7 @@
     <w:lsdException w:name="caption" w:uiPriority="35" w:qFormat="1"/>
     <w:lsdException w:name="Title" w:semiHidden="0" w:uiPriority="10" w:unhideWhenUsed="0" w:qFormat="1"/>
     <w:lsdException w:name="Default Paragraph Font" w:uiPriority="1"/>
+    <w:lsdException w:name="Body Text" w:uiPriority="1" w:qFormat="1"/>
     <w:lsdException w:name="Subtitle" w:semiHidden="0" w:uiPriority="11" w:unhideWhenUsed="0" w:qFormat="1"/>
     <w:lsdException w:name="Strong" w:semiHidden="0" w:uiPriority="22" w:unhideWhenUsed="0" w:qFormat="1"/>
     <w:lsdException w:name="Emphasis" w:semiHidden="0" w:uiPriority="20" w:unhideWhenUsed="0" w:qFormat="1"/>
@@ -5750,6 +8362,7 @@
     <w:uiPriority w:val="59"/>
     <w:rsid w:val="009E5E75"/>
     <w:tblPr>
+      <w:tblInd w:w="0" w:type="dxa"/>
       <w:tblBorders>
         <w:top w:val="single" w:sz="4" w:space="0" w:color="auto"/>
         <w:left w:val="single" w:sz="4" w:space="0" w:color="auto"/>
@@ -5758,13 +8371,19 @@
         <w:insideH w:val="single" w:sz="4" w:space="0" w:color="auto"/>
         <w:insideV w:val="single" w:sz="4" w:space="0" w:color="auto"/>
       </w:tblBorders>
+      <w:tblCellMar>
+        <w:top w:w="0" w:type="dxa"/>
+        <w:left w:w="108" w:type="dxa"/>
+        <w:bottom w:w="0" w:type="dxa"/>
+        <w:right w:w="108" w:type="dxa"/>
+      </w:tblCellMar>
     </w:tblPr>
   </w:style>
 </w:styles>
 </file>
 
 <file path=word/stylesWithEffects.xml><?xml version="1.0" encoding="utf-8"?>
-<w:styles xmlns:wpc="http://schemas.microsoft.com/office/word/2010/wordprocessingCanvas" xmlns:mc="http://schemas.openxmlformats.org/markup-compatibility/2006" xmlns:o="urn:schemas-microsoft-com:office:office" xmlns:r="http://schemas.openxmlformats.org/officeDocument/2006/relationships" xmlns:m="http://schemas.openxmlformats.org/officeDocument/2006/math" xmlns:v="urn:schemas-microsoft-com:vml" xmlns:wp14="http://schemas.microsoft.com/office/word/2010/wordprocessingDrawing" xmlns:wp="http://schemas.openxmlformats.org/drawingml/2006/wordprocessingDrawing" xmlns:w10="urn:schemas-microsoft-com:office:word" xmlns:w="http://schemas.openxmlformats.org/wordprocessingml/2006/main" xmlns:w14="http://schemas.microsoft.com/office/word/2010/wordml" xmlns:wpg="http://schemas.microsoft.com/office/word/2010/wordprocessingGroup" xmlns:wpi="http://schemas.microsoft.com/office/word/2010/wordprocessingInk" xmlns:wne="http://schemas.microsoft.com/office/word/2006/wordml" xmlns:wps="http://schemas.microsoft.com/office/word/2010/wordprocessingShape" mc:Ignorable="w14 wp14">
+<w:styles xmlns:wpc="http://schemas.microsoft.com/office/word/2010/wordprocessingCanvas" xmlns:mo="http://schemas.microsoft.com/office/mac/office/2008/main" xmlns:mc="http://schemas.openxmlformats.org/markup-compatibility/2006" xmlns:mv="urn:schemas-microsoft-com:mac:vml" xmlns:o="urn:schemas-microsoft-com:office:office" xmlns:r="http://schemas.openxmlformats.org/officeDocument/2006/relationships" xmlns:m="http://schemas.openxmlformats.org/officeDocument/2006/math" xmlns:v="urn:schemas-microsoft-com:vml" xmlns:wp14="http://schemas.microsoft.com/office/word/2010/wordprocessingDrawing" xmlns:wp="http://schemas.openxmlformats.org/drawingml/2006/wordprocessingDrawing" xmlns:w10="urn:schemas-microsoft-com:office:word" xmlns:w="http://schemas.openxmlformats.org/wordprocessingml/2006/main" xmlns:w14="http://schemas.microsoft.com/office/word/2010/wordml" xmlns:wpg="http://schemas.microsoft.com/office/word/2010/wordprocessingGroup" xmlns:wpi="http://schemas.microsoft.com/office/word/2010/wordprocessingInk" xmlns:wne="http://schemas.microsoft.com/office/word/2006/wordml" xmlns:wps="http://schemas.microsoft.com/office/word/2010/wordprocessingShape" mc:Ignorable="w14 wp14">
   <w:docDefaults>
     <w:rPrDefault>
       <w:rPr>
@@ -5780,7 +8399,7 @@
       </w:pPr>
     </w:pPrDefault>
   </w:docDefaults>
-  <w:latentStyles w:defLockedState="0" w:defUIPriority="99" w:defSemiHidden="1" w:defUnhideWhenUsed="1" w:defQFormat="0" w:count="267">
+  <w:latentStyles w:defLockedState="0" w:defUIPriority="99" w:defSemiHidden="1" w:defUnhideWhenUsed="1" w:defQFormat="0" w:count="276">
     <w:lsdException w:name="Normal" w:semiHidden="0" w:uiPriority="0" w:unhideWhenUsed="0" w:qFormat="1"/>
     <w:lsdException w:name="heading 1" w:semiHidden="0" w:uiPriority="9" w:unhideWhenUsed="0" w:qFormat="1"/>
     <w:lsdException w:name="heading 2" w:uiPriority="9" w:qFormat="1"/>
@@ -5803,6 +8422,7 @@
     <w:lsdException w:name="caption" w:uiPriority="35" w:qFormat="1"/>
     <w:lsdException w:name="Title" w:semiHidden="0" w:uiPriority="10" w:unhideWhenUsed="0" w:qFormat="1"/>
     <w:lsdException w:name="Default Paragraph Font" w:uiPriority="1"/>
+    <w:lsdException w:name="Body Text" w:uiPriority="1" w:qFormat="1"/>
     <w:lsdException w:name="Subtitle" w:semiHidden="0" w:uiPriority="11" w:unhideWhenUsed="0" w:qFormat="1"/>
     <w:lsdException w:name="Strong" w:semiHidden="0" w:uiPriority="22" w:unhideWhenUsed="0" w:qFormat="1"/>
     <w:lsdException w:name="Emphasis" w:semiHidden="0" w:uiPriority="20" w:unhideWhenUsed="0" w:qFormat="1"/>
@@ -6057,6 +8677,7 @@
     <w:uiPriority w:val="59"/>
     <w:rsid w:val="009E5E75"/>
     <w:tblPr>
+      <w:tblInd w:w="0" w:type="dxa"/>
       <w:tblBorders>
         <w:top w:val="single" w:sz="4" w:space="0" w:color="auto"/>
         <w:left w:val="single" w:sz="4" w:space="0" w:color="auto"/>
@@ -6065,6 +8686,12 @@
         <w:insideH w:val="single" w:sz="4" w:space="0" w:color="auto"/>
         <w:insideV w:val="single" w:sz="4" w:space="0" w:color="auto"/>
       </w:tblBorders>
+      <w:tblCellMar>
+        <w:top w:w="0" w:type="dxa"/>
+        <w:left w:w="108" w:type="dxa"/>
+        <w:bottom w:w="0" w:type="dxa"/>
+        <w:right w:w="108" w:type="dxa"/>
+      </w:tblCellMar>
     </w:tblPr>
   </w:style>
 </w:styles>

</xml_diff>

<commit_message>
Added total UK cost to JoR
</commit_message>
<xml_diff>
--- a/JustificationofResources.docx
+++ b/JustificationofResources.docx
@@ -1641,6 +1641,20 @@
                 <w:rFonts w:ascii="Arial" w:hAnsi="Arial" w:cs="Arial"/>
               </w:rPr>
             </w:pPr>
+            <w:r>
+              <w:rPr>
+                <w:rFonts w:ascii="Arial" w:hAnsi="Arial" w:cs="Arial"/>
+              </w:rPr>
+              <w:t>3832</w:t>
+            </w:r>
+            <w:bookmarkStart w:id="0" w:name="_GoBack"/>
+            <w:bookmarkEnd w:id="0"/>
+            <w:r>
+              <w:rPr>
+                <w:rFonts w:ascii="Arial" w:hAnsi="Arial" w:cs="Arial"/>
+              </w:rPr>
+              <w:t>520</w:t>
+            </w:r>
           </w:p>
         </w:tc>
         <w:tc>
@@ -1659,6 +1673,12 @@
                 <w:rFonts w:ascii="Arial" w:hAnsi="Arial" w:cs="Arial"/>
               </w:rPr>
             </w:pPr>
+            <w:r>
+              <w:rPr>
+                <w:rFonts w:ascii="Arial" w:hAnsi="Arial" w:cs="Arial"/>
+              </w:rPr>
+              <w:t>88368</w:t>
+            </w:r>
           </w:p>
         </w:tc>
       </w:tr>
@@ -1786,8 +1806,18 @@
           <w:b/>
           <w:bCs/>
         </w:rPr>
-        <w:t>PIs and Co-Is listed must be added to the JeS</w:t>
-      </w:r>
+        <w:t xml:space="preserve">PIs and Co-Is listed must be added to the </w:t>
+      </w:r>
+      <w:proofErr w:type="spellStart"/>
+      <w:r>
+        <w:rPr>
+          <w:rFonts w:ascii="Arial" w:eastAsia="Arial" w:hAnsi="Arial" w:cs="Arial"/>
+          <w:b/>
+          <w:bCs/>
+        </w:rPr>
+        <w:t>JeS</w:t>
+      </w:r>
+      <w:proofErr w:type="spellEnd"/>
       <w:r>
         <w:rPr>
           <w:rFonts w:ascii="Arial" w:eastAsia="Arial" w:hAnsi="Arial" w:cs="Arial"/>
@@ -2080,6 +2110,7 @@
                 <w:rFonts w:ascii="Arial" w:eastAsia="Arial" w:hAnsi="Arial" w:cs="Arial"/>
               </w:rPr>
             </w:pPr>
+            <w:proofErr w:type="spellStart"/>
             <w:r>
               <w:rPr>
                 <w:rFonts w:ascii="Arial" w:hAnsi="Arial" w:cs="Arial"/>
@@ -2087,6 +2118,7 @@
               </w:rPr>
               <w:t>Organisation</w:t>
             </w:r>
+            <w:proofErr w:type="spellEnd"/>
           </w:p>
         </w:tc>
         <w:tc>
@@ -2304,8 +2336,16 @@
               <w:rPr>
                 <w:rFonts w:ascii="Arial" w:hAnsi="Arial" w:cs="Arial"/>
               </w:rPr>
-              <w:t>Krzysztof Ulaczyk</w:t>
-            </w:r>
+              <w:t xml:space="preserve">Krzysztof </w:t>
+            </w:r>
+            <w:proofErr w:type="spellStart"/>
+            <w:r>
+              <w:rPr>
+                <w:rFonts w:ascii="Arial" w:hAnsi="Arial" w:cs="Arial"/>
+              </w:rPr>
+              <w:t>Ulaczyk</w:t>
+            </w:r>
+            <w:proofErr w:type="spellEnd"/>
           </w:p>
         </w:tc>
         <w:tc>
@@ -2408,8 +2448,16 @@
               <w:rPr>
                 <w:rFonts w:ascii="Arial" w:hAnsi="Arial" w:cs="Arial"/>
               </w:rPr>
-              <w:t>Justyn Maund</w:t>
-            </w:r>
+              <w:t xml:space="preserve">Justyn </w:t>
+            </w:r>
+            <w:proofErr w:type="spellStart"/>
+            <w:r>
+              <w:rPr>
+                <w:rFonts w:ascii="Arial" w:hAnsi="Arial" w:cs="Arial"/>
+              </w:rPr>
+              <w:t>Maund</w:t>
+            </w:r>
+            <w:proofErr w:type="spellEnd"/>
           </w:p>
         </w:tc>
         <w:tc>
@@ -2530,8 +2578,16 @@
         <w:rPr>
           <w:rFonts w:cs="Arial"/>
         </w:rPr>
-        <w:t>PIs and Co-Is listed must be added to the JeS</w:t>
-      </w:r>
+        <w:t xml:space="preserve">PIs and Co-Is listed must be added to the </w:t>
+      </w:r>
+      <w:proofErr w:type="spellStart"/>
+      <w:r>
+        <w:rPr>
+          <w:rFonts w:cs="Arial"/>
+        </w:rPr>
+        <w:t>JeS</w:t>
+      </w:r>
+      <w:proofErr w:type="spellEnd"/>
       <w:r>
         <w:rPr>
           <w:rFonts w:cs="Arial"/>
@@ -2823,6 +2879,7 @@
                 <w:rFonts w:ascii="Arial" w:eastAsia="Arial" w:hAnsi="Arial" w:cs="Arial"/>
               </w:rPr>
             </w:pPr>
+            <w:proofErr w:type="spellStart"/>
             <w:r>
               <w:rPr>
                 <w:rFonts w:ascii="Arial" w:hAnsi="Arial" w:cs="Arial"/>
@@ -2830,6 +2887,7 @@
               </w:rPr>
               <w:t>Organisation</w:t>
             </w:r>
+            <w:proofErr w:type="spellEnd"/>
           </w:p>
         </w:tc>
         <w:tc>
@@ -2920,12 +2978,28 @@
                 <w:color w:val="FF6600"/>
               </w:rPr>
             </w:pPr>
-            <w:r>
-              <w:rPr>
-                <w:rFonts w:ascii="Arial" w:hAnsi="Arial" w:cs="Arial"/>
-              </w:rPr>
-              <w:t>Dr.Utane Sawangwit</w:t>
-            </w:r>
+            <w:proofErr w:type="spellStart"/>
+            <w:r>
+              <w:rPr>
+                <w:rFonts w:ascii="Arial" w:hAnsi="Arial" w:cs="Arial"/>
+              </w:rPr>
+              <w:t>Dr.Utane</w:t>
+            </w:r>
+            <w:proofErr w:type="spellEnd"/>
+            <w:r>
+              <w:rPr>
+                <w:rFonts w:ascii="Arial" w:hAnsi="Arial" w:cs="Arial"/>
+              </w:rPr>
+              <w:t xml:space="preserve"> </w:t>
+            </w:r>
+            <w:proofErr w:type="spellStart"/>
+            <w:r>
+              <w:rPr>
+                <w:rFonts w:ascii="Arial" w:hAnsi="Arial" w:cs="Arial"/>
+              </w:rPr>
+              <w:t>Sawangwit</w:t>
+            </w:r>
+            <w:proofErr w:type="spellEnd"/>
           </w:p>
         </w:tc>
         <w:tc>
@@ -3025,8 +3099,30 @@
               <w:rPr>
                 <w:rFonts w:ascii="Arial" w:hAnsi="Arial" w:cs="Arial"/>
               </w:rPr>
-              <w:t>Dr. Supachai Awiphan</w:t>
-            </w:r>
+              <w:t xml:space="preserve">Dr. </w:t>
+            </w:r>
+            <w:proofErr w:type="spellStart"/>
+            <w:r>
+              <w:rPr>
+                <w:rFonts w:ascii="Arial" w:hAnsi="Arial" w:cs="Arial"/>
+              </w:rPr>
+              <w:t>Supachai</w:t>
+            </w:r>
+            <w:proofErr w:type="spellEnd"/>
+            <w:r>
+              <w:rPr>
+                <w:rFonts w:ascii="Arial" w:hAnsi="Arial" w:cs="Arial"/>
+              </w:rPr>
+              <w:t xml:space="preserve"> </w:t>
+            </w:r>
+            <w:proofErr w:type="spellStart"/>
+            <w:r>
+              <w:rPr>
+                <w:rFonts w:ascii="Arial" w:hAnsi="Arial" w:cs="Arial"/>
+              </w:rPr>
+              <w:t>Awiphan</w:t>
+            </w:r>
+            <w:proofErr w:type="spellEnd"/>
           </w:p>
         </w:tc>
         <w:tc>
@@ -3129,11 +3225,33 @@
                 <w:rFonts w:ascii="Arial" w:hAnsi="Arial" w:cs="Arial"/>
               </w:rPr>
             </w:pPr>
-            <w:r>
-              <w:rPr>
-                <w:rFonts w:ascii="Arial" w:hAnsi="Arial" w:cs="Arial"/>
-              </w:rPr>
-              <w:t>Dr.Natthakan Iam-On</w:t>
+            <w:proofErr w:type="spellStart"/>
+            <w:r>
+              <w:rPr>
+                <w:rFonts w:ascii="Arial" w:hAnsi="Arial" w:cs="Arial"/>
+              </w:rPr>
+              <w:t>Dr.Natthakan</w:t>
+            </w:r>
+            <w:proofErr w:type="spellEnd"/>
+            <w:r>
+              <w:rPr>
+                <w:rFonts w:ascii="Arial" w:hAnsi="Arial" w:cs="Arial"/>
+              </w:rPr>
+              <w:t xml:space="preserve"> </w:t>
+            </w:r>
+            <w:proofErr w:type="spellStart"/>
+            <w:r>
+              <w:rPr>
+                <w:rFonts w:ascii="Arial" w:hAnsi="Arial" w:cs="Arial"/>
+              </w:rPr>
+              <w:t>Iam</w:t>
+            </w:r>
+            <w:proofErr w:type="spellEnd"/>
+            <w:r>
+              <w:rPr>
+                <w:rFonts w:ascii="Arial" w:hAnsi="Arial" w:cs="Arial"/>
+              </w:rPr>
+              <w:t>-On</w:t>
             </w:r>
           </w:p>
         </w:tc>
@@ -3157,7 +3275,21 @@
               <w:rPr>
                 <w:rFonts w:ascii="Arial" w:hAnsi="Arial" w:cs="Arial"/>
               </w:rPr>
-              <w:t>Mae Fah Luang U.</w:t>
+              <w:t xml:space="preserve">Mae Fah </w:t>
+            </w:r>
+            <w:proofErr w:type="spellStart"/>
+            <w:r>
+              <w:rPr>
+                <w:rFonts w:ascii="Arial" w:hAnsi="Arial" w:cs="Arial"/>
+              </w:rPr>
+              <w:t>Luang</w:t>
+            </w:r>
+            <w:proofErr w:type="spellEnd"/>
+            <w:r>
+              <w:rPr>
+                <w:rFonts w:ascii="Arial" w:hAnsi="Arial" w:cs="Arial"/>
+              </w:rPr>
+              <w:t xml:space="preserve"> U.</w:t>
             </w:r>
           </w:p>
         </w:tc>
@@ -3234,8 +3366,30 @@
               <w:rPr>
                 <w:rFonts w:ascii="Arial" w:hAnsi="Arial" w:cs="Arial"/>
               </w:rPr>
-              <w:t>Dr. Surapong Uttama</w:t>
-            </w:r>
+              <w:t xml:space="preserve">Dr. </w:t>
+            </w:r>
+            <w:proofErr w:type="spellStart"/>
+            <w:r>
+              <w:rPr>
+                <w:rFonts w:ascii="Arial" w:hAnsi="Arial" w:cs="Arial"/>
+              </w:rPr>
+              <w:t>Surapong</w:t>
+            </w:r>
+            <w:proofErr w:type="spellEnd"/>
+            <w:r>
+              <w:rPr>
+                <w:rFonts w:ascii="Arial" w:hAnsi="Arial" w:cs="Arial"/>
+              </w:rPr>
+              <w:t xml:space="preserve"> </w:t>
+            </w:r>
+            <w:proofErr w:type="spellStart"/>
+            <w:r>
+              <w:rPr>
+                <w:rFonts w:ascii="Arial" w:hAnsi="Arial" w:cs="Arial"/>
+              </w:rPr>
+              <w:t>Uttama</w:t>
+            </w:r>
+            <w:proofErr w:type="spellEnd"/>
           </w:p>
         </w:tc>
         <w:tc>
@@ -3258,7 +3412,21 @@
               <w:rPr>
                 <w:rFonts w:ascii="Arial" w:hAnsi="Arial" w:cs="Arial"/>
               </w:rPr>
-              <w:t>Mae Fah Luang U.</w:t>
+              <w:t xml:space="preserve">Mae Fah </w:t>
+            </w:r>
+            <w:proofErr w:type="spellStart"/>
+            <w:r>
+              <w:rPr>
+                <w:rFonts w:ascii="Arial" w:hAnsi="Arial" w:cs="Arial"/>
+              </w:rPr>
+              <w:t>Luang</w:t>
+            </w:r>
+            <w:proofErr w:type="spellEnd"/>
+            <w:r>
+              <w:rPr>
+                <w:rFonts w:ascii="Arial" w:hAnsi="Arial" w:cs="Arial"/>
+              </w:rPr>
+              <w:t xml:space="preserve"> U.</w:t>
             </w:r>
           </w:p>
         </w:tc>
@@ -3331,18 +3499,28 @@
                 <w:rFonts w:ascii="Arial" w:hAnsi="Arial" w:cs="Arial"/>
               </w:rPr>
             </w:pPr>
-            <w:r>
-              <w:rPr>
-                <w:rFonts w:ascii="Arial" w:hAnsi="Arial" w:cs="Arial"/>
-              </w:rPr>
-              <w:t xml:space="preserve">Dr.Anan </w:t>
-            </w:r>
+            <w:proofErr w:type="spellStart"/>
+            <w:r>
+              <w:rPr>
+                <w:rFonts w:ascii="Arial" w:hAnsi="Arial" w:cs="Arial"/>
+              </w:rPr>
+              <w:t>Dr.Anan</w:t>
+            </w:r>
+            <w:proofErr w:type="spellEnd"/>
+            <w:r>
+              <w:rPr>
+                <w:rFonts w:ascii="Arial" w:hAnsi="Arial" w:cs="Arial"/>
+              </w:rPr>
+              <w:t xml:space="preserve"> </w:t>
+            </w:r>
+            <w:proofErr w:type="spellStart"/>
             <w:r>
               <w:rPr>
                 <w:rFonts w:ascii="Arial" w:hAnsi="Arial" w:cs="Arial"/>
               </w:rPr>
               <w:t>Eungwanichayapant</w:t>
             </w:r>
+            <w:proofErr w:type="spellEnd"/>
           </w:p>
         </w:tc>
         <w:tc>
@@ -3365,7 +3543,21 @@
               <w:rPr>
                 <w:rFonts w:ascii="Arial" w:hAnsi="Arial" w:cs="Arial"/>
               </w:rPr>
-              <w:t>Mae Fah Luang U.</w:t>
+              <w:t xml:space="preserve">Mae Fah </w:t>
+            </w:r>
+            <w:proofErr w:type="spellStart"/>
+            <w:r>
+              <w:rPr>
+                <w:rFonts w:ascii="Arial" w:hAnsi="Arial" w:cs="Arial"/>
+              </w:rPr>
+              <w:t>Luang</w:t>
+            </w:r>
+            <w:proofErr w:type="spellEnd"/>
+            <w:r>
+              <w:rPr>
+                <w:rFonts w:ascii="Arial" w:hAnsi="Arial" w:cs="Arial"/>
+              </w:rPr>
+              <w:t xml:space="preserve"> U.</w:t>
             </w:r>
           </w:p>
         </w:tc>
@@ -3438,12 +3630,28 @@
                 <w:rFonts w:ascii="Arial" w:hAnsi="Arial" w:cs="Arial"/>
               </w:rPr>
             </w:pPr>
-            <w:r>
-              <w:rPr>
-                <w:rFonts w:ascii="Arial" w:hAnsi="Arial" w:cs="Arial"/>
-              </w:rPr>
-              <w:t>Dr.Tossapon Boongoen</w:t>
-            </w:r>
+            <w:proofErr w:type="spellStart"/>
+            <w:r>
+              <w:rPr>
+                <w:rFonts w:ascii="Arial" w:hAnsi="Arial" w:cs="Arial"/>
+              </w:rPr>
+              <w:t>Dr.Tossapon</w:t>
+            </w:r>
+            <w:proofErr w:type="spellEnd"/>
+            <w:r>
+              <w:rPr>
+                <w:rFonts w:ascii="Arial" w:hAnsi="Arial" w:cs="Arial"/>
+              </w:rPr>
+              <w:t xml:space="preserve"> </w:t>
+            </w:r>
+            <w:proofErr w:type="spellStart"/>
+            <w:r>
+              <w:rPr>
+                <w:rFonts w:ascii="Arial" w:hAnsi="Arial" w:cs="Arial"/>
+              </w:rPr>
+              <w:t>Boongoen</w:t>
+            </w:r>
+            <w:proofErr w:type="spellEnd"/>
           </w:p>
         </w:tc>
         <w:tc>
@@ -3466,7 +3674,21 @@
               <w:rPr>
                 <w:rFonts w:ascii="Arial" w:hAnsi="Arial" w:cs="Arial"/>
               </w:rPr>
-              <w:t>Mae Fah Luang U.</w:t>
+              <w:t xml:space="preserve">Mae Fah </w:t>
+            </w:r>
+            <w:proofErr w:type="spellStart"/>
+            <w:r>
+              <w:rPr>
+                <w:rFonts w:ascii="Arial" w:hAnsi="Arial" w:cs="Arial"/>
+              </w:rPr>
+              <w:t>Luang</w:t>
+            </w:r>
+            <w:proofErr w:type="spellEnd"/>
+            <w:r>
+              <w:rPr>
+                <w:rFonts w:ascii="Arial" w:hAnsi="Arial" w:cs="Arial"/>
+              </w:rPr>
+              <w:t xml:space="preserve"> U.</w:t>
             </w:r>
           </w:p>
         </w:tc>
@@ -3588,7 +3810,55 @@
                 <w:rFonts w:cs="Arial"/>
                 <w:i w:val="0"/>
               </w:rPr>
-              <w:t xml:space="preserve"> Mullaney, Ulaczyk, and Maund. All are needed for their unique roles within GOTO. Ulaczyk is involved with instrument development and in</w:t>
+              <w:t xml:space="preserve"> Mullaney, </w:t>
+            </w:r>
+            <w:proofErr w:type="spellStart"/>
+            <w:r>
+              <w:rPr>
+                <w:rFonts w:cs="Arial"/>
+                <w:i w:val="0"/>
+              </w:rPr>
+              <w:t>Ulaczyk</w:t>
+            </w:r>
+            <w:proofErr w:type="spellEnd"/>
+            <w:r>
+              <w:rPr>
+                <w:rFonts w:cs="Arial"/>
+                <w:i w:val="0"/>
+              </w:rPr>
+              <w:t xml:space="preserve">, and </w:t>
+            </w:r>
+            <w:proofErr w:type="spellStart"/>
+            <w:r>
+              <w:rPr>
+                <w:rFonts w:cs="Arial"/>
+                <w:i w:val="0"/>
+              </w:rPr>
+              <w:t>Maund</w:t>
+            </w:r>
+            <w:proofErr w:type="spellEnd"/>
+            <w:r>
+              <w:rPr>
+                <w:rFonts w:cs="Arial"/>
+                <w:i w:val="0"/>
+              </w:rPr>
+              <w:t xml:space="preserve">. All are needed for their unique roles within GOTO. </w:t>
+            </w:r>
+            <w:proofErr w:type="spellStart"/>
+            <w:r>
+              <w:rPr>
+                <w:rFonts w:cs="Arial"/>
+                <w:i w:val="0"/>
+              </w:rPr>
+              <w:t>Ulaczyk</w:t>
+            </w:r>
+            <w:proofErr w:type="spellEnd"/>
+            <w:r>
+              <w:rPr>
+                <w:rFonts w:cs="Arial"/>
+                <w:i w:val="0"/>
+              </w:rPr>
+              <w:t xml:space="preserve"> is involved with instrument development and in</w:t>
             </w:r>
             <w:r>
               <w:rPr>
@@ -3602,14 +3872,46 @@
                 <w:rFonts w:cs="Arial"/>
                 <w:i w:val="0"/>
               </w:rPr>
-              <w:t>Mullaney has experience in adapting the LSST software stack to process and analyse GOTO data</w:t>
-            </w:r>
-            <w:r>
-              <w:rPr>
-                <w:rFonts w:cs="Arial"/>
-                <w:i w:val="0"/>
-              </w:rPr>
-              <w:t>, and Maund has experience in developing ML algorithms for source classification</w:t>
+              <w:t xml:space="preserve">Mullaney has experience in adapting the LSST software stack to process and </w:t>
+            </w:r>
+            <w:proofErr w:type="spellStart"/>
+            <w:r>
+              <w:rPr>
+                <w:rFonts w:cs="Arial"/>
+                <w:i w:val="0"/>
+              </w:rPr>
+              <w:t>analyse</w:t>
+            </w:r>
+            <w:proofErr w:type="spellEnd"/>
+            <w:r>
+              <w:rPr>
+                <w:rFonts w:cs="Arial"/>
+                <w:i w:val="0"/>
+              </w:rPr>
+              <w:t xml:space="preserve"> GOTO data</w:t>
+            </w:r>
+            <w:r>
+              <w:rPr>
+                <w:rFonts w:cs="Arial"/>
+                <w:i w:val="0"/>
+              </w:rPr>
+              <w:t xml:space="preserve">, and </w:t>
+            </w:r>
+            <w:proofErr w:type="spellStart"/>
+            <w:r>
+              <w:rPr>
+                <w:rFonts w:cs="Arial"/>
+                <w:i w:val="0"/>
+              </w:rPr>
+              <w:t>Maund</w:t>
+            </w:r>
+            <w:proofErr w:type="spellEnd"/>
+            <w:r>
+              <w:rPr>
+                <w:rFonts w:cs="Arial"/>
+                <w:i w:val="0"/>
+              </w:rPr>
+              <w:t xml:space="preserve"> has experience in developing ML algorithms for source classification</w:t>
             </w:r>
             <w:r>
               <w:rPr>
@@ -3623,7 +3925,23 @@
                 <w:rFonts w:cs="Arial"/>
                 <w:i w:val="0"/>
               </w:rPr>
-              <w:t>Mullaney and Ulaczyk will devote</w:t>
+              <w:t xml:space="preserve">Mullaney and </w:t>
+            </w:r>
+            <w:proofErr w:type="spellStart"/>
+            <w:r>
+              <w:rPr>
+                <w:rFonts w:cs="Arial"/>
+                <w:i w:val="0"/>
+              </w:rPr>
+              <w:t>Ulaczyk</w:t>
+            </w:r>
+            <w:proofErr w:type="spellEnd"/>
+            <w:r>
+              <w:rPr>
+                <w:rFonts w:cs="Arial"/>
+                <w:i w:val="0"/>
+              </w:rPr>
+              <w:t xml:space="preserve"> will devote</w:t>
             </w:r>
             <w:r>
               <w:rPr>
@@ -3632,6 +3950,7 @@
               </w:rPr>
               <w:t xml:space="preserve"> 20% FTE to the project. </w:t>
             </w:r>
+            <w:proofErr w:type="spellStart"/>
             <w:r>
               <w:rPr>
                 <w:rFonts w:cs="Arial"/>
@@ -3644,7 +3963,15 @@
                 <w:rFonts w:cs="Arial"/>
                 <w:i w:val="0"/>
               </w:rPr>
-              <w:t>’s FEC</w:t>
+              <w:t>’s</w:t>
+            </w:r>
+            <w:proofErr w:type="spellEnd"/>
+            <w:r>
+              <w:rPr>
+                <w:rFonts w:cs="Arial"/>
+                <w:i w:val="0"/>
+              </w:rPr>
+              <w:t xml:space="preserve"> FEC</w:t>
             </w:r>
             <w:r>
               <w:rPr>
@@ -3796,15 +4123,56 @@
                 <w:rFonts w:cs="Arial"/>
                 <w:i w:val="0"/>
               </w:rPr>
-              <w:t>one hour preparing for the weekly telecons. Reviewing notes from the previous week’s telecon and setting an agend</w:t>
-            </w:r>
-            <w:r>
-              <w:rPr>
-                <w:rFonts w:cs="Arial"/>
-                <w:i w:val="0"/>
-              </w:rPr>
-              <w:t>a for the current week’s telecon</w:t>
-            </w:r>
+              <w:t xml:space="preserve">one hour preparing for the weekly </w:t>
+            </w:r>
+            <w:proofErr w:type="spellStart"/>
+            <w:r>
+              <w:rPr>
+                <w:rFonts w:cs="Arial"/>
+                <w:i w:val="0"/>
+              </w:rPr>
+              <w:t>telecons</w:t>
+            </w:r>
+            <w:proofErr w:type="spellEnd"/>
+            <w:r>
+              <w:rPr>
+                <w:rFonts w:cs="Arial"/>
+                <w:i w:val="0"/>
+              </w:rPr>
+              <w:t xml:space="preserve">. Reviewing notes from the previous week’s </w:t>
+            </w:r>
+            <w:proofErr w:type="spellStart"/>
+            <w:r>
+              <w:rPr>
+                <w:rFonts w:cs="Arial"/>
+                <w:i w:val="0"/>
+              </w:rPr>
+              <w:t>telecon</w:t>
+            </w:r>
+            <w:proofErr w:type="spellEnd"/>
+            <w:r>
+              <w:rPr>
+                <w:rFonts w:cs="Arial"/>
+                <w:i w:val="0"/>
+              </w:rPr>
+              <w:t xml:space="preserve"> and setting an agend</w:t>
+            </w:r>
+            <w:r>
+              <w:rPr>
+                <w:rFonts w:cs="Arial"/>
+                <w:i w:val="0"/>
+              </w:rPr>
+              <w:t xml:space="preserve">a for the current week’s </w:t>
+            </w:r>
+            <w:proofErr w:type="spellStart"/>
+            <w:r>
+              <w:rPr>
+                <w:rFonts w:cs="Arial"/>
+                <w:i w:val="0"/>
+              </w:rPr>
+              <w:t>telecon</w:t>
+            </w:r>
+            <w:proofErr w:type="spellEnd"/>
             <w:r>
               <w:rPr>
                 <w:rFonts w:cs="Arial"/>
@@ -3840,7 +4208,23 @@
                 <w:rFonts w:cs="Arial"/>
                 <w:i w:val="0"/>
               </w:rPr>
-              <w:t>one hour spent attending the weekly telecons.</w:t>
+              <w:t xml:space="preserve">one hour spent attending the weekly </w:t>
+            </w:r>
+            <w:proofErr w:type="spellStart"/>
+            <w:r>
+              <w:rPr>
+                <w:rFonts w:cs="Arial"/>
+                <w:i w:val="0"/>
+              </w:rPr>
+              <w:t>telecons</w:t>
+            </w:r>
+            <w:proofErr w:type="spellEnd"/>
+            <w:r>
+              <w:rPr>
+                <w:rFonts w:cs="Arial"/>
+                <w:i w:val="0"/>
+              </w:rPr>
+              <w:t>.</w:t>
             </w:r>
           </w:p>
           <w:p>
@@ -4050,7 +4434,23 @@
                 <w:rFonts w:cs="Arial"/>
                 <w:i w:val="0"/>
               </w:rPr>
-              <w:t xml:space="preserve"> and homeworks.</w:t>
+              <w:t xml:space="preserve"> and </w:t>
+            </w:r>
+            <w:proofErr w:type="spellStart"/>
+            <w:r>
+              <w:rPr>
+                <w:rFonts w:cs="Arial"/>
+                <w:i w:val="0"/>
+              </w:rPr>
+              <w:t>homeworks</w:t>
+            </w:r>
+            <w:proofErr w:type="spellEnd"/>
+            <w:r>
+              <w:rPr>
+                <w:rFonts w:cs="Arial"/>
+                <w:i w:val="0"/>
+              </w:rPr>
+              <w:t>.</w:t>
             </w:r>
           </w:p>
           <w:p>
@@ -4405,8 +4805,6 @@
               </w:rPr>
               <w:t xml:space="preserve">system </w:t>
             </w:r>
-            <w:bookmarkStart w:id="0" w:name="_GoBack"/>
-            <w:bookmarkEnd w:id="0"/>
             <w:r>
               <w:rPr>
                 <w:rFonts w:cs="Arial"/>
@@ -4664,6 +5062,7 @@
               </w:rPr>
               <w:t xml:space="preserve"> for Mullaney, </w:t>
             </w:r>
+            <w:proofErr w:type="spellStart"/>
             <w:r>
               <w:rPr>
                 <w:rFonts w:cs="Arial"/>
@@ -4671,6 +5070,7 @@
               </w:rPr>
               <w:t>Ulaczyk</w:t>
             </w:r>
+            <w:proofErr w:type="spellEnd"/>
             <w:r>
               <w:rPr>
                 <w:rFonts w:cs="Arial"/>
@@ -4683,7 +5083,23 @@
                 <w:rFonts w:cs="Arial"/>
                 <w:i w:val="0"/>
               </w:rPr>
-              <w:t xml:space="preserve">and Maund </w:t>
+              <w:t xml:space="preserve">and </w:t>
+            </w:r>
+            <w:proofErr w:type="spellStart"/>
+            <w:r>
+              <w:rPr>
+                <w:rFonts w:cs="Arial"/>
+                <w:i w:val="0"/>
+              </w:rPr>
+              <w:t>Maund</w:t>
+            </w:r>
+            <w:proofErr w:type="spellEnd"/>
+            <w:r>
+              <w:rPr>
+                <w:rFonts w:cs="Arial"/>
+                <w:i w:val="0"/>
+              </w:rPr>
+              <w:t xml:space="preserve"> </w:t>
             </w:r>
             <w:r>
               <w:rPr>
@@ -4790,14 +5206,30 @@
                 <w:rFonts w:cs="Arial"/>
                 <w:i w:val="0"/>
               </w:rPr>
-              <w:t>Dir. A</w:t>
-            </w:r>
-            <w:r>
-              <w:rPr>
-                <w:rFonts w:cs="Arial"/>
-                <w:i w:val="0"/>
-              </w:rPr>
-              <w:t>lloc: Invest</w:t>
+              <w:t xml:space="preserve">Dir. </w:t>
+            </w:r>
+            <w:proofErr w:type="spellStart"/>
+            <w:r>
+              <w:rPr>
+                <w:rFonts w:cs="Arial"/>
+                <w:i w:val="0"/>
+              </w:rPr>
+              <w:t>A</w:t>
+            </w:r>
+            <w:r>
+              <w:rPr>
+                <w:rFonts w:cs="Arial"/>
+                <w:i w:val="0"/>
+              </w:rPr>
+              <w:t>lloc</w:t>
+            </w:r>
+            <w:proofErr w:type="spellEnd"/>
+            <w:r>
+              <w:rPr>
+                <w:rFonts w:cs="Arial"/>
+                <w:i w:val="0"/>
+              </w:rPr>
+              <w:t>: Invest</w:t>
             </w:r>
             <w:r>
               <w:rPr>
@@ -4876,12 +5308,21 @@
                 <w:i w:val="0"/>
               </w:rPr>
             </w:pPr>
-            <w:r>
-              <w:rPr>
-                <w:rFonts w:cs="Arial"/>
-                <w:i w:val="0"/>
-              </w:rPr>
-              <w:t>Ulaczyk (The University of Warwick):</w:t>
+            <w:proofErr w:type="spellStart"/>
+            <w:r>
+              <w:rPr>
+                <w:rFonts w:cs="Arial"/>
+                <w:i w:val="0"/>
+              </w:rPr>
+              <w:t>Ulaczyk</w:t>
+            </w:r>
+            <w:proofErr w:type="spellEnd"/>
+            <w:r>
+              <w:rPr>
+                <w:rFonts w:cs="Arial"/>
+                <w:i w:val="0"/>
+              </w:rPr>
+              <w:t xml:space="preserve"> (The University of Warwick):</w:t>
             </w:r>
           </w:p>
           <w:p>
@@ -4934,7 +5375,23 @@
                 <w:rFonts w:cs="Arial"/>
                 <w:i w:val="0"/>
               </w:rPr>
-              <w:t>Dir. alloc.: Investigators: 18654 (14923), Estates: 6578 (5262), Infrastructure: 308 (246</w:t>
+              <w:t xml:space="preserve">Dir. </w:t>
+            </w:r>
+            <w:proofErr w:type="spellStart"/>
+            <w:r>
+              <w:rPr>
+                <w:rFonts w:cs="Arial"/>
+                <w:i w:val="0"/>
+              </w:rPr>
+              <w:t>alloc</w:t>
+            </w:r>
+            <w:proofErr w:type="spellEnd"/>
+            <w:r>
+              <w:rPr>
+                <w:rFonts w:cs="Arial"/>
+                <w:i w:val="0"/>
+              </w:rPr>
+              <w:t>.: Investigators: 18654 (14923), Estates: 6578 (5262), Infrastructure: 308 (246</w:t>
             </w:r>
             <w:r>
               <w:rPr>
@@ -4985,12 +5442,21 @@
                 <w:i w:val="0"/>
               </w:rPr>
             </w:pPr>
-            <w:r>
-              <w:rPr>
-                <w:rFonts w:cs="Arial"/>
-                <w:i w:val="0"/>
-              </w:rPr>
-              <w:t>Maund (The University of Sheffield):</w:t>
+            <w:proofErr w:type="spellStart"/>
+            <w:r>
+              <w:rPr>
+                <w:rFonts w:cs="Arial"/>
+                <w:i w:val="0"/>
+              </w:rPr>
+              <w:t>Maund</w:t>
+            </w:r>
+            <w:proofErr w:type="spellEnd"/>
+            <w:r>
+              <w:rPr>
+                <w:rFonts w:cs="Arial"/>
+                <w:i w:val="0"/>
+              </w:rPr>
+              <w:t xml:space="preserve"> (The University of Sheffield):</w:t>
             </w:r>
           </w:p>
           <w:p>
@@ -5823,7 +6289,39 @@
                 <w:i w:val="0"/>
                 <w:color w:val="000000" w:themeColor="text1"/>
               </w:rPr>
-              <w:t xml:space="preserve"> potential outcome would be an enhanced possibility for Thai students/researchers with an astronomy background to enter economically important sectors with a need for Big Data analyses (e.g., finance, insurance, medical, defence, etc).</w:t>
+              <w:t xml:space="preserve"> potential outcome would be an enhanced possibility for Thai students/researchers with an astronomy background to enter economically important sectors with a need for Big Data analyses (e.g., finance, insurance, medical, </w:t>
+            </w:r>
+            <w:proofErr w:type="spellStart"/>
+            <w:r>
+              <w:rPr>
+                <w:i w:val="0"/>
+                <w:color w:val="000000" w:themeColor="text1"/>
+              </w:rPr>
+              <w:t>defence</w:t>
+            </w:r>
+            <w:proofErr w:type="spellEnd"/>
+            <w:r>
+              <w:rPr>
+                <w:i w:val="0"/>
+                <w:color w:val="000000" w:themeColor="text1"/>
+              </w:rPr>
+              <w:t xml:space="preserve">, </w:t>
+            </w:r>
+            <w:proofErr w:type="spellStart"/>
+            <w:r>
+              <w:rPr>
+                <w:i w:val="0"/>
+                <w:color w:val="000000" w:themeColor="text1"/>
+              </w:rPr>
+              <w:t>etc</w:t>
+            </w:r>
+            <w:proofErr w:type="spellEnd"/>
+            <w:r>
+              <w:rPr>
+                <w:i w:val="0"/>
+                <w:color w:val="000000" w:themeColor="text1"/>
+              </w:rPr>
+              <w:t>).</w:t>
             </w:r>
           </w:p>
           <w:p>
@@ -5912,7 +6410,25 @@
                 <w:i w:val="0"/>
                 <w:color w:val="000000" w:themeColor="text1"/>
               </w:rPr>
-              <w:t>, plus another meeting per year. Maund will cover the cost of his subsistence from his own grant</w:t>
+              <w:t xml:space="preserve">, plus another meeting per year. </w:t>
+            </w:r>
+            <w:proofErr w:type="spellStart"/>
+            <w:r>
+              <w:rPr>
+                <w:rFonts w:cs="Arial"/>
+                <w:i w:val="0"/>
+                <w:color w:val="000000" w:themeColor="text1"/>
+              </w:rPr>
+              <w:t>Maund</w:t>
+            </w:r>
+            <w:proofErr w:type="spellEnd"/>
+            <w:r>
+              <w:rPr>
+                <w:rFonts w:cs="Arial"/>
+                <w:i w:val="0"/>
+                <w:color w:val="000000" w:themeColor="text1"/>
+              </w:rPr>
+              <w:t xml:space="preserve"> will cover the cost of his subsistence from his own grant</w:t>
             </w:r>
             <w:r>
               <w:rPr>

</xml_diff>

<commit_message>
Tossapons updates to JoR
</commit_message>
<xml_diff>
--- a/JustificationofResources.docx
+++ b/JustificationofResources.docx
@@ -1,6 +1,6 @@
 
 <file path=word/document.xml><?xml version="1.0" encoding="utf-8"?>
-<w:document xmlns:wpc="http://schemas.microsoft.com/office/word/2010/wordprocessingCanvas" xmlns:mo="http://schemas.microsoft.com/office/mac/office/2008/main" xmlns:mc="http://schemas.openxmlformats.org/markup-compatibility/2006" xmlns:mv="urn:schemas-microsoft-com:mac:vml" xmlns:o="urn:schemas-microsoft-com:office:office" xmlns:r="http://schemas.openxmlformats.org/officeDocument/2006/relationships" xmlns:m="http://schemas.openxmlformats.org/officeDocument/2006/math" xmlns:v="urn:schemas-microsoft-com:vml" xmlns:wp14="http://schemas.microsoft.com/office/word/2010/wordprocessingDrawing" xmlns:wp="http://schemas.openxmlformats.org/drawingml/2006/wordprocessingDrawing" xmlns:w10="urn:schemas-microsoft-com:office:word" xmlns:w="http://schemas.openxmlformats.org/wordprocessingml/2006/main" xmlns:w14="http://schemas.microsoft.com/office/word/2010/wordml" xmlns:w15="http://schemas.microsoft.com/office/word/2012/wordml" xmlns:wpg="http://schemas.microsoft.com/office/word/2010/wordprocessingGroup" xmlns:wpi="http://schemas.microsoft.com/office/word/2010/wordprocessingInk" xmlns:wne="http://schemas.microsoft.com/office/word/2006/wordml" xmlns:wps="http://schemas.microsoft.com/office/word/2010/wordprocessingShape" mc:Ignorable="w14 w15 wp14">
+<w:document xmlns:wpc="http://schemas.microsoft.com/office/word/2010/wordprocessingCanvas" xmlns:mo="http://schemas.microsoft.com/office/mac/office/2008/main" xmlns:mc="http://schemas.openxmlformats.org/markup-compatibility/2006" xmlns:mv="urn:schemas-microsoft-com:mac:vml" xmlns:o="urn:schemas-microsoft-com:office:office" xmlns:r="http://schemas.openxmlformats.org/officeDocument/2006/relationships" xmlns:m="http://schemas.openxmlformats.org/officeDocument/2006/math" xmlns:v="urn:schemas-microsoft-com:vml" xmlns:wp14="http://schemas.microsoft.com/office/word/2010/wordprocessingDrawing" xmlns:wp="http://schemas.openxmlformats.org/drawingml/2006/wordprocessingDrawing" xmlns:w10="urn:schemas-microsoft-com:office:word" xmlns:w="http://schemas.openxmlformats.org/wordprocessingml/2006/main" xmlns:w14="http://schemas.microsoft.com/office/word/2010/wordml" xmlns:wpg="http://schemas.microsoft.com/office/word/2010/wordprocessingGroup" xmlns:wpi="http://schemas.microsoft.com/office/word/2010/wordprocessingInk" xmlns:wne="http://schemas.microsoft.com/office/word/2006/wordml" xmlns:wps="http://schemas.microsoft.com/office/word/2010/wordprocessingShape" mc:Ignorable="w14 wp14">
   <w:body>
     <w:p>
       <w:pPr>
@@ -12,7 +12,6 @@
         <w:rPr>
           <w:rFonts w:ascii="Arial" w:hAnsi="Arial" w:cs="Arial"/>
           <w:noProof/>
-          <w:lang w:val="en-GB" w:eastAsia="en-GB"/>
         </w:rPr>
         <w:drawing>
           <wp:anchor distT="0" distB="0" distL="114300" distR="114300" simplePos="0" relativeHeight="251663360" behindDoc="1" locked="0" layoutInCell="1" allowOverlap="1" wp14:anchorId="0306D141" wp14:editId="379656BF">
@@ -40,7 +39,7 @@
                     </pic:cNvPicPr>
                   </pic:nvPicPr>
                   <pic:blipFill>
-                    <a:blip r:embed="rId5" cstate="print">
+                    <a:blip r:embed="rId6" cstate="print">
                       <a:extLst>
                         <a:ext uri="{28A0092B-C50C-407E-A947-70E740481C1C}">
                           <a14:useLocalDpi xmlns:a14="http://schemas.microsoft.com/office/drawing/2010/main" val="0"/>
@@ -81,7 +80,6 @@
         <w:rPr>
           <w:rFonts w:ascii="Arial" w:hAnsi="Arial" w:cs="Arial"/>
           <w:noProof/>
-          <w:lang w:val="en-GB" w:eastAsia="en-GB"/>
         </w:rPr>
         <w:drawing>
           <wp:anchor distT="0" distB="0" distL="114300" distR="114300" simplePos="0" relativeHeight="251657216" behindDoc="1" locked="0" layoutInCell="1" allowOverlap="1" wp14:anchorId="1D8AB6B5" wp14:editId="6D8FF5A6">
@@ -109,7 +107,7 @@
                     </pic:cNvPicPr>
                   </pic:nvPicPr>
                   <pic:blipFill>
-                    <a:blip r:embed="rId6">
+                    <a:blip r:embed="rId7">
                       <a:extLst>
                         <a:ext uri="{28A0092B-C50C-407E-A947-70E740481C1C}">
                           <a14:useLocalDpi xmlns:a14="http://schemas.microsoft.com/office/drawing/2010/main" val="0"/>
@@ -150,7 +148,6 @@
         <w:rPr>
           <w:rFonts w:ascii="Arial" w:hAnsi="Arial" w:cs="Arial"/>
           <w:noProof/>
-          <w:lang w:val="en-GB" w:eastAsia="en-GB"/>
         </w:rPr>
         <w:drawing>
           <wp:inline distT="0" distB="0" distL="0" distR="0" wp14:anchorId="46CFCE7A" wp14:editId="2D30EAD3">
@@ -170,7 +167,7 @@
                     </pic:cNvPicPr>
                   </pic:nvPicPr>
                   <pic:blipFill>
-                    <a:blip r:embed="rId7" cstate="print">
+                    <a:blip r:embed="rId8" cstate="print">
                       <a:extLst>
                         <a:ext uri="{28A0092B-C50C-407E-A947-70E740481C1C}">
                           <a14:useLocalDpi xmlns:a14="http://schemas.microsoft.com/office/drawing/2010/main" val="0"/>
@@ -655,12 +652,14 @@
         </w:rPr>
         <w:t xml:space="preserve"> </w:t>
       </w:r>
+      <w:proofErr w:type="spellStart"/>
       <w:r>
         <w:rPr>
           <w:rFonts w:ascii="Arial" w:hAnsi="Arial" w:cs="Arial"/>
         </w:rPr>
         <w:t>computerised</w:t>
       </w:r>
+      <w:proofErr w:type="spellEnd"/>
       <w:r>
         <w:rPr>
           <w:rFonts w:ascii="Arial" w:hAnsi="Arial" w:cs="Arial"/>
@@ -1639,13 +1638,15 @@
             <w:pPr>
               <w:rPr>
                 <w:rFonts w:ascii="Arial" w:hAnsi="Arial" w:cs="Arial"/>
-              </w:rPr>
-            </w:pPr>
-            <w:r>
-              <w:rPr>
-                <w:rFonts w:ascii="Arial" w:hAnsi="Arial" w:cs="Arial"/>
-              </w:rPr>
-              <w:t>3832520</w:t>
+                <w:color w:val="FF0000"/>
+              </w:rPr>
+            </w:pPr>
+            <w:r>
+              <w:rPr>
+                <w:rFonts w:ascii="Arial" w:hAnsi="Arial" w:cs="Arial"/>
+                <w:color w:val="FF0000"/>
+              </w:rPr>
+              <w:t>2,804,000</w:t>
             </w:r>
           </w:p>
         </w:tc>
@@ -1669,7 +1670,19 @@
               <w:rPr>
                 <w:rFonts w:ascii="Arial" w:hAnsi="Arial" w:cs="Arial"/>
               </w:rPr>
-              <w:t>88368</w:t>
+              <w:t>88</w:t>
+            </w:r>
+            <w:r>
+              <w:rPr>
+                <w:rFonts w:ascii="Arial" w:hAnsi="Arial" w:cs="Arial"/>
+              </w:rPr>
+              <w:t>,</w:t>
+            </w:r>
+            <w:r>
+              <w:rPr>
+                <w:rFonts w:ascii="Arial" w:hAnsi="Arial" w:cs="Arial"/>
+              </w:rPr>
+              <w:t>368</w:t>
             </w:r>
           </w:p>
         </w:tc>
@@ -1798,8 +1811,18 @@
           <w:b/>
           <w:bCs/>
         </w:rPr>
-        <w:t>PIs and Co-Is listed must be added to the JeS</w:t>
-      </w:r>
+        <w:t xml:space="preserve">PIs and Co-Is listed must be added to the </w:t>
+      </w:r>
+      <w:proofErr w:type="spellStart"/>
+      <w:r>
+        <w:rPr>
+          <w:rFonts w:ascii="Arial" w:eastAsia="Arial" w:hAnsi="Arial" w:cs="Arial"/>
+          <w:b/>
+          <w:bCs/>
+        </w:rPr>
+        <w:t>JeS</w:t>
+      </w:r>
+      <w:proofErr w:type="spellEnd"/>
       <w:r>
         <w:rPr>
           <w:rFonts w:ascii="Arial" w:eastAsia="Arial" w:hAnsi="Arial" w:cs="Arial"/>
@@ -2092,6 +2115,7 @@
                 <w:rFonts w:ascii="Arial" w:eastAsia="Arial" w:hAnsi="Arial" w:cs="Arial"/>
               </w:rPr>
             </w:pPr>
+            <w:proofErr w:type="spellStart"/>
             <w:r>
               <w:rPr>
                 <w:rFonts w:ascii="Arial" w:hAnsi="Arial" w:cs="Arial"/>
@@ -2099,6 +2123,7 @@
               </w:rPr>
               <w:t>Organisation</w:t>
             </w:r>
+            <w:proofErr w:type="spellEnd"/>
           </w:p>
         </w:tc>
         <w:tc>
@@ -2212,8 +2237,16 @@
               <w:rPr>
                 <w:rFonts w:ascii="Arial" w:hAnsi="Arial" w:cs="Arial"/>
               </w:rPr>
-              <w:t>James Mullaney</w:t>
-            </w:r>
+              <w:t xml:space="preserve">James </w:t>
+            </w:r>
+            <w:proofErr w:type="spellStart"/>
+            <w:r>
+              <w:rPr>
+                <w:rFonts w:ascii="Arial" w:hAnsi="Arial" w:cs="Arial"/>
+              </w:rPr>
+              <w:t>Mullaney</w:t>
+            </w:r>
+            <w:proofErr w:type="spellEnd"/>
           </w:p>
         </w:tc>
         <w:tc>
@@ -2316,8 +2349,16 @@
               <w:rPr>
                 <w:rFonts w:ascii="Arial" w:hAnsi="Arial" w:cs="Arial"/>
               </w:rPr>
-              <w:t>Krzysztof Ulaczyk</w:t>
-            </w:r>
+              <w:t xml:space="preserve">Krzysztof </w:t>
+            </w:r>
+            <w:proofErr w:type="spellStart"/>
+            <w:r>
+              <w:rPr>
+                <w:rFonts w:ascii="Arial" w:hAnsi="Arial" w:cs="Arial"/>
+              </w:rPr>
+              <w:t>Ulaczyk</w:t>
+            </w:r>
+            <w:proofErr w:type="spellEnd"/>
           </w:p>
         </w:tc>
         <w:tc>
@@ -2416,12 +2457,28 @@
               </w:rPr>
               <w:t xml:space="preserve">Dr. </w:t>
             </w:r>
-            <w:r>
-              <w:rPr>
-                <w:rFonts w:ascii="Arial" w:hAnsi="Arial" w:cs="Arial"/>
-              </w:rPr>
-              <w:t>Justyn Maund</w:t>
-            </w:r>
+            <w:proofErr w:type="spellStart"/>
+            <w:r>
+              <w:rPr>
+                <w:rFonts w:ascii="Arial" w:hAnsi="Arial" w:cs="Arial"/>
+              </w:rPr>
+              <w:t>Justyn</w:t>
+            </w:r>
+            <w:proofErr w:type="spellEnd"/>
+            <w:r>
+              <w:rPr>
+                <w:rFonts w:ascii="Arial" w:hAnsi="Arial" w:cs="Arial"/>
+              </w:rPr>
+              <w:t xml:space="preserve"> </w:t>
+            </w:r>
+            <w:proofErr w:type="spellStart"/>
+            <w:r>
+              <w:rPr>
+                <w:rFonts w:ascii="Arial" w:hAnsi="Arial" w:cs="Arial"/>
+              </w:rPr>
+              <w:t>Maund</w:t>
+            </w:r>
+            <w:proofErr w:type="spellEnd"/>
           </w:p>
         </w:tc>
         <w:tc>
@@ -2542,8 +2599,16 @@
         <w:rPr>
           <w:rFonts w:cs="Arial"/>
         </w:rPr>
-        <w:t>PIs and Co-Is listed must be added to the JeS</w:t>
-      </w:r>
+        <w:t xml:space="preserve">PIs and Co-Is listed must be added to the </w:t>
+      </w:r>
+      <w:proofErr w:type="spellStart"/>
+      <w:r>
+        <w:rPr>
+          <w:rFonts w:cs="Arial"/>
+        </w:rPr>
+        <w:t>JeS</w:t>
+      </w:r>
+      <w:proofErr w:type="spellEnd"/>
       <w:r>
         <w:rPr>
           <w:rFonts w:cs="Arial"/>
@@ -2835,6 +2900,7 @@
                 <w:rFonts w:ascii="Arial" w:eastAsia="Arial" w:hAnsi="Arial" w:cs="Arial"/>
               </w:rPr>
             </w:pPr>
+            <w:proofErr w:type="spellStart"/>
             <w:r>
               <w:rPr>
                 <w:rFonts w:ascii="Arial" w:hAnsi="Arial" w:cs="Arial"/>
@@ -2842,6 +2908,7 @@
               </w:rPr>
               <w:t>Organisation</w:t>
             </w:r>
+            <w:proofErr w:type="spellEnd"/>
           </w:p>
         </w:tc>
         <w:tc>
@@ -2932,12 +2999,28 @@
                 <w:color w:val="FF6600"/>
               </w:rPr>
             </w:pPr>
-            <w:r>
-              <w:rPr>
-                <w:rFonts w:ascii="Arial" w:hAnsi="Arial" w:cs="Arial"/>
-              </w:rPr>
-              <w:t>Dr.Utane Sawangwit</w:t>
-            </w:r>
+            <w:proofErr w:type="spellStart"/>
+            <w:r>
+              <w:rPr>
+                <w:rFonts w:ascii="Arial" w:hAnsi="Arial" w:cs="Arial"/>
+              </w:rPr>
+              <w:t>Dr.Utane</w:t>
+            </w:r>
+            <w:proofErr w:type="spellEnd"/>
+            <w:r>
+              <w:rPr>
+                <w:rFonts w:ascii="Arial" w:hAnsi="Arial" w:cs="Arial"/>
+              </w:rPr>
+              <w:t xml:space="preserve"> </w:t>
+            </w:r>
+            <w:proofErr w:type="spellStart"/>
+            <w:r>
+              <w:rPr>
+                <w:rFonts w:ascii="Arial" w:hAnsi="Arial" w:cs="Arial"/>
+              </w:rPr>
+              <w:t>Sawangwit</w:t>
+            </w:r>
+            <w:proofErr w:type="spellEnd"/>
           </w:p>
         </w:tc>
         <w:tc>
@@ -3009,11 +3092,19 @@
                 <w:rFonts w:ascii="Arial" w:hAnsi="Arial" w:cs="Arial"/>
               </w:rPr>
             </w:pPr>
-            <w:r>
-              <w:rPr>
-                <w:rFonts w:ascii="Arial" w:hAnsi="Arial" w:cs="Arial"/>
-              </w:rPr>
-              <w:t>co-I</w:t>
+            <w:proofErr w:type="gramStart"/>
+            <w:r>
+              <w:rPr>
+                <w:rFonts w:ascii="Arial" w:hAnsi="Arial" w:cs="Arial"/>
+              </w:rPr>
+              <w:t>co</w:t>
+            </w:r>
+            <w:proofErr w:type="gramEnd"/>
+            <w:r>
+              <w:rPr>
+                <w:rFonts w:ascii="Arial" w:hAnsi="Arial" w:cs="Arial"/>
+              </w:rPr>
+              <w:t>-I</w:t>
             </w:r>
           </w:p>
         </w:tc>
@@ -3037,8 +3128,30 @@
               <w:rPr>
                 <w:rFonts w:ascii="Arial" w:hAnsi="Arial" w:cs="Arial"/>
               </w:rPr>
-              <w:t>Dr. Supachai Awiphan</w:t>
-            </w:r>
+              <w:t xml:space="preserve">Dr. </w:t>
+            </w:r>
+            <w:proofErr w:type="spellStart"/>
+            <w:r>
+              <w:rPr>
+                <w:rFonts w:ascii="Arial" w:hAnsi="Arial" w:cs="Arial"/>
+              </w:rPr>
+              <w:t>Supachai</w:t>
+            </w:r>
+            <w:proofErr w:type="spellEnd"/>
+            <w:r>
+              <w:rPr>
+                <w:rFonts w:ascii="Arial" w:hAnsi="Arial" w:cs="Arial"/>
+              </w:rPr>
+              <w:t xml:space="preserve"> </w:t>
+            </w:r>
+            <w:proofErr w:type="spellStart"/>
+            <w:r>
+              <w:rPr>
+                <w:rFonts w:ascii="Arial" w:hAnsi="Arial" w:cs="Arial"/>
+              </w:rPr>
+              <w:t>Awiphan</w:t>
+            </w:r>
+            <w:proofErr w:type="spellEnd"/>
           </w:p>
         </w:tc>
         <w:tc>
@@ -3110,11 +3223,19 @@
                 <w:rFonts w:ascii="Arial" w:hAnsi="Arial" w:cs="Arial"/>
               </w:rPr>
             </w:pPr>
-            <w:r>
-              <w:rPr>
-                <w:rFonts w:ascii="Arial" w:hAnsi="Arial" w:cs="Arial"/>
-              </w:rPr>
-              <w:t>co-I</w:t>
+            <w:proofErr w:type="gramStart"/>
+            <w:r>
+              <w:rPr>
+                <w:rFonts w:ascii="Arial" w:hAnsi="Arial" w:cs="Arial"/>
+              </w:rPr>
+              <w:t>co</w:t>
+            </w:r>
+            <w:proofErr w:type="gramEnd"/>
+            <w:r>
+              <w:rPr>
+                <w:rFonts w:ascii="Arial" w:hAnsi="Arial" w:cs="Arial"/>
+              </w:rPr>
+              <w:t>-I</w:t>
             </w:r>
           </w:p>
           <w:p>
@@ -3141,11 +3262,33 @@
                 <w:rFonts w:ascii="Arial" w:hAnsi="Arial" w:cs="Arial"/>
               </w:rPr>
             </w:pPr>
-            <w:r>
-              <w:rPr>
-                <w:rFonts w:ascii="Arial" w:hAnsi="Arial" w:cs="Arial"/>
-              </w:rPr>
-              <w:t>Dr.Natthakan Iam-On</w:t>
+            <w:proofErr w:type="spellStart"/>
+            <w:r>
+              <w:rPr>
+                <w:rFonts w:ascii="Arial" w:hAnsi="Arial" w:cs="Arial"/>
+              </w:rPr>
+              <w:t>Dr.Natthakan</w:t>
+            </w:r>
+            <w:proofErr w:type="spellEnd"/>
+            <w:r>
+              <w:rPr>
+                <w:rFonts w:ascii="Arial" w:hAnsi="Arial" w:cs="Arial"/>
+              </w:rPr>
+              <w:t xml:space="preserve"> </w:t>
+            </w:r>
+            <w:proofErr w:type="spellStart"/>
+            <w:r>
+              <w:rPr>
+                <w:rFonts w:ascii="Arial" w:hAnsi="Arial" w:cs="Arial"/>
+              </w:rPr>
+              <w:t>Iam</w:t>
+            </w:r>
+            <w:proofErr w:type="spellEnd"/>
+            <w:r>
+              <w:rPr>
+                <w:rFonts w:ascii="Arial" w:hAnsi="Arial" w:cs="Arial"/>
+              </w:rPr>
+              <w:t>-On</w:t>
             </w:r>
           </w:p>
         </w:tc>
@@ -3218,11 +3361,19 @@
                 <w:rFonts w:ascii="Arial" w:hAnsi="Arial" w:cs="Arial"/>
               </w:rPr>
             </w:pPr>
-            <w:r>
-              <w:rPr>
-                <w:rFonts w:ascii="Arial" w:hAnsi="Arial" w:cs="Arial"/>
-              </w:rPr>
-              <w:t>co-I</w:t>
+            <w:proofErr w:type="gramStart"/>
+            <w:r>
+              <w:rPr>
+                <w:rFonts w:ascii="Arial" w:hAnsi="Arial" w:cs="Arial"/>
+              </w:rPr>
+              <w:t>co</w:t>
+            </w:r>
+            <w:proofErr w:type="gramEnd"/>
+            <w:r>
+              <w:rPr>
+                <w:rFonts w:ascii="Arial" w:hAnsi="Arial" w:cs="Arial"/>
+              </w:rPr>
+              <w:t>-I</w:t>
             </w:r>
           </w:p>
         </w:tc>
@@ -3246,8 +3397,30 @@
               <w:rPr>
                 <w:rFonts w:ascii="Arial" w:hAnsi="Arial" w:cs="Arial"/>
               </w:rPr>
-              <w:t>Dr. Surapong Uttama</w:t>
-            </w:r>
+              <w:t xml:space="preserve">Dr. </w:t>
+            </w:r>
+            <w:proofErr w:type="spellStart"/>
+            <w:r>
+              <w:rPr>
+                <w:rFonts w:ascii="Arial" w:hAnsi="Arial" w:cs="Arial"/>
+              </w:rPr>
+              <w:t>Surapong</w:t>
+            </w:r>
+            <w:proofErr w:type="spellEnd"/>
+            <w:r>
+              <w:rPr>
+                <w:rFonts w:ascii="Arial" w:hAnsi="Arial" w:cs="Arial"/>
+              </w:rPr>
+              <w:t xml:space="preserve"> </w:t>
+            </w:r>
+            <w:proofErr w:type="spellStart"/>
+            <w:r>
+              <w:rPr>
+                <w:rFonts w:ascii="Arial" w:hAnsi="Arial" w:cs="Arial"/>
+              </w:rPr>
+              <w:t>Uttama</w:t>
+            </w:r>
+            <w:proofErr w:type="spellEnd"/>
           </w:p>
         </w:tc>
         <w:tc>
@@ -3319,11 +3492,19 @@
                 <w:rFonts w:ascii="Arial" w:hAnsi="Arial" w:cs="Arial"/>
               </w:rPr>
             </w:pPr>
-            <w:r>
-              <w:rPr>
-                <w:rFonts w:ascii="Arial" w:hAnsi="Arial" w:cs="Arial"/>
-              </w:rPr>
-              <w:t>co-I</w:t>
+            <w:proofErr w:type="gramStart"/>
+            <w:r>
+              <w:rPr>
+                <w:rFonts w:ascii="Arial" w:hAnsi="Arial" w:cs="Arial"/>
+              </w:rPr>
+              <w:t>co</w:t>
+            </w:r>
+            <w:proofErr w:type="gramEnd"/>
+            <w:r>
+              <w:rPr>
+                <w:rFonts w:ascii="Arial" w:hAnsi="Arial" w:cs="Arial"/>
+              </w:rPr>
+              <w:t>-I</w:t>
             </w:r>
           </w:p>
         </w:tc>
@@ -3343,18 +3524,28 @@
                 <w:rFonts w:ascii="Arial" w:hAnsi="Arial" w:cs="Arial"/>
               </w:rPr>
             </w:pPr>
-            <w:r>
-              <w:rPr>
-                <w:rFonts w:ascii="Arial" w:hAnsi="Arial" w:cs="Arial"/>
-              </w:rPr>
-              <w:t xml:space="preserve">Dr.Anan </w:t>
-            </w:r>
+            <w:proofErr w:type="spellStart"/>
+            <w:r>
+              <w:rPr>
+                <w:rFonts w:ascii="Arial" w:hAnsi="Arial" w:cs="Arial"/>
+              </w:rPr>
+              <w:t>Dr.Anan</w:t>
+            </w:r>
+            <w:proofErr w:type="spellEnd"/>
+            <w:r>
+              <w:rPr>
+                <w:rFonts w:ascii="Arial" w:hAnsi="Arial" w:cs="Arial"/>
+              </w:rPr>
+              <w:t xml:space="preserve"> </w:t>
+            </w:r>
+            <w:proofErr w:type="spellStart"/>
             <w:r>
               <w:rPr>
                 <w:rFonts w:ascii="Arial" w:hAnsi="Arial" w:cs="Arial"/>
               </w:rPr>
               <w:t>Eungwanichayapant</w:t>
             </w:r>
+            <w:proofErr w:type="spellEnd"/>
           </w:p>
         </w:tc>
         <w:tc>
@@ -3426,11 +3617,19 @@
                 <w:rFonts w:ascii="Arial" w:hAnsi="Arial" w:cs="Arial"/>
               </w:rPr>
             </w:pPr>
-            <w:r>
-              <w:rPr>
-                <w:rFonts w:ascii="Arial" w:hAnsi="Arial" w:cs="Arial"/>
-              </w:rPr>
-              <w:t>co-I</w:t>
+            <w:proofErr w:type="gramStart"/>
+            <w:r>
+              <w:rPr>
+                <w:rFonts w:ascii="Arial" w:hAnsi="Arial" w:cs="Arial"/>
+              </w:rPr>
+              <w:t>co</w:t>
+            </w:r>
+            <w:proofErr w:type="gramEnd"/>
+            <w:r>
+              <w:rPr>
+                <w:rFonts w:ascii="Arial" w:hAnsi="Arial" w:cs="Arial"/>
+              </w:rPr>
+              <w:t>-I</w:t>
             </w:r>
           </w:p>
         </w:tc>
@@ -3450,12 +3649,28 @@
                 <w:rFonts w:ascii="Arial" w:hAnsi="Arial" w:cs="Arial"/>
               </w:rPr>
             </w:pPr>
-            <w:r>
-              <w:rPr>
-                <w:rFonts w:ascii="Arial" w:hAnsi="Arial" w:cs="Arial"/>
-              </w:rPr>
-              <w:t>Dr.Tossapon Boongoen</w:t>
-            </w:r>
+            <w:proofErr w:type="spellStart"/>
+            <w:r>
+              <w:rPr>
+                <w:rFonts w:ascii="Arial" w:hAnsi="Arial" w:cs="Arial"/>
+              </w:rPr>
+              <w:t>Dr.Tossapon</w:t>
+            </w:r>
+            <w:proofErr w:type="spellEnd"/>
+            <w:r>
+              <w:rPr>
+                <w:rFonts w:ascii="Arial" w:hAnsi="Arial" w:cs="Arial"/>
+              </w:rPr>
+              <w:t xml:space="preserve"> </w:t>
+            </w:r>
+            <w:proofErr w:type="spellStart"/>
+            <w:r>
+              <w:rPr>
+                <w:rFonts w:ascii="Arial" w:hAnsi="Arial" w:cs="Arial"/>
+              </w:rPr>
+              <w:t>Boongoen</w:t>
+            </w:r>
+            <w:proofErr w:type="spellEnd"/>
           </w:p>
         </w:tc>
         <w:tc>
@@ -3600,7 +3815,71 @@
                 <w:rFonts w:cs="Arial"/>
                 <w:i w:val="0"/>
               </w:rPr>
-              <w:t xml:space="preserve"> Mullaney, Ulaczyk, and Maund. All are needed for their unique roles within GOTO. Ulaczyk is involved with instrument development and in</w:t>
+              <w:t xml:space="preserve"> </w:t>
+            </w:r>
+            <w:proofErr w:type="spellStart"/>
+            <w:r>
+              <w:rPr>
+                <w:rFonts w:cs="Arial"/>
+                <w:i w:val="0"/>
+              </w:rPr>
+              <w:t>Mullaney</w:t>
+            </w:r>
+            <w:proofErr w:type="spellEnd"/>
+            <w:r>
+              <w:rPr>
+                <w:rFonts w:cs="Arial"/>
+                <w:i w:val="0"/>
+              </w:rPr>
+              <w:t xml:space="preserve">, </w:t>
+            </w:r>
+            <w:proofErr w:type="spellStart"/>
+            <w:r>
+              <w:rPr>
+                <w:rFonts w:cs="Arial"/>
+                <w:i w:val="0"/>
+              </w:rPr>
+              <w:t>Ulaczyk</w:t>
+            </w:r>
+            <w:proofErr w:type="spellEnd"/>
+            <w:r>
+              <w:rPr>
+                <w:rFonts w:cs="Arial"/>
+                <w:i w:val="0"/>
+              </w:rPr>
+              <w:t xml:space="preserve">, and </w:t>
+            </w:r>
+            <w:proofErr w:type="spellStart"/>
+            <w:r>
+              <w:rPr>
+                <w:rFonts w:cs="Arial"/>
+                <w:i w:val="0"/>
+              </w:rPr>
+              <w:t>Maund</w:t>
+            </w:r>
+            <w:proofErr w:type="spellEnd"/>
+            <w:r>
+              <w:rPr>
+                <w:rFonts w:cs="Arial"/>
+                <w:i w:val="0"/>
+              </w:rPr>
+              <w:t xml:space="preserve">. All are needed for their unique roles within GOTO. </w:t>
+            </w:r>
+            <w:proofErr w:type="spellStart"/>
+            <w:r>
+              <w:rPr>
+                <w:rFonts w:cs="Arial"/>
+                <w:i w:val="0"/>
+              </w:rPr>
+              <w:t>Ulaczyk</w:t>
+            </w:r>
+            <w:proofErr w:type="spellEnd"/>
+            <w:r>
+              <w:rPr>
+                <w:rFonts w:cs="Arial"/>
+                <w:i w:val="0"/>
+              </w:rPr>
+              <w:t xml:space="preserve"> is involved with instrument development and in</w:t>
             </w:r>
             <w:r>
               <w:rPr>
@@ -3609,19 +3888,60 @@
               </w:rPr>
               <w:t xml:space="preserve">-house data processing, </w:t>
             </w:r>
-            <w:r>
-              <w:rPr>
-                <w:rFonts w:cs="Arial"/>
-                <w:i w:val="0"/>
-              </w:rPr>
-              <w:t>Mullaney has experience in adapting the LSST software stack to process and analyse GOTO data</w:t>
-            </w:r>
-            <w:r>
-              <w:rPr>
-                <w:rFonts w:cs="Arial"/>
-                <w:i w:val="0"/>
-              </w:rPr>
-              <w:t>, and Maund has experience in developing ML algorithms for source classification</w:t>
+            <w:proofErr w:type="spellStart"/>
+            <w:r>
+              <w:rPr>
+                <w:rFonts w:cs="Arial"/>
+                <w:i w:val="0"/>
+              </w:rPr>
+              <w:t>Mullaney</w:t>
+            </w:r>
+            <w:proofErr w:type="spellEnd"/>
+            <w:r>
+              <w:rPr>
+                <w:rFonts w:cs="Arial"/>
+                <w:i w:val="0"/>
+              </w:rPr>
+              <w:t xml:space="preserve"> has experience in adapting the LSST software stack to process and </w:t>
+            </w:r>
+            <w:proofErr w:type="spellStart"/>
+            <w:r>
+              <w:rPr>
+                <w:rFonts w:cs="Arial"/>
+                <w:i w:val="0"/>
+              </w:rPr>
+              <w:t>analyse</w:t>
+            </w:r>
+            <w:proofErr w:type="spellEnd"/>
+            <w:r>
+              <w:rPr>
+                <w:rFonts w:cs="Arial"/>
+                <w:i w:val="0"/>
+              </w:rPr>
+              <w:t xml:space="preserve"> GOTO data</w:t>
+            </w:r>
+            <w:r>
+              <w:rPr>
+                <w:rFonts w:cs="Arial"/>
+                <w:i w:val="0"/>
+              </w:rPr>
+              <w:t xml:space="preserve">, and </w:t>
+            </w:r>
+            <w:proofErr w:type="spellStart"/>
+            <w:r>
+              <w:rPr>
+                <w:rFonts w:cs="Arial"/>
+                <w:i w:val="0"/>
+              </w:rPr>
+              <w:t>Maund</w:t>
+            </w:r>
+            <w:proofErr w:type="spellEnd"/>
+            <w:r>
+              <w:rPr>
+                <w:rFonts w:cs="Arial"/>
+                <w:i w:val="0"/>
+              </w:rPr>
+              <w:t xml:space="preserve"> has experience in developing ML algorithms for source classification</w:t>
             </w:r>
             <w:r>
               <w:rPr>
@@ -3630,12 +3950,37 @@
               </w:rPr>
               <w:t xml:space="preserve">. </w:t>
             </w:r>
-            <w:r>
-              <w:rPr>
-                <w:rFonts w:cs="Arial"/>
-                <w:i w:val="0"/>
-              </w:rPr>
-              <w:t>Mullaney and Ulaczyk will devote</w:t>
+            <w:proofErr w:type="spellStart"/>
+            <w:r>
+              <w:rPr>
+                <w:rFonts w:cs="Arial"/>
+                <w:i w:val="0"/>
+              </w:rPr>
+              <w:t>Mullaney</w:t>
+            </w:r>
+            <w:proofErr w:type="spellEnd"/>
+            <w:r>
+              <w:rPr>
+                <w:rFonts w:cs="Arial"/>
+                <w:i w:val="0"/>
+              </w:rPr>
+              <w:t xml:space="preserve"> and </w:t>
+            </w:r>
+            <w:proofErr w:type="spellStart"/>
+            <w:r>
+              <w:rPr>
+                <w:rFonts w:cs="Arial"/>
+                <w:i w:val="0"/>
+              </w:rPr>
+              <w:t>Ulaczyk</w:t>
+            </w:r>
+            <w:proofErr w:type="spellEnd"/>
+            <w:r>
+              <w:rPr>
+                <w:rFonts w:cs="Arial"/>
+                <w:i w:val="0"/>
+              </w:rPr>
+              <w:t xml:space="preserve"> will devote</w:t>
             </w:r>
             <w:r>
               <w:rPr>
@@ -3644,6 +3989,7 @@
               </w:rPr>
               <w:t xml:space="preserve"> 20% FTE to the project. </w:t>
             </w:r>
+            <w:proofErr w:type="spellStart"/>
             <w:r>
               <w:rPr>
                 <w:rFonts w:cs="Arial"/>
@@ -3656,7 +4002,15 @@
                 <w:rFonts w:cs="Arial"/>
                 <w:i w:val="0"/>
               </w:rPr>
-              <w:t>’s FEC</w:t>
+              <w:t>’s</w:t>
+            </w:r>
+            <w:proofErr w:type="spellEnd"/>
+            <w:r>
+              <w:rPr>
+                <w:rFonts w:cs="Arial"/>
+                <w:i w:val="0"/>
+              </w:rPr>
+              <w:t xml:space="preserve"> FEC</w:t>
             </w:r>
             <w:r>
               <w:rPr>
@@ -3803,20 +4157,70 @@
                 <w:i w:val="0"/>
               </w:rPr>
             </w:pPr>
-            <w:r>
-              <w:rPr>
-                <w:rFonts w:cs="Arial"/>
-                <w:i w:val="0"/>
-              </w:rPr>
-              <w:t>one hour preparing for the weekly telecons. Reviewing notes from the previous week’s telecon and setting an agend</w:t>
-            </w:r>
-            <w:r>
-              <w:rPr>
-                <w:rFonts w:cs="Arial"/>
-                <w:i w:val="0"/>
-              </w:rPr>
-              <w:t>a for the current week’s telecon</w:t>
-            </w:r>
+            <w:proofErr w:type="gramStart"/>
+            <w:r>
+              <w:rPr>
+                <w:rFonts w:cs="Arial"/>
+                <w:i w:val="0"/>
+              </w:rPr>
+              <w:t>one</w:t>
+            </w:r>
+            <w:proofErr w:type="gramEnd"/>
+            <w:r>
+              <w:rPr>
+                <w:rFonts w:cs="Arial"/>
+                <w:i w:val="0"/>
+              </w:rPr>
+              <w:t xml:space="preserve"> hour preparing for the weekly </w:t>
+            </w:r>
+            <w:proofErr w:type="spellStart"/>
+            <w:r>
+              <w:rPr>
+                <w:rFonts w:cs="Arial"/>
+                <w:i w:val="0"/>
+              </w:rPr>
+              <w:t>telecons</w:t>
+            </w:r>
+            <w:proofErr w:type="spellEnd"/>
+            <w:r>
+              <w:rPr>
+                <w:rFonts w:cs="Arial"/>
+                <w:i w:val="0"/>
+              </w:rPr>
+              <w:t xml:space="preserve">. Reviewing notes from the previous week’s </w:t>
+            </w:r>
+            <w:proofErr w:type="spellStart"/>
+            <w:r>
+              <w:rPr>
+                <w:rFonts w:cs="Arial"/>
+                <w:i w:val="0"/>
+              </w:rPr>
+              <w:t>telecon</w:t>
+            </w:r>
+            <w:proofErr w:type="spellEnd"/>
+            <w:r>
+              <w:rPr>
+                <w:rFonts w:cs="Arial"/>
+                <w:i w:val="0"/>
+              </w:rPr>
+              <w:t xml:space="preserve"> and setting an agend</w:t>
+            </w:r>
+            <w:r>
+              <w:rPr>
+                <w:rFonts w:cs="Arial"/>
+                <w:i w:val="0"/>
+              </w:rPr>
+              <w:t xml:space="preserve">a for the current week’s </w:t>
+            </w:r>
+            <w:proofErr w:type="spellStart"/>
+            <w:r>
+              <w:rPr>
+                <w:rFonts w:cs="Arial"/>
+                <w:i w:val="0"/>
+              </w:rPr>
+              <w:t>telecon</w:t>
+            </w:r>
+            <w:proofErr w:type="spellEnd"/>
             <w:r>
               <w:rPr>
                 <w:rFonts w:cs="Arial"/>
@@ -3847,12 +4251,37 @@
                 <w:i w:val="0"/>
               </w:rPr>
             </w:pPr>
-            <w:r>
-              <w:rPr>
-                <w:rFonts w:cs="Arial"/>
-                <w:i w:val="0"/>
-              </w:rPr>
-              <w:t>one hour spent attending the weekly telecons.</w:t>
+            <w:proofErr w:type="gramStart"/>
+            <w:r>
+              <w:rPr>
+                <w:rFonts w:cs="Arial"/>
+                <w:i w:val="0"/>
+              </w:rPr>
+              <w:t>one</w:t>
+            </w:r>
+            <w:proofErr w:type="gramEnd"/>
+            <w:r>
+              <w:rPr>
+                <w:rFonts w:cs="Arial"/>
+                <w:i w:val="0"/>
+              </w:rPr>
+              <w:t xml:space="preserve"> hour spent attending the weekly </w:t>
+            </w:r>
+            <w:proofErr w:type="spellStart"/>
+            <w:r>
+              <w:rPr>
+                <w:rFonts w:cs="Arial"/>
+                <w:i w:val="0"/>
+              </w:rPr>
+              <w:t>telecons</w:t>
+            </w:r>
+            <w:proofErr w:type="spellEnd"/>
+            <w:r>
+              <w:rPr>
+                <w:rFonts w:cs="Arial"/>
+                <w:i w:val="0"/>
+              </w:rPr>
+              <w:t>.</w:t>
             </w:r>
           </w:p>
           <w:p>
@@ -3870,6 +4299,7 @@
                 <w:i w:val="0"/>
               </w:rPr>
             </w:pPr>
+            <w:proofErr w:type="gramStart"/>
             <w:r>
               <w:rPr>
                 <w:rFonts w:cs="Arial"/>
@@ -3877,6 +4307,7 @@
               </w:rPr>
               <w:t>two</w:t>
             </w:r>
+            <w:proofErr w:type="gramEnd"/>
             <w:r>
               <w:rPr>
                 <w:rFonts w:cs="Arial"/>
@@ -3903,7 +4334,23 @@
                 <w:rFonts w:cs="Arial"/>
                 <w:i w:val="0"/>
               </w:rPr>
-              <w:t>reviewing the progress of the Thai students. This will involve downloading the latest updates to the software from GitHub, testing this software and determining what is required to make improvements.</w:t>
+              <w:t xml:space="preserve">reviewing the progress of the Thai students. This will involve downloading the latest updates to the software from </w:t>
+            </w:r>
+            <w:proofErr w:type="spellStart"/>
+            <w:r>
+              <w:rPr>
+                <w:rFonts w:cs="Arial"/>
+                <w:i w:val="0"/>
+              </w:rPr>
+              <w:t>GitHub</w:t>
+            </w:r>
+            <w:proofErr w:type="spellEnd"/>
+            <w:r>
+              <w:rPr>
+                <w:rFonts w:cs="Arial"/>
+                <w:i w:val="0"/>
+              </w:rPr>
+              <w:t>, testing this software and determining what is required to make improvements.</w:t>
             </w:r>
           </w:p>
           <w:p>
@@ -3921,12 +4368,21 @@
                 <w:i w:val="0"/>
               </w:rPr>
             </w:pPr>
-            <w:r>
-              <w:rPr>
-                <w:rFonts w:cs="Arial"/>
-                <w:i w:val="0"/>
-              </w:rPr>
-              <w:t>one hour addressing student</w:t>
+            <w:proofErr w:type="gramStart"/>
+            <w:r>
+              <w:rPr>
+                <w:rFonts w:cs="Arial"/>
+                <w:i w:val="0"/>
+              </w:rPr>
+              <w:t>one</w:t>
+            </w:r>
+            <w:proofErr w:type="gramEnd"/>
+            <w:r>
+              <w:rPr>
+                <w:rFonts w:cs="Arial"/>
+                <w:i w:val="0"/>
+              </w:rPr>
+              <w:t xml:space="preserve"> hour addressing student</w:t>
             </w:r>
             <w:r>
               <w:rPr>
@@ -4062,7 +4518,23 @@
                 <w:rFonts w:cs="Arial"/>
                 <w:i w:val="0"/>
               </w:rPr>
-              <w:t xml:space="preserve"> and homeworks.</w:t>
+              <w:t xml:space="preserve"> and </w:t>
+            </w:r>
+            <w:proofErr w:type="spellStart"/>
+            <w:r>
+              <w:rPr>
+                <w:rFonts w:cs="Arial"/>
+                <w:i w:val="0"/>
+              </w:rPr>
+              <w:t>homeworks</w:t>
+            </w:r>
+            <w:proofErr w:type="spellEnd"/>
+            <w:r>
+              <w:rPr>
+                <w:rFonts w:cs="Arial"/>
+                <w:i w:val="0"/>
+              </w:rPr>
+              <w:t>.</w:t>
             </w:r>
           </w:p>
           <w:p>
@@ -4195,12 +4667,21 @@
               </w:rPr>
               <w:t xml:space="preserve">, </w:t>
             </w:r>
-            <w:r>
-              <w:rPr>
-                <w:rFonts w:cs="Arial"/>
-                <w:i w:val="0"/>
-              </w:rPr>
-              <w:t xml:space="preserve">costed </w:t>
+            <w:proofErr w:type="spellStart"/>
+            <w:r>
+              <w:rPr>
+                <w:rFonts w:cs="Arial"/>
+                <w:i w:val="0"/>
+              </w:rPr>
+              <w:t>costed</w:t>
+            </w:r>
+            <w:proofErr w:type="spellEnd"/>
+            <w:r>
+              <w:rPr>
+                <w:rFonts w:cs="Arial"/>
+                <w:i w:val="0"/>
+              </w:rPr>
+              <w:t xml:space="preserve"> </w:t>
             </w:r>
             <w:r>
               <w:rPr>
@@ -4679,8 +5160,25 @@
                 <w:rFonts w:cs="Arial"/>
                 <w:i w:val="0"/>
               </w:rPr>
-              <w:t xml:space="preserve"> for Mullaney, </w:t>
-            </w:r>
+              <w:t xml:space="preserve"> for </w:t>
+            </w:r>
+            <w:proofErr w:type="spellStart"/>
+            <w:r>
+              <w:rPr>
+                <w:rFonts w:cs="Arial"/>
+                <w:i w:val="0"/>
+              </w:rPr>
+              <w:t>Mullaney</w:t>
+            </w:r>
+            <w:proofErr w:type="spellEnd"/>
+            <w:r>
+              <w:rPr>
+                <w:rFonts w:cs="Arial"/>
+                <w:i w:val="0"/>
+              </w:rPr>
+              <w:t xml:space="preserve">, </w:t>
+            </w:r>
+            <w:proofErr w:type="spellStart"/>
             <w:r>
               <w:rPr>
                 <w:rFonts w:cs="Arial"/>
@@ -4688,6 +5186,7 @@
               </w:rPr>
               <w:t>Ulaczyk</w:t>
             </w:r>
+            <w:proofErr w:type="spellEnd"/>
             <w:r>
               <w:rPr>
                 <w:rFonts w:cs="Arial"/>
@@ -4700,7 +5199,23 @@
                 <w:rFonts w:cs="Arial"/>
                 <w:i w:val="0"/>
               </w:rPr>
-              <w:t xml:space="preserve">and Maund </w:t>
+              <w:t xml:space="preserve">and </w:t>
+            </w:r>
+            <w:proofErr w:type="spellStart"/>
+            <w:r>
+              <w:rPr>
+                <w:rFonts w:cs="Arial"/>
+                <w:i w:val="0"/>
+              </w:rPr>
+              <w:t>Maund</w:t>
+            </w:r>
+            <w:proofErr w:type="spellEnd"/>
+            <w:r>
+              <w:rPr>
+                <w:rFonts w:cs="Arial"/>
+                <w:i w:val="0"/>
+              </w:rPr>
+              <w:t xml:space="preserve"> </w:t>
             </w:r>
             <w:r>
               <w:rPr>
@@ -4728,12 +5243,21 @@
                 <w:i w:val="0"/>
               </w:rPr>
             </w:pPr>
-            <w:r>
-              <w:rPr>
-                <w:rFonts w:cs="Arial"/>
-                <w:i w:val="0"/>
-              </w:rPr>
-              <w:t>Mullaney (The University of Sheffield):</w:t>
+            <w:proofErr w:type="spellStart"/>
+            <w:r>
+              <w:rPr>
+                <w:rFonts w:cs="Arial"/>
+                <w:i w:val="0"/>
+              </w:rPr>
+              <w:t>Mullaney</w:t>
+            </w:r>
+            <w:proofErr w:type="spellEnd"/>
+            <w:r>
+              <w:rPr>
+                <w:rFonts w:cs="Arial"/>
+                <w:i w:val="0"/>
+              </w:rPr>
+              <w:t xml:space="preserve"> (The University of Sheffield):</w:t>
             </w:r>
           </w:p>
           <w:p>
@@ -4807,14 +5331,30 @@
                 <w:rFonts w:cs="Arial"/>
                 <w:i w:val="0"/>
               </w:rPr>
-              <w:t>Dir. A</w:t>
-            </w:r>
-            <w:r>
-              <w:rPr>
-                <w:rFonts w:cs="Arial"/>
-                <w:i w:val="0"/>
-              </w:rPr>
-              <w:t>lloc: Invest</w:t>
+              <w:t xml:space="preserve">Dir. </w:t>
+            </w:r>
+            <w:proofErr w:type="spellStart"/>
+            <w:r>
+              <w:rPr>
+                <w:rFonts w:cs="Arial"/>
+                <w:i w:val="0"/>
+              </w:rPr>
+              <w:t>A</w:t>
+            </w:r>
+            <w:r>
+              <w:rPr>
+                <w:rFonts w:cs="Arial"/>
+                <w:i w:val="0"/>
+              </w:rPr>
+              <w:t>lloc</w:t>
+            </w:r>
+            <w:proofErr w:type="spellEnd"/>
+            <w:r>
+              <w:rPr>
+                <w:rFonts w:cs="Arial"/>
+                <w:i w:val="0"/>
+              </w:rPr>
+              <w:t>: Invest</w:t>
             </w:r>
             <w:r>
               <w:rPr>
@@ -4893,12 +5433,21 @@
                 <w:i w:val="0"/>
               </w:rPr>
             </w:pPr>
-            <w:r>
-              <w:rPr>
-                <w:rFonts w:cs="Arial"/>
-                <w:i w:val="0"/>
-              </w:rPr>
-              <w:t>Ulaczyk (The University of Warwick):</w:t>
+            <w:proofErr w:type="spellStart"/>
+            <w:r>
+              <w:rPr>
+                <w:rFonts w:cs="Arial"/>
+                <w:i w:val="0"/>
+              </w:rPr>
+              <w:t>Ulaczyk</w:t>
+            </w:r>
+            <w:proofErr w:type="spellEnd"/>
+            <w:r>
+              <w:rPr>
+                <w:rFonts w:cs="Arial"/>
+                <w:i w:val="0"/>
+              </w:rPr>
+              <w:t xml:space="preserve"> (The University of Warwick):</w:t>
             </w:r>
           </w:p>
           <w:p>
@@ -4951,7 +5500,32 @@
                 <w:rFonts w:cs="Arial"/>
                 <w:i w:val="0"/>
               </w:rPr>
-              <w:t>Dir. alloc.: Investigators: 18654 (14923), Estates: 6578 (5262), Infrastructure: 308 (246</w:t>
+              <w:t xml:space="preserve">Dir. </w:t>
+            </w:r>
+            <w:proofErr w:type="spellStart"/>
+            <w:r>
+              <w:rPr>
+                <w:rFonts w:cs="Arial"/>
+                <w:i w:val="0"/>
+              </w:rPr>
+              <w:t>alloc</w:t>
+            </w:r>
+            <w:proofErr w:type="spellEnd"/>
+            <w:proofErr w:type="gramStart"/>
+            <w:r>
+              <w:rPr>
+                <w:rFonts w:cs="Arial"/>
+                <w:i w:val="0"/>
+              </w:rPr>
+              <w:t>.:</w:t>
+            </w:r>
+            <w:proofErr w:type="gramEnd"/>
+            <w:r>
+              <w:rPr>
+                <w:rFonts w:cs="Arial"/>
+                <w:i w:val="0"/>
+              </w:rPr>
+              <w:t xml:space="preserve"> Investigators: 18654 (14923), Estates: 6578 (5262), Infrastructure: 308 (246</w:t>
             </w:r>
             <w:r>
               <w:rPr>
@@ -5002,12 +5576,21 @@
                 <w:i w:val="0"/>
               </w:rPr>
             </w:pPr>
-            <w:r>
-              <w:rPr>
-                <w:rFonts w:cs="Arial"/>
-                <w:i w:val="0"/>
-              </w:rPr>
-              <w:t>Maund (The University of Sheffield):</w:t>
+            <w:proofErr w:type="spellStart"/>
+            <w:r>
+              <w:rPr>
+                <w:rFonts w:cs="Arial"/>
+                <w:i w:val="0"/>
+              </w:rPr>
+              <w:t>Maund</w:t>
+            </w:r>
+            <w:proofErr w:type="spellEnd"/>
+            <w:r>
+              <w:rPr>
+                <w:rFonts w:cs="Arial"/>
+                <w:i w:val="0"/>
+              </w:rPr>
+              <w:t xml:space="preserve"> (The University of Sheffield):</w:t>
             </w:r>
           </w:p>
           <w:p>
@@ -5546,8 +6129,17 @@
           <w:rFonts w:ascii="Arial" w:hAnsi="Arial" w:cs="Arial"/>
           <w:i/>
         </w:rPr>
-        <w:t>include. One A4 page maximum.</w:t>
-      </w:r>
+        <w:t xml:space="preserve">include. </w:t>
+      </w:r>
+      <w:proofErr w:type="gramStart"/>
+      <w:r>
+        <w:rPr>
+          <w:rFonts w:ascii="Arial" w:hAnsi="Arial" w:cs="Arial"/>
+          <w:i/>
+        </w:rPr>
+        <w:t>One A4 page maximum.</w:t>
+      </w:r>
+      <w:proofErr w:type="gramEnd"/>
     </w:p>
     <w:tbl>
       <w:tblPr>
@@ -5686,7 +6278,25 @@
                 <w:i w:val="0"/>
                 <w:color w:val="000000" w:themeColor="text1"/>
               </w:rPr>
-              <w:t>e included in the project. All staff and students will be involved in the training and contribute to the development of the data centre by researching either optimal DM systems</w:t>
+              <w:t xml:space="preserve">e included in the project. All staff and students will be involved in the training and contribute to the development of the data </w:t>
+            </w:r>
+            <w:proofErr w:type="spellStart"/>
+            <w:r>
+              <w:rPr>
+                <w:rFonts w:cs="Arial"/>
+                <w:i w:val="0"/>
+                <w:color w:val="000000" w:themeColor="text1"/>
+              </w:rPr>
+              <w:t>centre</w:t>
+            </w:r>
+            <w:proofErr w:type="spellEnd"/>
+            <w:r>
+              <w:rPr>
+                <w:rFonts w:cs="Arial"/>
+                <w:i w:val="0"/>
+                <w:color w:val="000000" w:themeColor="text1"/>
+              </w:rPr>
+              <w:t xml:space="preserve"> by researching either optimal DM systems</w:t>
             </w:r>
             <w:r>
               <w:rPr>
@@ -5751,7 +6361,25 @@
                 <w:i w:val="0"/>
                 <w:color w:val="000000" w:themeColor="text1"/>
               </w:rPr>
-              <w:t>data storage and retrieval that is effective for Big data and domain-specific requirements, with a well-designed connection to down-streaming analysis. One M.Sc. RA is responsible for this task, jointly supervised by Thai and UK investigators.</w:t>
+              <w:t xml:space="preserve">data storage and retrieval that is effective for </w:t>
+            </w:r>
+            <w:proofErr w:type="gramStart"/>
+            <w:r>
+              <w:rPr>
+                <w:rFonts w:cs="Arial"/>
+                <w:i w:val="0"/>
+                <w:color w:val="000000" w:themeColor="text1"/>
+              </w:rPr>
+              <w:t>Big</w:t>
+            </w:r>
+            <w:proofErr w:type="gramEnd"/>
+            <w:r>
+              <w:rPr>
+                <w:rFonts w:cs="Arial"/>
+                <w:i w:val="0"/>
+                <w:color w:val="000000" w:themeColor="text1"/>
+              </w:rPr>
+              <w:t xml:space="preserve"> data and domain-specific requirements, with a well-designed connection to down-streaming analysis. One M.Sc. RA is responsible for this task, jointly supervised by Thai and UK investigators.</w:t>
             </w:r>
           </w:p>
           <w:p>
@@ -5776,7 +6404,25 @@
                 <w:i w:val="0"/>
                 <w:color w:val="000000" w:themeColor="text1"/>
               </w:rPr>
-              <w:t>Development of image data preparation and feature extraction that will lead to an informative basis of classification modelling. One M.Sc. RA is responsible for this task, jointly supervised by Thai and UK investigators.</w:t>
+              <w:t xml:space="preserve">Development of image data preparation and feature extraction that will lead to an informative basis of classification </w:t>
+            </w:r>
+            <w:proofErr w:type="spellStart"/>
+            <w:r>
+              <w:rPr>
+                <w:rFonts w:cs="Arial"/>
+                <w:i w:val="0"/>
+                <w:color w:val="000000" w:themeColor="text1"/>
+              </w:rPr>
+              <w:t>modelling</w:t>
+            </w:r>
+            <w:proofErr w:type="spellEnd"/>
+            <w:r>
+              <w:rPr>
+                <w:rFonts w:cs="Arial"/>
+                <w:i w:val="0"/>
+                <w:color w:val="000000" w:themeColor="text1"/>
+              </w:rPr>
+              <w:t>. One M.Sc. RA is responsible for this task, jointly supervised by Thai and UK investigators.</w:t>
             </w:r>
           </w:p>
           <w:p>
@@ -5817,7 +6463,43 @@
                 <w:i w:val="0"/>
                 <w:color w:val="000000" w:themeColor="text1"/>
               </w:rPr>
-              <w:t>, while another Ph.D. RA will make a contribution with new ideas for this classification tasks. Both are jointly supervised by Thai and UK investigators.</w:t>
+              <w:t xml:space="preserve">, </w:t>
+            </w:r>
+            <w:proofErr w:type="gramStart"/>
+            <w:r>
+              <w:rPr>
+                <w:rFonts w:cs="Arial"/>
+                <w:i w:val="0"/>
+                <w:color w:val="000000" w:themeColor="text1"/>
+              </w:rPr>
+              <w:t>while</w:t>
+            </w:r>
+            <w:proofErr w:type="gramEnd"/>
+            <w:r>
+              <w:rPr>
+                <w:rFonts w:cs="Arial"/>
+                <w:i w:val="0"/>
+                <w:color w:val="000000" w:themeColor="text1"/>
+              </w:rPr>
+              <w:t xml:space="preserve"> another Ph.D. RA will make a contribution with new ideas for this classification tasks. </w:t>
+            </w:r>
+            <w:proofErr w:type="gramStart"/>
+            <w:r>
+              <w:rPr>
+                <w:rFonts w:cs="Arial"/>
+                <w:i w:val="0"/>
+                <w:color w:val="000000" w:themeColor="text1"/>
+              </w:rPr>
+              <w:t>Both are jointly supervised by Thai and UK investigators</w:t>
+            </w:r>
+            <w:proofErr w:type="gramEnd"/>
+            <w:r>
+              <w:rPr>
+                <w:rFonts w:cs="Arial"/>
+                <w:i w:val="0"/>
+                <w:color w:val="000000" w:themeColor="text1"/>
+              </w:rPr>
+              <w:t>.</w:t>
             </w:r>
           </w:p>
           <w:p>
@@ -5992,7 +6674,39 @@
                 <w:i w:val="0"/>
                 <w:color w:val="000000" w:themeColor="text1"/>
               </w:rPr>
-              <w:t xml:space="preserve"> potential outcome would be an enhanced possibility for Thai students/researchers with an astronomy background to enter economically important sectors with a need for Big Data analyses (e.g., finance, insurance, medical, defence, etc).</w:t>
+              <w:t xml:space="preserve"> potential outcome would be an enhanced possibility for Thai students/researchers with an astronomy background to enter economically important sectors with a need for Big Data analyses (e.g., finance, insurance, medical, </w:t>
+            </w:r>
+            <w:proofErr w:type="spellStart"/>
+            <w:r>
+              <w:rPr>
+                <w:i w:val="0"/>
+                <w:color w:val="000000" w:themeColor="text1"/>
+              </w:rPr>
+              <w:t>defence</w:t>
+            </w:r>
+            <w:proofErr w:type="spellEnd"/>
+            <w:r>
+              <w:rPr>
+                <w:i w:val="0"/>
+                <w:color w:val="000000" w:themeColor="text1"/>
+              </w:rPr>
+              <w:t xml:space="preserve">, </w:t>
+            </w:r>
+            <w:proofErr w:type="spellStart"/>
+            <w:r>
+              <w:rPr>
+                <w:i w:val="0"/>
+                <w:color w:val="000000" w:themeColor="text1"/>
+              </w:rPr>
+              <w:t>etc</w:t>
+            </w:r>
+            <w:proofErr w:type="spellEnd"/>
+            <w:r>
+              <w:rPr>
+                <w:i w:val="0"/>
+                <w:color w:val="000000" w:themeColor="text1"/>
+              </w:rPr>
+              <w:t>).</w:t>
             </w:r>
           </w:p>
           <w:p>
@@ -6114,7 +6828,25 @@
                 <w:i w:val="0"/>
                 <w:color w:val="000000" w:themeColor="text1"/>
               </w:rPr>
-              <w:t>, plus another meeting per year. Maund will cover the cost of his subsistence from his own grant</w:t>
+              <w:t xml:space="preserve">, plus another meeting per year. </w:t>
+            </w:r>
+            <w:proofErr w:type="spellStart"/>
+            <w:r>
+              <w:rPr>
+                <w:rFonts w:cs="Arial"/>
+                <w:i w:val="0"/>
+                <w:color w:val="000000" w:themeColor="text1"/>
+              </w:rPr>
+              <w:t>Maund</w:t>
+            </w:r>
+            <w:proofErr w:type="spellEnd"/>
+            <w:r>
+              <w:rPr>
+                <w:rFonts w:cs="Arial"/>
+                <w:i w:val="0"/>
+                <w:color w:val="000000" w:themeColor="text1"/>
+              </w:rPr>
+              <w:t xml:space="preserve"> will cover the cost of his subsistence from his own grant</w:t>
             </w:r>
             <w:r>
               <w:rPr>
@@ -6165,6 +6897,22 @@
               </w:rPr>
               <w:t xml:space="preserve"> Return f</w:t>
             </w:r>
+            <w:r>
+              <w:rPr>
+                <w:rFonts w:cs="Arial"/>
+                <w:i w:val="0"/>
+                <w:color w:val="000000" w:themeColor="text1"/>
+              </w:rPr>
+              <w:t>lights to the UK: 120k (</w:t>
+            </w:r>
+            <w:r>
+              <w:rPr>
+                <w:rFonts w:cs="Arial"/>
+                <w:i w:val="0"/>
+                <w:color w:val="FF0000"/>
+              </w:rPr>
+              <w:t>return flights from Thailand to the UK, for 2 Thai staffs and 2 students</w:t>
+            </w:r>
             <w:bookmarkStart w:id="0" w:name="_GoBack"/>
             <w:bookmarkEnd w:id="0"/>
             <w:r>
@@ -6173,7 +6921,7 @@
                 <w:i w:val="0"/>
                 <w:color w:val="000000" w:themeColor="text1"/>
               </w:rPr>
-              <w:t>lights to the UK: 120k (Needs detail)</w:t>
+              <w:t>)</w:t>
             </w:r>
           </w:p>
         </w:tc>
@@ -6443,12 +7191,21 @@
               <w:pStyle w:val="BodyText"/>
               <w:spacing w:before="0"/>
               <w:ind w:left="0" w:right="217"/>
-              <w:jc w:val="both"/>
-              <w:rPr>
-                <w:rFonts w:cs="Arial"/>
-                <w:i w:val="0"/>
-              </w:rPr>
-            </w:pPr>
+              <w:jc w:val="center"/>
+              <w:rPr>
+                <w:rFonts w:cs="Arial"/>
+                <w:i w:val="0"/>
+                <w:color w:val="FF0000"/>
+              </w:rPr>
+            </w:pPr>
+            <w:r>
+              <w:rPr>
+                <w:rFonts w:cs="Arial"/>
+                <w:i w:val="0"/>
+                <w:color w:val="FF0000"/>
+              </w:rPr>
+              <w:t>225k</w:t>
+            </w:r>
           </w:p>
         </w:tc>
         <w:tc>
@@ -6460,12 +7217,21 @@
               <w:pStyle w:val="BodyText"/>
               <w:spacing w:before="0"/>
               <w:ind w:left="0" w:right="217"/>
-              <w:jc w:val="both"/>
-              <w:rPr>
-                <w:rFonts w:cs="Arial"/>
-                <w:i w:val="0"/>
-              </w:rPr>
-            </w:pPr>
+              <w:jc w:val="center"/>
+              <w:rPr>
+                <w:rFonts w:cs="Arial"/>
+                <w:i w:val="0"/>
+                <w:color w:val="FF0000"/>
+              </w:rPr>
+            </w:pPr>
+            <w:r>
+              <w:rPr>
+                <w:rFonts w:cs="Arial"/>
+                <w:i w:val="0"/>
+                <w:color w:val="FF0000"/>
+              </w:rPr>
+              <w:t>225k</w:t>
+            </w:r>
           </w:p>
         </w:tc>
         <w:tc>
@@ -6477,12 +7243,21 @@
               <w:pStyle w:val="BodyText"/>
               <w:spacing w:before="0"/>
               <w:ind w:left="0" w:right="217"/>
-              <w:jc w:val="both"/>
-              <w:rPr>
-                <w:rFonts w:cs="Arial"/>
-                <w:i w:val="0"/>
-              </w:rPr>
-            </w:pPr>
+              <w:jc w:val="center"/>
+              <w:rPr>
+                <w:rFonts w:cs="Arial"/>
+                <w:i w:val="0"/>
+                <w:color w:val="FF0000"/>
+              </w:rPr>
+            </w:pPr>
+            <w:r>
+              <w:rPr>
+                <w:rFonts w:cs="Arial"/>
+                <w:i w:val="0"/>
+                <w:color w:val="FF0000"/>
+              </w:rPr>
+              <w:t>450k</w:t>
+            </w:r>
           </w:p>
         </w:tc>
       </w:tr>
@@ -6519,12 +7294,21 @@
               <w:pStyle w:val="BodyText"/>
               <w:spacing w:before="0"/>
               <w:ind w:left="0" w:right="217"/>
-              <w:jc w:val="both"/>
-              <w:rPr>
-                <w:rFonts w:cs="Arial"/>
-                <w:i w:val="0"/>
-              </w:rPr>
-            </w:pPr>
+              <w:jc w:val="center"/>
+              <w:rPr>
+                <w:rFonts w:cs="Arial"/>
+                <w:i w:val="0"/>
+                <w:color w:val="FF0000"/>
+              </w:rPr>
+            </w:pPr>
+            <w:r>
+              <w:rPr>
+                <w:rFonts w:cs="Arial"/>
+                <w:i w:val="0"/>
+                <w:color w:val="FF0000"/>
+              </w:rPr>
+              <w:t>216k</w:t>
+            </w:r>
           </w:p>
         </w:tc>
         <w:tc>
@@ -6536,12 +7320,21 @@
               <w:pStyle w:val="BodyText"/>
               <w:spacing w:before="0"/>
               <w:ind w:left="0" w:right="217"/>
-              <w:jc w:val="both"/>
-              <w:rPr>
-                <w:rFonts w:cs="Arial"/>
-                <w:i w:val="0"/>
-              </w:rPr>
-            </w:pPr>
+              <w:jc w:val="center"/>
+              <w:rPr>
+                <w:rFonts w:cs="Arial"/>
+                <w:i w:val="0"/>
+                <w:color w:val="FF0000"/>
+              </w:rPr>
+            </w:pPr>
+            <w:r>
+              <w:rPr>
+                <w:rFonts w:cs="Arial"/>
+                <w:i w:val="0"/>
+                <w:color w:val="FF0000"/>
+              </w:rPr>
+              <w:t>216k</w:t>
+            </w:r>
           </w:p>
         </w:tc>
         <w:tc>
@@ -6553,12 +7346,21 @@
               <w:pStyle w:val="BodyText"/>
               <w:spacing w:before="0"/>
               <w:ind w:left="0" w:right="217"/>
-              <w:jc w:val="both"/>
-              <w:rPr>
-                <w:rFonts w:cs="Arial"/>
-                <w:i w:val="0"/>
-              </w:rPr>
-            </w:pPr>
+              <w:jc w:val="center"/>
+              <w:rPr>
+                <w:rFonts w:cs="Arial"/>
+                <w:i w:val="0"/>
+                <w:color w:val="FF0000"/>
+              </w:rPr>
+            </w:pPr>
+            <w:r>
+              <w:rPr>
+                <w:rFonts w:cs="Arial"/>
+                <w:i w:val="0"/>
+                <w:color w:val="FF0000"/>
+              </w:rPr>
+              <w:t>432k</w:t>
+            </w:r>
           </w:p>
         </w:tc>
       </w:tr>
@@ -6602,12 +7404,21 @@
               <w:pStyle w:val="BodyText"/>
               <w:spacing w:before="0"/>
               <w:ind w:left="0" w:right="217"/>
-              <w:jc w:val="both"/>
-              <w:rPr>
-                <w:rFonts w:cs="Arial"/>
-                <w:i w:val="0"/>
-              </w:rPr>
-            </w:pPr>
+              <w:jc w:val="center"/>
+              <w:rPr>
+                <w:rFonts w:cs="Arial"/>
+                <w:i w:val="0"/>
+                <w:color w:val="FF0000"/>
+              </w:rPr>
+            </w:pPr>
+            <w:r>
+              <w:rPr>
+                <w:rFonts w:cs="Arial"/>
+                <w:i w:val="0"/>
+                <w:color w:val="FF0000"/>
+              </w:rPr>
+              <w:t>-</w:t>
+            </w:r>
           </w:p>
         </w:tc>
         <w:tc>
@@ -6619,12 +7430,21 @@
               <w:pStyle w:val="BodyText"/>
               <w:spacing w:before="0"/>
               <w:ind w:left="0" w:right="217"/>
-              <w:jc w:val="both"/>
-              <w:rPr>
-                <w:rFonts w:cs="Arial"/>
-                <w:i w:val="0"/>
-              </w:rPr>
-            </w:pPr>
+              <w:jc w:val="center"/>
+              <w:rPr>
+                <w:rFonts w:cs="Arial"/>
+                <w:i w:val="0"/>
+                <w:color w:val="FF0000"/>
+              </w:rPr>
+            </w:pPr>
+            <w:r>
+              <w:rPr>
+                <w:rFonts w:cs="Arial"/>
+                <w:i w:val="0"/>
+                <w:color w:val="FF0000"/>
+              </w:rPr>
+              <w:t>-</w:t>
+            </w:r>
           </w:p>
         </w:tc>
         <w:tc>
@@ -6636,12 +7456,21 @@
               <w:pStyle w:val="BodyText"/>
               <w:spacing w:before="0"/>
               <w:ind w:left="0" w:right="217"/>
-              <w:jc w:val="both"/>
-              <w:rPr>
-                <w:rFonts w:cs="Arial"/>
-                <w:i w:val="0"/>
-              </w:rPr>
-            </w:pPr>
+              <w:jc w:val="center"/>
+              <w:rPr>
+                <w:rFonts w:cs="Arial"/>
+                <w:i w:val="0"/>
+                <w:color w:val="FF0000"/>
+              </w:rPr>
+            </w:pPr>
+            <w:r>
+              <w:rPr>
+                <w:rFonts w:cs="Arial"/>
+                <w:i w:val="0"/>
+                <w:color w:val="FF0000"/>
+              </w:rPr>
+              <w:t>-</w:t>
+            </w:r>
           </w:p>
         </w:tc>
       </w:tr>
@@ -6678,12 +7507,21 @@
               <w:pStyle w:val="BodyText"/>
               <w:spacing w:before="0"/>
               <w:ind w:left="0" w:right="217"/>
-              <w:jc w:val="both"/>
-              <w:rPr>
-                <w:rFonts w:cs="Arial"/>
-                <w:i w:val="0"/>
-              </w:rPr>
-            </w:pPr>
+              <w:jc w:val="center"/>
+              <w:rPr>
+                <w:rFonts w:cs="Arial"/>
+                <w:i w:val="0"/>
+                <w:color w:val="FF0000"/>
+              </w:rPr>
+            </w:pPr>
+            <w:r>
+              <w:rPr>
+                <w:rFonts w:cs="Arial"/>
+                <w:i w:val="0"/>
+                <w:color w:val="FF0000"/>
+              </w:rPr>
+              <w:t>300k (b)</w:t>
+            </w:r>
           </w:p>
         </w:tc>
         <w:tc>
@@ -6695,12 +7533,21 @@
               <w:pStyle w:val="BodyText"/>
               <w:spacing w:before="0"/>
               <w:ind w:left="0" w:right="217"/>
-              <w:jc w:val="both"/>
-              <w:rPr>
-                <w:rFonts w:cs="Arial"/>
-                <w:i w:val="0"/>
-              </w:rPr>
-            </w:pPr>
+              <w:jc w:val="center"/>
+              <w:rPr>
+                <w:rFonts w:cs="Arial"/>
+                <w:i w:val="0"/>
+                <w:color w:val="FF0000"/>
+              </w:rPr>
+            </w:pPr>
+            <w:r>
+              <w:rPr>
+                <w:rFonts w:cs="Arial"/>
+                <w:i w:val="0"/>
+                <w:color w:val="FF0000"/>
+              </w:rPr>
+              <w:t>-</w:t>
+            </w:r>
           </w:p>
         </w:tc>
         <w:tc>
@@ -6712,12 +7559,21 @@
               <w:pStyle w:val="BodyText"/>
               <w:spacing w:before="0"/>
               <w:ind w:left="0" w:right="217"/>
-              <w:jc w:val="both"/>
-              <w:rPr>
-                <w:rFonts w:cs="Arial"/>
-                <w:i w:val="0"/>
-              </w:rPr>
-            </w:pPr>
+              <w:jc w:val="center"/>
+              <w:rPr>
+                <w:rFonts w:cs="Arial"/>
+                <w:i w:val="0"/>
+                <w:color w:val="FF0000"/>
+              </w:rPr>
+            </w:pPr>
+            <w:r>
+              <w:rPr>
+                <w:rFonts w:cs="Arial"/>
+                <w:i w:val="0"/>
+                <w:color w:val="FF0000"/>
+              </w:rPr>
+              <w:t>300k</w:t>
+            </w:r>
           </w:p>
         </w:tc>
       </w:tr>
@@ -6754,12 +7610,21 @@
               <w:pStyle w:val="BodyText"/>
               <w:spacing w:before="0"/>
               <w:ind w:left="0" w:right="217"/>
-              <w:jc w:val="both"/>
-              <w:rPr>
-                <w:rFonts w:cs="Arial"/>
-                <w:i w:val="0"/>
-              </w:rPr>
-            </w:pPr>
+              <w:jc w:val="center"/>
+              <w:rPr>
+                <w:rFonts w:cs="Arial"/>
+                <w:i w:val="0"/>
+                <w:color w:val="FF0000"/>
+              </w:rPr>
+            </w:pPr>
+            <w:r>
+              <w:rPr>
+                <w:rFonts w:cs="Arial"/>
+                <w:i w:val="0"/>
+                <w:color w:val="FF0000"/>
+              </w:rPr>
+              <w:t>-</w:t>
+            </w:r>
           </w:p>
         </w:tc>
         <w:tc>
@@ -6771,12 +7636,21 @@
               <w:pStyle w:val="BodyText"/>
               <w:spacing w:before="0"/>
               <w:ind w:left="0" w:right="217"/>
-              <w:jc w:val="both"/>
-              <w:rPr>
-                <w:rFonts w:cs="Arial"/>
-                <w:i w:val="0"/>
-              </w:rPr>
-            </w:pPr>
+              <w:jc w:val="center"/>
+              <w:rPr>
+                <w:rFonts w:cs="Arial"/>
+                <w:i w:val="0"/>
+                <w:color w:val="FF0000"/>
+              </w:rPr>
+            </w:pPr>
+            <w:r>
+              <w:rPr>
+                <w:rFonts w:cs="Arial"/>
+                <w:i w:val="0"/>
+                <w:color w:val="FF0000"/>
+              </w:rPr>
+              <w:t>-</w:t>
+            </w:r>
           </w:p>
         </w:tc>
         <w:tc>
@@ -6788,12 +7662,21 @@
               <w:pStyle w:val="BodyText"/>
               <w:spacing w:before="0"/>
               <w:ind w:left="0" w:right="217"/>
-              <w:jc w:val="both"/>
-              <w:rPr>
-                <w:rFonts w:cs="Arial"/>
-                <w:i w:val="0"/>
-              </w:rPr>
-            </w:pPr>
+              <w:jc w:val="center"/>
+              <w:rPr>
+                <w:rFonts w:cs="Arial"/>
+                <w:i w:val="0"/>
+                <w:color w:val="FF0000"/>
+              </w:rPr>
+            </w:pPr>
+            <w:r>
+              <w:rPr>
+                <w:rFonts w:cs="Arial"/>
+                <w:i w:val="0"/>
+                <w:color w:val="FF0000"/>
+              </w:rPr>
+              <w:t>-</w:t>
+            </w:r>
           </w:p>
         </w:tc>
       </w:tr>
@@ -6830,12 +7713,21 @@
               <w:pStyle w:val="BodyText"/>
               <w:spacing w:before="0"/>
               <w:ind w:left="0" w:right="217"/>
-              <w:jc w:val="both"/>
-              <w:rPr>
-                <w:rFonts w:cs="Arial"/>
-                <w:i w:val="0"/>
-              </w:rPr>
-            </w:pPr>
+              <w:jc w:val="center"/>
+              <w:rPr>
+                <w:rFonts w:cs="Arial"/>
+                <w:i w:val="0"/>
+                <w:color w:val="FF0000"/>
+              </w:rPr>
+            </w:pPr>
+            <w:r>
+              <w:rPr>
+                <w:rFonts w:cs="Arial"/>
+                <w:i w:val="0"/>
+                <w:color w:val="FF0000"/>
+              </w:rPr>
+              <w:t>80k (c) + 120k (d)</w:t>
+            </w:r>
           </w:p>
         </w:tc>
         <w:tc>
@@ -6847,12 +7739,21 @@
               <w:pStyle w:val="BodyText"/>
               <w:spacing w:before="0"/>
               <w:ind w:left="0" w:right="217"/>
-              <w:jc w:val="both"/>
-              <w:rPr>
-                <w:rFonts w:cs="Arial"/>
-                <w:i w:val="0"/>
-              </w:rPr>
-            </w:pPr>
+              <w:jc w:val="center"/>
+              <w:rPr>
+                <w:rFonts w:cs="Arial"/>
+                <w:i w:val="0"/>
+                <w:color w:val="FF0000"/>
+              </w:rPr>
+            </w:pPr>
+            <w:r>
+              <w:rPr>
+                <w:rFonts w:cs="Arial"/>
+                <w:i w:val="0"/>
+                <w:color w:val="FF0000"/>
+              </w:rPr>
+              <w:t>80k (c)</w:t>
+            </w:r>
           </w:p>
         </w:tc>
         <w:tc>
@@ -6864,12 +7765,21 @@
               <w:pStyle w:val="BodyText"/>
               <w:spacing w:before="0"/>
               <w:ind w:left="0" w:right="217"/>
-              <w:jc w:val="both"/>
-              <w:rPr>
-                <w:rFonts w:cs="Arial"/>
-                <w:i w:val="0"/>
-              </w:rPr>
-            </w:pPr>
+              <w:jc w:val="center"/>
+              <w:rPr>
+                <w:rFonts w:cs="Arial"/>
+                <w:i w:val="0"/>
+                <w:color w:val="FF0000"/>
+              </w:rPr>
+            </w:pPr>
+            <w:r>
+              <w:rPr>
+                <w:rFonts w:cs="Arial"/>
+                <w:i w:val="0"/>
+                <w:color w:val="FF0000"/>
+              </w:rPr>
+              <w:t>280k</w:t>
+            </w:r>
           </w:p>
         </w:tc>
       </w:tr>
@@ -6906,12 +7816,21 @@
               <w:pStyle w:val="BodyText"/>
               <w:spacing w:before="0"/>
               <w:ind w:left="0" w:right="217"/>
-              <w:jc w:val="both"/>
-              <w:rPr>
-                <w:rFonts w:cs="Arial"/>
-                <w:i w:val="0"/>
-              </w:rPr>
-            </w:pPr>
+              <w:jc w:val="center"/>
+              <w:rPr>
+                <w:rFonts w:cs="Arial"/>
+                <w:i w:val="0"/>
+                <w:color w:val="FF0000"/>
+              </w:rPr>
+            </w:pPr>
+            <w:r>
+              <w:rPr>
+                <w:rFonts w:cs="Arial"/>
+                <w:i w:val="0"/>
+                <w:color w:val="FF0000"/>
+              </w:rPr>
+              <w:t>941k</w:t>
+            </w:r>
           </w:p>
         </w:tc>
         <w:tc>
@@ -6923,12 +7842,21 @@
               <w:pStyle w:val="BodyText"/>
               <w:spacing w:before="0"/>
               <w:ind w:left="0" w:right="217"/>
-              <w:jc w:val="both"/>
-              <w:rPr>
-                <w:rFonts w:cs="Arial"/>
-                <w:i w:val="0"/>
-              </w:rPr>
-            </w:pPr>
+              <w:jc w:val="center"/>
+              <w:rPr>
+                <w:rFonts w:cs="Arial"/>
+                <w:i w:val="0"/>
+                <w:color w:val="FF0000"/>
+              </w:rPr>
+            </w:pPr>
+            <w:r>
+              <w:rPr>
+                <w:rFonts w:cs="Arial"/>
+                <w:i w:val="0"/>
+                <w:color w:val="FF0000"/>
+              </w:rPr>
+              <w:t>521k</w:t>
+            </w:r>
           </w:p>
         </w:tc>
         <w:tc>
@@ -6940,12 +7868,21 @@
               <w:pStyle w:val="BodyText"/>
               <w:spacing w:before="0"/>
               <w:ind w:left="0" w:right="217"/>
-              <w:jc w:val="both"/>
-              <w:rPr>
-                <w:rFonts w:cs="Arial"/>
-                <w:i w:val="0"/>
-              </w:rPr>
-            </w:pPr>
+              <w:jc w:val="center"/>
+              <w:rPr>
+                <w:rFonts w:cs="Arial"/>
+                <w:i w:val="0"/>
+                <w:color w:val="FF0000"/>
+              </w:rPr>
+            </w:pPr>
+            <w:r>
+              <w:rPr>
+                <w:rFonts w:cs="Arial"/>
+                <w:i w:val="0"/>
+                <w:color w:val="FF0000"/>
+              </w:rPr>
+              <w:t>1,462k</w:t>
+            </w:r>
           </w:p>
         </w:tc>
       </w:tr>
@@ -7200,12 +8137,21 @@
               <w:pStyle w:val="BodyText"/>
               <w:spacing w:before="0"/>
               <w:ind w:left="0" w:right="217"/>
-              <w:jc w:val="both"/>
-              <w:rPr>
-                <w:rFonts w:cs="Arial"/>
-                <w:i w:val="0"/>
-              </w:rPr>
-            </w:pPr>
+              <w:jc w:val="center"/>
+              <w:rPr>
+                <w:rFonts w:cs="Arial"/>
+                <w:i w:val="0"/>
+                <w:color w:val="FF0000"/>
+              </w:rPr>
+            </w:pPr>
+            <w:r>
+              <w:rPr>
+                <w:rFonts w:cs="Arial"/>
+                <w:i w:val="0"/>
+                <w:color w:val="FF0000"/>
+              </w:rPr>
+              <w:t>225k</w:t>
+            </w:r>
           </w:p>
         </w:tc>
         <w:tc>
@@ -7217,12 +8163,21 @@
               <w:pStyle w:val="BodyText"/>
               <w:spacing w:before="0"/>
               <w:ind w:left="0" w:right="217"/>
-              <w:jc w:val="both"/>
-              <w:rPr>
-                <w:rFonts w:cs="Arial"/>
-                <w:i w:val="0"/>
-              </w:rPr>
-            </w:pPr>
+              <w:jc w:val="center"/>
+              <w:rPr>
+                <w:rFonts w:cs="Arial"/>
+                <w:i w:val="0"/>
+                <w:color w:val="FF0000"/>
+              </w:rPr>
+            </w:pPr>
+            <w:r>
+              <w:rPr>
+                <w:rFonts w:cs="Arial"/>
+                <w:i w:val="0"/>
+                <w:color w:val="FF0000"/>
+              </w:rPr>
+              <w:t>225k</w:t>
+            </w:r>
           </w:p>
         </w:tc>
         <w:tc>
@@ -7234,12 +8189,21 @@
               <w:pStyle w:val="BodyText"/>
               <w:spacing w:before="0"/>
               <w:ind w:left="0" w:right="217"/>
-              <w:jc w:val="both"/>
-              <w:rPr>
-                <w:rFonts w:cs="Arial"/>
-                <w:i w:val="0"/>
-              </w:rPr>
-            </w:pPr>
+              <w:jc w:val="center"/>
+              <w:rPr>
+                <w:rFonts w:cs="Arial"/>
+                <w:i w:val="0"/>
+                <w:color w:val="FF0000"/>
+              </w:rPr>
+            </w:pPr>
+            <w:r>
+              <w:rPr>
+                <w:rFonts w:cs="Arial"/>
+                <w:i w:val="0"/>
+                <w:color w:val="FF0000"/>
+              </w:rPr>
+              <w:t>450k</w:t>
+            </w:r>
           </w:p>
         </w:tc>
       </w:tr>
@@ -7276,12 +8240,21 @@
               <w:pStyle w:val="BodyText"/>
               <w:spacing w:before="0"/>
               <w:ind w:left="0" w:right="217"/>
-              <w:jc w:val="both"/>
-              <w:rPr>
-                <w:rFonts w:cs="Arial"/>
-                <w:i w:val="0"/>
-              </w:rPr>
-            </w:pPr>
+              <w:jc w:val="center"/>
+              <w:rPr>
+                <w:rFonts w:cs="Arial"/>
+                <w:i w:val="0"/>
+                <w:color w:val="FF0000"/>
+              </w:rPr>
+            </w:pPr>
+            <w:r>
+              <w:rPr>
+                <w:rFonts w:cs="Arial"/>
+                <w:i w:val="0"/>
+                <w:color w:val="FF0000"/>
+              </w:rPr>
+              <w:t>216k</w:t>
+            </w:r>
           </w:p>
         </w:tc>
         <w:tc>
@@ -7293,12 +8266,21 @@
               <w:pStyle w:val="BodyText"/>
               <w:spacing w:before="0"/>
               <w:ind w:left="0" w:right="217"/>
-              <w:jc w:val="both"/>
-              <w:rPr>
-                <w:rFonts w:cs="Arial"/>
-                <w:i w:val="0"/>
-              </w:rPr>
-            </w:pPr>
+              <w:jc w:val="center"/>
+              <w:rPr>
+                <w:rFonts w:cs="Arial"/>
+                <w:i w:val="0"/>
+                <w:color w:val="FF0000"/>
+              </w:rPr>
+            </w:pPr>
+            <w:r>
+              <w:rPr>
+                <w:rFonts w:cs="Arial"/>
+                <w:i w:val="0"/>
+                <w:color w:val="FF0000"/>
+              </w:rPr>
+              <w:t>216k</w:t>
+            </w:r>
           </w:p>
         </w:tc>
         <w:tc>
@@ -7310,12 +8292,21 @@
               <w:pStyle w:val="BodyText"/>
               <w:spacing w:before="0"/>
               <w:ind w:left="0" w:right="217"/>
-              <w:jc w:val="both"/>
-              <w:rPr>
-                <w:rFonts w:cs="Arial"/>
-                <w:i w:val="0"/>
-              </w:rPr>
-            </w:pPr>
+              <w:jc w:val="center"/>
+              <w:rPr>
+                <w:rFonts w:cs="Arial"/>
+                <w:i w:val="0"/>
+                <w:color w:val="FF0000"/>
+              </w:rPr>
+            </w:pPr>
+            <w:r>
+              <w:rPr>
+                <w:rFonts w:cs="Arial"/>
+                <w:i w:val="0"/>
+                <w:color w:val="FF0000"/>
+              </w:rPr>
+              <w:t>432k</w:t>
+            </w:r>
           </w:p>
         </w:tc>
       </w:tr>
@@ -7352,12 +8343,21 @@
               <w:pStyle w:val="BodyText"/>
               <w:spacing w:before="0"/>
               <w:ind w:left="0" w:right="217"/>
-              <w:jc w:val="both"/>
-              <w:rPr>
-                <w:rFonts w:cs="Arial"/>
-                <w:i w:val="0"/>
-              </w:rPr>
-            </w:pPr>
+              <w:jc w:val="center"/>
+              <w:rPr>
+                <w:rFonts w:cs="Arial"/>
+                <w:i w:val="0"/>
+                <w:color w:val="FF0000"/>
+              </w:rPr>
+            </w:pPr>
+            <w:r>
+              <w:rPr>
+                <w:rFonts w:cs="Arial"/>
+                <w:i w:val="0"/>
+                <w:color w:val="FF0000"/>
+              </w:rPr>
+              <w:t>-</w:t>
+            </w:r>
           </w:p>
         </w:tc>
         <w:tc>
@@ -7369,12 +8369,21 @@
               <w:pStyle w:val="BodyText"/>
               <w:spacing w:before="0"/>
               <w:ind w:left="0" w:right="217"/>
-              <w:jc w:val="both"/>
-              <w:rPr>
-                <w:rFonts w:cs="Arial"/>
-                <w:i w:val="0"/>
-              </w:rPr>
-            </w:pPr>
+              <w:jc w:val="center"/>
+              <w:rPr>
+                <w:rFonts w:cs="Arial"/>
+                <w:i w:val="0"/>
+                <w:color w:val="FF0000"/>
+              </w:rPr>
+            </w:pPr>
+            <w:r>
+              <w:rPr>
+                <w:rFonts w:cs="Arial"/>
+                <w:i w:val="0"/>
+                <w:color w:val="FF0000"/>
+              </w:rPr>
+              <w:t>-</w:t>
+            </w:r>
           </w:p>
         </w:tc>
         <w:tc>
@@ -7386,12 +8395,21 @@
               <w:pStyle w:val="BodyText"/>
               <w:spacing w:before="0"/>
               <w:ind w:left="0" w:right="217"/>
-              <w:jc w:val="both"/>
-              <w:rPr>
-                <w:rFonts w:cs="Arial"/>
-                <w:i w:val="0"/>
-              </w:rPr>
-            </w:pPr>
+              <w:jc w:val="center"/>
+              <w:rPr>
+                <w:rFonts w:cs="Arial"/>
+                <w:i w:val="0"/>
+                <w:color w:val="FF0000"/>
+              </w:rPr>
+            </w:pPr>
+            <w:r>
+              <w:rPr>
+                <w:rFonts w:cs="Arial"/>
+                <w:i w:val="0"/>
+                <w:color w:val="FF0000"/>
+              </w:rPr>
+              <w:t>-</w:t>
+            </w:r>
           </w:p>
         </w:tc>
       </w:tr>
@@ -7428,12 +8446,21 @@
               <w:pStyle w:val="BodyText"/>
               <w:spacing w:before="0"/>
               <w:ind w:left="0" w:right="217"/>
-              <w:jc w:val="both"/>
-              <w:rPr>
-                <w:rFonts w:cs="Arial"/>
-                <w:i w:val="0"/>
-              </w:rPr>
-            </w:pPr>
+              <w:jc w:val="center"/>
+              <w:rPr>
+                <w:rFonts w:cs="Arial"/>
+                <w:i w:val="0"/>
+                <w:color w:val="FF0000"/>
+              </w:rPr>
+            </w:pPr>
+            <w:r>
+              <w:rPr>
+                <w:rFonts w:cs="Arial"/>
+                <w:i w:val="0"/>
+                <w:color w:val="FF0000"/>
+              </w:rPr>
+              <w:t>300k (b)</w:t>
+            </w:r>
           </w:p>
         </w:tc>
         <w:tc>
@@ -7445,12 +8472,21 @@
               <w:pStyle w:val="BodyText"/>
               <w:spacing w:before="0"/>
               <w:ind w:left="0" w:right="217"/>
-              <w:jc w:val="both"/>
-              <w:rPr>
-                <w:rFonts w:cs="Arial"/>
-                <w:i w:val="0"/>
-              </w:rPr>
-            </w:pPr>
+              <w:jc w:val="center"/>
+              <w:rPr>
+                <w:rFonts w:cs="Arial"/>
+                <w:i w:val="0"/>
+                <w:color w:val="FF0000"/>
+              </w:rPr>
+            </w:pPr>
+            <w:r>
+              <w:rPr>
+                <w:rFonts w:cs="Arial"/>
+                <w:i w:val="0"/>
+                <w:color w:val="FF0000"/>
+              </w:rPr>
+              <w:t>-</w:t>
+            </w:r>
           </w:p>
         </w:tc>
         <w:tc>
@@ -7462,12 +8498,21 @@
               <w:pStyle w:val="BodyText"/>
               <w:spacing w:before="0"/>
               <w:ind w:left="0" w:right="217"/>
-              <w:jc w:val="both"/>
-              <w:rPr>
-                <w:rFonts w:cs="Arial"/>
-                <w:i w:val="0"/>
-              </w:rPr>
-            </w:pPr>
+              <w:jc w:val="center"/>
+              <w:rPr>
+                <w:rFonts w:cs="Arial"/>
+                <w:i w:val="0"/>
+                <w:color w:val="FF0000"/>
+              </w:rPr>
+            </w:pPr>
+            <w:r>
+              <w:rPr>
+                <w:rFonts w:cs="Arial"/>
+                <w:i w:val="0"/>
+                <w:color w:val="FF0000"/>
+              </w:rPr>
+              <w:t>300k</w:t>
+            </w:r>
           </w:p>
         </w:tc>
       </w:tr>
@@ -7504,12 +8549,21 @@
               <w:pStyle w:val="BodyText"/>
               <w:spacing w:before="0"/>
               <w:ind w:left="0" w:right="217"/>
-              <w:jc w:val="both"/>
-              <w:rPr>
-                <w:rFonts w:cs="Arial"/>
-                <w:i w:val="0"/>
-              </w:rPr>
-            </w:pPr>
+              <w:jc w:val="center"/>
+              <w:rPr>
+                <w:rFonts w:cs="Arial"/>
+                <w:i w:val="0"/>
+                <w:color w:val="FF0000"/>
+              </w:rPr>
+            </w:pPr>
+            <w:r>
+              <w:rPr>
+                <w:rFonts w:cs="Arial"/>
+                <w:i w:val="0"/>
+                <w:color w:val="FF0000"/>
+              </w:rPr>
+              <w:t>-</w:t>
+            </w:r>
           </w:p>
         </w:tc>
         <w:tc>
@@ -7521,12 +8575,21 @@
               <w:pStyle w:val="BodyText"/>
               <w:spacing w:before="0"/>
               <w:ind w:left="0" w:right="217"/>
-              <w:jc w:val="both"/>
-              <w:rPr>
-                <w:rFonts w:cs="Arial"/>
-                <w:i w:val="0"/>
-              </w:rPr>
-            </w:pPr>
+              <w:jc w:val="center"/>
+              <w:rPr>
+                <w:rFonts w:cs="Arial"/>
+                <w:i w:val="0"/>
+                <w:color w:val="FF0000"/>
+              </w:rPr>
+            </w:pPr>
+            <w:r>
+              <w:rPr>
+                <w:rFonts w:cs="Arial"/>
+                <w:i w:val="0"/>
+                <w:color w:val="FF0000"/>
+              </w:rPr>
+              <w:t>-</w:t>
+            </w:r>
           </w:p>
         </w:tc>
         <w:tc>
@@ -7538,12 +8601,21 @@
               <w:pStyle w:val="BodyText"/>
               <w:spacing w:before="0"/>
               <w:ind w:left="0" w:right="217"/>
-              <w:jc w:val="both"/>
-              <w:rPr>
-                <w:rFonts w:cs="Arial"/>
-                <w:i w:val="0"/>
-              </w:rPr>
-            </w:pPr>
+              <w:jc w:val="center"/>
+              <w:rPr>
+                <w:rFonts w:cs="Arial"/>
+                <w:i w:val="0"/>
+                <w:color w:val="FF0000"/>
+              </w:rPr>
+            </w:pPr>
+            <w:r>
+              <w:rPr>
+                <w:rFonts w:cs="Arial"/>
+                <w:i w:val="0"/>
+                <w:color w:val="FF0000"/>
+              </w:rPr>
+              <w:t>-</w:t>
+            </w:r>
           </w:p>
         </w:tc>
       </w:tr>
@@ -7580,12 +8652,21 @@
               <w:pStyle w:val="BodyText"/>
               <w:spacing w:before="0"/>
               <w:ind w:left="0" w:right="217"/>
-              <w:jc w:val="both"/>
-              <w:rPr>
-                <w:rFonts w:cs="Arial"/>
-                <w:i w:val="0"/>
-              </w:rPr>
-            </w:pPr>
+              <w:jc w:val="center"/>
+              <w:rPr>
+                <w:rFonts w:cs="Arial"/>
+                <w:i w:val="0"/>
+                <w:color w:val="FF0000"/>
+              </w:rPr>
+            </w:pPr>
+            <w:r>
+              <w:rPr>
+                <w:rFonts w:cs="Arial"/>
+                <w:i w:val="0"/>
+                <w:color w:val="FF0000"/>
+              </w:rPr>
+              <w:t>80k (c)</w:t>
+            </w:r>
           </w:p>
         </w:tc>
         <w:tc>
@@ -7597,12 +8678,21 @@
               <w:pStyle w:val="BodyText"/>
               <w:spacing w:before="0"/>
               <w:ind w:left="0" w:right="217"/>
-              <w:jc w:val="both"/>
-              <w:rPr>
-                <w:rFonts w:cs="Arial"/>
-                <w:i w:val="0"/>
-              </w:rPr>
-            </w:pPr>
+              <w:jc w:val="center"/>
+              <w:rPr>
+                <w:rFonts w:cs="Arial"/>
+                <w:i w:val="0"/>
+                <w:color w:val="FF0000"/>
+              </w:rPr>
+            </w:pPr>
+            <w:r>
+              <w:rPr>
+                <w:rFonts w:cs="Arial"/>
+                <w:i w:val="0"/>
+                <w:color w:val="FF0000"/>
+              </w:rPr>
+              <w:t>80k (c)</w:t>
+            </w:r>
           </w:p>
         </w:tc>
         <w:tc>
@@ -7614,12 +8704,21 @@
               <w:pStyle w:val="BodyText"/>
               <w:spacing w:before="0"/>
               <w:ind w:left="0" w:right="217"/>
-              <w:jc w:val="both"/>
-              <w:rPr>
-                <w:rFonts w:cs="Arial"/>
-                <w:i w:val="0"/>
-              </w:rPr>
-            </w:pPr>
+              <w:jc w:val="center"/>
+              <w:rPr>
+                <w:rFonts w:cs="Arial"/>
+                <w:i w:val="0"/>
+                <w:color w:val="FF0000"/>
+              </w:rPr>
+            </w:pPr>
+            <w:r>
+              <w:rPr>
+                <w:rFonts w:cs="Arial"/>
+                <w:i w:val="0"/>
+                <w:color w:val="FF0000"/>
+              </w:rPr>
+              <w:t>160k</w:t>
+            </w:r>
           </w:p>
         </w:tc>
       </w:tr>
@@ -7656,12 +8755,21 @@
               <w:pStyle w:val="BodyText"/>
               <w:spacing w:before="0"/>
               <w:ind w:left="0" w:right="217"/>
-              <w:jc w:val="both"/>
-              <w:rPr>
-                <w:rFonts w:cs="Arial"/>
-                <w:i w:val="0"/>
-              </w:rPr>
-            </w:pPr>
+              <w:jc w:val="center"/>
+              <w:rPr>
+                <w:rFonts w:cs="Arial"/>
+                <w:i w:val="0"/>
+                <w:color w:val="FF0000"/>
+              </w:rPr>
+            </w:pPr>
+            <w:r>
+              <w:rPr>
+                <w:rFonts w:cs="Arial"/>
+                <w:i w:val="0"/>
+                <w:color w:val="FF0000"/>
+              </w:rPr>
+              <w:t>821k</w:t>
+            </w:r>
           </w:p>
         </w:tc>
         <w:tc>
@@ -7673,12 +8781,21 @@
               <w:pStyle w:val="BodyText"/>
               <w:spacing w:before="0"/>
               <w:ind w:left="0" w:right="217"/>
-              <w:jc w:val="both"/>
-              <w:rPr>
-                <w:rFonts w:cs="Arial"/>
-                <w:i w:val="0"/>
-              </w:rPr>
-            </w:pPr>
+              <w:jc w:val="center"/>
+              <w:rPr>
+                <w:rFonts w:cs="Arial"/>
+                <w:i w:val="0"/>
+                <w:color w:val="FF0000"/>
+              </w:rPr>
+            </w:pPr>
+            <w:r>
+              <w:rPr>
+                <w:rFonts w:cs="Arial"/>
+                <w:i w:val="0"/>
+                <w:color w:val="FF0000"/>
+              </w:rPr>
+              <w:t>521k</w:t>
+            </w:r>
           </w:p>
         </w:tc>
         <w:tc>
@@ -7690,12 +8807,21 @@
               <w:pStyle w:val="BodyText"/>
               <w:spacing w:before="0"/>
               <w:ind w:left="0" w:right="217"/>
-              <w:jc w:val="both"/>
-              <w:rPr>
-                <w:rFonts w:cs="Arial"/>
-                <w:i w:val="0"/>
-              </w:rPr>
-            </w:pPr>
+              <w:jc w:val="center"/>
+              <w:rPr>
+                <w:rFonts w:cs="Arial"/>
+                <w:i w:val="0"/>
+                <w:color w:val="FF0000"/>
+              </w:rPr>
+            </w:pPr>
+            <w:r>
+              <w:rPr>
+                <w:rFonts w:cs="Arial"/>
+                <w:i w:val="0"/>
+                <w:color w:val="FF0000"/>
+              </w:rPr>
+              <w:t>1,342k</w:t>
+            </w:r>
           </w:p>
         </w:tc>
       </w:tr>
@@ -7722,7 +8848,7 @@
 </file>
 
 <file path=word/numbering.xml><?xml version="1.0" encoding="utf-8"?>
-<w:numbering xmlns:wpc="http://schemas.microsoft.com/office/word/2010/wordprocessingCanvas" xmlns:mo="http://schemas.microsoft.com/office/mac/office/2008/main" xmlns:mc="http://schemas.openxmlformats.org/markup-compatibility/2006" xmlns:mv="urn:schemas-microsoft-com:mac:vml" xmlns:o="urn:schemas-microsoft-com:office:office" xmlns:r="http://schemas.openxmlformats.org/officeDocument/2006/relationships" xmlns:m="http://schemas.openxmlformats.org/officeDocument/2006/math" xmlns:v="urn:schemas-microsoft-com:vml" xmlns:wp14="http://schemas.microsoft.com/office/word/2010/wordprocessingDrawing" xmlns:wp="http://schemas.openxmlformats.org/drawingml/2006/wordprocessingDrawing" xmlns:w10="urn:schemas-microsoft-com:office:word" xmlns:w="http://schemas.openxmlformats.org/wordprocessingml/2006/main" xmlns:w14="http://schemas.microsoft.com/office/word/2010/wordml" xmlns:w15="http://schemas.microsoft.com/office/word/2012/wordml" xmlns:wpg="http://schemas.microsoft.com/office/word/2010/wordprocessingGroup" xmlns:wpi="http://schemas.microsoft.com/office/word/2010/wordprocessingInk" xmlns:wne="http://schemas.microsoft.com/office/word/2006/wordml" xmlns:wps="http://schemas.microsoft.com/office/word/2010/wordprocessingShape" mc:Ignorable="w14 w15 wp14">
+<w:numbering xmlns:wpc="http://schemas.microsoft.com/office/word/2010/wordprocessingCanvas" xmlns:mo="http://schemas.microsoft.com/office/mac/office/2008/main" xmlns:mc="http://schemas.openxmlformats.org/markup-compatibility/2006" xmlns:mv="urn:schemas-microsoft-com:mac:vml" xmlns:o="urn:schemas-microsoft-com:office:office" xmlns:r="http://schemas.openxmlformats.org/officeDocument/2006/relationships" xmlns:m="http://schemas.openxmlformats.org/officeDocument/2006/math" xmlns:v="urn:schemas-microsoft-com:vml" xmlns:wp14="http://schemas.microsoft.com/office/word/2010/wordprocessingDrawing" xmlns:wp="http://schemas.openxmlformats.org/drawingml/2006/wordprocessingDrawing" xmlns:w10="urn:schemas-microsoft-com:office:word" xmlns:w="http://schemas.openxmlformats.org/wordprocessingml/2006/main" xmlns:w14="http://schemas.microsoft.com/office/word/2010/wordml" xmlns:wpg="http://schemas.microsoft.com/office/word/2010/wordprocessingGroup" xmlns:wpi="http://schemas.microsoft.com/office/word/2010/wordprocessingInk" xmlns:wne="http://schemas.microsoft.com/office/word/2006/wordml" xmlns:wps="http://schemas.microsoft.com/office/word/2010/wordprocessingShape" mc:Ignorable="w14 wp14">
   <w:abstractNum w:abstractNumId="0">
     <w:nsid w:val="00712727"/>
     <w:multiLevelType w:val="hybridMultilevel"/>
@@ -7959,7 +9085,7 @@
 </file>
 
 <file path=word/styles.xml><?xml version="1.0" encoding="utf-8"?>
-<w:styles xmlns:mc="http://schemas.openxmlformats.org/markup-compatibility/2006" xmlns:r="http://schemas.openxmlformats.org/officeDocument/2006/relationships" xmlns:w="http://schemas.openxmlformats.org/wordprocessingml/2006/main" xmlns:w14="http://schemas.microsoft.com/office/word/2010/wordml" xmlns:w15="http://schemas.microsoft.com/office/word/2012/wordml" mc:Ignorable="w14 w15">
+<w:styles xmlns:mc="http://schemas.openxmlformats.org/markup-compatibility/2006" xmlns:r="http://schemas.openxmlformats.org/officeDocument/2006/relationships" xmlns:w="http://schemas.openxmlformats.org/wordprocessingml/2006/main" xmlns:w14="http://schemas.microsoft.com/office/word/2010/wordml" mc:Ignorable="w14">
   <w:docDefaults>
     <w:rPrDefault>
       <w:rPr>
@@ -7975,389 +9101,460 @@
       </w:pPr>
     </w:pPrDefault>
   </w:docDefaults>
-  <w:latentStyles w:defLockedState="0" w:defUIPriority="99" w:defSemiHidden="0" w:defUnhideWhenUsed="0" w:defQFormat="0" w:count="382">
-    <w:lsdException w:name="Normal" w:uiPriority="0" w:qFormat="1"/>
-    <w:lsdException w:name="heading 1" w:uiPriority="9" w:qFormat="1"/>
-    <w:lsdException w:name="heading 2" w:semiHidden="1" w:uiPriority="9" w:unhideWhenUsed="1" w:qFormat="1"/>
-    <w:lsdException w:name="heading 3" w:semiHidden="1" w:uiPriority="9" w:unhideWhenUsed="1" w:qFormat="1"/>
-    <w:lsdException w:name="heading 4" w:semiHidden="1" w:uiPriority="9" w:unhideWhenUsed="1" w:qFormat="1"/>
-    <w:lsdException w:name="heading 5" w:semiHidden="1" w:uiPriority="9" w:unhideWhenUsed="1" w:qFormat="1"/>
-    <w:lsdException w:name="heading 6" w:semiHidden="1" w:uiPriority="9" w:unhideWhenUsed="1" w:qFormat="1"/>
-    <w:lsdException w:name="heading 7" w:semiHidden="1" w:uiPriority="9" w:unhideWhenUsed="1" w:qFormat="1"/>
-    <w:lsdException w:name="heading 8" w:semiHidden="1" w:uiPriority="9" w:unhideWhenUsed="1" w:qFormat="1"/>
-    <w:lsdException w:name="heading 9" w:semiHidden="1" w:uiPriority="9" w:unhideWhenUsed="1" w:qFormat="1"/>
-    <w:lsdException w:name="index 1" w:semiHidden="1" w:unhideWhenUsed="1"/>
-    <w:lsdException w:name="index 2" w:semiHidden="1" w:unhideWhenUsed="1"/>
-    <w:lsdException w:name="index 3" w:semiHidden="1" w:unhideWhenUsed="1"/>
-    <w:lsdException w:name="index 4" w:semiHidden="1" w:unhideWhenUsed="1"/>
-    <w:lsdException w:name="index 5" w:semiHidden="1" w:unhideWhenUsed="1"/>
-    <w:lsdException w:name="index 6" w:semiHidden="1" w:unhideWhenUsed="1"/>
-    <w:lsdException w:name="index 7" w:semiHidden="1" w:unhideWhenUsed="1"/>
-    <w:lsdException w:name="index 8" w:semiHidden="1" w:unhideWhenUsed="1"/>
-    <w:lsdException w:name="index 9" w:semiHidden="1" w:unhideWhenUsed="1"/>
-    <w:lsdException w:name="toc 1" w:semiHidden="1" w:uiPriority="39" w:unhideWhenUsed="1"/>
-    <w:lsdException w:name="toc 2" w:semiHidden="1" w:uiPriority="39" w:unhideWhenUsed="1"/>
-    <w:lsdException w:name="toc 3" w:semiHidden="1" w:uiPriority="39" w:unhideWhenUsed="1"/>
-    <w:lsdException w:name="toc 4" w:semiHidden="1" w:uiPriority="39" w:unhideWhenUsed="1"/>
-    <w:lsdException w:name="toc 5" w:semiHidden="1" w:uiPriority="39" w:unhideWhenUsed="1"/>
-    <w:lsdException w:name="toc 6" w:semiHidden="1" w:uiPriority="39" w:unhideWhenUsed="1"/>
-    <w:lsdException w:name="toc 7" w:semiHidden="1" w:uiPriority="39" w:unhideWhenUsed="1"/>
-    <w:lsdException w:name="toc 8" w:semiHidden="1" w:uiPriority="39" w:unhideWhenUsed="1"/>
-    <w:lsdException w:name="toc 9" w:semiHidden="1" w:uiPriority="39" w:unhideWhenUsed="1"/>
-    <w:lsdException w:name="Normal Indent" w:semiHidden="1" w:unhideWhenUsed="1"/>
-    <w:lsdException w:name="footnote text" w:semiHidden="1" w:unhideWhenUsed="1"/>
-    <w:lsdException w:name="annotation text" w:semiHidden="1" w:unhideWhenUsed="1"/>
-    <w:lsdException w:name="header" w:semiHidden="1" w:unhideWhenUsed="1"/>
-    <w:lsdException w:name="footer" w:semiHidden="1" w:unhideWhenUsed="1"/>
-    <w:lsdException w:name="index heading" w:semiHidden="1" w:unhideWhenUsed="1"/>
-    <w:lsdException w:name="caption" w:semiHidden="1" w:uiPriority="35" w:unhideWhenUsed="1" w:qFormat="1"/>
-    <w:lsdException w:name="table of figures" w:semiHidden="1" w:unhideWhenUsed="1"/>
-    <w:lsdException w:name="envelope address" w:semiHidden="1" w:unhideWhenUsed="1"/>
-    <w:lsdException w:name="envelope return" w:semiHidden="1" w:unhideWhenUsed="1"/>
-    <w:lsdException w:name="footnote reference" w:semiHidden="1" w:unhideWhenUsed="1"/>
-    <w:lsdException w:name="annotation reference" w:semiHidden="1" w:unhideWhenUsed="1"/>
-    <w:lsdException w:name="line number" w:semiHidden="1" w:unhideWhenUsed="1"/>
-    <w:lsdException w:name="page number" w:semiHidden="1" w:unhideWhenUsed="1"/>
-    <w:lsdException w:name="endnote reference" w:semiHidden="1" w:unhideWhenUsed="1"/>
-    <w:lsdException w:name="endnote text" w:semiHidden="1" w:unhideWhenUsed="1"/>
-    <w:lsdException w:name="table of authorities" w:semiHidden="1" w:unhideWhenUsed="1"/>
-    <w:lsdException w:name="macro" w:semiHidden="1" w:unhideWhenUsed="1"/>
-    <w:lsdException w:name="toa heading" w:semiHidden="1" w:unhideWhenUsed="1"/>
-    <w:lsdException w:name="List" w:semiHidden="1" w:unhideWhenUsed="1"/>
-    <w:lsdException w:name="List Bullet" w:semiHidden="1" w:unhideWhenUsed="1"/>
-    <w:lsdException w:name="List Number" w:semiHidden="1" w:unhideWhenUsed="1"/>
-    <w:lsdException w:name="List 2" w:semiHidden="1" w:unhideWhenUsed="1"/>
-    <w:lsdException w:name="List 3" w:semiHidden="1" w:unhideWhenUsed="1"/>
-    <w:lsdException w:name="List 4" w:semiHidden="1" w:unhideWhenUsed="1"/>
-    <w:lsdException w:name="List 5" w:semiHidden="1" w:unhideWhenUsed="1"/>
-    <w:lsdException w:name="List Bullet 2" w:semiHidden="1" w:unhideWhenUsed="1"/>
-    <w:lsdException w:name="List Bullet 3" w:semiHidden="1" w:unhideWhenUsed="1"/>
-    <w:lsdException w:name="List Bullet 4" w:semiHidden="1" w:unhideWhenUsed="1"/>
-    <w:lsdException w:name="List Bullet 5" w:semiHidden="1" w:unhideWhenUsed="1"/>
-    <w:lsdException w:name="List Number 2" w:semiHidden="1" w:unhideWhenUsed="1"/>
-    <w:lsdException w:name="List Number 3" w:semiHidden="1" w:unhideWhenUsed="1"/>
-    <w:lsdException w:name="List Number 4" w:semiHidden="1" w:unhideWhenUsed="1"/>
-    <w:lsdException w:name="List Number 5" w:semiHidden="1" w:unhideWhenUsed="1"/>
-    <w:lsdException w:name="Title" w:uiPriority="10" w:qFormat="1"/>
-    <w:lsdException w:name="Closing" w:semiHidden="1" w:unhideWhenUsed="1"/>
-    <w:lsdException w:name="Signature" w:semiHidden="1" w:unhideWhenUsed="1"/>
-    <w:lsdException w:name="Default Paragraph Font" w:semiHidden="1" w:uiPriority="1" w:unhideWhenUsed="1"/>
-    <w:lsdException w:name="Body Text" w:semiHidden="1" w:uiPriority="1" w:unhideWhenUsed="1" w:qFormat="1"/>
-    <w:lsdException w:name="Body Text Indent" w:semiHidden="1" w:unhideWhenUsed="1"/>
-    <w:lsdException w:name="List Continue" w:semiHidden="1" w:unhideWhenUsed="1"/>
-    <w:lsdException w:name="List Continue 2" w:semiHidden="1" w:unhideWhenUsed="1"/>
-    <w:lsdException w:name="List Continue 3" w:semiHidden="1" w:unhideWhenUsed="1"/>
-    <w:lsdException w:name="List Continue 4" w:semiHidden="1" w:unhideWhenUsed="1"/>
-    <w:lsdException w:name="List Continue 5" w:semiHidden="1" w:unhideWhenUsed="1"/>
-    <w:lsdException w:name="Message Header" w:semiHidden="1" w:unhideWhenUsed="1"/>
-    <w:lsdException w:name="Subtitle" w:uiPriority="11" w:qFormat="1"/>
-    <w:lsdException w:name="Salutation" w:semiHidden="1" w:unhideWhenUsed="1"/>
-    <w:lsdException w:name="Date" w:semiHidden="1" w:unhideWhenUsed="1"/>
-    <w:lsdException w:name="Body Text First Indent" w:semiHidden="1" w:unhideWhenUsed="1"/>
-    <w:lsdException w:name="Body Text First Indent 2" w:semiHidden="1" w:unhideWhenUsed="1"/>
-    <w:lsdException w:name="Note Heading" w:semiHidden="1" w:unhideWhenUsed="1"/>
-    <w:lsdException w:name="Body Text 2" w:semiHidden="1" w:unhideWhenUsed="1"/>
-    <w:lsdException w:name="Body Text 3" w:semiHidden="1" w:unhideWhenUsed="1"/>
-    <w:lsdException w:name="Body Text Indent 2" w:semiHidden="1" w:unhideWhenUsed="1"/>
-    <w:lsdException w:name="Body Text Indent 3" w:semiHidden="1" w:unhideWhenUsed="1"/>
-    <w:lsdException w:name="Block Text" w:semiHidden="1" w:unhideWhenUsed="1"/>
-    <w:lsdException w:name="Hyperlink" w:semiHidden="1" w:unhideWhenUsed="1"/>
-    <w:lsdException w:name="FollowedHyperlink" w:semiHidden="1" w:unhideWhenUsed="1"/>
-    <w:lsdException w:name="Strong" w:uiPriority="22" w:qFormat="1"/>
-    <w:lsdException w:name="Emphasis" w:uiPriority="20" w:qFormat="1"/>
-    <w:lsdException w:name="Document Map" w:semiHidden="1" w:unhideWhenUsed="1"/>
-    <w:lsdException w:name="Plain Text" w:semiHidden="1" w:unhideWhenUsed="1"/>
-    <w:lsdException w:name="E-mail Signature" w:semiHidden="1" w:unhideWhenUsed="1"/>
-    <w:lsdException w:name="HTML Top of Form" w:semiHidden="1" w:unhideWhenUsed="1"/>
-    <w:lsdException w:name="HTML Bottom of Form" w:semiHidden="1" w:unhideWhenUsed="1"/>
-    <w:lsdException w:name="Normal (Web)" w:semiHidden="1" w:unhideWhenUsed="1"/>
-    <w:lsdException w:name="HTML Acronym" w:semiHidden="1" w:unhideWhenUsed="1"/>
-    <w:lsdException w:name="HTML Address" w:semiHidden="1" w:unhideWhenUsed="1"/>
-    <w:lsdException w:name="HTML Cite" w:semiHidden="1" w:unhideWhenUsed="1"/>
-    <w:lsdException w:name="HTML Code" w:semiHidden="1" w:unhideWhenUsed="1"/>
-    <w:lsdException w:name="HTML Definition" w:semiHidden="1" w:unhideWhenUsed="1"/>
-    <w:lsdException w:name="HTML Keyboard" w:semiHidden="1" w:unhideWhenUsed="1"/>
-    <w:lsdException w:name="HTML Preformatted" w:semiHidden="1" w:unhideWhenUsed="1"/>
-    <w:lsdException w:name="HTML Sample" w:semiHidden="1" w:unhideWhenUsed="1"/>
-    <w:lsdException w:name="HTML Typewriter" w:semiHidden="1" w:unhideWhenUsed="1"/>
-    <w:lsdException w:name="HTML Variable" w:semiHidden="1" w:unhideWhenUsed="1"/>
-    <w:lsdException w:name="Normal Table" w:semiHidden="1" w:unhideWhenUsed="1"/>
-    <w:lsdException w:name="annotation subject" w:semiHidden="1" w:unhideWhenUsed="1"/>
-    <w:lsdException w:name="No List" w:semiHidden="1" w:unhideWhenUsed="1"/>
-    <w:lsdException w:name="Outline List 1" w:semiHidden="1" w:unhideWhenUsed="1"/>
-    <w:lsdException w:name="Outline List 2" w:semiHidden="1" w:unhideWhenUsed="1"/>
-    <w:lsdException w:name="Outline List 3" w:semiHidden="1" w:unhideWhenUsed="1"/>
-    <w:lsdException w:name="Table Simple 1" w:semiHidden="1" w:unhideWhenUsed="1"/>
-    <w:lsdException w:name="Table Simple 2" w:semiHidden="1" w:unhideWhenUsed="1"/>
-    <w:lsdException w:name="Table Simple 3" w:semiHidden="1" w:unhideWhenUsed="1"/>
-    <w:lsdException w:name="Table Classic 1" w:semiHidden="1" w:unhideWhenUsed="1"/>
-    <w:lsdException w:name="Table Classic 2" w:semiHidden="1" w:unhideWhenUsed="1"/>
-    <w:lsdException w:name="Table Classic 3" w:semiHidden="1" w:unhideWhenUsed="1"/>
-    <w:lsdException w:name="Table Classic 4" w:semiHidden="1" w:unhideWhenUsed="1"/>
-    <w:lsdException w:name="Table Colorful 1" w:semiHidden="1" w:unhideWhenUsed="1"/>
-    <w:lsdException w:name="Table Colorful 2" w:semiHidden="1" w:unhideWhenUsed="1"/>
-    <w:lsdException w:name="Table Colorful 3" w:semiHidden="1" w:unhideWhenUsed="1"/>
-    <w:lsdException w:name="Table Columns 1" w:semiHidden="1" w:unhideWhenUsed="1"/>
-    <w:lsdException w:name="Table Columns 2" w:semiHidden="1" w:unhideWhenUsed="1"/>
-    <w:lsdException w:name="Table Columns 3" w:semiHidden="1" w:unhideWhenUsed="1"/>
-    <w:lsdException w:name="Table Columns 4" w:semiHidden="1" w:unhideWhenUsed="1"/>
-    <w:lsdException w:name="Table Columns 5" w:semiHidden="1" w:unhideWhenUsed="1"/>
-    <w:lsdException w:name="Table Grid 1" w:semiHidden="1" w:unhideWhenUsed="1"/>
-    <w:lsdException w:name="Table Grid 2" w:semiHidden="1" w:unhideWhenUsed="1"/>
-    <w:lsdException w:name="Table Grid 3" w:semiHidden="1" w:unhideWhenUsed="1"/>
-    <w:lsdException w:name="Table Grid 4" w:semiHidden="1" w:unhideWhenUsed="1"/>
-    <w:lsdException w:name="Table Grid 5" w:semiHidden="1" w:unhideWhenUsed="1"/>
-    <w:lsdException w:name="Table Grid 6" w:semiHidden="1" w:unhideWhenUsed="1"/>
-    <w:lsdException w:name="Table Grid 7" w:semiHidden="1" w:unhideWhenUsed="1"/>
-    <w:lsdException w:name="Table Grid 8" w:semiHidden="1" w:unhideWhenUsed="1"/>
-    <w:lsdException w:name="Table List 1" w:semiHidden="1" w:unhideWhenUsed="1"/>
-    <w:lsdException w:name="Table List 2" w:semiHidden="1" w:unhideWhenUsed="1"/>
-    <w:lsdException w:name="Table List 3" w:semiHidden="1" w:unhideWhenUsed="1"/>
-    <w:lsdException w:name="Table List 4" w:semiHidden="1" w:unhideWhenUsed="1"/>
-    <w:lsdException w:name="Table List 5" w:semiHidden="1" w:unhideWhenUsed="1"/>
-    <w:lsdException w:name="Table List 6" w:semiHidden="1" w:unhideWhenUsed="1"/>
-    <w:lsdException w:name="Table List 7" w:semiHidden="1" w:unhideWhenUsed="1"/>
-    <w:lsdException w:name="Table List 8" w:semiHidden="1" w:unhideWhenUsed="1"/>
-    <w:lsdException w:name="Table 3D effects 1" w:semiHidden="1" w:unhideWhenUsed="1"/>
-    <w:lsdException w:name="Table 3D effects 2" w:semiHidden="1" w:unhideWhenUsed="1"/>
-    <w:lsdException w:name="Table 3D effects 3" w:semiHidden="1" w:unhideWhenUsed="1"/>
-    <w:lsdException w:name="Table Contemporary" w:semiHidden="1" w:unhideWhenUsed="1"/>
-    <w:lsdException w:name="Table Elegant" w:semiHidden="1" w:unhideWhenUsed="1"/>
-    <w:lsdException w:name="Table Professional" w:semiHidden="1" w:unhideWhenUsed="1"/>
-    <w:lsdException w:name="Table Subtle 1" w:semiHidden="1" w:unhideWhenUsed="1"/>
-    <w:lsdException w:name="Table Subtle 2" w:semiHidden="1" w:unhideWhenUsed="1"/>
-    <w:lsdException w:name="Table Web 1" w:semiHidden="1" w:unhideWhenUsed="1"/>
-    <w:lsdException w:name="Table Web 2" w:semiHidden="1" w:unhideWhenUsed="1"/>
-    <w:lsdException w:name="Table Web 3" w:semiHidden="1" w:unhideWhenUsed="1"/>
-    <w:lsdException w:name="Balloon Text" w:semiHidden="1" w:unhideWhenUsed="1"/>
-    <w:lsdException w:name="Table Grid" w:uiPriority="59"/>
-    <w:lsdException w:name="Table Theme" w:semiHidden="1" w:unhideWhenUsed="1"/>
-    <w:lsdException w:name="Note Level 1" w:semiHidden="1" w:unhideWhenUsed="1"/>
-    <w:lsdException w:name="Note Level 2" w:semiHidden="1" w:unhideWhenUsed="1"/>
-    <w:lsdException w:name="Note Level 3" w:semiHidden="1" w:unhideWhenUsed="1"/>
-    <w:lsdException w:name="Note Level 4" w:semiHidden="1" w:unhideWhenUsed="1"/>
-    <w:lsdException w:name="Note Level 5" w:semiHidden="1" w:unhideWhenUsed="1"/>
-    <w:lsdException w:name="Note Level 6" w:semiHidden="1" w:unhideWhenUsed="1"/>
-    <w:lsdException w:name="Note Level 7" w:semiHidden="1" w:unhideWhenUsed="1"/>
-    <w:lsdException w:name="Note Level 8" w:semiHidden="1" w:unhideWhenUsed="1"/>
-    <w:lsdException w:name="Note Level 9" w:semiHidden="1" w:unhideWhenUsed="1"/>
-    <w:lsdException w:name="Placeholder Text" w:semiHidden="1"/>
-    <w:lsdException w:name="No Spacing" w:uiPriority="1" w:qFormat="1"/>
-    <w:lsdException w:name="Light Shading" w:uiPriority="60"/>
-    <w:lsdException w:name="Light List" w:uiPriority="61"/>
-    <w:lsdException w:name="Light Grid" w:uiPriority="62"/>
-    <w:lsdException w:name="Medium Shading 1" w:uiPriority="63"/>
-    <w:lsdException w:name="Medium Shading 2" w:uiPriority="64"/>
-    <w:lsdException w:name="Medium List 1" w:uiPriority="65"/>
-    <w:lsdException w:name="Medium List 2" w:uiPriority="66"/>
-    <w:lsdException w:name="Medium Grid 1" w:uiPriority="67"/>
-    <w:lsdException w:name="Medium Grid 2" w:uiPriority="68"/>
-    <w:lsdException w:name="Medium Grid 3" w:uiPriority="69"/>
-    <w:lsdException w:name="Dark List" w:uiPriority="70"/>
-    <w:lsdException w:name="Colorful Shading" w:uiPriority="71"/>
-    <w:lsdException w:name="Colorful List" w:uiPriority="72"/>
-    <w:lsdException w:name="Colorful Grid" w:uiPriority="73"/>
-    <w:lsdException w:name="Light Shading Accent 1" w:uiPriority="60"/>
-    <w:lsdException w:name="Light List Accent 1" w:uiPriority="61"/>
-    <w:lsdException w:name="Light Grid Accent 1" w:uiPriority="62"/>
-    <w:lsdException w:name="Medium Shading 1 Accent 1" w:uiPriority="63"/>
-    <w:lsdException w:name="Medium Shading 2 Accent 1" w:uiPriority="64"/>
-    <w:lsdException w:name="Medium List 1 Accent 1" w:uiPriority="65"/>
-    <w:lsdException w:name="Revision" w:semiHidden="1"/>
-    <w:lsdException w:name="List Paragraph" w:uiPriority="34" w:qFormat="1"/>
-    <w:lsdException w:name="Quote" w:uiPriority="29" w:qFormat="1"/>
-    <w:lsdException w:name="Intense Quote" w:uiPriority="30" w:qFormat="1"/>
-    <w:lsdException w:name="Medium List 2 Accent 1" w:uiPriority="66"/>
-    <w:lsdException w:name="Medium Grid 1 Accent 1" w:uiPriority="67"/>
-    <w:lsdException w:name="Medium Grid 2 Accent 1" w:uiPriority="68"/>
-    <w:lsdException w:name="Medium Grid 3 Accent 1" w:uiPriority="69"/>
-    <w:lsdException w:name="Dark List Accent 1" w:uiPriority="70"/>
-    <w:lsdException w:name="Colorful Shading Accent 1" w:uiPriority="71"/>
-    <w:lsdException w:name="Colorful List Accent 1" w:uiPriority="72"/>
-    <w:lsdException w:name="Colorful Grid Accent 1" w:uiPriority="73"/>
-    <w:lsdException w:name="Light Shading Accent 2" w:uiPriority="60"/>
-    <w:lsdException w:name="Light List Accent 2" w:uiPriority="61"/>
-    <w:lsdException w:name="Light Grid Accent 2" w:uiPriority="62"/>
-    <w:lsdException w:name="Medium Shading 1 Accent 2" w:uiPriority="63"/>
-    <w:lsdException w:name="Medium Shading 2 Accent 2" w:uiPriority="64"/>
-    <w:lsdException w:name="Medium List 1 Accent 2" w:uiPriority="65"/>
-    <w:lsdException w:name="Medium List 2 Accent 2" w:uiPriority="66"/>
-    <w:lsdException w:name="Medium Grid 1 Accent 2" w:uiPriority="67"/>
-    <w:lsdException w:name="Medium Grid 2 Accent 2" w:uiPriority="68"/>
-    <w:lsdException w:name="Medium Grid 3 Accent 2" w:uiPriority="69"/>
-    <w:lsdException w:name="Dark List Accent 2" w:uiPriority="70"/>
-    <w:lsdException w:name="Colorful Shading Accent 2" w:uiPriority="71"/>
-    <w:lsdException w:name="Colorful List Accent 2" w:uiPriority="72"/>
-    <w:lsdException w:name="Colorful Grid Accent 2" w:uiPriority="73"/>
-    <w:lsdException w:name="Light Shading Accent 3" w:uiPriority="60"/>
-    <w:lsdException w:name="Light List Accent 3" w:uiPriority="61"/>
-    <w:lsdException w:name="Light Grid Accent 3" w:uiPriority="62"/>
-    <w:lsdException w:name="Medium Shading 1 Accent 3" w:uiPriority="63"/>
-    <w:lsdException w:name="Medium Shading 2 Accent 3" w:uiPriority="64"/>
-    <w:lsdException w:name="Medium List 1 Accent 3" w:uiPriority="65"/>
-    <w:lsdException w:name="Medium List 2 Accent 3" w:uiPriority="66"/>
-    <w:lsdException w:name="Medium Grid 1 Accent 3" w:uiPriority="67"/>
-    <w:lsdException w:name="Medium Grid 2 Accent 3" w:uiPriority="68"/>
-    <w:lsdException w:name="Medium Grid 3 Accent 3" w:uiPriority="69"/>
-    <w:lsdException w:name="Dark List Accent 3" w:uiPriority="70"/>
-    <w:lsdException w:name="Colorful Shading Accent 3" w:uiPriority="71"/>
-    <w:lsdException w:name="Colorful List Accent 3" w:uiPriority="72"/>
-    <w:lsdException w:name="Colorful Grid Accent 3" w:uiPriority="73"/>
-    <w:lsdException w:name="Light Shading Accent 4" w:uiPriority="60"/>
-    <w:lsdException w:name="Light List Accent 4" w:uiPriority="61"/>
-    <w:lsdException w:name="Light Grid Accent 4" w:uiPriority="62"/>
-    <w:lsdException w:name="Medium Shading 1 Accent 4" w:uiPriority="63"/>
-    <w:lsdException w:name="Medium Shading 2 Accent 4" w:uiPriority="64"/>
-    <w:lsdException w:name="Medium List 1 Accent 4" w:uiPriority="65"/>
-    <w:lsdException w:name="Medium List 2 Accent 4" w:uiPriority="66"/>
-    <w:lsdException w:name="Medium Grid 1 Accent 4" w:uiPriority="67"/>
-    <w:lsdException w:name="Medium Grid 2 Accent 4" w:uiPriority="68"/>
-    <w:lsdException w:name="Medium Grid 3 Accent 4" w:uiPriority="69"/>
-    <w:lsdException w:name="Dark List Accent 4" w:uiPriority="70"/>
-    <w:lsdException w:name="Colorful Shading Accent 4" w:uiPriority="71"/>
-    <w:lsdException w:name="Colorful List Accent 4" w:uiPriority="72"/>
-    <w:lsdException w:name="Colorful Grid Accent 4" w:uiPriority="73"/>
-    <w:lsdException w:name="Light Shading Accent 5" w:uiPriority="60"/>
-    <w:lsdException w:name="Light List Accent 5" w:uiPriority="61"/>
-    <w:lsdException w:name="Light Grid Accent 5" w:uiPriority="62"/>
-    <w:lsdException w:name="Medium Shading 1 Accent 5" w:uiPriority="63"/>
-    <w:lsdException w:name="Medium Shading 2 Accent 5" w:uiPriority="64"/>
-    <w:lsdException w:name="Medium List 1 Accent 5" w:uiPriority="65"/>
-    <w:lsdException w:name="Medium List 2 Accent 5" w:uiPriority="66"/>
-    <w:lsdException w:name="Medium Grid 1 Accent 5" w:uiPriority="67"/>
-    <w:lsdException w:name="Medium Grid 2 Accent 5" w:uiPriority="68"/>
-    <w:lsdException w:name="Medium Grid 3 Accent 5" w:uiPriority="69"/>
-    <w:lsdException w:name="Dark List Accent 5" w:uiPriority="70"/>
-    <w:lsdException w:name="Colorful Shading Accent 5" w:uiPriority="71"/>
-    <w:lsdException w:name="Colorful List Accent 5" w:uiPriority="72"/>
-    <w:lsdException w:name="Colorful Grid Accent 5" w:uiPriority="73"/>
-    <w:lsdException w:name="Light Shading Accent 6" w:uiPriority="60"/>
-    <w:lsdException w:name="Light List Accent 6" w:uiPriority="61"/>
-    <w:lsdException w:name="Light Grid Accent 6" w:uiPriority="62"/>
-    <w:lsdException w:name="Medium Shading 1 Accent 6" w:uiPriority="63"/>
-    <w:lsdException w:name="Medium Shading 2 Accent 6" w:uiPriority="64"/>
-    <w:lsdException w:name="Medium List 1 Accent 6" w:uiPriority="65"/>
-    <w:lsdException w:name="Medium List 2 Accent 6" w:uiPriority="66"/>
-    <w:lsdException w:name="Medium Grid 1 Accent 6" w:uiPriority="67"/>
-    <w:lsdException w:name="Medium Grid 2 Accent 6" w:uiPriority="68"/>
-    <w:lsdException w:name="Medium Grid 3 Accent 6" w:uiPriority="69"/>
-    <w:lsdException w:name="Dark List Accent 6" w:uiPriority="70"/>
-    <w:lsdException w:name="Colorful Shading Accent 6" w:uiPriority="71"/>
-    <w:lsdException w:name="Colorful List Accent 6" w:uiPriority="72"/>
-    <w:lsdException w:name="Colorful Grid Accent 6" w:uiPriority="73"/>
-    <w:lsdException w:name="Subtle Emphasis" w:uiPriority="19" w:qFormat="1"/>
-    <w:lsdException w:name="Intense Emphasis" w:uiPriority="21" w:qFormat="1"/>
-    <w:lsdException w:name="Subtle Reference" w:uiPriority="31" w:qFormat="1"/>
-    <w:lsdException w:name="Intense Reference" w:uiPriority="32" w:qFormat="1"/>
-    <w:lsdException w:name="Book Title" w:uiPriority="33" w:qFormat="1"/>
-    <w:lsdException w:name="Bibliography" w:semiHidden="1" w:uiPriority="37" w:unhideWhenUsed="1"/>
-    <w:lsdException w:name="TOC Heading" w:semiHidden="1" w:uiPriority="39" w:unhideWhenUsed="1" w:qFormat="1"/>
-    <w:lsdException w:name="Plain Table 1" w:uiPriority="41"/>
-    <w:lsdException w:name="Plain Table 2" w:uiPriority="42"/>
-    <w:lsdException w:name="Plain Table 3" w:uiPriority="43"/>
-    <w:lsdException w:name="Plain Table 4" w:uiPriority="44"/>
-    <w:lsdException w:name="Plain Table 5" w:uiPriority="45"/>
-    <w:lsdException w:name="Grid Table Light" w:uiPriority="40"/>
-    <w:lsdException w:name="Grid Table 1 Light" w:uiPriority="46"/>
-    <w:lsdException w:name="Grid Table 2" w:uiPriority="47"/>
-    <w:lsdException w:name="Grid Table 3" w:uiPriority="48"/>
-    <w:lsdException w:name="Grid Table 4" w:uiPriority="49"/>
-    <w:lsdException w:name="Grid Table 5 Dark" w:uiPriority="50"/>
-    <w:lsdException w:name="Grid Table 6 Colorful" w:uiPriority="51"/>
-    <w:lsdException w:name="Grid Table 7 Colorful" w:uiPriority="52"/>
-    <w:lsdException w:name="Grid Table 1 Light Accent 1" w:uiPriority="46"/>
-    <w:lsdException w:name="Grid Table 2 Accent 1" w:uiPriority="47"/>
-    <w:lsdException w:name="Grid Table 3 Accent 1" w:uiPriority="48"/>
-    <w:lsdException w:name="Grid Table 4 Accent 1" w:uiPriority="49"/>
-    <w:lsdException w:name="Grid Table 5 Dark Accent 1" w:uiPriority="50"/>
-    <w:lsdException w:name="Grid Table 6 Colorful Accent 1" w:uiPriority="51"/>
-    <w:lsdException w:name="Grid Table 7 Colorful Accent 1" w:uiPriority="52"/>
-    <w:lsdException w:name="Grid Table 1 Light Accent 2" w:uiPriority="46"/>
-    <w:lsdException w:name="Grid Table 2 Accent 2" w:uiPriority="47"/>
-    <w:lsdException w:name="Grid Table 3 Accent 2" w:uiPriority="48"/>
-    <w:lsdException w:name="Grid Table 4 Accent 2" w:uiPriority="49"/>
-    <w:lsdException w:name="Grid Table 5 Dark Accent 2" w:uiPriority="50"/>
-    <w:lsdException w:name="Grid Table 6 Colorful Accent 2" w:uiPriority="51"/>
-    <w:lsdException w:name="Grid Table 7 Colorful Accent 2" w:uiPriority="52"/>
-    <w:lsdException w:name="Grid Table 1 Light Accent 3" w:uiPriority="46"/>
-    <w:lsdException w:name="Grid Table 2 Accent 3" w:uiPriority="47"/>
-    <w:lsdException w:name="Grid Table 3 Accent 3" w:uiPriority="48"/>
-    <w:lsdException w:name="Grid Table 4 Accent 3" w:uiPriority="49"/>
-    <w:lsdException w:name="Grid Table 5 Dark Accent 3" w:uiPriority="50"/>
-    <w:lsdException w:name="Grid Table 6 Colorful Accent 3" w:uiPriority="51"/>
-    <w:lsdException w:name="Grid Table 7 Colorful Accent 3" w:uiPriority="52"/>
-    <w:lsdException w:name="Grid Table 1 Light Accent 4" w:uiPriority="46"/>
-    <w:lsdException w:name="Grid Table 2 Accent 4" w:uiPriority="47"/>
-    <w:lsdException w:name="Grid Table 3 Accent 4" w:uiPriority="48"/>
-    <w:lsdException w:name="Grid Table 4 Accent 4" w:uiPriority="49"/>
-    <w:lsdException w:name="Grid Table 5 Dark Accent 4" w:uiPriority="50"/>
-    <w:lsdException w:name="Grid Table 6 Colorful Accent 4" w:uiPriority="51"/>
-    <w:lsdException w:name="Grid Table 7 Colorful Accent 4" w:uiPriority="52"/>
-    <w:lsdException w:name="Grid Table 1 Light Accent 5" w:uiPriority="46"/>
-    <w:lsdException w:name="Grid Table 2 Accent 5" w:uiPriority="47"/>
-    <w:lsdException w:name="Grid Table 3 Accent 5" w:uiPriority="48"/>
-    <w:lsdException w:name="Grid Table 4 Accent 5" w:uiPriority="49"/>
-    <w:lsdException w:name="Grid Table 5 Dark Accent 5" w:uiPriority="50"/>
-    <w:lsdException w:name="Grid Table 6 Colorful Accent 5" w:uiPriority="51"/>
-    <w:lsdException w:name="Grid Table 7 Colorful Accent 5" w:uiPriority="52"/>
-    <w:lsdException w:name="Grid Table 1 Light Accent 6" w:uiPriority="46"/>
-    <w:lsdException w:name="Grid Table 2 Accent 6" w:uiPriority="47"/>
-    <w:lsdException w:name="Grid Table 3 Accent 6" w:uiPriority="48"/>
-    <w:lsdException w:name="Grid Table 4 Accent 6" w:uiPriority="49"/>
-    <w:lsdException w:name="Grid Table 5 Dark Accent 6" w:uiPriority="50"/>
-    <w:lsdException w:name="Grid Table 6 Colorful Accent 6" w:uiPriority="51"/>
-    <w:lsdException w:name="Grid Table 7 Colorful Accent 6" w:uiPriority="52"/>
-    <w:lsdException w:name="List Table 1 Light" w:uiPriority="46"/>
-    <w:lsdException w:name="List Table 2" w:uiPriority="47"/>
-    <w:lsdException w:name="List Table 3" w:uiPriority="48"/>
-    <w:lsdException w:name="List Table 4" w:uiPriority="49"/>
-    <w:lsdException w:name="List Table 5 Dark" w:uiPriority="50"/>
-    <w:lsdException w:name="List Table 6 Colorful" w:uiPriority="51"/>
-    <w:lsdException w:name="List Table 7 Colorful" w:uiPriority="52"/>
-    <w:lsdException w:name="List Table 1 Light Accent 1" w:uiPriority="46"/>
-    <w:lsdException w:name="List Table 2 Accent 1" w:uiPriority="47"/>
-    <w:lsdException w:name="List Table 3 Accent 1" w:uiPriority="48"/>
-    <w:lsdException w:name="List Table 4 Accent 1" w:uiPriority="49"/>
-    <w:lsdException w:name="List Table 5 Dark Accent 1" w:uiPriority="50"/>
-    <w:lsdException w:name="List Table 6 Colorful Accent 1" w:uiPriority="51"/>
-    <w:lsdException w:name="List Table 7 Colorful Accent 1" w:uiPriority="52"/>
-    <w:lsdException w:name="List Table 1 Light Accent 2" w:uiPriority="46"/>
-    <w:lsdException w:name="List Table 2 Accent 2" w:uiPriority="47"/>
-    <w:lsdException w:name="List Table 3 Accent 2" w:uiPriority="48"/>
-    <w:lsdException w:name="List Table 4 Accent 2" w:uiPriority="49"/>
-    <w:lsdException w:name="List Table 5 Dark Accent 2" w:uiPriority="50"/>
-    <w:lsdException w:name="List Table 6 Colorful Accent 2" w:uiPriority="51"/>
-    <w:lsdException w:name="List Table 7 Colorful Accent 2" w:uiPriority="52"/>
-    <w:lsdException w:name="List Table 1 Light Accent 3" w:uiPriority="46"/>
-    <w:lsdException w:name="List Table 2 Accent 3" w:uiPriority="47"/>
-    <w:lsdException w:name="List Table 3 Accent 3" w:uiPriority="48"/>
-    <w:lsdException w:name="List Table 4 Accent 3" w:uiPriority="49"/>
-    <w:lsdException w:name="List Table 5 Dark Accent 3" w:uiPriority="50"/>
-    <w:lsdException w:name="List Table 6 Colorful Accent 3" w:uiPriority="51"/>
-    <w:lsdException w:name="List Table 7 Colorful Accent 3" w:uiPriority="52"/>
-    <w:lsdException w:name="List Table 1 Light Accent 4" w:uiPriority="46"/>
-    <w:lsdException w:name="List Table 2 Accent 4" w:uiPriority="47"/>
-    <w:lsdException w:name="List Table 3 Accent 4" w:uiPriority="48"/>
-    <w:lsdException w:name="List Table 4 Accent 4" w:uiPriority="49"/>
-    <w:lsdException w:name="List Table 5 Dark Accent 4" w:uiPriority="50"/>
-    <w:lsdException w:name="List Table 6 Colorful Accent 4" w:uiPriority="51"/>
-    <w:lsdException w:name="List Table 7 Colorful Accent 4" w:uiPriority="52"/>
-    <w:lsdException w:name="List Table 1 Light Accent 5" w:uiPriority="46"/>
-    <w:lsdException w:name="List Table 2 Accent 5" w:uiPriority="47"/>
-    <w:lsdException w:name="List Table 3 Accent 5" w:uiPriority="48"/>
-    <w:lsdException w:name="List Table 4 Accent 5" w:uiPriority="49"/>
-    <w:lsdException w:name="List Table 5 Dark Accent 5" w:uiPriority="50"/>
-    <w:lsdException w:name="List Table 6 Colorful Accent 5" w:uiPriority="51"/>
-    <w:lsdException w:name="List Table 7 Colorful Accent 5" w:uiPriority="52"/>
-    <w:lsdException w:name="List Table 1 Light Accent 6" w:uiPriority="46"/>
-    <w:lsdException w:name="List Table 2 Accent 6" w:uiPriority="47"/>
-    <w:lsdException w:name="List Table 3 Accent 6" w:uiPriority="48"/>
-    <w:lsdException w:name="List Table 4 Accent 6" w:uiPriority="49"/>
-    <w:lsdException w:name="List Table 5 Dark Accent 6" w:uiPriority="50"/>
-    <w:lsdException w:name="List Table 6 Colorful Accent 6" w:uiPriority="51"/>
-    <w:lsdException w:name="List Table 7 Colorful Accent 6" w:uiPriority="52"/>
-    <w:lsdException w:name="Mention" w:semiHidden="1" w:unhideWhenUsed="1"/>
-    <w:lsdException w:name="Smart Hyperlink" w:semiHidden="1" w:unhideWhenUsed="1"/>
+  <w:latentStyles w:defLockedState="0" w:defUIPriority="99" w:defSemiHidden="1" w:defUnhideWhenUsed="1" w:defQFormat="0" w:count="276">
+    <w:lsdException w:name="Normal" w:semiHidden="0" w:uiPriority="0" w:unhideWhenUsed="0" w:qFormat="1"/>
+    <w:lsdException w:name="heading 1" w:semiHidden="0" w:uiPriority="9" w:unhideWhenUsed="0" w:qFormat="1"/>
+    <w:lsdException w:name="heading 2" w:uiPriority="9" w:qFormat="1"/>
+    <w:lsdException w:name="heading 3" w:uiPriority="9" w:qFormat="1"/>
+    <w:lsdException w:name="heading 4" w:uiPriority="9" w:qFormat="1"/>
+    <w:lsdException w:name="heading 5" w:uiPriority="9" w:qFormat="1"/>
+    <w:lsdException w:name="heading 6" w:uiPriority="9" w:qFormat="1"/>
+    <w:lsdException w:name="heading 7" w:uiPriority="9" w:qFormat="1"/>
+    <w:lsdException w:name="heading 8" w:uiPriority="9" w:qFormat="1"/>
+    <w:lsdException w:name="heading 9" w:uiPriority="9" w:qFormat="1"/>
+    <w:lsdException w:name="toc 1" w:uiPriority="39"/>
+    <w:lsdException w:name="toc 2" w:uiPriority="39"/>
+    <w:lsdException w:name="toc 3" w:uiPriority="39"/>
+    <w:lsdException w:name="toc 4" w:uiPriority="39"/>
+    <w:lsdException w:name="toc 5" w:uiPriority="39"/>
+    <w:lsdException w:name="toc 6" w:uiPriority="39"/>
+    <w:lsdException w:name="toc 7" w:uiPriority="39"/>
+    <w:lsdException w:name="toc 8" w:uiPriority="39"/>
+    <w:lsdException w:name="toc 9" w:uiPriority="39"/>
+    <w:lsdException w:name="caption" w:uiPriority="35" w:qFormat="1"/>
+    <w:lsdException w:name="Title" w:semiHidden="0" w:uiPriority="10" w:unhideWhenUsed="0" w:qFormat="1"/>
+    <w:lsdException w:name="Default Paragraph Font" w:uiPriority="1"/>
+    <w:lsdException w:name="Body Text" w:uiPriority="1" w:qFormat="1"/>
+    <w:lsdException w:name="Subtitle" w:semiHidden="0" w:uiPriority="11" w:unhideWhenUsed="0" w:qFormat="1"/>
+    <w:lsdException w:name="Strong" w:semiHidden="0" w:uiPriority="22" w:unhideWhenUsed="0" w:qFormat="1"/>
+    <w:lsdException w:name="Emphasis" w:semiHidden="0" w:uiPriority="20" w:unhideWhenUsed="0" w:qFormat="1"/>
+    <w:lsdException w:name="Table Grid" w:semiHidden="0" w:uiPriority="59" w:unhideWhenUsed="0"/>
+    <w:lsdException w:name="Placeholder Text" w:unhideWhenUsed="0"/>
+    <w:lsdException w:name="No Spacing" w:semiHidden="0" w:uiPriority="1" w:unhideWhenUsed="0" w:qFormat="1"/>
+    <w:lsdException w:name="Light Shading" w:semiHidden="0" w:uiPriority="60" w:unhideWhenUsed="0"/>
+    <w:lsdException w:name="Light List" w:semiHidden="0" w:uiPriority="61" w:unhideWhenUsed="0"/>
+    <w:lsdException w:name="Light Grid" w:semiHidden="0" w:uiPriority="62" w:unhideWhenUsed="0"/>
+    <w:lsdException w:name="Medium Shading 1" w:semiHidden="0" w:uiPriority="63" w:unhideWhenUsed="0"/>
+    <w:lsdException w:name="Medium Shading 2" w:semiHidden="0" w:uiPriority="64" w:unhideWhenUsed="0"/>
+    <w:lsdException w:name="Medium List 1" w:semiHidden="0" w:uiPriority="65" w:unhideWhenUsed="0"/>
+    <w:lsdException w:name="Medium List 2" w:semiHidden="0" w:uiPriority="66" w:unhideWhenUsed="0"/>
+    <w:lsdException w:name="Medium Grid 1" w:semiHidden="0" w:uiPriority="67" w:unhideWhenUsed="0"/>
+    <w:lsdException w:name="Medium Grid 2" w:semiHidden="0" w:uiPriority="68" w:unhideWhenUsed="0"/>
+    <w:lsdException w:name="Medium Grid 3" w:semiHidden="0" w:uiPriority="69" w:unhideWhenUsed="0"/>
+    <w:lsdException w:name="Dark List" w:semiHidden="0" w:uiPriority="70" w:unhideWhenUsed="0"/>
+    <w:lsdException w:name="Colorful Shading" w:semiHidden="0" w:uiPriority="71" w:unhideWhenUsed="0"/>
+    <w:lsdException w:name="Colorful List" w:semiHidden="0" w:uiPriority="72" w:unhideWhenUsed="0"/>
+    <w:lsdException w:name="Colorful Grid" w:semiHidden="0" w:uiPriority="73" w:unhideWhenUsed="0"/>
+    <w:lsdException w:name="Light Shading Accent 1" w:semiHidden="0" w:uiPriority="60" w:unhideWhenUsed="0"/>
+    <w:lsdException w:name="Light List Accent 1" w:semiHidden="0" w:uiPriority="61" w:unhideWhenUsed="0"/>
+    <w:lsdException w:name="Light Grid Accent 1" w:semiHidden="0" w:uiPriority="62" w:unhideWhenUsed="0"/>
+    <w:lsdException w:name="Medium Shading 1 Accent 1" w:semiHidden="0" w:uiPriority="63" w:unhideWhenUsed="0"/>
+    <w:lsdException w:name="Medium Shading 2 Accent 1" w:semiHidden="0" w:uiPriority="64" w:unhideWhenUsed="0"/>
+    <w:lsdException w:name="Medium List 1 Accent 1" w:semiHidden="0" w:uiPriority="65" w:unhideWhenUsed="0"/>
+    <w:lsdException w:name="Revision" w:unhideWhenUsed="0"/>
+    <w:lsdException w:name="List Paragraph" w:semiHidden="0" w:uiPriority="34" w:unhideWhenUsed="0" w:qFormat="1"/>
+    <w:lsdException w:name="Quote" w:semiHidden="0" w:uiPriority="29" w:unhideWhenUsed="0" w:qFormat="1"/>
+    <w:lsdException w:name="Intense Quote" w:semiHidden="0" w:uiPriority="30" w:unhideWhenUsed="0" w:qFormat="1"/>
+    <w:lsdException w:name="Medium List 2 Accent 1" w:semiHidden="0" w:uiPriority="66" w:unhideWhenUsed="0"/>
+    <w:lsdException w:name="Medium Grid 1 Accent 1" w:semiHidden="0" w:uiPriority="67" w:unhideWhenUsed="0"/>
+    <w:lsdException w:name="Medium Grid 2 Accent 1" w:semiHidden="0" w:uiPriority="68" w:unhideWhenUsed="0"/>
+    <w:lsdException w:name="Medium Grid 3 Accent 1" w:semiHidden="0" w:uiPriority="69" w:unhideWhenUsed="0"/>
+    <w:lsdException w:name="Dark List Accent 1" w:semiHidden="0" w:uiPriority="70" w:unhideWhenUsed="0"/>
+    <w:lsdException w:name="Colorful Shading Accent 1" w:semiHidden="0" w:uiPriority="71" w:unhideWhenUsed="0"/>
+    <w:lsdException w:name="Colorful List Accent 1" w:semiHidden="0" w:uiPriority="72" w:unhideWhenUsed="0"/>
+    <w:lsdException w:name="Colorful Grid Accent 1" w:semiHidden="0" w:uiPriority="73" w:unhideWhenUsed="0"/>
+    <w:lsdException w:name="Light Shading Accent 2" w:semiHidden="0" w:uiPriority="60" w:unhideWhenUsed="0"/>
+    <w:lsdException w:name="Light List Accent 2" w:semiHidden="0" w:uiPriority="61" w:unhideWhenUsed="0"/>
+    <w:lsdException w:name="Light Grid Accent 2" w:semiHidden="0" w:uiPriority="62" w:unhideWhenUsed="0"/>
+    <w:lsdException w:name="Medium Shading 1 Accent 2" w:semiHidden="0" w:uiPriority="63" w:unhideWhenUsed="0"/>
+    <w:lsdException w:name="Medium Shading 2 Accent 2" w:semiHidden="0" w:uiPriority="64" w:unhideWhenUsed="0"/>
+    <w:lsdException w:name="Medium List 1 Accent 2" w:semiHidden="0" w:uiPriority="65" w:unhideWhenUsed="0"/>
+    <w:lsdException w:name="Medium List 2 Accent 2" w:semiHidden="0" w:uiPriority="66" w:unhideWhenUsed="0"/>
+    <w:lsdException w:name="Medium Grid 1 Accent 2" w:semiHidden="0" w:uiPriority="67" w:unhideWhenUsed="0"/>
+    <w:lsdException w:name="Medium Grid 2 Accent 2" w:semiHidden="0" w:uiPriority="68" w:unhideWhenUsed="0"/>
+    <w:lsdException w:name="Medium Grid 3 Accent 2" w:semiHidden="0" w:uiPriority="69" w:unhideWhenUsed="0"/>
+    <w:lsdException w:name="Dark List Accent 2" w:semiHidden="0" w:uiPriority="70" w:unhideWhenUsed="0"/>
+    <w:lsdException w:name="Colorful Shading Accent 2" w:semiHidden="0" w:uiPriority="71" w:unhideWhenUsed="0"/>
+    <w:lsdException w:name="Colorful List Accent 2" w:semiHidden="0" w:uiPriority="72" w:unhideWhenUsed="0"/>
+    <w:lsdException w:name="Colorful Grid Accent 2" w:semiHidden="0" w:uiPriority="73" w:unhideWhenUsed="0"/>
+    <w:lsdException w:name="Light Shading Accent 3" w:semiHidden="0" w:uiPriority="60" w:unhideWhenUsed="0"/>
+    <w:lsdException w:name="Light List Accent 3" w:semiHidden="0" w:uiPriority="61" w:unhideWhenUsed="0"/>
+    <w:lsdException w:name="Light Grid Accent 3" w:semiHidden="0" w:uiPriority="62" w:unhideWhenUsed="0"/>
+    <w:lsdException w:name="Medium Shading 1 Accent 3" w:semiHidden="0" w:uiPriority="63" w:unhideWhenUsed="0"/>
+    <w:lsdException w:name="Medium Shading 2 Accent 3" w:semiHidden="0" w:uiPriority="64" w:unhideWhenUsed="0"/>
+    <w:lsdException w:name="Medium List 1 Accent 3" w:semiHidden="0" w:uiPriority="65" w:unhideWhenUsed="0"/>
+    <w:lsdException w:name="Medium List 2 Accent 3" w:semiHidden="0" w:uiPriority="66" w:unhideWhenUsed="0"/>
+    <w:lsdException w:name="Medium Grid 1 Accent 3" w:semiHidden="0" w:uiPriority="67" w:unhideWhenUsed="0"/>
+    <w:lsdException w:name="Medium Grid 2 Accent 3" w:semiHidden="0" w:uiPriority="68" w:unhideWhenUsed="0"/>
+    <w:lsdException w:name="Medium Grid 3 Accent 3" w:semiHidden="0" w:uiPriority="69" w:unhideWhenUsed="0"/>
+    <w:lsdException w:name="Dark List Accent 3" w:semiHidden="0" w:uiPriority="70" w:unhideWhenUsed="0"/>
+    <w:lsdException w:name="Colorful Shading Accent 3" w:semiHidden="0" w:uiPriority="71" w:unhideWhenUsed="0"/>
+    <w:lsdException w:name="Colorful List Accent 3" w:semiHidden="0" w:uiPriority="72" w:unhideWhenUsed="0"/>
+    <w:lsdException w:name="Colorful Grid Accent 3" w:semiHidden="0" w:uiPriority="73" w:unhideWhenUsed="0"/>
+    <w:lsdException w:name="Light Shading Accent 4" w:semiHidden="0" w:uiPriority="60" w:unhideWhenUsed="0"/>
+    <w:lsdException w:name="Light List Accent 4" w:semiHidden="0" w:uiPriority="61" w:unhideWhenUsed="0"/>
+    <w:lsdException w:name="Light Grid Accent 4" w:semiHidden="0" w:uiPriority="62" w:unhideWhenUsed="0"/>
+    <w:lsdException w:name="Medium Shading 1 Accent 4" w:semiHidden="0" w:uiPriority="63" w:unhideWhenUsed="0"/>
+    <w:lsdException w:name="Medium Shading 2 Accent 4" w:semiHidden="0" w:uiPriority="64" w:unhideWhenUsed="0"/>
+    <w:lsdException w:name="Medium List 1 Accent 4" w:semiHidden="0" w:uiPriority="65" w:unhideWhenUsed="0"/>
+    <w:lsdException w:name="Medium List 2 Accent 4" w:semiHidden="0" w:uiPriority="66" w:unhideWhenUsed="0"/>
+    <w:lsdException w:name="Medium Grid 1 Accent 4" w:semiHidden="0" w:uiPriority="67" w:unhideWhenUsed="0"/>
+    <w:lsdException w:name="Medium Grid 2 Accent 4" w:semiHidden="0" w:uiPriority="68" w:unhideWhenUsed="0"/>
+    <w:lsdException w:name="Medium Grid 3 Accent 4" w:semiHidden="0" w:uiPriority="69" w:unhideWhenUsed="0"/>
+    <w:lsdException w:name="Dark List Accent 4" w:semiHidden="0" w:uiPriority="70" w:unhideWhenUsed="0"/>
+    <w:lsdException w:name="Colorful Shading Accent 4" w:semiHidden="0" w:uiPriority="71" w:unhideWhenUsed="0"/>
+    <w:lsdException w:name="Colorful List Accent 4" w:semiHidden="0" w:uiPriority="72" w:unhideWhenUsed="0"/>
+    <w:lsdException w:name="Colorful Grid Accent 4" w:semiHidden="0" w:uiPriority="73" w:unhideWhenUsed="0"/>
+    <w:lsdException w:name="Light Shading Accent 5" w:semiHidden="0" w:uiPriority="60" w:unhideWhenUsed="0"/>
+    <w:lsdException w:name="Light List Accent 5" w:semiHidden="0" w:uiPriority="61" w:unhideWhenUsed="0"/>
+    <w:lsdException w:name="Light Grid Accent 5" w:semiHidden="0" w:uiPriority="62" w:unhideWhenUsed="0"/>
+    <w:lsdException w:name="Medium Shading 1 Accent 5" w:semiHidden="0" w:uiPriority="63" w:unhideWhenUsed="0"/>
+    <w:lsdException w:name="Medium Shading 2 Accent 5" w:semiHidden="0" w:uiPriority="64" w:unhideWhenUsed="0"/>
+    <w:lsdException w:name="Medium List 1 Accent 5" w:semiHidden="0" w:uiPriority="65" w:unhideWhenUsed="0"/>
+    <w:lsdException w:name="Medium List 2 Accent 5" w:semiHidden="0" w:uiPriority="66" w:unhideWhenUsed="0"/>
+    <w:lsdException w:name="Medium Grid 1 Accent 5" w:semiHidden="0" w:uiPriority="67" w:unhideWhenUsed="0"/>
+    <w:lsdException w:name="Medium Grid 2 Accent 5" w:semiHidden="0" w:uiPriority="68" w:unhideWhenUsed="0"/>
+    <w:lsdException w:name="Medium Grid 3 Accent 5" w:semiHidden="0" w:uiPriority="69" w:unhideWhenUsed="0"/>
+    <w:lsdException w:name="Dark List Accent 5" w:semiHidden="0" w:uiPriority="70" w:unhideWhenUsed="0"/>
+    <w:lsdException w:name="Colorful Shading Accent 5" w:semiHidden="0" w:uiPriority="71" w:unhideWhenUsed="0"/>
+    <w:lsdException w:name="Colorful List Accent 5" w:semiHidden="0" w:uiPriority="72" w:unhideWhenUsed="0"/>
+    <w:lsdException w:name="Colorful Grid Accent 5" w:semiHidden="0" w:uiPriority="73" w:unhideWhenUsed="0"/>
+    <w:lsdException w:name="Light Shading Accent 6" w:semiHidden="0" w:uiPriority="60" w:unhideWhenUsed="0"/>
+    <w:lsdException w:name="Light List Accent 6" w:semiHidden="0" w:uiPriority="61" w:unhideWhenUsed="0"/>
+    <w:lsdException w:name="Light Grid Accent 6" w:semiHidden="0" w:uiPriority="62" w:unhideWhenUsed="0"/>
+    <w:lsdException w:name="Medium Shading 1 Accent 6" w:semiHidden="0" w:uiPriority="63" w:unhideWhenUsed="0"/>
+    <w:lsdException w:name="Medium Shading 2 Accent 6" w:semiHidden="0" w:uiPriority="64" w:unhideWhenUsed="0"/>
+    <w:lsdException w:name="Medium List 1 Accent 6" w:semiHidden="0" w:uiPriority="65" w:unhideWhenUsed="0"/>
+    <w:lsdException w:name="Medium List 2 Accent 6" w:semiHidden="0" w:uiPriority="66" w:unhideWhenUsed="0"/>
+    <w:lsdException w:name="Medium Grid 1 Accent 6" w:semiHidden="0" w:uiPriority="67" w:unhideWhenUsed="0"/>
+    <w:lsdException w:name="Medium Grid 2 Accent 6" w:semiHidden="0" w:uiPriority="68" w:unhideWhenUsed="0"/>
+    <w:lsdException w:name="Medium Grid 3 Accent 6" w:semiHidden="0" w:uiPriority="69" w:unhideWhenUsed="0"/>
+    <w:lsdException w:name="Dark List Accent 6" w:semiHidden="0" w:uiPriority="70" w:unhideWhenUsed="0"/>
+    <w:lsdException w:name="Colorful Shading Accent 6" w:semiHidden="0" w:uiPriority="71" w:unhideWhenUsed="0"/>
+    <w:lsdException w:name="Colorful List Accent 6" w:semiHidden="0" w:uiPriority="72" w:unhideWhenUsed="0"/>
+    <w:lsdException w:name="Colorful Grid Accent 6" w:semiHidden="0" w:uiPriority="73" w:unhideWhenUsed="0"/>
+    <w:lsdException w:name="Subtle Emphasis" w:semiHidden="0" w:uiPriority="19" w:unhideWhenUsed="0" w:qFormat="1"/>
+    <w:lsdException w:name="Intense Emphasis" w:semiHidden="0" w:uiPriority="21" w:unhideWhenUsed="0" w:qFormat="1"/>
+    <w:lsdException w:name="Subtle Reference" w:semiHidden="0" w:uiPriority="31" w:unhideWhenUsed="0" w:qFormat="1"/>
+    <w:lsdException w:name="Intense Reference" w:semiHidden="0" w:uiPriority="32" w:unhideWhenUsed="0" w:qFormat="1"/>
+    <w:lsdException w:name="Book Title" w:semiHidden="0" w:uiPriority="33" w:unhideWhenUsed="0" w:qFormat="1"/>
+    <w:lsdException w:name="Bibliography" w:uiPriority="37"/>
+    <w:lsdException w:name="TOC Heading" w:uiPriority="39" w:qFormat="1"/>
+  </w:latentStyles>
+  <w:style w:type="paragraph" w:default="1" w:styleId="Normal">
+    <w:name w:val="Normal"/>
+    <w:uiPriority w:val="1"/>
+    <w:qFormat/>
+  </w:style>
+  <w:style w:type="paragraph" w:styleId="Heading1">
+    <w:name w:val="heading 1"/>
+    <w:basedOn w:val="Normal"/>
+    <w:uiPriority w:val="1"/>
+    <w:qFormat/>
+    <w:pPr>
+      <w:spacing w:before="69"/>
+      <w:ind w:left="630"/>
+      <w:outlineLvl w:val="0"/>
+    </w:pPr>
+    <w:rPr>
+      <w:rFonts w:ascii="Arial" w:eastAsia="Arial" w:hAnsi="Arial"/>
+      <w:b/>
+      <w:bCs/>
+      <w:sz w:val="24"/>
+      <w:szCs w:val="24"/>
+    </w:rPr>
+  </w:style>
+  <w:style w:type="paragraph" w:styleId="Heading2">
+    <w:name w:val="heading 2"/>
+    <w:basedOn w:val="Normal"/>
+    <w:uiPriority w:val="1"/>
+    <w:qFormat/>
+    <w:pPr>
+      <w:spacing w:before="72"/>
+      <w:ind w:left="119"/>
+      <w:outlineLvl w:val="1"/>
+    </w:pPr>
+    <w:rPr>
+      <w:rFonts w:ascii="Arial" w:eastAsia="Arial" w:hAnsi="Arial"/>
+      <w:b/>
+      <w:bCs/>
+    </w:rPr>
+  </w:style>
+  <w:style w:type="paragraph" w:styleId="Heading3">
+    <w:name w:val="heading 3"/>
+    <w:basedOn w:val="Normal"/>
+    <w:uiPriority w:val="1"/>
+    <w:qFormat/>
+    <w:pPr>
+      <w:ind w:left="119"/>
+      <w:outlineLvl w:val="2"/>
+    </w:pPr>
+    <w:rPr>
+      <w:rFonts w:ascii="Arial" w:eastAsia="Arial" w:hAnsi="Arial"/>
+    </w:rPr>
+  </w:style>
+  <w:style w:type="character" w:default="1" w:styleId="DefaultParagraphFont">
+    <w:name w:val="Default Paragraph Font"/>
+    <w:uiPriority w:val="1"/>
+    <w:semiHidden/>
+    <w:unhideWhenUsed/>
+  </w:style>
+  <w:style w:type="table" w:default="1" w:styleId="TableNormal">
+    <w:name w:val="Normal Table"/>
+    <w:uiPriority w:val="99"/>
+    <w:semiHidden/>
+    <w:unhideWhenUsed/>
+    <w:tblPr>
+      <w:tblInd w:w="0" w:type="dxa"/>
+      <w:tblCellMar>
+        <w:top w:w="0" w:type="dxa"/>
+        <w:left w:w="108" w:type="dxa"/>
+        <w:bottom w:w="0" w:type="dxa"/>
+        <w:right w:w="108" w:type="dxa"/>
+      </w:tblCellMar>
+    </w:tblPr>
+  </w:style>
+  <w:style w:type="numbering" w:default="1" w:styleId="NoList">
+    <w:name w:val="No List"/>
+    <w:uiPriority w:val="99"/>
+    <w:semiHidden/>
+    <w:unhideWhenUsed/>
+  </w:style>
+  <w:style w:type="paragraph" w:styleId="BodyText">
+    <w:name w:val="Body Text"/>
+    <w:basedOn w:val="Normal"/>
+    <w:uiPriority w:val="1"/>
+    <w:qFormat/>
+    <w:pPr>
+      <w:spacing w:before="1"/>
+      <w:ind w:left="119"/>
+    </w:pPr>
+    <w:rPr>
+      <w:rFonts w:ascii="Arial" w:eastAsia="Arial" w:hAnsi="Arial"/>
+      <w:i/>
+    </w:rPr>
+  </w:style>
+  <w:style w:type="paragraph" w:styleId="ListParagraph">
+    <w:name w:val="List Paragraph"/>
+    <w:basedOn w:val="Normal"/>
+    <w:uiPriority w:val="1"/>
+    <w:qFormat/>
+  </w:style>
+  <w:style w:type="paragraph" w:customStyle="1" w:styleId="TableParagraph">
+    <w:name w:val="Table Paragraph"/>
+    <w:basedOn w:val="Normal"/>
+    <w:uiPriority w:val="1"/>
+    <w:qFormat/>
+  </w:style>
+  <w:style w:type="paragraph" w:styleId="BalloonText">
+    <w:name w:val="Balloon Text"/>
+    <w:basedOn w:val="Normal"/>
+    <w:link w:val="BalloonTextChar"/>
+    <w:uiPriority w:val="99"/>
+    <w:semiHidden/>
+    <w:unhideWhenUsed/>
+    <w:rsid w:val="00442E7E"/>
+    <w:rPr>
+      <w:rFonts w:ascii="Tahoma" w:hAnsi="Tahoma" w:cs="Tahoma"/>
+      <w:sz w:val="16"/>
+      <w:szCs w:val="16"/>
+    </w:rPr>
+  </w:style>
+  <w:style w:type="character" w:customStyle="1" w:styleId="BalloonTextChar">
+    <w:name w:val="Balloon Text Char"/>
+    <w:basedOn w:val="DefaultParagraphFont"/>
+    <w:link w:val="BalloonText"/>
+    <w:uiPriority w:val="99"/>
+    <w:semiHidden/>
+    <w:rsid w:val="00442E7E"/>
+    <w:rPr>
+      <w:rFonts w:ascii="Tahoma" w:hAnsi="Tahoma" w:cs="Tahoma"/>
+      <w:sz w:val="16"/>
+      <w:szCs w:val="16"/>
+    </w:rPr>
+  </w:style>
+  <w:style w:type="table" w:styleId="TableGrid">
+    <w:name w:val="Table Grid"/>
+    <w:basedOn w:val="TableNormal"/>
+    <w:uiPriority w:val="59"/>
+    <w:rsid w:val="009E5E75"/>
+    <w:tblPr>
+      <w:tblInd w:w="0" w:type="dxa"/>
+      <w:tblBorders>
+        <w:top w:val="single" w:sz="4" w:space="0" w:color="auto"/>
+        <w:left w:val="single" w:sz="4" w:space="0" w:color="auto"/>
+        <w:bottom w:val="single" w:sz="4" w:space="0" w:color="auto"/>
+        <w:right w:val="single" w:sz="4" w:space="0" w:color="auto"/>
+        <w:insideH w:val="single" w:sz="4" w:space="0" w:color="auto"/>
+        <w:insideV w:val="single" w:sz="4" w:space="0" w:color="auto"/>
+      </w:tblBorders>
+      <w:tblCellMar>
+        <w:top w:w="0" w:type="dxa"/>
+        <w:left w:w="108" w:type="dxa"/>
+        <w:bottom w:w="0" w:type="dxa"/>
+        <w:right w:w="108" w:type="dxa"/>
+      </w:tblCellMar>
+    </w:tblPr>
+  </w:style>
+</w:styles>
+</file>
+
+<file path=word/stylesWithEffects.xml><?xml version="1.0" encoding="utf-8"?>
+<w:styles xmlns:wpc="http://schemas.microsoft.com/office/word/2010/wordprocessingCanvas" xmlns:mo="http://schemas.microsoft.com/office/mac/office/2008/main" xmlns:mc="http://schemas.openxmlformats.org/markup-compatibility/2006" xmlns:mv="urn:schemas-microsoft-com:mac:vml" xmlns:o="urn:schemas-microsoft-com:office:office" xmlns:r="http://schemas.openxmlformats.org/officeDocument/2006/relationships" xmlns:m="http://schemas.openxmlformats.org/officeDocument/2006/math" xmlns:v="urn:schemas-microsoft-com:vml" xmlns:wp14="http://schemas.microsoft.com/office/word/2010/wordprocessingDrawing" xmlns:wp="http://schemas.openxmlformats.org/drawingml/2006/wordprocessingDrawing" xmlns:w10="urn:schemas-microsoft-com:office:word" xmlns:w="http://schemas.openxmlformats.org/wordprocessingml/2006/main" xmlns:w14="http://schemas.microsoft.com/office/word/2010/wordml" xmlns:wpg="http://schemas.microsoft.com/office/word/2010/wordprocessingGroup" xmlns:wpi="http://schemas.microsoft.com/office/word/2010/wordprocessingInk" xmlns:wne="http://schemas.microsoft.com/office/word/2006/wordml" xmlns:wps="http://schemas.microsoft.com/office/word/2010/wordprocessingShape" mc:Ignorable="w14 wp14">
+  <w:docDefaults>
+    <w:rPrDefault>
+      <w:rPr>
+        <w:rFonts w:asciiTheme="minorHAnsi" w:eastAsiaTheme="minorHAnsi" w:hAnsiTheme="minorHAnsi" w:cstheme="minorBidi"/>
+        <w:sz w:val="22"/>
+        <w:szCs w:val="22"/>
+        <w:lang w:val="en-US" w:eastAsia="en-US" w:bidi="ar-SA"/>
+      </w:rPr>
+    </w:rPrDefault>
+    <w:pPrDefault>
+      <w:pPr>
+        <w:widowControl w:val="0"/>
+      </w:pPr>
+    </w:pPrDefault>
+  </w:docDefaults>
+  <w:latentStyles w:defLockedState="0" w:defUIPriority="99" w:defSemiHidden="1" w:defUnhideWhenUsed="1" w:defQFormat="0" w:count="276">
+    <w:lsdException w:name="Normal" w:semiHidden="0" w:uiPriority="0" w:unhideWhenUsed="0" w:qFormat="1"/>
+    <w:lsdException w:name="heading 1" w:semiHidden="0" w:uiPriority="9" w:unhideWhenUsed="0" w:qFormat="1"/>
+    <w:lsdException w:name="heading 2" w:uiPriority="9" w:qFormat="1"/>
+    <w:lsdException w:name="heading 3" w:uiPriority="9" w:qFormat="1"/>
+    <w:lsdException w:name="heading 4" w:uiPriority="9" w:qFormat="1"/>
+    <w:lsdException w:name="heading 5" w:uiPriority="9" w:qFormat="1"/>
+    <w:lsdException w:name="heading 6" w:uiPriority="9" w:qFormat="1"/>
+    <w:lsdException w:name="heading 7" w:uiPriority="9" w:qFormat="1"/>
+    <w:lsdException w:name="heading 8" w:uiPriority="9" w:qFormat="1"/>
+    <w:lsdException w:name="heading 9" w:uiPriority="9" w:qFormat="1"/>
+    <w:lsdException w:name="toc 1" w:uiPriority="39"/>
+    <w:lsdException w:name="toc 2" w:uiPriority="39"/>
+    <w:lsdException w:name="toc 3" w:uiPriority="39"/>
+    <w:lsdException w:name="toc 4" w:uiPriority="39"/>
+    <w:lsdException w:name="toc 5" w:uiPriority="39"/>
+    <w:lsdException w:name="toc 6" w:uiPriority="39"/>
+    <w:lsdException w:name="toc 7" w:uiPriority="39"/>
+    <w:lsdException w:name="toc 8" w:uiPriority="39"/>
+    <w:lsdException w:name="toc 9" w:uiPriority="39"/>
+    <w:lsdException w:name="caption" w:uiPriority="35" w:qFormat="1"/>
+    <w:lsdException w:name="Title" w:semiHidden="0" w:uiPriority="10" w:unhideWhenUsed="0" w:qFormat="1"/>
+    <w:lsdException w:name="Default Paragraph Font" w:uiPriority="1"/>
+    <w:lsdException w:name="Body Text" w:uiPriority="1" w:qFormat="1"/>
+    <w:lsdException w:name="Subtitle" w:semiHidden="0" w:uiPriority="11" w:unhideWhenUsed="0" w:qFormat="1"/>
+    <w:lsdException w:name="Strong" w:semiHidden="0" w:uiPriority="22" w:unhideWhenUsed="0" w:qFormat="1"/>
+    <w:lsdException w:name="Emphasis" w:semiHidden="0" w:uiPriority="20" w:unhideWhenUsed="0" w:qFormat="1"/>
+    <w:lsdException w:name="Table Grid" w:semiHidden="0" w:uiPriority="59" w:unhideWhenUsed="0"/>
+    <w:lsdException w:name="Placeholder Text" w:unhideWhenUsed="0"/>
+    <w:lsdException w:name="No Spacing" w:semiHidden="0" w:uiPriority="1" w:unhideWhenUsed="0" w:qFormat="1"/>
+    <w:lsdException w:name="Light Shading" w:semiHidden="0" w:uiPriority="60" w:unhideWhenUsed="0"/>
+    <w:lsdException w:name="Light List" w:semiHidden="0" w:uiPriority="61" w:unhideWhenUsed="0"/>
+    <w:lsdException w:name="Light Grid" w:semiHidden="0" w:uiPriority="62" w:unhideWhenUsed="0"/>
+    <w:lsdException w:name="Medium Shading 1" w:semiHidden="0" w:uiPriority="63" w:unhideWhenUsed="0"/>
+    <w:lsdException w:name="Medium Shading 2" w:semiHidden="0" w:uiPriority="64" w:unhideWhenUsed="0"/>
+    <w:lsdException w:name="Medium List 1" w:semiHidden="0" w:uiPriority="65" w:unhideWhenUsed="0"/>
+    <w:lsdException w:name="Medium List 2" w:semiHidden="0" w:uiPriority="66" w:unhideWhenUsed="0"/>
+    <w:lsdException w:name="Medium Grid 1" w:semiHidden="0" w:uiPriority="67" w:unhideWhenUsed="0"/>
+    <w:lsdException w:name="Medium Grid 2" w:semiHidden="0" w:uiPriority="68" w:unhideWhenUsed="0"/>
+    <w:lsdException w:name="Medium Grid 3" w:semiHidden="0" w:uiPriority="69" w:unhideWhenUsed="0"/>
+    <w:lsdException w:name="Dark List" w:semiHidden="0" w:uiPriority="70" w:unhideWhenUsed="0"/>
+    <w:lsdException w:name="Colorful Shading" w:semiHidden="0" w:uiPriority="71" w:unhideWhenUsed="0"/>
+    <w:lsdException w:name="Colorful List" w:semiHidden="0" w:uiPriority="72" w:unhideWhenUsed="0"/>
+    <w:lsdException w:name="Colorful Grid" w:semiHidden="0" w:uiPriority="73" w:unhideWhenUsed="0"/>
+    <w:lsdException w:name="Light Shading Accent 1" w:semiHidden="0" w:uiPriority="60" w:unhideWhenUsed="0"/>
+    <w:lsdException w:name="Light List Accent 1" w:semiHidden="0" w:uiPriority="61" w:unhideWhenUsed="0"/>
+    <w:lsdException w:name="Light Grid Accent 1" w:semiHidden="0" w:uiPriority="62" w:unhideWhenUsed="0"/>
+    <w:lsdException w:name="Medium Shading 1 Accent 1" w:semiHidden="0" w:uiPriority="63" w:unhideWhenUsed="0"/>
+    <w:lsdException w:name="Medium Shading 2 Accent 1" w:semiHidden="0" w:uiPriority="64" w:unhideWhenUsed="0"/>
+    <w:lsdException w:name="Medium List 1 Accent 1" w:semiHidden="0" w:uiPriority="65" w:unhideWhenUsed="0"/>
+    <w:lsdException w:name="Revision" w:unhideWhenUsed="0"/>
+    <w:lsdException w:name="List Paragraph" w:semiHidden="0" w:uiPriority="34" w:unhideWhenUsed="0" w:qFormat="1"/>
+    <w:lsdException w:name="Quote" w:semiHidden="0" w:uiPriority="29" w:unhideWhenUsed="0" w:qFormat="1"/>
+    <w:lsdException w:name="Intense Quote" w:semiHidden="0" w:uiPriority="30" w:unhideWhenUsed="0" w:qFormat="1"/>
+    <w:lsdException w:name="Medium List 2 Accent 1" w:semiHidden="0" w:uiPriority="66" w:unhideWhenUsed="0"/>
+    <w:lsdException w:name="Medium Grid 1 Accent 1" w:semiHidden="0" w:uiPriority="67" w:unhideWhenUsed="0"/>
+    <w:lsdException w:name="Medium Grid 2 Accent 1" w:semiHidden="0" w:uiPriority="68" w:unhideWhenUsed="0"/>
+    <w:lsdException w:name="Medium Grid 3 Accent 1" w:semiHidden="0" w:uiPriority="69" w:unhideWhenUsed="0"/>
+    <w:lsdException w:name="Dark List Accent 1" w:semiHidden="0" w:uiPriority="70" w:unhideWhenUsed="0"/>
+    <w:lsdException w:name="Colorful Shading Accent 1" w:semiHidden="0" w:uiPriority="71" w:unhideWhenUsed="0"/>
+    <w:lsdException w:name="Colorful List Accent 1" w:semiHidden="0" w:uiPriority="72" w:unhideWhenUsed="0"/>
+    <w:lsdException w:name="Colorful Grid Accent 1" w:semiHidden="0" w:uiPriority="73" w:unhideWhenUsed="0"/>
+    <w:lsdException w:name="Light Shading Accent 2" w:semiHidden="0" w:uiPriority="60" w:unhideWhenUsed="0"/>
+    <w:lsdException w:name="Light List Accent 2" w:semiHidden="0" w:uiPriority="61" w:unhideWhenUsed="0"/>
+    <w:lsdException w:name="Light Grid Accent 2" w:semiHidden="0" w:uiPriority="62" w:unhideWhenUsed="0"/>
+    <w:lsdException w:name="Medium Shading 1 Accent 2" w:semiHidden="0" w:uiPriority="63" w:unhideWhenUsed="0"/>
+    <w:lsdException w:name="Medium Shading 2 Accent 2" w:semiHidden="0" w:uiPriority="64" w:unhideWhenUsed="0"/>
+    <w:lsdException w:name="Medium List 1 Accent 2" w:semiHidden="0" w:uiPriority="65" w:unhideWhenUsed="0"/>
+    <w:lsdException w:name="Medium List 2 Accent 2" w:semiHidden="0" w:uiPriority="66" w:unhideWhenUsed="0"/>
+    <w:lsdException w:name="Medium Grid 1 Accent 2" w:semiHidden="0" w:uiPriority="67" w:unhideWhenUsed="0"/>
+    <w:lsdException w:name="Medium Grid 2 Accent 2" w:semiHidden="0" w:uiPriority="68" w:unhideWhenUsed="0"/>
+    <w:lsdException w:name="Medium Grid 3 Accent 2" w:semiHidden="0" w:uiPriority="69" w:unhideWhenUsed="0"/>
+    <w:lsdException w:name="Dark List Accent 2" w:semiHidden="0" w:uiPriority="70" w:unhideWhenUsed="0"/>
+    <w:lsdException w:name="Colorful Shading Accent 2" w:semiHidden="0" w:uiPriority="71" w:unhideWhenUsed="0"/>
+    <w:lsdException w:name="Colorful List Accent 2" w:semiHidden="0" w:uiPriority="72" w:unhideWhenUsed="0"/>
+    <w:lsdException w:name="Colorful Grid Accent 2" w:semiHidden="0" w:uiPriority="73" w:unhideWhenUsed="0"/>
+    <w:lsdException w:name="Light Shading Accent 3" w:semiHidden="0" w:uiPriority="60" w:unhideWhenUsed="0"/>
+    <w:lsdException w:name="Light List Accent 3" w:semiHidden="0" w:uiPriority="61" w:unhideWhenUsed="0"/>
+    <w:lsdException w:name="Light Grid Accent 3" w:semiHidden="0" w:uiPriority="62" w:unhideWhenUsed="0"/>
+    <w:lsdException w:name="Medium Shading 1 Accent 3" w:semiHidden="0" w:uiPriority="63" w:unhideWhenUsed="0"/>
+    <w:lsdException w:name="Medium Shading 2 Accent 3" w:semiHidden="0" w:uiPriority="64" w:unhideWhenUsed="0"/>
+    <w:lsdException w:name="Medium List 1 Accent 3" w:semiHidden="0" w:uiPriority="65" w:unhideWhenUsed="0"/>
+    <w:lsdException w:name="Medium List 2 Accent 3" w:semiHidden="0" w:uiPriority="66" w:unhideWhenUsed="0"/>
+    <w:lsdException w:name="Medium Grid 1 Accent 3" w:semiHidden="0" w:uiPriority="67" w:unhideWhenUsed="0"/>
+    <w:lsdException w:name="Medium Grid 2 Accent 3" w:semiHidden="0" w:uiPriority="68" w:unhideWhenUsed="0"/>
+    <w:lsdException w:name="Medium Grid 3 Accent 3" w:semiHidden="0" w:uiPriority="69" w:unhideWhenUsed="0"/>
+    <w:lsdException w:name="Dark List Accent 3" w:semiHidden="0" w:uiPriority="70" w:unhideWhenUsed="0"/>
+    <w:lsdException w:name="Colorful Shading Accent 3" w:semiHidden="0" w:uiPriority="71" w:unhideWhenUsed="0"/>
+    <w:lsdException w:name="Colorful List Accent 3" w:semiHidden="0" w:uiPriority="72" w:unhideWhenUsed="0"/>
+    <w:lsdException w:name="Colorful Grid Accent 3" w:semiHidden="0" w:uiPriority="73" w:unhideWhenUsed="0"/>
+    <w:lsdException w:name="Light Shading Accent 4" w:semiHidden="0" w:uiPriority="60" w:unhideWhenUsed="0"/>
+    <w:lsdException w:name="Light List Accent 4" w:semiHidden="0" w:uiPriority="61" w:unhideWhenUsed="0"/>
+    <w:lsdException w:name="Light Grid Accent 4" w:semiHidden="0" w:uiPriority="62" w:unhideWhenUsed="0"/>
+    <w:lsdException w:name="Medium Shading 1 Accent 4" w:semiHidden="0" w:uiPriority="63" w:unhideWhenUsed="0"/>
+    <w:lsdException w:name="Medium Shading 2 Accent 4" w:semiHidden="0" w:uiPriority="64" w:unhideWhenUsed="0"/>
+    <w:lsdException w:name="Medium List 1 Accent 4" w:semiHidden="0" w:uiPriority="65" w:unhideWhenUsed="0"/>
+    <w:lsdException w:name="Medium List 2 Accent 4" w:semiHidden="0" w:uiPriority="66" w:unhideWhenUsed="0"/>
+    <w:lsdException w:name="Medium Grid 1 Accent 4" w:semiHidden="0" w:uiPriority="67" w:unhideWhenUsed="0"/>
+    <w:lsdException w:name="Medium Grid 2 Accent 4" w:semiHidden="0" w:uiPriority="68" w:unhideWhenUsed="0"/>
+    <w:lsdException w:name="Medium Grid 3 Accent 4" w:semiHidden="0" w:uiPriority="69" w:unhideWhenUsed="0"/>
+    <w:lsdException w:name="Dark List Accent 4" w:semiHidden="0" w:uiPriority="70" w:unhideWhenUsed="0"/>
+    <w:lsdException w:name="Colorful Shading Accent 4" w:semiHidden="0" w:uiPriority="71" w:unhideWhenUsed="0"/>
+    <w:lsdException w:name="Colorful List Accent 4" w:semiHidden="0" w:uiPriority="72" w:unhideWhenUsed="0"/>
+    <w:lsdException w:name="Colorful Grid Accent 4" w:semiHidden="0" w:uiPriority="73" w:unhideWhenUsed="0"/>
+    <w:lsdException w:name="Light Shading Accent 5" w:semiHidden="0" w:uiPriority="60" w:unhideWhenUsed="0"/>
+    <w:lsdException w:name="Light List Accent 5" w:semiHidden="0" w:uiPriority="61" w:unhideWhenUsed="0"/>
+    <w:lsdException w:name="Light Grid Accent 5" w:semiHidden="0" w:uiPriority="62" w:unhideWhenUsed="0"/>
+    <w:lsdException w:name="Medium Shading 1 Accent 5" w:semiHidden="0" w:uiPriority="63" w:unhideWhenUsed="0"/>
+    <w:lsdException w:name="Medium Shading 2 Accent 5" w:semiHidden="0" w:uiPriority="64" w:unhideWhenUsed="0"/>
+    <w:lsdException w:name="Medium List 1 Accent 5" w:semiHidden="0" w:uiPriority="65" w:unhideWhenUsed="0"/>
+    <w:lsdException w:name="Medium List 2 Accent 5" w:semiHidden="0" w:uiPriority="66" w:unhideWhenUsed="0"/>
+    <w:lsdException w:name="Medium Grid 1 Accent 5" w:semiHidden="0" w:uiPriority="67" w:unhideWhenUsed="0"/>
+    <w:lsdException w:name="Medium Grid 2 Accent 5" w:semiHidden="0" w:uiPriority="68" w:unhideWhenUsed="0"/>
+    <w:lsdException w:name="Medium Grid 3 Accent 5" w:semiHidden="0" w:uiPriority="69" w:unhideWhenUsed="0"/>
+    <w:lsdException w:name="Dark List Accent 5" w:semiHidden="0" w:uiPriority="70" w:unhideWhenUsed="0"/>
+    <w:lsdException w:name="Colorful Shading Accent 5" w:semiHidden="0" w:uiPriority="71" w:unhideWhenUsed="0"/>
+    <w:lsdException w:name="Colorful List Accent 5" w:semiHidden="0" w:uiPriority="72" w:unhideWhenUsed="0"/>
+    <w:lsdException w:name="Colorful Grid Accent 5" w:semiHidden="0" w:uiPriority="73" w:unhideWhenUsed="0"/>
+    <w:lsdException w:name="Light Shading Accent 6" w:semiHidden="0" w:uiPriority="60" w:unhideWhenUsed="0"/>
+    <w:lsdException w:name="Light List Accent 6" w:semiHidden="0" w:uiPriority="61" w:unhideWhenUsed="0"/>
+    <w:lsdException w:name="Light Grid Accent 6" w:semiHidden="0" w:uiPriority="62" w:unhideWhenUsed="0"/>
+    <w:lsdException w:name="Medium Shading 1 Accent 6" w:semiHidden="0" w:uiPriority="63" w:unhideWhenUsed="0"/>
+    <w:lsdException w:name="Medium Shading 2 Accent 6" w:semiHidden="0" w:uiPriority="64" w:unhideWhenUsed="0"/>
+    <w:lsdException w:name="Medium List 1 Accent 6" w:semiHidden="0" w:uiPriority="65" w:unhideWhenUsed="0"/>
+    <w:lsdException w:name="Medium List 2 Accent 6" w:semiHidden="0" w:uiPriority="66" w:unhideWhenUsed="0"/>
+    <w:lsdException w:name="Medium Grid 1 Accent 6" w:semiHidden="0" w:uiPriority="67" w:unhideWhenUsed="0"/>
+    <w:lsdException w:name="Medium Grid 2 Accent 6" w:semiHidden="0" w:uiPriority="68" w:unhideWhenUsed="0"/>
+    <w:lsdException w:name="Medium Grid 3 Accent 6" w:semiHidden="0" w:uiPriority="69" w:unhideWhenUsed="0"/>
+    <w:lsdException w:name="Dark List Accent 6" w:semiHidden="0" w:uiPriority="70" w:unhideWhenUsed="0"/>
+    <w:lsdException w:name="Colorful Shading Accent 6" w:semiHidden="0" w:uiPriority="71" w:unhideWhenUsed="0"/>
+    <w:lsdException w:name="Colorful List Accent 6" w:semiHidden="0" w:uiPriority="72" w:unhideWhenUsed="0"/>
+    <w:lsdException w:name="Colorful Grid Accent 6" w:semiHidden="0" w:uiPriority="73" w:unhideWhenUsed="0"/>
+    <w:lsdException w:name="Subtle Emphasis" w:semiHidden="0" w:uiPriority="19" w:unhideWhenUsed="0" w:qFormat="1"/>
+    <w:lsdException w:name="Intense Emphasis" w:semiHidden="0" w:uiPriority="21" w:unhideWhenUsed="0" w:qFormat="1"/>
+    <w:lsdException w:name="Subtle Reference" w:semiHidden="0" w:uiPriority="31" w:unhideWhenUsed="0" w:qFormat="1"/>
+    <w:lsdException w:name="Intense Reference" w:semiHidden="0" w:uiPriority="32" w:unhideWhenUsed="0" w:qFormat="1"/>
+    <w:lsdException w:name="Book Title" w:semiHidden="0" w:uiPriority="33" w:unhideWhenUsed="0" w:qFormat="1"/>
+    <w:lsdException w:name="Bibliography" w:uiPriority="37"/>
+    <w:lsdException w:name="TOC Heading" w:uiPriority="39" w:qFormat="1"/>
   </w:latentStyles>
   <w:style w:type="paragraph" w:default="1" w:styleId="Normal">
     <w:name w:val="Normal"/>

</xml_diff>

<commit_message>
Final version after finance checking
</commit_message>
<xml_diff>
--- a/JustificationofResources.docx
+++ b/JustificationofResources.docx
@@ -4555,7 +4555,7 @@
                 <w:rFonts w:cs="Arial"/>
                 <w:i w:val="0"/>
               </w:rPr>
-              <w:t>igators: 23843 (19074</w:t>
+              <w:t>igators: 23726 (18981</w:t>
             </w:r>
             <w:r>
               <w:rPr>
@@ -4685,14 +4685,7 @@
                 <w:rFonts w:cs="Arial"/>
                 <w:i w:val="0"/>
               </w:rPr>
-              <w:t>Dir. alloc.: Investigators: 1864</w:t>
-            </w:r>
-            <w:r>
-              <w:rPr>
-                <w:rFonts w:cs="Arial"/>
-                <w:i w:val="0"/>
-              </w:rPr>
-              <w:t>4 (14915</w:t>
+              <w:t>Dir. alloc.: Investigators: 18654 (14923</w:t>
             </w:r>
             <w:r>
               <w:rPr>
@@ -4736,6 +4729,15 @@
                 <w:rFonts w:cs="Arial"/>
                 <w:i w:val="0"/>
               </w:rPr>
+              <w:t>5</w:t>
+            </w:r>
+            <w:bookmarkStart w:id="0" w:name="_GoBack"/>
+            <w:bookmarkEnd w:id="0"/>
+            <w:r>
+              <w:rPr>
+                <w:rFonts w:cs="Arial"/>
+                <w:i w:val="0"/>
+              </w:rPr>
               <w:t>8</w:t>
             </w:r>
             <w:r>
@@ -4811,7 +4813,7 @@
                 <w:rFonts w:cs="Arial"/>
                 <w:i w:val="0"/>
               </w:rPr>
-              <w:t>110460 (88360</w:t>
+              <w:t>110344 (88275</w:t>
             </w:r>
             <w:r>
               <w:rPr>
@@ -5797,8 +5799,6 @@
               </w:rPr>
               <w:t xml:space="preserve">two </w:t>
             </w:r>
-            <w:bookmarkStart w:id="0" w:name="_GoBack"/>
-            <w:bookmarkEnd w:id="0"/>
             <w:r>
               <w:rPr>
                 <w:rFonts w:cs="Arial"/>

</xml_diff>